<commit_message>
Add text content for most of IJ template.
</commit_message>
<xml_diff>
--- a/Gavin_Wolf_Scrumbags_use_case_Create_Service_Request.docx
+++ b/Gavin_Wolf_Scrumbags_use_case_Create_Service_Request.docx
@@ -138,12 +138,6 @@
           <w:lang w:val="en-US"/>
         </w:rPr>
         <w:fldChar w:fldCharType="end"/>
-      </w:r>
-      <w:r>
-        <w:rPr>
-          <w:lang w:val="en-US"/>
-        </w:rPr>
-        <w:t xml:space="preserve"> with Individual use case specifications</w:t>
       </w:r>
     </w:p>
     <w:p>
@@ -294,17 +288,7 @@
                 <w:i/>
                 <w:lang w:val="en-US"/>
               </w:rPr>
-              <w:t xml:space="preserve"> project. It catalogs the actors that interact with the system and the use cases that together describe all the ways in which they interact with the system. It also documents the use-case </w:t>
-            </w:r>
-            <w:bookmarkStart w:id="0" w:name="_GoBack"/>
-            <w:bookmarkEnd w:id="0"/>
-            <w:r>
-              <w:rPr>
-                <w:b/>
-                <w:i/>
-                <w:lang w:val="en-US"/>
-              </w:rPr>
-              <w:t>diagrams that show the relationships that exist between the actors and the use cases.</w:t>
+              <w:t xml:space="preserve"> project. It catalogs the actors that interact with the system and the use cases that together describe all the ways in which they interact with the system. It also documents the use-case diagrams that show the relationships that exist between the actors and the use cases.</w:t>
             </w:r>
           </w:p>
         </w:tc>
@@ -352,15 +336,15 @@
         <w:tblLook w:val="01E0" w:firstRow="1" w:lastRow="1" w:firstColumn="1" w:lastColumn="1" w:noHBand="0" w:noVBand="0"/>
       </w:tblPr>
       <w:tblGrid>
-        <w:gridCol w:w="1364"/>
-        <w:gridCol w:w="1246"/>
-        <w:gridCol w:w="1920"/>
-        <w:gridCol w:w="3772"/>
+        <w:gridCol w:w="1360"/>
+        <w:gridCol w:w="1247"/>
+        <w:gridCol w:w="1921"/>
+        <w:gridCol w:w="3774"/>
       </w:tblGrid>
       <w:tr>
         <w:tc>
           <w:tcPr>
-            <w:tcW w:w="1368" w:type="dxa"/>
+            <w:tcW w:w="1360" w:type="dxa"/>
             <w:shd w:val="clear" w:color="auto" w:fill="00A5E7"/>
           </w:tcPr>
           <w:p>
@@ -388,7 +372,7 @@
         </w:tc>
         <w:tc>
           <w:tcPr>
-            <w:tcW w:w="1260" w:type="dxa"/>
+            <w:tcW w:w="1247" w:type="dxa"/>
             <w:shd w:val="clear" w:color="auto" w:fill="00A5E7"/>
           </w:tcPr>
           <w:p>
@@ -416,7 +400,7 @@
         </w:tc>
         <w:tc>
           <w:tcPr>
-            <w:tcW w:w="1980" w:type="dxa"/>
+            <w:tcW w:w="1921" w:type="dxa"/>
             <w:shd w:val="clear" w:color="auto" w:fill="00A5E7"/>
           </w:tcPr>
           <w:p>
@@ -444,7 +428,7 @@
         </w:tc>
         <w:tc>
           <w:tcPr>
-            <w:tcW w:w="3914" w:type="dxa"/>
+            <w:tcW w:w="3774" w:type="dxa"/>
             <w:shd w:val="clear" w:color="auto" w:fill="00A5E7"/>
           </w:tcPr>
           <w:p>
@@ -474,7 +458,7 @@
       <w:tr>
         <w:tc>
           <w:tcPr>
-            <w:tcW w:w="1368" w:type="dxa"/>
+            <w:tcW w:w="1360" w:type="dxa"/>
           </w:tcPr>
           <w:p>
             <w:pPr>
@@ -486,7 +470,6 @@
                 <w:lang w:val="en-US"/>
               </w:rPr>
             </w:pPr>
-            <w:proofErr w:type="spellStart"/>
             <w:r>
               <w:rPr>
                 <w:rFonts w:ascii="Arial" w:hAnsi="Arial" w:cs="Arial"/>
@@ -494,9 +477,8 @@
                 <w:szCs w:val="20"/>
                 <w:lang w:val="en-US"/>
               </w:rPr>
-              <w:t>dd</w:t>
-            </w:r>
-            <w:proofErr w:type="spellEnd"/>
+              <w:t>30</w:t>
+            </w:r>
             <w:r>
               <w:rPr>
                 <w:rFonts w:ascii="Arial" w:hAnsi="Arial" w:cs="Arial"/>
@@ -504,9 +486,8 @@
                 <w:szCs w:val="20"/>
                 <w:lang w:val="en-US"/>
               </w:rPr>
-              <w:t>/mm/</w:t>
-            </w:r>
-            <w:proofErr w:type="spellStart"/>
+              <w:t>/</w:t>
+            </w:r>
             <w:r>
               <w:rPr>
                 <w:rFonts w:ascii="Arial" w:hAnsi="Arial" w:cs="Arial"/>
@@ -514,25 +495,17 @@
                 <w:szCs w:val="20"/>
                 <w:lang w:val="en-US"/>
               </w:rPr>
-              <w:t>yyyy</w:t>
-            </w:r>
-            <w:proofErr w:type="spellEnd"/>
-          </w:p>
-        </w:tc>
-        <w:tc>
-          <w:tcPr>
-            <w:tcW w:w="1260" w:type="dxa"/>
-          </w:tcPr>
-          <w:p>
-            <w:pPr>
-              <w:spacing w:before="60" w:after="60"/>
+              <w:t>10</w:t>
+            </w:r>
+            <w:r>
               <w:rPr>
                 <w:rFonts w:ascii="Arial" w:hAnsi="Arial" w:cs="Arial"/>
                 <w:sz w:val="20"/>
                 <w:szCs w:val="20"/>
                 <w:lang w:val="en-US"/>
               </w:rPr>
-            </w:pPr>
+              <w:t>/</w:t>
+            </w:r>
             <w:r>
               <w:rPr>
                 <w:rFonts w:ascii="Arial" w:hAnsi="Arial" w:cs="Arial"/>
@@ -540,17 +513,24 @@
                 <w:szCs w:val="20"/>
                 <w:lang w:val="en-US"/>
               </w:rPr>
-              <w:fldChar w:fldCharType="begin"/>
-            </w:r>
-            <w:r>
+              <w:t>2016</w:t>
+            </w:r>
+          </w:p>
+        </w:tc>
+        <w:tc>
+          <w:tcPr>
+            <w:tcW w:w="1247" w:type="dxa"/>
+          </w:tcPr>
+          <w:p>
+            <w:pPr>
+              <w:spacing w:before="60" w:after="60"/>
               <w:rPr>
                 <w:rFonts w:ascii="Arial" w:hAnsi="Arial" w:cs="Arial"/>
                 <w:sz w:val="20"/>
                 <w:szCs w:val="20"/>
                 <w:lang w:val="en-US"/>
               </w:rPr>
-              <w:instrText xml:space="preserve"> DOCPROPERTY  Category  \* MERGEFORMAT </w:instrText>
-            </w:r>
+            </w:pPr>
             <w:r>
               <w:rPr>
                 <w:rFonts w:ascii="Arial" w:hAnsi="Arial" w:cs="Arial"/>
@@ -558,7 +538,7 @@
                 <w:szCs w:val="20"/>
                 <w:lang w:val="en-US"/>
               </w:rPr>
-              <w:fldChar w:fldCharType="separate"/>
+              <w:t>0.</w:t>
             </w:r>
             <w:r>
               <w:rPr>
@@ -567,22 +547,187 @@
                 <w:szCs w:val="20"/>
                 <w:lang w:val="en-US"/>
               </w:rPr>
-              <w:t>0.1</w:t>
-            </w:r>
-            <w:r>
+              <w:t>1</w:t>
+            </w:r>
+          </w:p>
+        </w:tc>
+        <w:tc>
+          <w:tcPr>
+            <w:tcW w:w="1921" w:type="dxa"/>
+          </w:tcPr>
+          <w:p>
+            <w:pPr>
+              <w:spacing w:before="60" w:after="60"/>
               <w:rPr>
                 <w:rFonts w:ascii="Arial" w:hAnsi="Arial" w:cs="Arial"/>
                 <w:sz w:val="20"/>
                 <w:szCs w:val="20"/>
                 <w:lang w:val="en-US"/>
               </w:rPr>
+            </w:pPr>
+            <w:r>
+              <w:rPr>
+                <w:rFonts w:ascii="Arial" w:hAnsi="Arial" w:cs="Arial"/>
+                <w:sz w:val="20"/>
+                <w:szCs w:val="20"/>
+                <w:lang w:val="en-US"/>
+              </w:rPr>
+              <w:t>Gavin Wolf</w:t>
+            </w:r>
+          </w:p>
+        </w:tc>
+        <w:tc>
+          <w:tcPr>
+            <w:tcW w:w="3774" w:type="dxa"/>
+          </w:tcPr>
+          <w:p>
+            <w:pPr>
+              <w:spacing w:before="60" w:after="60"/>
+              <w:rPr>
+                <w:rFonts w:ascii="Arial" w:hAnsi="Arial" w:cs="Arial"/>
+                <w:sz w:val="20"/>
+                <w:szCs w:val="20"/>
+                <w:lang w:val="en-US"/>
+              </w:rPr>
+            </w:pPr>
+            <w:r>
+              <w:rPr>
+                <w:rFonts w:ascii="Arial" w:hAnsi="Arial" w:cs="Arial"/>
+                <w:sz w:val="20"/>
+                <w:szCs w:val="20"/>
+                <w:lang w:val="en-US"/>
+              </w:rPr>
+              <w:t>First pass through template.</w:t>
+            </w:r>
+          </w:p>
+        </w:tc>
+      </w:tr>
+      <w:tr>
+        <w:tc>
+          <w:tcPr>
+            <w:tcW w:w="1360" w:type="dxa"/>
+          </w:tcPr>
+          <w:p>
+            <w:pPr>
+              <w:spacing w:before="60" w:after="60"/>
+              <w:rPr>
+                <w:rFonts w:ascii="Arial" w:hAnsi="Arial" w:cs="Arial"/>
+                <w:sz w:val="20"/>
+                <w:szCs w:val="20"/>
+                <w:lang w:val="en-US"/>
+              </w:rPr>
+            </w:pPr>
+            <w:r>
+              <w:rPr>
+                <w:rFonts w:ascii="Arial" w:hAnsi="Arial" w:cs="Arial"/>
+                <w:sz w:val="20"/>
+                <w:szCs w:val="20"/>
+                <w:lang w:val="en-US"/>
+              </w:rPr>
+              <w:t>30</w:t>
+            </w:r>
+            <w:r>
+              <w:rPr>
+                <w:rFonts w:ascii="Arial" w:hAnsi="Arial" w:cs="Arial"/>
+                <w:sz w:val="20"/>
+                <w:szCs w:val="20"/>
+                <w:lang w:val="en-US"/>
+              </w:rPr>
+              <w:t>/</w:t>
+            </w:r>
+            <w:r>
+              <w:rPr>
+                <w:rFonts w:ascii="Arial" w:hAnsi="Arial" w:cs="Arial"/>
+                <w:sz w:val="20"/>
+                <w:szCs w:val="20"/>
+                <w:lang w:val="en-US"/>
+              </w:rPr>
+              <w:t>10</w:t>
+            </w:r>
+            <w:r>
+              <w:rPr>
+                <w:rFonts w:ascii="Arial" w:hAnsi="Arial" w:cs="Arial"/>
+                <w:sz w:val="20"/>
+                <w:szCs w:val="20"/>
+                <w:lang w:val="en-US"/>
+              </w:rPr>
+              <w:t>/</w:t>
+            </w:r>
+            <w:r>
+              <w:rPr>
+                <w:rFonts w:ascii="Arial" w:hAnsi="Arial" w:cs="Arial"/>
+                <w:sz w:val="20"/>
+                <w:szCs w:val="20"/>
+                <w:lang w:val="en-US"/>
+              </w:rPr>
+              <w:t>2016</w:t>
+            </w:r>
+          </w:p>
+        </w:tc>
+        <w:tc>
+          <w:tcPr>
+            <w:tcW w:w="1247" w:type="dxa"/>
+          </w:tcPr>
+          <w:p>
+            <w:pPr>
+              <w:spacing w:before="60" w:after="60"/>
+              <w:rPr>
+                <w:rFonts w:ascii="Arial" w:hAnsi="Arial" w:cs="Arial"/>
+                <w:sz w:val="20"/>
+                <w:szCs w:val="20"/>
+                <w:lang w:val="en-US"/>
+              </w:rPr>
+            </w:pPr>
+            <w:r>
+              <w:rPr>
+                <w:rFonts w:ascii="Arial" w:hAnsi="Arial" w:cs="Arial"/>
+                <w:sz w:val="20"/>
+                <w:szCs w:val="20"/>
+                <w:lang w:val="en-US"/>
+              </w:rPr>
+              <w:fldChar w:fldCharType="begin"/>
+            </w:r>
+            <w:r>
+              <w:rPr>
+                <w:rFonts w:ascii="Arial" w:hAnsi="Arial" w:cs="Arial"/>
+                <w:sz w:val="20"/>
+                <w:szCs w:val="20"/>
+                <w:lang w:val="en-US"/>
+              </w:rPr>
+              <w:instrText xml:space="preserve"> DOCPROPERTY  Category  \* MERGEFORMAT </w:instrText>
+            </w:r>
+            <w:r>
+              <w:rPr>
+                <w:rFonts w:ascii="Arial" w:hAnsi="Arial" w:cs="Arial"/>
+                <w:sz w:val="20"/>
+                <w:szCs w:val="20"/>
+                <w:lang w:val="en-US"/>
+              </w:rPr>
+              <w:fldChar w:fldCharType="separate"/>
+            </w:r>
+            <w:r>
+              <w:rPr>
+                <w:rFonts w:ascii="Arial" w:hAnsi="Arial" w:cs="Arial"/>
+                <w:sz w:val="20"/>
+                <w:szCs w:val="20"/>
+                <w:lang w:val="en-US"/>
+              </w:rPr>
+              <w:t>0.2</w:t>
+            </w:r>
+            <w:r>
+              <w:rPr>
+                <w:rFonts w:ascii="Arial" w:hAnsi="Arial" w:cs="Arial"/>
+                <w:sz w:val="20"/>
+                <w:szCs w:val="20"/>
+                <w:lang w:val="en-US"/>
+              </w:rPr>
               <w:fldChar w:fldCharType="end"/>
             </w:r>
           </w:p>
         </w:tc>
         <w:tc>
           <w:tcPr>
-            <w:tcW w:w="1980" w:type="dxa"/>
+            <w:tcW w:w="1921" w:type="dxa"/>
           </w:tcPr>
           <w:p>
             <w:pPr>
@@ -644,7 +789,7 @@
         </w:tc>
         <w:tc>
           <w:tcPr>
-            <w:tcW w:w="3914" w:type="dxa"/>
+            <w:tcW w:w="3774" w:type="dxa"/>
           </w:tcPr>
           <w:p>
             <w:pPr>
@@ -656,45 +801,31 @@
                 <w:lang w:val="en-US"/>
               </w:rPr>
             </w:pPr>
-          </w:p>
-        </w:tc>
-      </w:tr>
-      <w:tr>
-        <w:tc>
-          <w:tcPr>
-            <w:tcW w:w="1368" w:type="dxa"/>
-          </w:tcPr>
-          <w:p>
-            <w:pPr>
-              <w:spacing w:before="60" w:after="60"/>
+            <w:r>
               <w:rPr>
                 <w:rFonts w:ascii="Arial" w:hAnsi="Arial" w:cs="Arial"/>
                 <w:sz w:val="20"/>
                 <w:szCs w:val="20"/>
                 <w:lang w:val="en-US"/>
               </w:rPr>
-            </w:pPr>
-          </w:p>
-        </w:tc>
-        <w:tc>
-          <w:tcPr>
-            <w:tcW w:w="1260" w:type="dxa"/>
-          </w:tcPr>
-          <w:p>
-            <w:pPr>
-              <w:spacing w:before="60" w:after="60"/>
+              <w:t>Adding/revising text content</w:t>
+            </w:r>
+            <w:r>
               <w:rPr>
                 <w:rFonts w:ascii="Arial" w:hAnsi="Arial" w:cs="Arial"/>
                 <w:sz w:val="20"/>
                 <w:szCs w:val="20"/>
                 <w:lang w:val="en-US"/>
               </w:rPr>
-            </w:pPr>
-          </w:p>
-        </w:tc>
-        <w:tc>
-          <w:tcPr>
-            <w:tcW w:w="1980" w:type="dxa"/>
+              <w:t>.</w:t>
+            </w:r>
+          </w:p>
+        </w:tc>
+      </w:tr>
+      <w:tr>
+        <w:tc>
+          <w:tcPr>
+            <w:tcW w:w="1360" w:type="dxa"/>
           </w:tcPr>
           <w:p>
             <w:pPr>
@@ -710,7 +841,7 @@
         </w:tc>
         <w:tc>
           <w:tcPr>
-            <w:tcW w:w="3914" w:type="dxa"/>
+            <w:tcW w:w="1247" w:type="dxa"/>
           </w:tcPr>
           <w:p>
             <w:pPr>
@@ -724,11 +855,9 @@
             </w:pPr>
           </w:p>
         </w:tc>
-      </w:tr>
-      <w:tr>
-        <w:tc>
-          <w:tcPr>
-            <w:tcW w:w="1368" w:type="dxa"/>
+        <w:tc>
+          <w:tcPr>
+            <w:tcW w:w="1921" w:type="dxa"/>
           </w:tcPr>
           <w:p>
             <w:pPr>
@@ -744,7 +873,7 @@
         </w:tc>
         <w:tc>
           <w:tcPr>
-            <w:tcW w:w="1260" w:type="dxa"/>
+            <w:tcW w:w="3774" w:type="dxa"/>
           </w:tcPr>
           <w:p>
             <w:pPr>
@@ -758,9 +887,11 @@
             </w:pPr>
           </w:p>
         </w:tc>
-        <w:tc>
-          <w:tcPr>
-            <w:tcW w:w="1980" w:type="dxa"/>
+      </w:tr>
+      <w:tr>
+        <w:tc>
+          <w:tcPr>
+            <w:tcW w:w="1360" w:type="dxa"/>
           </w:tcPr>
           <w:p>
             <w:pPr>
@@ -776,7 +907,7 @@
         </w:tc>
         <w:tc>
           <w:tcPr>
-            <w:tcW w:w="3914" w:type="dxa"/>
+            <w:tcW w:w="1247" w:type="dxa"/>
           </w:tcPr>
           <w:p>
             <w:pPr>
@@ -790,11 +921,9 @@
             </w:pPr>
           </w:p>
         </w:tc>
-      </w:tr>
-      <w:tr>
-        <w:tc>
-          <w:tcPr>
-            <w:tcW w:w="1368" w:type="dxa"/>
+        <w:tc>
+          <w:tcPr>
+            <w:tcW w:w="1921" w:type="dxa"/>
           </w:tcPr>
           <w:p>
             <w:pPr>
@@ -810,7 +939,7 @@
         </w:tc>
         <w:tc>
           <w:tcPr>
-            <w:tcW w:w="1260" w:type="dxa"/>
+            <w:tcW w:w="3774" w:type="dxa"/>
           </w:tcPr>
           <w:p>
             <w:pPr>
@@ -824,9 +953,11 @@
             </w:pPr>
           </w:p>
         </w:tc>
-        <w:tc>
-          <w:tcPr>
-            <w:tcW w:w="1980" w:type="dxa"/>
+      </w:tr>
+      <w:tr>
+        <w:tc>
+          <w:tcPr>
+            <w:tcW w:w="1360" w:type="dxa"/>
           </w:tcPr>
           <w:p>
             <w:pPr>
@@ -842,7 +973,7 @@
         </w:tc>
         <w:tc>
           <w:tcPr>
-            <w:tcW w:w="3914" w:type="dxa"/>
+            <w:tcW w:w="1247" w:type="dxa"/>
           </w:tcPr>
           <w:p>
             <w:pPr>
@@ -856,11 +987,9 @@
             </w:pPr>
           </w:p>
         </w:tc>
-      </w:tr>
-      <w:tr>
-        <w:tc>
-          <w:tcPr>
-            <w:tcW w:w="1368" w:type="dxa"/>
+        <w:tc>
+          <w:tcPr>
+            <w:tcW w:w="1921" w:type="dxa"/>
           </w:tcPr>
           <w:p>
             <w:pPr>
@@ -876,39 +1005,7 @@
         </w:tc>
         <w:tc>
           <w:tcPr>
-            <w:tcW w:w="1260" w:type="dxa"/>
-          </w:tcPr>
-          <w:p>
-            <w:pPr>
-              <w:spacing w:before="60" w:after="60"/>
-              <w:rPr>
-                <w:rFonts w:ascii="Arial" w:hAnsi="Arial" w:cs="Arial"/>
-                <w:sz w:val="20"/>
-                <w:szCs w:val="20"/>
-                <w:lang w:val="en-US"/>
-              </w:rPr>
-            </w:pPr>
-          </w:p>
-        </w:tc>
-        <w:tc>
-          <w:tcPr>
-            <w:tcW w:w="1980" w:type="dxa"/>
-          </w:tcPr>
-          <w:p>
-            <w:pPr>
-              <w:spacing w:before="60" w:after="60"/>
-              <w:rPr>
-                <w:rFonts w:ascii="Arial" w:hAnsi="Arial" w:cs="Arial"/>
-                <w:sz w:val="20"/>
-                <w:szCs w:val="20"/>
-                <w:lang w:val="en-US"/>
-              </w:rPr>
-            </w:pPr>
-          </w:p>
-        </w:tc>
-        <w:tc>
-          <w:tcPr>
-            <w:tcW w:w="3914" w:type="dxa"/>
+            <w:tcW w:w="3774" w:type="dxa"/>
           </w:tcPr>
           <w:p>
             <w:pPr>
@@ -1143,7 +1240,6 @@
           <w:szCs w:val="24"/>
           <w:lang w:val="en-US"/>
         </w:rPr>
-        <w:lastRenderedPageBreak/>
         <w:t>An Essential Unified Process Document</w:t>
       </w:r>
     </w:p>
@@ -1170,6 +1266,17 @@
           <w:lang w:val="en-US"/>
         </w:rPr>
         <w:br w:type="page"/>
+      </w:r>
+      <w:r>
+        <w:rPr>
+          <w:rFonts w:ascii="Times New Roman" w:hAnsi="Times New Roman"/>
+          <w:bCs/>
+          <w:i/>
+          <w:iCs/>
+          <w:sz w:val="24"/>
+          <w:lang w:val="en-US"/>
+        </w:rPr>
+        <w:lastRenderedPageBreak/>
         <w:t>Table of Contents</w:t>
       </w:r>
     </w:p>
@@ -1200,7 +1307,7 @@
         </w:rPr>
         <w:fldChar w:fldCharType="separate"/>
       </w:r>
-      <w:hyperlink w:anchor="_Toc465610737" w:history="1">
+      <w:hyperlink w:anchor="_Toc465619054" w:history="1">
         <w:r>
           <w:rPr>
             <w:rStyle w:val="Hyperlink"/>
@@ -1244,7 +1351,7 @@
             <w:noProof/>
             <w:webHidden/>
           </w:rPr>
-          <w:instrText xml:space="preserve"> PAGEREF _Toc465610737 \h </w:instrText>
+          <w:instrText xml:space="preserve"> PAGEREF _Toc465619054 \h </w:instrText>
         </w:r>
         <w:r>
           <w:rPr>
@@ -1264,7 +1371,7 @@
             <w:noProof/>
             <w:webHidden/>
           </w:rPr>
-          <w:t>4</w:t>
+          <w:t>3</w:t>
         </w:r>
         <w:r>
           <w:rPr>
@@ -1288,7 +1395,7 @@
           <w:lang w:val="en-US" w:eastAsia="ja-JP"/>
         </w:rPr>
       </w:pPr>
-      <w:hyperlink w:anchor="_Toc465610738" w:history="1">
+      <w:hyperlink w:anchor="_Toc465619055" w:history="1">
         <w:r>
           <w:rPr>
             <w:rStyle w:val="Hyperlink"/>
@@ -1332,7 +1439,7 @@
             <w:noProof/>
             <w:webHidden/>
           </w:rPr>
-          <w:instrText xml:space="preserve"> PAGEREF _Toc465610738 \h </w:instrText>
+          <w:instrText xml:space="preserve"> PAGEREF _Toc465619055 \h </w:instrText>
         </w:r>
         <w:r>
           <w:rPr>
@@ -1352,7 +1459,7 @@
             <w:noProof/>
             <w:webHidden/>
           </w:rPr>
-          <w:t>4</w:t>
+          <w:t>3</w:t>
         </w:r>
         <w:r>
           <w:rPr>
@@ -1376,7 +1483,7 @@
           <w:lang w:val="en-US" w:eastAsia="ja-JP"/>
         </w:rPr>
       </w:pPr>
-      <w:hyperlink w:anchor="_Toc465610739" w:history="1">
+      <w:hyperlink w:anchor="_Toc465619056" w:history="1">
         <w:r>
           <w:rPr>
             <w:rStyle w:val="Hyperlink"/>
@@ -1420,7 +1527,7 @@
             <w:noProof/>
             <w:webHidden/>
           </w:rPr>
-          <w:instrText xml:space="preserve"> PAGEREF _Toc465610739 \h </w:instrText>
+          <w:instrText xml:space="preserve"> PAGEREF _Toc465619056 \h </w:instrText>
         </w:r>
         <w:r>
           <w:rPr>
@@ -1440,7 +1547,7 @@
             <w:noProof/>
             <w:webHidden/>
           </w:rPr>
-          <w:t>4</w:t>
+          <w:t>3</w:t>
         </w:r>
         <w:r>
           <w:rPr>
@@ -1464,7 +1571,7 @@
           <w:lang w:val="en-US" w:eastAsia="ja-JP"/>
         </w:rPr>
       </w:pPr>
-      <w:hyperlink w:anchor="_Toc465610740" w:history="1">
+      <w:hyperlink w:anchor="_Toc465619057" w:history="1">
         <w:r>
           <w:rPr>
             <w:rStyle w:val="Hyperlink"/>
@@ -1508,7 +1615,7 @@
             <w:noProof/>
             <w:webHidden/>
           </w:rPr>
-          <w:instrText xml:space="preserve"> PAGEREF _Toc465610740 \h </w:instrText>
+          <w:instrText xml:space="preserve"> PAGEREF _Toc465619057 \h </w:instrText>
         </w:r>
         <w:r>
           <w:rPr>
@@ -1528,7 +1635,7 @@
             <w:noProof/>
             <w:webHidden/>
           </w:rPr>
-          <w:t>4</w:t>
+          <w:t>3</w:t>
         </w:r>
         <w:r>
           <w:rPr>
@@ -1548,7 +1655,7 @@
           <w:lang w:val="en-US" w:eastAsia="ja-JP"/>
         </w:rPr>
       </w:pPr>
-      <w:hyperlink w:anchor="_Toc465610741" w:history="1">
+      <w:hyperlink w:anchor="_Toc465619058" w:history="1">
         <w:r>
           <w:rPr>
             <w:rStyle w:val="Hyperlink"/>
@@ -1590,7 +1697,7 @@
             <w:noProof/>
             <w:webHidden/>
           </w:rPr>
-          <w:instrText xml:space="preserve"> PAGEREF _Toc465610741 \h </w:instrText>
+          <w:instrText xml:space="preserve"> PAGEREF _Toc465619058 \h </w:instrText>
         </w:r>
         <w:r>
           <w:rPr>
@@ -1610,7 +1717,7 @@
             <w:noProof/>
             <w:webHidden/>
           </w:rPr>
-          <w:t>5</w:t>
+          <w:t>4</w:t>
         </w:r>
         <w:r>
           <w:rPr>
@@ -1634,7 +1741,7 @@
           <w:lang w:val="en-US" w:eastAsia="ja-JP"/>
         </w:rPr>
       </w:pPr>
-      <w:hyperlink w:anchor="_Toc465610742" w:history="1">
+      <w:hyperlink w:anchor="_Toc465619059" w:history="1">
         <w:r>
           <w:rPr>
             <w:rStyle w:val="Hyperlink"/>
@@ -1678,7 +1785,7 @@
             <w:noProof/>
             <w:webHidden/>
           </w:rPr>
-          <w:instrText xml:space="preserve"> PAGEREF _Toc465610742 \h </w:instrText>
+          <w:instrText xml:space="preserve"> PAGEREF _Toc465619059 \h </w:instrText>
         </w:r>
         <w:r>
           <w:rPr>
@@ -1698,7 +1805,7 @@
             <w:noProof/>
             <w:webHidden/>
           </w:rPr>
-          <w:t>5</w:t>
+          <w:t>4</w:t>
         </w:r>
         <w:r>
           <w:rPr>
@@ -1718,7 +1825,7 @@
           <w:lang w:val="en-US" w:eastAsia="ja-JP"/>
         </w:rPr>
       </w:pPr>
-      <w:hyperlink w:anchor="_Toc465610743" w:history="1">
+      <w:hyperlink w:anchor="_Toc465619060" w:history="1">
         <w:r>
           <w:rPr>
             <w:rStyle w:val="Hyperlink"/>
@@ -1760,7 +1867,7 @@
             <w:noProof/>
             <w:webHidden/>
           </w:rPr>
-          <w:instrText xml:space="preserve"> PAGEREF _Toc465610743 \h </w:instrText>
+          <w:instrText xml:space="preserve"> PAGEREF _Toc465619060 \h </w:instrText>
         </w:r>
         <w:r>
           <w:rPr>
@@ -1780,7 +1887,7 @@
             <w:noProof/>
             <w:webHidden/>
           </w:rPr>
-          <w:t>5</w:t>
+          <w:t>4</w:t>
         </w:r>
         <w:r>
           <w:rPr>
@@ -1800,7 +1907,7 @@
           <w:lang w:val="en-US" w:eastAsia="ja-JP"/>
         </w:rPr>
       </w:pPr>
-      <w:hyperlink w:anchor="_Toc465610744" w:history="1">
+      <w:hyperlink w:anchor="_Toc465619061" w:history="1">
         <w:r>
           <w:rPr>
             <w:rStyle w:val="Hyperlink"/>
@@ -1842,7 +1949,7 @@
             <w:noProof/>
             <w:webHidden/>
           </w:rPr>
-          <w:instrText xml:space="preserve"> PAGEREF _Toc465610744 \h </w:instrText>
+          <w:instrText xml:space="preserve"> PAGEREF _Toc465619061 \h </w:instrText>
         </w:r>
         <w:r>
           <w:rPr>
@@ -1862,7 +1969,7 @@
             <w:noProof/>
             <w:webHidden/>
           </w:rPr>
-          <w:t>6</w:t>
+          <w:t>5</w:t>
         </w:r>
         <w:r>
           <w:rPr>
@@ -1882,7 +1989,7 @@
           <w:lang w:val="en-US" w:eastAsia="ja-JP"/>
         </w:rPr>
       </w:pPr>
-      <w:hyperlink w:anchor="_Toc465610745" w:history="1">
+      <w:hyperlink w:anchor="_Toc465619062" w:history="1">
         <w:r>
           <w:rPr>
             <w:rStyle w:val="Hyperlink"/>
@@ -1926,7 +2033,7 @@
             <w:noProof/>
             <w:webHidden/>
           </w:rPr>
-          <w:instrText xml:space="preserve"> PAGEREF _Toc465610745 \h </w:instrText>
+          <w:instrText xml:space="preserve"> PAGEREF _Toc465619062 \h </w:instrText>
         </w:r>
         <w:r>
           <w:rPr>
@@ -1946,7 +2053,7 @@
             <w:noProof/>
             <w:webHidden/>
           </w:rPr>
-          <w:t>7</w:t>
+          <w:t>6</w:t>
         </w:r>
         <w:r>
           <w:rPr>
@@ -1970,7 +2077,7 @@
           <w:lang w:val="en-US" w:eastAsia="ja-JP"/>
         </w:rPr>
       </w:pPr>
-      <w:hyperlink w:anchor="_Toc465610746" w:history="1">
+      <w:hyperlink w:anchor="_Toc465619063" w:history="1">
         <w:r>
           <w:rPr>
             <w:rStyle w:val="Hyperlink"/>
@@ -2012,7 +2119,7 @@
             <w:noProof/>
             <w:webHidden/>
           </w:rPr>
-          <w:instrText xml:space="preserve"> PAGEREF _Toc465610746 \h </w:instrText>
+          <w:instrText xml:space="preserve"> PAGEREF _Toc465619063 \h </w:instrText>
         </w:r>
         <w:r>
           <w:rPr>
@@ -2032,7 +2139,7 @@
             <w:noProof/>
             <w:webHidden/>
           </w:rPr>
-          <w:t>7</w:t>
+          <w:t>6</w:t>
         </w:r>
         <w:r>
           <w:rPr>
@@ -2056,7 +2163,7 @@
           <w:lang w:val="en-US" w:eastAsia="ja-JP"/>
         </w:rPr>
       </w:pPr>
-      <w:hyperlink w:anchor="_Toc465610747" w:history="1">
+      <w:hyperlink w:anchor="_Toc465619064" w:history="1">
         <w:r>
           <w:rPr>
             <w:rStyle w:val="Hyperlink"/>
@@ -2100,7 +2207,7 @@
             <w:noProof/>
             <w:webHidden/>
           </w:rPr>
-          <w:instrText xml:space="preserve"> PAGEREF _Toc465610747 \h </w:instrText>
+          <w:instrText xml:space="preserve"> PAGEREF _Toc465619064 \h </w:instrText>
         </w:r>
         <w:r>
           <w:rPr>
@@ -2120,7 +2227,7 @@
             <w:noProof/>
             <w:webHidden/>
           </w:rPr>
-          <w:t>7</w:t>
+          <w:t>6</w:t>
         </w:r>
         <w:r>
           <w:rPr>
@@ -2144,7 +2251,7 @@
           <w:lang w:val="en-US" w:eastAsia="ja-JP"/>
         </w:rPr>
       </w:pPr>
-      <w:hyperlink w:anchor="_Toc465610748" w:history="1">
+      <w:hyperlink w:anchor="_Toc465619065" w:history="1">
         <w:r>
           <w:rPr>
             <w:rStyle w:val="Hyperlink"/>
@@ -2188,7 +2295,7 @@
             <w:noProof/>
             <w:webHidden/>
           </w:rPr>
-          <w:instrText xml:space="preserve"> PAGEREF _Toc465610748 \h </w:instrText>
+          <w:instrText xml:space="preserve"> PAGEREF _Toc465619065 \h </w:instrText>
         </w:r>
         <w:r>
           <w:rPr>
@@ -2208,7 +2315,7 @@
             <w:noProof/>
             <w:webHidden/>
           </w:rPr>
-          <w:t>7</w:t>
+          <w:t>6</w:t>
         </w:r>
         <w:r>
           <w:rPr>
@@ -2232,7 +2339,7 @@
           <w:lang w:val="en-US" w:eastAsia="ja-JP"/>
         </w:rPr>
       </w:pPr>
-      <w:hyperlink w:anchor="_Toc465610749" w:history="1">
+      <w:hyperlink w:anchor="_Toc465619066" w:history="1">
         <w:r>
           <w:rPr>
             <w:rStyle w:val="Hyperlink"/>
@@ -2276,7 +2383,7 @@
             <w:noProof/>
             <w:webHidden/>
           </w:rPr>
-          <w:instrText xml:space="preserve"> PAGEREF _Toc465610749 \h </w:instrText>
+          <w:instrText xml:space="preserve"> PAGEREF _Toc465619066 \h </w:instrText>
         </w:r>
         <w:r>
           <w:rPr>
@@ -2296,7 +2403,7 @@
             <w:noProof/>
             <w:webHidden/>
           </w:rPr>
-          <w:t>7</w:t>
+          <w:t>6</w:t>
         </w:r>
         <w:r>
           <w:rPr>
@@ -2320,7 +2427,7 @@
           <w:lang w:val="en-US" w:eastAsia="ja-JP"/>
         </w:rPr>
       </w:pPr>
-      <w:hyperlink w:anchor="_Toc465610750" w:history="1">
+      <w:hyperlink w:anchor="_Toc465619067" w:history="1">
         <w:r>
           <w:rPr>
             <w:rStyle w:val="Hyperlink"/>
@@ -2362,7 +2469,7 @@
             <w:noProof/>
             <w:webHidden/>
           </w:rPr>
-          <w:instrText xml:space="preserve"> PAGEREF _Toc465610750 \h </w:instrText>
+          <w:instrText xml:space="preserve"> PAGEREF _Toc465619067 \h </w:instrText>
         </w:r>
         <w:r>
           <w:rPr>
@@ -2382,7 +2489,7 @@
             <w:noProof/>
             <w:webHidden/>
           </w:rPr>
-          <w:t>9</w:t>
+          <w:t>8</w:t>
         </w:r>
         <w:r>
           <w:rPr>
@@ -2406,7 +2513,7 @@
           <w:lang w:val="en-US" w:eastAsia="ja-JP"/>
         </w:rPr>
       </w:pPr>
-      <w:hyperlink w:anchor="_Toc465610751" w:history="1">
+      <w:hyperlink w:anchor="_Toc465619068" w:history="1">
         <w:r>
           <w:rPr>
             <w:rStyle w:val="Hyperlink"/>
@@ -2448,7 +2555,7 @@
             <w:noProof/>
             <w:webHidden/>
           </w:rPr>
-          <w:instrText xml:space="preserve"> PAGEREF _Toc465610751 \h </w:instrText>
+          <w:instrText xml:space="preserve"> PAGEREF _Toc465619068 \h </w:instrText>
         </w:r>
         <w:r>
           <w:rPr>
@@ -2468,7 +2575,7 @@
             <w:noProof/>
             <w:webHidden/>
           </w:rPr>
-          <w:t>9</w:t>
+          <w:t>8</w:t>
         </w:r>
         <w:r>
           <w:rPr>
@@ -2492,7 +2599,7 @@
           <w:lang w:val="en-US" w:eastAsia="ja-JP"/>
         </w:rPr>
       </w:pPr>
-      <w:hyperlink w:anchor="_Toc465610752" w:history="1">
+      <w:hyperlink w:anchor="_Toc465619069" w:history="1">
         <w:r>
           <w:rPr>
             <w:rStyle w:val="Hyperlink"/>
@@ -2534,7 +2641,7 @@
             <w:noProof/>
             <w:webHidden/>
           </w:rPr>
-          <w:instrText xml:space="preserve"> PAGEREF _Toc465610752 \h </w:instrText>
+          <w:instrText xml:space="preserve"> PAGEREF _Toc465619069 \h </w:instrText>
         </w:r>
         <w:r>
           <w:rPr>
@@ -2554,7 +2661,7 @@
             <w:noProof/>
             <w:webHidden/>
           </w:rPr>
-          <w:t>9</w:t>
+          <w:t>8</w:t>
         </w:r>
         <w:r>
           <w:rPr>
@@ -2578,7 +2685,7 @@
           <w:lang w:val="en-US" w:eastAsia="ja-JP"/>
         </w:rPr>
       </w:pPr>
-      <w:hyperlink w:anchor="_Toc465610753" w:history="1">
+      <w:hyperlink w:anchor="_Toc465619070" w:history="1">
         <w:r>
           <w:rPr>
             <w:rStyle w:val="Hyperlink"/>
@@ -2620,7 +2727,7 @@
             <w:noProof/>
             <w:webHidden/>
           </w:rPr>
-          <w:instrText xml:space="preserve"> PAGEREF _Toc465610753 \h </w:instrText>
+          <w:instrText xml:space="preserve"> PAGEREF _Toc465619070 \h </w:instrText>
         </w:r>
         <w:r>
           <w:rPr>
@@ -2640,7 +2747,7 @@
             <w:noProof/>
             <w:webHidden/>
           </w:rPr>
-          <w:t>9</w:t>
+          <w:t>8</w:t>
         </w:r>
         <w:r>
           <w:rPr>
@@ -2664,7 +2771,7 @@
           <w:lang w:val="en-US" w:eastAsia="ja-JP"/>
         </w:rPr>
       </w:pPr>
-      <w:hyperlink w:anchor="_Toc465610754" w:history="1">
+      <w:hyperlink w:anchor="_Toc465619071" w:history="1">
         <w:r>
           <w:rPr>
             <w:rStyle w:val="Hyperlink"/>
@@ -2685,7 +2792,7 @@
             <w:rStyle w:val="Hyperlink"/>
             <w:noProof/>
           </w:rPr>
-          <w:t>&lt;Area of Functionality&gt;</w:t>
+          <w:t>Handle Database Error</w:t>
         </w:r>
         <w:r>
           <w:rPr>
@@ -2706,7 +2813,7 @@
             <w:noProof/>
             <w:webHidden/>
           </w:rPr>
-          <w:instrText xml:space="preserve"> PAGEREF _Toc465610754 \h </w:instrText>
+          <w:instrText xml:space="preserve"> PAGEREF _Toc465619071 \h </w:instrText>
         </w:r>
         <w:r>
           <w:rPr>
@@ -2726,7 +2833,7 @@
             <w:noProof/>
             <w:webHidden/>
           </w:rPr>
-          <w:t>9</w:t>
+          <w:t>8</w:t>
         </w:r>
         <w:r>
           <w:rPr>
@@ -2750,7 +2857,7 @@
           <w:lang w:val="en-US" w:eastAsia="ja-JP"/>
         </w:rPr>
       </w:pPr>
-      <w:hyperlink w:anchor="_Toc465610755" w:history="1">
+      <w:hyperlink w:anchor="_Toc465619072" w:history="1">
         <w:r>
           <w:rPr>
             <w:rStyle w:val="Hyperlink"/>
@@ -2771,6 +2878,178 @@
             <w:rStyle w:val="Hyperlink"/>
             <w:noProof/>
           </w:rPr>
+          <w:t>Handle Email System Error</w:t>
+        </w:r>
+        <w:r>
+          <w:rPr>
+            <w:noProof/>
+            <w:webHidden/>
+          </w:rPr>
+          <w:tab/>
+        </w:r>
+        <w:r>
+          <w:rPr>
+            <w:noProof/>
+            <w:webHidden/>
+          </w:rPr>
+          <w:fldChar w:fldCharType="begin"/>
+        </w:r>
+        <w:r>
+          <w:rPr>
+            <w:noProof/>
+            <w:webHidden/>
+          </w:rPr>
+          <w:instrText xml:space="preserve"> PAGEREF _Toc465619072 \h </w:instrText>
+        </w:r>
+        <w:r>
+          <w:rPr>
+            <w:noProof/>
+            <w:webHidden/>
+          </w:rPr>
+        </w:r>
+        <w:r>
+          <w:rPr>
+            <w:noProof/>
+            <w:webHidden/>
+          </w:rPr>
+          <w:fldChar w:fldCharType="separate"/>
+        </w:r>
+        <w:r>
+          <w:rPr>
+            <w:noProof/>
+            <w:webHidden/>
+          </w:rPr>
+          <w:t>9</w:t>
+        </w:r>
+        <w:r>
+          <w:rPr>
+            <w:noProof/>
+            <w:webHidden/>
+          </w:rPr>
+          <w:fldChar w:fldCharType="end"/>
+        </w:r>
+      </w:hyperlink>
+    </w:p>
+    <w:p>
+      <w:pPr>
+        <w:pStyle w:val="TOC3"/>
+        <w:tabs>
+          <w:tab w:val="left" w:pos="1440"/>
+          <w:tab w:val="right" w:leader="dot" w:pos="8302"/>
+        </w:tabs>
+        <w:rPr>
+          <w:rFonts w:asciiTheme="minorHAnsi" w:eastAsiaTheme="minorEastAsia" w:hAnsiTheme="minorHAnsi" w:cstheme="minorBidi"/>
+          <w:noProof/>
+          <w:lang w:val="en-US" w:eastAsia="ja-JP"/>
+        </w:rPr>
+      </w:pPr>
+      <w:hyperlink w:anchor="_Toc465619073" w:history="1">
+        <w:r>
+          <w:rPr>
+            <w:rStyle w:val="Hyperlink"/>
+            <w:noProof/>
+          </w:rPr>
+          <w:t>5.5.3</w:t>
+        </w:r>
+        <w:r>
+          <w:rPr>
+            <w:rFonts w:asciiTheme="minorHAnsi" w:eastAsiaTheme="minorEastAsia" w:hAnsiTheme="minorHAnsi" w:cstheme="minorBidi"/>
+            <w:noProof/>
+            <w:lang w:val="en-US" w:eastAsia="ja-JP"/>
+          </w:rPr>
+          <w:tab/>
+        </w:r>
+        <w:r>
+          <w:rPr>
+            <w:rStyle w:val="Hyperlink"/>
+            <w:noProof/>
+          </w:rPr>
+          <w:t>[Issues like photo size is too big?]</w:t>
+        </w:r>
+        <w:r>
+          <w:rPr>
+            <w:noProof/>
+            <w:webHidden/>
+          </w:rPr>
+          <w:tab/>
+        </w:r>
+        <w:r>
+          <w:rPr>
+            <w:noProof/>
+            <w:webHidden/>
+          </w:rPr>
+          <w:fldChar w:fldCharType="begin"/>
+        </w:r>
+        <w:r>
+          <w:rPr>
+            <w:noProof/>
+            <w:webHidden/>
+          </w:rPr>
+          <w:instrText xml:space="preserve"> PAGEREF _Toc465619073 \h </w:instrText>
+        </w:r>
+        <w:r>
+          <w:rPr>
+            <w:noProof/>
+            <w:webHidden/>
+          </w:rPr>
+        </w:r>
+        <w:r>
+          <w:rPr>
+            <w:noProof/>
+            <w:webHidden/>
+          </w:rPr>
+          <w:fldChar w:fldCharType="separate"/>
+        </w:r>
+        <w:r>
+          <w:rPr>
+            <w:noProof/>
+            <w:webHidden/>
+          </w:rPr>
+          <w:t>9</w:t>
+        </w:r>
+        <w:r>
+          <w:rPr>
+            <w:noProof/>
+            <w:webHidden/>
+          </w:rPr>
+          <w:fldChar w:fldCharType="end"/>
+        </w:r>
+      </w:hyperlink>
+    </w:p>
+    <w:p>
+      <w:pPr>
+        <w:pStyle w:val="TOC3"/>
+        <w:tabs>
+          <w:tab w:val="left" w:pos="1440"/>
+          <w:tab w:val="right" w:leader="dot" w:pos="8302"/>
+        </w:tabs>
+        <w:rPr>
+          <w:rFonts w:asciiTheme="minorHAnsi" w:eastAsiaTheme="minorEastAsia" w:hAnsiTheme="minorHAnsi" w:cstheme="minorBidi"/>
+          <w:noProof/>
+          <w:lang w:val="en-US" w:eastAsia="ja-JP"/>
+        </w:rPr>
+      </w:pPr>
+      <w:hyperlink w:anchor="_Toc465619074" w:history="1">
+        <w:r>
+          <w:rPr>
+            <w:rStyle w:val="Hyperlink"/>
+            <w:noProof/>
+          </w:rPr>
+          <w:t>5.5.4</w:t>
+        </w:r>
+        <w:r>
+          <w:rPr>
+            <w:rFonts w:asciiTheme="minorHAnsi" w:eastAsiaTheme="minorEastAsia" w:hAnsiTheme="minorHAnsi" w:cstheme="minorBidi"/>
+            <w:noProof/>
+            <w:lang w:val="en-US" w:eastAsia="ja-JP"/>
+          </w:rPr>
+          <w:tab/>
+        </w:r>
+        <w:r>
+          <w:rPr>
+            <w:rStyle w:val="Hyperlink"/>
+            <w:noProof/>
+          </w:rPr>
           <w:t>&lt;Area of Functionality&gt;</w:t>
         </w:r>
         <w:r>
@@ -2792,7 +3071,93 @@
             <w:noProof/>
             <w:webHidden/>
           </w:rPr>
-          <w:instrText xml:space="preserve"> PAGEREF _Toc465610755 \h </w:instrText>
+          <w:instrText xml:space="preserve"> PAGEREF _Toc465619074 \h </w:instrText>
+        </w:r>
+        <w:r>
+          <w:rPr>
+            <w:noProof/>
+            <w:webHidden/>
+          </w:rPr>
+        </w:r>
+        <w:r>
+          <w:rPr>
+            <w:noProof/>
+            <w:webHidden/>
+          </w:rPr>
+          <w:fldChar w:fldCharType="separate"/>
+        </w:r>
+        <w:r>
+          <w:rPr>
+            <w:noProof/>
+            <w:webHidden/>
+          </w:rPr>
+          <w:t>9</w:t>
+        </w:r>
+        <w:r>
+          <w:rPr>
+            <w:noProof/>
+            <w:webHidden/>
+          </w:rPr>
+          <w:fldChar w:fldCharType="end"/>
+        </w:r>
+      </w:hyperlink>
+    </w:p>
+    <w:p>
+      <w:pPr>
+        <w:pStyle w:val="TOC3"/>
+        <w:tabs>
+          <w:tab w:val="left" w:pos="1440"/>
+          <w:tab w:val="right" w:leader="dot" w:pos="8302"/>
+        </w:tabs>
+        <w:rPr>
+          <w:rFonts w:asciiTheme="minorHAnsi" w:eastAsiaTheme="minorEastAsia" w:hAnsiTheme="minorHAnsi" w:cstheme="minorBidi"/>
+          <w:noProof/>
+          <w:lang w:val="en-US" w:eastAsia="ja-JP"/>
+        </w:rPr>
+      </w:pPr>
+      <w:hyperlink w:anchor="_Toc465619075" w:history="1">
+        <w:r>
+          <w:rPr>
+            <w:rStyle w:val="Hyperlink"/>
+            <w:noProof/>
+          </w:rPr>
+          <w:t>5.5.5</w:t>
+        </w:r>
+        <w:r>
+          <w:rPr>
+            <w:rFonts w:asciiTheme="minorHAnsi" w:eastAsiaTheme="minorEastAsia" w:hAnsiTheme="minorHAnsi" w:cstheme="minorBidi"/>
+            <w:noProof/>
+            <w:lang w:val="en-US" w:eastAsia="ja-JP"/>
+          </w:rPr>
+          <w:tab/>
+        </w:r>
+        <w:r>
+          <w:rPr>
+            <w:rStyle w:val="Hyperlink"/>
+            <w:noProof/>
+          </w:rPr>
+          <w:t>&lt;Area of Functionality&gt;</w:t>
+        </w:r>
+        <w:r>
+          <w:rPr>
+            <w:noProof/>
+            <w:webHidden/>
+          </w:rPr>
+          <w:tab/>
+        </w:r>
+        <w:r>
+          <w:rPr>
+            <w:noProof/>
+            <w:webHidden/>
+          </w:rPr>
+          <w:fldChar w:fldCharType="begin"/>
+        </w:r>
+        <w:r>
+          <w:rPr>
+            <w:noProof/>
+            <w:webHidden/>
+          </w:rPr>
+          <w:instrText xml:space="preserve"> PAGEREF _Toc465619075 \h </w:instrText>
         </w:r>
         <w:r>
           <w:rPr>
@@ -2836,7 +3201,7 @@
           <w:lang w:val="en-US" w:eastAsia="ja-JP"/>
         </w:rPr>
       </w:pPr>
-      <w:hyperlink w:anchor="_Toc465610756" w:history="1">
+      <w:hyperlink w:anchor="_Toc465619076" w:history="1">
         <w:r>
           <w:rPr>
             <w:rStyle w:val="Hyperlink"/>
@@ -2878,7 +3243,7 @@
             <w:noProof/>
             <w:webHidden/>
           </w:rPr>
-          <w:instrText xml:space="preserve"> PAGEREF _Toc465610756 \h </w:instrText>
+          <w:instrText xml:space="preserve"> PAGEREF _Toc465619076 \h </w:instrText>
         </w:r>
         <w:r>
           <w:rPr>
@@ -2922,7 +3287,7 @@
           <w:lang w:val="en-US" w:eastAsia="ja-JP"/>
         </w:rPr>
       </w:pPr>
-      <w:hyperlink w:anchor="_Toc465610757" w:history="1">
+      <w:hyperlink w:anchor="_Toc465619077" w:history="1">
         <w:r>
           <w:rPr>
             <w:rStyle w:val="Hyperlink"/>
@@ -2964,7 +3329,7 @@
             <w:noProof/>
             <w:webHidden/>
           </w:rPr>
-          <w:instrText xml:space="preserve"> PAGEREF _Toc465610757 \h </w:instrText>
+          <w:instrText xml:space="preserve"> PAGEREF _Toc465619077 \h </w:instrText>
         </w:r>
         <w:r>
           <w:rPr>
@@ -3008,7 +3373,7 @@
           <w:lang w:val="en-US" w:eastAsia="ja-JP"/>
         </w:rPr>
       </w:pPr>
-      <w:hyperlink w:anchor="_Toc465610758" w:history="1">
+      <w:hyperlink w:anchor="_Toc465619078" w:history="1">
         <w:r>
           <w:rPr>
             <w:rStyle w:val="Hyperlink"/>
@@ -3050,7 +3415,7 @@
             <w:noProof/>
             <w:webHidden/>
           </w:rPr>
-          <w:instrText xml:space="preserve"> PAGEREF _Toc465610758 \h </w:instrText>
+          <w:instrText xml:space="preserve"> PAGEREF _Toc465619078 \h </w:instrText>
         </w:r>
         <w:r>
           <w:rPr>
@@ -3094,7 +3459,7 @@
           <w:lang w:val="en-US" w:eastAsia="ja-JP"/>
         </w:rPr>
       </w:pPr>
-      <w:hyperlink w:anchor="_Toc465610759" w:history="1">
+      <w:hyperlink w:anchor="_Toc465619079" w:history="1">
         <w:r>
           <w:rPr>
             <w:rStyle w:val="Hyperlink"/>
@@ -3136,7 +3501,7 @@
             <w:noProof/>
             <w:webHidden/>
           </w:rPr>
-          <w:instrText xml:space="preserve"> PAGEREF _Toc465610759 \h </w:instrText>
+          <w:instrText xml:space="preserve"> PAGEREF _Toc465619079 \h </w:instrText>
         </w:r>
         <w:r>
           <w:rPr>
@@ -3176,7 +3541,7 @@
           <w:lang w:val="en-US" w:eastAsia="ja-JP"/>
         </w:rPr>
       </w:pPr>
-      <w:hyperlink w:anchor="_Toc465610760" w:history="1">
+      <w:hyperlink w:anchor="_Toc465619080" w:history="1">
         <w:r>
           <w:rPr>
             <w:rStyle w:val="Hyperlink"/>
@@ -3218,7 +3583,7 @@
             <w:noProof/>
             <w:webHidden/>
           </w:rPr>
-          <w:instrText xml:space="preserve"> PAGEREF _Toc465610760 \h </w:instrText>
+          <w:instrText xml:space="preserve"> PAGEREF _Toc465619080 \h </w:instrText>
         </w:r>
         <w:r>
           <w:rPr>
@@ -3270,38 +3635,39 @@
           <w:lang w:val="en-US"/>
         </w:rPr>
       </w:pPr>
-      <w:bookmarkStart w:id="1" w:name="_Toc128880751"/>
-      <w:bookmarkStart w:id="2" w:name="_Toc128889215"/>
-      <w:bookmarkStart w:id="3" w:name="_Toc465610737"/>
-      <w:r>
-        <w:rPr>
-          <w:lang w:val="en-US"/>
-        </w:rPr>
+      <w:bookmarkStart w:id="0" w:name="_Toc128880751"/>
+      <w:bookmarkStart w:id="1" w:name="_Toc128889215"/>
+      <w:bookmarkStart w:id="2" w:name="_Toc465619054"/>
+      <w:r>
+        <w:rPr>
+          <w:lang w:val="en-US"/>
+        </w:rPr>
+        <w:lastRenderedPageBreak/>
         <w:t>Introduction</w:t>
       </w:r>
+      <w:bookmarkEnd w:id="2"/>
+    </w:p>
+    <w:p>
+      <w:pPr>
+        <w:pStyle w:val="Heading2"/>
+        <w:rPr>
+          <w:lang w:val="en-US"/>
+        </w:rPr>
+      </w:pPr>
+      <w:bookmarkStart w:id="3" w:name="_Toc121100140"/>
+      <w:bookmarkStart w:id="4" w:name="_Toc121739418"/>
+      <w:bookmarkStart w:id="5" w:name="_Toc465619055"/>
+      <w:bookmarkEnd w:id="0"/>
+      <w:bookmarkEnd w:id="1"/>
+      <w:r>
+        <w:rPr>
+          <w:lang w:val="en-US"/>
+        </w:rPr>
+        <w:t>Document Purpose</w:t>
+      </w:r>
       <w:bookmarkEnd w:id="3"/>
-    </w:p>
-    <w:p>
-      <w:pPr>
-        <w:pStyle w:val="Heading2"/>
-        <w:rPr>
-          <w:lang w:val="en-US"/>
-        </w:rPr>
-      </w:pPr>
-      <w:bookmarkStart w:id="4" w:name="_Toc121100140"/>
-      <w:bookmarkStart w:id="5" w:name="_Toc121739418"/>
-      <w:bookmarkStart w:id="6" w:name="_Toc465610738"/>
-      <w:bookmarkEnd w:id="1"/>
-      <w:bookmarkEnd w:id="2"/>
-      <w:r>
-        <w:rPr>
-          <w:lang w:val="en-US"/>
-        </w:rPr>
-        <w:t>Document Purpose</w:t>
-      </w:r>
       <w:bookmarkEnd w:id="4"/>
       <w:bookmarkEnd w:id="5"/>
-      <w:bookmarkEnd w:id="6"/>
     </w:p>
     <w:p>
       <w:pPr>
@@ -3425,18 +3791,18 @@
           <w:lang w:val="en-US"/>
         </w:rPr>
       </w:pPr>
-      <w:bookmarkStart w:id="7" w:name="_Toc121100141"/>
-      <w:bookmarkStart w:id="8" w:name="_Toc121739419"/>
-      <w:bookmarkStart w:id="9" w:name="_Toc465610739"/>
+      <w:bookmarkStart w:id="6" w:name="_Toc121100141"/>
+      <w:bookmarkStart w:id="7" w:name="_Toc121739419"/>
+      <w:bookmarkStart w:id="8" w:name="_Toc465619056"/>
       <w:r>
         <w:rPr>
           <w:lang w:val="en-US"/>
         </w:rPr>
         <w:t>Document Scope</w:t>
       </w:r>
+      <w:bookmarkEnd w:id="6"/>
       <w:bookmarkEnd w:id="7"/>
       <w:bookmarkEnd w:id="8"/>
-      <w:bookmarkEnd w:id="9"/>
     </w:p>
     <w:p>
       <w:pPr>
@@ -3590,18 +3956,18 @@
           <w:lang w:val="en-US"/>
         </w:rPr>
       </w:pPr>
-      <w:bookmarkStart w:id="10" w:name="_Toc121100142"/>
-      <w:bookmarkStart w:id="11" w:name="_Toc121739420"/>
-      <w:bookmarkStart w:id="12" w:name="_Toc465610740"/>
+      <w:bookmarkStart w:id="9" w:name="_Toc121100142"/>
+      <w:bookmarkStart w:id="10" w:name="_Toc121739420"/>
+      <w:bookmarkStart w:id="11" w:name="_Toc465619057"/>
       <w:r>
         <w:rPr>
           <w:lang w:val="en-US"/>
         </w:rPr>
         <w:t>Document Overview</w:t>
       </w:r>
+      <w:bookmarkEnd w:id="9"/>
       <w:bookmarkEnd w:id="10"/>
       <w:bookmarkEnd w:id="11"/>
-      <w:bookmarkEnd w:id="12"/>
     </w:p>
     <w:p>
       <w:pPr>
@@ -3655,7 +4021,14 @@
           <w:b/>
           <w:lang w:val="en-US"/>
         </w:rPr>
-        <w:t>Use-Case Model Overview</w:t>
+        <w:t xml:space="preserve">Create Service Request Use Case </w:t>
+      </w:r>
+      <w:r>
+        <w:rPr>
+          <w:b/>
+          <w:lang w:val="en-US"/>
+        </w:rPr>
+        <w:t>Overview</w:t>
       </w:r>
       <w:r>
         <w:rPr>
@@ -3679,7 +4052,31 @@
         <w:rPr>
           <w:lang w:val="en-US"/>
         </w:rPr>
-        <w:t>overview of the use-case model in the form of one or more use-case diagrams with supporting explanatory text</w:t>
+        <w:t xml:space="preserve">overview of the </w:t>
+      </w:r>
+      <w:r>
+        <w:rPr>
+          <w:lang w:val="en-US"/>
+        </w:rPr>
+        <w:t xml:space="preserve">Create Service Request </w:t>
+      </w:r>
+      <w:r>
+        <w:rPr>
+          <w:lang w:val="en-US"/>
+        </w:rPr>
+        <w:t xml:space="preserve">use-case in the form of </w:t>
+      </w:r>
+      <w:r>
+        <w:rPr>
+          <w:lang w:val="en-US"/>
+        </w:rPr>
+        <w:t>a use-case diagram</w:t>
+      </w:r>
+      <w:r>
+        <w:rPr>
+          <w:lang w:val="en-US"/>
+        </w:rPr>
+        <w:t xml:space="preserve"> with supporting explanatory text</w:t>
       </w:r>
     </w:p>
     <w:p>
@@ -3785,48 +4182,49 @@
       <w:pPr>
         <w:pStyle w:val="Heading1NoBreak"/>
       </w:pPr>
-      <w:bookmarkStart w:id="13" w:name="_Toc121739421"/>
+      <w:bookmarkStart w:id="12" w:name="_Toc121739421"/>
       <w:r>
         <w:br w:type="page"/>
       </w:r>
-      <w:bookmarkStart w:id="14" w:name="_Toc465610741"/>
-      <w:r>
+      <w:bookmarkStart w:id="13" w:name="_Toc465619058"/>
+      <w:r>
+        <w:lastRenderedPageBreak/>
         <w:t>Use-Case Diagrams</w:t>
       </w:r>
+      <w:bookmarkEnd w:id="12"/>
       <w:bookmarkEnd w:id="13"/>
+    </w:p>
+    <w:p>
+      <w:pPr>
+        <w:pStyle w:val="Header"/>
+        <w:rPr>
+          <w:lang w:val="en-US"/>
+        </w:rPr>
+      </w:pPr>
+      <w:r>
+        <w:rPr>
+          <w:lang w:val="en-US"/>
+        </w:rPr>
+        <w:t>This section provides an overview of the use-case model in the form of one or more use-case diagrams with supporting explanatory text.</w:t>
+      </w:r>
+    </w:p>
+    <w:p>
+      <w:pPr>
+        <w:pStyle w:val="Heading2"/>
+        <w:rPr>
+          <w:lang w:val="en-US"/>
+        </w:rPr>
+      </w:pPr>
+      <w:bookmarkStart w:id="14" w:name="_Toc121739422"/>
+      <w:bookmarkStart w:id="15" w:name="_Toc465619059"/>
+      <w:r>
+        <w:rPr>
+          <w:lang w:val="en-US"/>
+        </w:rPr>
+        <w:t>&lt;Diagram Name&gt;</w:t>
+      </w:r>
       <w:bookmarkEnd w:id="14"/>
-    </w:p>
-    <w:p>
-      <w:pPr>
-        <w:pStyle w:val="Header"/>
-        <w:rPr>
-          <w:lang w:val="en-US"/>
-        </w:rPr>
-      </w:pPr>
-      <w:r>
-        <w:rPr>
-          <w:lang w:val="en-US"/>
-        </w:rPr>
-        <w:t>This section provides an overview of the use-case model in the form of one or more use-case diagrams with supporting explanatory text.</w:t>
-      </w:r>
-    </w:p>
-    <w:p>
-      <w:pPr>
-        <w:pStyle w:val="Heading2"/>
-        <w:rPr>
-          <w:lang w:val="en-US"/>
-        </w:rPr>
-      </w:pPr>
-      <w:bookmarkStart w:id="15" w:name="_Toc121739422"/>
-      <w:bookmarkStart w:id="16" w:name="_Toc465610742"/>
-      <w:r>
-        <w:rPr>
-          <w:lang w:val="en-US"/>
-        </w:rPr>
-        <w:t>&lt;Diagram Name&gt;</w:t>
-      </w:r>
       <w:bookmarkEnd w:id="15"/>
-      <w:bookmarkEnd w:id="16"/>
     </w:p>
     <w:p>
       <w:pPr>
@@ -4033,13 +4431,13 @@
       <w:pPr>
         <w:pStyle w:val="Heading1NoBreak"/>
       </w:pPr>
-      <w:bookmarkStart w:id="17" w:name="_Toc121739423"/>
-      <w:bookmarkStart w:id="18" w:name="_Toc465610743"/>
+      <w:bookmarkStart w:id="16" w:name="_Toc121739423"/>
+      <w:bookmarkStart w:id="17" w:name="_Toc465619060"/>
       <w:r>
         <w:t>Actor Catalog</w:t>
       </w:r>
+      <w:bookmarkEnd w:id="16"/>
       <w:bookmarkEnd w:id="17"/>
-      <w:bookmarkEnd w:id="18"/>
     </w:p>
     <w:p>
       <w:pPr>
@@ -4186,6 +4584,12 @@
                 <w:lang w:val="en-US"/>
               </w:rPr>
             </w:pPr>
+            <w:r>
+              <w:rPr>
+                <w:lang w:val="en-US"/>
+              </w:rPr>
+              <w:t>User</w:t>
+            </w:r>
           </w:p>
         </w:tc>
         <w:tc>
@@ -4203,6 +4607,12 @@
                 <w:lang w:val="en-US"/>
               </w:rPr>
             </w:pPr>
+            <w:r>
+              <w:rPr>
+                <w:lang w:val="en-US"/>
+              </w:rPr>
+              <w:t>A person who has created an account with Service.</w:t>
+            </w:r>
           </w:p>
         </w:tc>
       </w:tr>
@@ -4222,6 +4632,12 @@
                 <w:lang w:val="en-US"/>
               </w:rPr>
             </w:pPr>
+            <w:r>
+              <w:rPr>
+                <w:lang w:val="en-US"/>
+              </w:rPr>
+              <w:t>Database[?]</w:t>
+            </w:r>
           </w:p>
         </w:tc>
         <w:tc>
@@ -4236,6 +4652,12 @@
                 <w:lang w:val="en-US"/>
               </w:rPr>
             </w:pPr>
+            <w:r>
+              <w:rPr>
+                <w:lang w:val="en-US"/>
+              </w:rPr>
+              <w:t>Stores service requests and user information.</w:t>
+            </w:r>
           </w:p>
         </w:tc>
       </w:tr>
@@ -4255,6 +4677,12 @@
                 <w:lang w:val="en-US"/>
               </w:rPr>
             </w:pPr>
+            <w:r>
+              <w:rPr>
+                <w:lang w:val="en-US"/>
+              </w:rPr>
+              <w:t>Email system[?]</w:t>
+            </w:r>
           </w:p>
         </w:tc>
         <w:tc>
@@ -4269,6 +4697,18 @@
                 <w:lang w:val="en-US"/>
               </w:rPr>
             </w:pPr>
+            <w:r>
+              <w:rPr>
+                <w:lang w:val="en-US"/>
+              </w:rPr>
+              <w:t xml:space="preserve">Sends an email to </w:t>
+            </w:r>
+            <w:r>
+              <w:rPr>
+                <w:lang w:val="en-US"/>
+              </w:rPr>
+              <w:t>the user confirming that their service request was received.</w:t>
+            </w:r>
           </w:p>
         </w:tc>
       </w:tr>
@@ -4288,6 +4728,18 @@
                 <w:lang w:val="en-US"/>
               </w:rPr>
             </w:pPr>
+            <w:r>
+              <w:rPr>
+                <w:lang w:val="en-US"/>
+              </w:rPr>
+              <w:t>Administrator</w:t>
+            </w:r>
+            <w:r>
+              <w:rPr>
+                <w:lang w:val="en-US"/>
+              </w:rPr>
+              <w:t>[?]</w:t>
+            </w:r>
           </w:p>
         </w:tc>
         <w:tc>
@@ -4302,6 +4754,12 @@
                 <w:lang w:val="en-US"/>
               </w:rPr>
             </w:pPr>
+            <w:r>
+              <w:rPr>
+                <w:lang w:val="en-US"/>
+              </w:rPr>
+              <w:t>Is alerted to any issues in the process of a new service request being created.</w:t>
+            </w:r>
           </w:p>
         </w:tc>
       </w:tr>
@@ -4508,16 +4966,17 @@
       <w:pPr>
         <w:pStyle w:val="Heading1NoBreak"/>
       </w:pPr>
-      <w:bookmarkStart w:id="19" w:name="_Toc178396933"/>
-      <w:bookmarkStart w:id="20" w:name="_Toc178480186"/>
-      <w:bookmarkStart w:id="21" w:name="_Toc178396934"/>
-      <w:bookmarkStart w:id="22" w:name="_Toc178480187"/>
-      <w:bookmarkStart w:id="23" w:name="_Toc178396935"/>
-      <w:bookmarkStart w:id="24" w:name="_Toc178480188"/>
-      <w:bookmarkStart w:id="25" w:name="_Toc178396936"/>
-      <w:bookmarkStart w:id="26" w:name="_Toc178480189"/>
-      <w:bookmarkStart w:id="27" w:name="_Toc121739424"/>
-      <w:bookmarkStart w:id="28" w:name="_Toc465610744"/>
+      <w:bookmarkStart w:id="18" w:name="_Toc178396933"/>
+      <w:bookmarkStart w:id="19" w:name="_Toc178480186"/>
+      <w:bookmarkStart w:id="20" w:name="_Toc178396934"/>
+      <w:bookmarkStart w:id="21" w:name="_Toc178480187"/>
+      <w:bookmarkStart w:id="22" w:name="_Toc178396935"/>
+      <w:bookmarkStart w:id="23" w:name="_Toc178480188"/>
+      <w:bookmarkStart w:id="24" w:name="_Toc178396936"/>
+      <w:bookmarkStart w:id="25" w:name="_Toc178480189"/>
+      <w:bookmarkStart w:id="26" w:name="_Toc121739424"/>
+      <w:bookmarkStart w:id="27" w:name="_Toc465619061"/>
+      <w:bookmarkEnd w:id="18"/>
       <w:bookmarkEnd w:id="19"/>
       <w:bookmarkEnd w:id="20"/>
       <w:bookmarkEnd w:id="21"/>
@@ -4525,12 +4984,11 @@
       <w:bookmarkEnd w:id="23"/>
       <w:bookmarkEnd w:id="24"/>
       <w:bookmarkEnd w:id="25"/>
+      <w:r>
+        <w:t>Use-Case Catalog</w:t>
+      </w:r>
       <w:bookmarkEnd w:id="26"/>
-      <w:r>
-        <w:t>Use-Case Catalog</w:t>
-      </w:r>
       <w:bookmarkEnd w:id="27"/>
-      <w:bookmarkEnd w:id="28"/>
     </w:p>
     <w:p>
       <w:pPr>
@@ -4870,6 +5328,12 @@
                 <w:lang w:val="en-US"/>
               </w:rPr>
             </w:pPr>
+            <w:r>
+              <w:rPr>
+                <w:lang w:val="en-US"/>
+              </w:rPr>
+              <w:t>[xx]</w:t>
+            </w:r>
           </w:p>
         </w:tc>
         <w:tc>
@@ -4887,6 +5351,12 @@
                 <w:lang w:val="en-US"/>
               </w:rPr>
             </w:pPr>
+            <w:r>
+              <w:rPr>
+                <w:lang w:val="en-US"/>
+              </w:rPr>
+              <w:t>Create service request</w:t>
+            </w:r>
           </w:p>
         </w:tc>
         <w:tc>
@@ -4904,6 +5374,12 @@
                 <w:lang w:val="en-US"/>
               </w:rPr>
             </w:pPr>
+            <w:r>
+              <w:rPr>
+                <w:lang w:val="en-US"/>
+              </w:rPr>
+              <w:t>Base</w:t>
+            </w:r>
           </w:p>
         </w:tc>
         <w:tc>
@@ -4921,6 +5397,12 @@
                 <w:lang w:val="en-US"/>
               </w:rPr>
             </w:pPr>
+            <w:r>
+              <w:rPr>
+                <w:lang w:val="en-US"/>
+              </w:rPr>
+              <w:t>A user creates a service request, which can then be viewed by other users, including property managers, who can then work on fulfilling the service request.</w:t>
+            </w:r>
           </w:p>
         </w:tc>
       </w:tr>
@@ -5501,41 +5983,19 @@
           <w:lang w:val="en-US"/>
         </w:rPr>
       </w:pPr>
-      <w:bookmarkStart w:id="29" w:name="_Toc465610745"/>
-      <w:r>
-        <w:rPr>
-          <w:lang w:val="en-US"/>
-        </w:rPr>
+      <w:bookmarkStart w:id="28" w:name="_Toc465619062"/>
+      <w:r>
+        <w:rPr>
+          <w:lang w:val="en-US"/>
+        </w:rPr>
+        <w:lastRenderedPageBreak/>
         <w:t>Use case Specification</w:t>
       </w:r>
-      <w:bookmarkEnd w:id="29"/>
-    </w:p>
-    <w:p>
-      <w:pPr>
-        <w:rPr>
-          <w:lang w:val="en-US"/>
-        </w:rPr>
-      </w:pPr>
-    </w:p>
-    <w:p>
-      <w:pPr>
-        <w:rPr>
-          <w:lang w:val="en-US"/>
-        </w:rPr>
-      </w:pPr>
-      <w:r>
-        <w:rPr>
-          <w:lang w:val="en-US"/>
-        </w:rPr>
-        <w:t>One section per use cases – according to the use case specification template below</w:t>
-      </w:r>
-    </w:p>
-    <w:p>
-      <w:pPr>
-        <w:pStyle w:val="Front-Page"/>
-        <w:rPr>
-          <w:sz w:val="22"/>
-          <w:szCs w:val="22"/>
+      <w:bookmarkEnd w:id="28"/>
+    </w:p>
+    <w:p>
+      <w:pPr>
+        <w:rPr>
           <w:lang w:val="en-US"/>
         </w:rPr>
       </w:pPr>
@@ -5562,7 +6022,7 @@
         </w:trPr>
         <w:tc>
           <w:tcPr>
-            <w:tcW w:w="8522" w:type="dxa"/>
+            <w:tcW w:w="8266" w:type="dxa"/>
           </w:tcPr>
           <w:p>
             <w:pPr>
@@ -5647,29 +6107,29 @@
       <w:pPr>
         <w:pStyle w:val="Heading2"/>
       </w:pPr>
-      <w:bookmarkStart w:id="30" w:name="_Toc465610746"/>
+      <w:bookmarkStart w:id="29" w:name="_Toc465619063"/>
       <w:r>
         <w:t>Introduction</w:t>
       </w:r>
+      <w:bookmarkEnd w:id="29"/>
+    </w:p>
+    <w:p>
+      <w:pPr>
+        <w:pStyle w:val="Heading3"/>
+        <w:rPr>
+          <w:lang w:val="en-US"/>
+        </w:rPr>
+      </w:pPr>
+      <w:bookmarkStart w:id="30" w:name="_Toc179000880"/>
+      <w:bookmarkStart w:id="31" w:name="_Toc465619064"/>
+      <w:r>
+        <w:rPr>
+          <w:lang w:val="en-US"/>
+        </w:rPr>
+        <w:t>Document Purpose</w:t>
+      </w:r>
       <w:bookmarkEnd w:id="30"/>
-    </w:p>
-    <w:p>
-      <w:pPr>
-        <w:pStyle w:val="Heading3"/>
-        <w:rPr>
-          <w:lang w:val="en-US"/>
-        </w:rPr>
-      </w:pPr>
-      <w:bookmarkStart w:id="31" w:name="_Toc179000880"/>
-      <w:bookmarkStart w:id="32" w:name="_Toc465610747"/>
-      <w:r>
-        <w:rPr>
-          <w:lang w:val="en-US"/>
-        </w:rPr>
-        <w:t>Document Purpose</w:t>
-      </w:r>
       <w:bookmarkEnd w:id="31"/>
-      <w:bookmarkEnd w:id="32"/>
     </w:p>
     <w:p>
       <w:pPr>
@@ -5737,20 +6197,20 @@
           <w:lang w:val="en-US"/>
         </w:rPr>
       </w:pPr>
-      <w:bookmarkStart w:id="33" w:name="_Toc128880752"/>
-      <w:bookmarkStart w:id="34" w:name="_Toc128889216"/>
-      <w:bookmarkStart w:id="35" w:name="_Toc179000881"/>
-      <w:bookmarkStart w:id="36" w:name="_Toc465610748"/>
+      <w:bookmarkStart w:id="32" w:name="_Toc128880752"/>
+      <w:bookmarkStart w:id="33" w:name="_Toc128889216"/>
+      <w:bookmarkStart w:id="34" w:name="_Toc179000881"/>
+      <w:bookmarkStart w:id="35" w:name="_Toc465619065"/>
       <w:r>
         <w:rPr>
           <w:lang w:val="en-US"/>
         </w:rPr>
         <w:t>Document Scope</w:t>
       </w:r>
+      <w:bookmarkEnd w:id="32"/>
       <w:bookmarkEnd w:id="33"/>
       <w:bookmarkEnd w:id="34"/>
       <w:bookmarkEnd w:id="35"/>
-      <w:bookmarkEnd w:id="36"/>
     </w:p>
     <w:p>
       <w:pPr>
@@ -5836,24 +6296,24 @@
           <w:lang w:val="en-US"/>
         </w:rPr>
       </w:pPr>
-      <w:bookmarkStart w:id="37" w:name="_Toc121196198"/>
-      <w:bookmarkStart w:id="38" w:name="_Toc121199452"/>
-      <w:bookmarkStart w:id="39" w:name="_Toc128880753"/>
-      <w:bookmarkStart w:id="40" w:name="_Toc128889217"/>
-      <w:bookmarkStart w:id="41" w:name="_Toc179000882"/>
-      <w:bookmarkStart w:id="42" w:name="_Toc465610749"/>
+      <w:bookmarkStart w:id="36" w:name="_Toc121196198"/>
+      <w:bookmarkStart w:id="37" w:name="_Toc121199452"/>
+      <w:bookmarkStart w:id="38" w:name="_Toc128880753"/>
+      <w:bookmarkStart w:id="39" w:name="_Toc128889217"/>
+      <w:bookmarkStart w:id="40" w:name="_Toc179000882"/>
+      <w:bookmarkStart w:id="41" w:name="_Toc465619066"/>
       <w:r>
         <w:rPr>
           <w:lang w:val="en-US"/>
         </w:rPr>
         <w:t>Document Overview</w:t>
       </w:r>
+      <w:bookmarkEnd w:id="36"/>
       <w:bookmarkEnd w:id="37"/>
       <w:bookmarkEnd w:id="38"/>
       <w:bookmarkEnd w:id="39"/>
       <w:bookmarkEnd w:id="40"/>
       <w:bookmarkEnd w:id="41"/>
-      <w:bookmarkEnd w:id="42"/>
     </w:p>
     <w:p>
       <w:pPr>
@@ -6036,6 +6496,7 @@
           <w:b/>
           <w:lang w:val="en-US"/>
         </w:rPr>
+        <w:lastRenderedPageBreak/>
         <w:t>Extensibility</w:t>
       </w:r>
       <w:r>
@@ -6124,91 +6585,43 @@
       <w:pPr>
         <w:pStyle w:val="Heading2"/>
       </w:pPr>
-      <w:bookmarkStart w:id="43" w:name="_Toc423410240"/>
-      <w:bookmarkStart w:id="44" w:name="_Toc425054506"/>
-      <w:bookmarkStart w:id="45" w:name="_Toc18988769"/>
+      <w:bookmarkStart w:id="42" w:name="_Toc423410240"/>
+      <w:bookmarkStart w:id="43" w:name="_Toc425054506"/>
+      <w:bookmarkStart w:id="44" w:name="_Toc18988769"/>
       <w:r>
         <w:br w:type="page"/>
       </w:r>
-      <w:bookmarkStart w:id="46" w:name="_Toc179000883"/>
-      <w:bookmarkStart w:id="47" w:name="_Toc465610750"/>
-      <w:r>
+      <w:bookmarkStart w:id="45" w:name="_Toc179000883"/>
+      <w:bookmarkStart w:id="46" w:name="_Toc465619067"/>
+      <w:r>
+        <w:lastRenderedPageBreak/>
         <w:t>Brief Description</w:t>
       </w:r>
+      <w:bookmarkEnd w:id="45"/>
       <w:bookmarkEnd w:id="46"/>
+    </w:p>
+    <w:p>
+      <w:bookmarkStart w:id="47" w:name="_Toc423410238"/>
+      <w:bookmarkStart w:id="48" w:name="_Toc425054504"/>
+      <w:bookmarkStart w:id="49" w:name="_Toc18988767"/>
+      <w:r>
+        <w:t>Users will be able to create service requests that will be saved and visible to other users.</w:t>
+      </w:r>
       <w:bookmarkEnd w:id="47"/>
-    </w:p>
-    <w:p>
-      <w:bookmarkStart w:id="48" w:name="_Toc423410238"/>
-      <w:bookmarkStart w:id="49" w:name="_Toc425054504"/>
-      <w:bookmarkStart w:id="50" w:name="_Toc18988767"/>
-      <w:r>
-        <w:t>This section provides a succinct description</w:t>
-      </w:r>
       <w:bookmarkEnd w:id="48"/>
       <w:bookmarkEnd w:id="49"/>
+    </w:p>
+    <w:p>
+      <w:pPr>
+        <w:pStyle w:val="Heading2"/>
+      </w:pPr>
+      <w:bookmarkStart w:id="50" w:name="_Toc179000884"/>
+      <w:bookmarkStart w:id="51" w:name="_Toc465619068"/>
+      <w:r>
+        <w:t>Preconditions</w:t>
+      </w:r>
       <w:bookmarkEnd w:id="50"/>
-      <w:r>
-        <w:t xml:space="preserve"> of the use case that conveys its purpose and the value that it offers to its actors.</w:t>
-      </w:r>
-    </w:p>
-    <w:p>
-      <w:pPr>
-        <w:pStyle w:val="Heading2"/>
-      </w:pPr>
-      <w:bookmarkStart w:id="51" w:name="_Toc179000884"/>
-      <w:bookmarkStart w:id="52" w:name="_Toc465610751"/>
-      <w:r>
-        <w:t>Preconditions</w:t>
-      </w:r>
       <w:bookmarkEnd w:id="51"/>
-      <w:bookmarkEnd w:id="52"/>
-    </w:p>
-    <w:p>
-      <w:r>
-        <w:t>This section lists the preconditions that apply to the use case.  Use only if they add clarity to the extent of the use case.</w:t>
-      </w:r>
-    </w:p>
-    <w:p>
-      <w:pPr>
-        <w:pStyle w:val="Heading2"/>
-      </w:pPr>
-      <w:bookmarkStart w:id="53" w:name="_Toc179000885"/>
-      <w:bookmarkStart w:id="54" w:name="_Toc465610752"/>
-      <w:r>
-        <w:t>Basic Flow</w:t>
-      </w:r>
-      <w:bookmarkEnd w:id="43"/>
-      <w:bookmarkEnd w:id="44"/>
-      <w:bookmarkEnd w:id="45"/>
-      <w:bookmarkEnd w:id="53"/>
-      <w:bookmarkEnd w:id="54"/>
-    </w:p>
-    <w:p>
-      <w:r>
-        <w:t>This section describes the normal flow through the use case in terms of what the actor does and what the system does in response, structured as a dialog between the actor and the system.</w:t>
-      </w:r>
-    </w:p>
-    <w:p>
-      <w:pPr>
-        <w:pStyle w:val="Heading2"/>
-      </w:pPr>
-      <w:bookmarkStart w:id="55" w:name="_Toc18988770"/>
-      <w:bookmarkStart w:id="56" w:name="_Toc179000886"/>
-      <w:bookmarkStart w:id="57" w:name="_Toc423410241"/>
-      <w:bookmarkStart w:id="58" w:name="_Toc425054507"/>
-      <w:bookmarkStart w:id="59" w:name="_Toc465610753"/>
-      <w:r>
-        <w:t>Alternative Flows</w:t>
-      </w:r>
-      <w:bookmarkEnd w:id="55"/>
-      <w:bookmarkEnd w:id="56"/>
-      <w:bookmarkEnd w:id="59"/>
-    </w:p>
-    <w:p>
-      <w:r>
-        <w:t>This section describes the alternative flows for the use case, grouped into named subsections reflecting the area of functionality to which to the alternative flow relates. Each alternative flow is described in terms of:</w:t>
-      </w:r>
     </w:p>
     <w:p>
       <w:pPr>
@@ -6218,7 +6631,7 @@
         </w:numPr>
       </w:pPr>
       <w:r>
-        <w:t>The point in the use case at which the alternative flow might begin</w:t>
+        <w:t>The user must be logged into the system</w:t>
       </w:r>
     </w:p>
     <w:p>
@@ -6229,7 +6642,10 @@
         </w:numPr>
       </w:pPr>
       <w:r>
-        <w:t>The conditions under which the alternative flow will begin</w:t>
+        <w:t>The website must be con</w:t>
+      </w:r>
+      <w:r>
+        <w:t>nected to the system’s database</w:t>
       </w:r>
     </w:p>
     <w:p>
@@ -6240,173 +6656,788 @@
         </w:numPr>
       </w:pPr>
       <w:r>
-        <w:t>The flow of events within the alternative flow</w:t>
+        <w:t>[</w:t>
+      </w:r>
+      <w:r>
+        <w:t>The email syst</w:t>
+      </w:r>
+      <w:r>
+        <w:t>em must be functioning normally]</w:t>
+      </w:r>
+    </w:p>
+    <w:p>
+      <w:pPr>
+        <w:pStyle w:val="Heading2"/>
+      </w:pPr>
+      <w:bookmarkStart w:id="52" w:name="_Toc179000885"/>
+      <w:bookmarkStart w:id="53" w:name="_Toc465619069"/>
+      <w:r>
+        <w:t>Basic Flow</w:t>
+      </w:r>
+      <w:bookmarkEnd w:id="42"/>
+      <w:bookmarkEnd w:id="43"/>
+      <w:bookmarkEnd w:id="44"/>
+      <w:bookmarkEnd w:id="52"/>
+      <w:bookmarkEnd w:id="53"/>
+    </w:p>
+    <w:p>
+      <w:pPr>
+        <w:rPr>
+          <w:b/>
+        </w:rPr>
+      </w:pPr>
+      <w:bookmarkStart w:id="54" w:name="_Toc18988770"/>
+      <w:bookmarkStart w:id="55" w:name="_Toc179000886"/>
+      <w:bookmarkStart w:id="56" w:name="_Toc423410241"/>
+      <w:bookmarkStart w:id="57" w:name="_Toc425054507"/>
+      <w:r>
+        <w:rPr>
+          <w:b/>
+        </w:rPr>
+        <w:t>{</w:t>
+      </w:r>
+      <w:r>
+        <w:rPr>
+          <w:b/>
+        </w:rPr>
+        <w:t>Log In</w:t>
+      </w:r>
+      <w:r>
+        <w:rPr>
+          <w:b/>
+        </w:rPr>
+        <w:t>}</w:t>
       </w:r>
     </w:p>
     <w:p>
       <w:pPr>
         <w:numPr>
           <w:ilvl w:val="0"/>
-          <w:numId w:val="7"/>
+          <w:numId w:val="12"/>
         </w:numPr>
       </w:pPr>
       <w:r>
-        <w:t>The point at which the use case resumes on completion of the alternative flow.</w:t>
-      </w:r>
+        <w:t xml:space="preserve">The use case begins when the actor </w:t>
+      </w:r>
+      <w:r>
+        <w:rPr>
+          <w:b/>
+        </w:rPr>
+        <w:t>User</w:t>
+      </w:r>
+      <w:r>
+        <w:t xml:space="preserve"> </w:t>
+      </w:r>
+      <w:r>
+        <w:t>navigates to the website and satisfactorily inputs their credentials</w:t>
+      </w:r>
+      <w:r>
+        <w:t>.</w:t>
+      </w:r>
+    </w:p>
+    <w:p>
+      <w:pPr>
+        <w:rPr>
+          <w:b/>
+        </w:rPr>
+      </w:pPr>
+      <w:r>
+        <w:rPr>
+          <w:b/>
+        </w:rPr>
+        <w:t>{</w:t>
+      </w:r>
+      <w:r>
+        <w:rPr>
+          <w:b/>
+        </w:rPr>
+        <w:t>Select Create Service Request</w:t>
+      </w:r>
+      <w:r>
+        <w:rPr>
+          <w:b/>
+        </w:rPr>
+        <w:t>}</w:t>
+      </w:r>
+    </w:p>
+    <w:p>
+      <w:pPr>
+        <w:numPr>
+          <w:ilvl w:val="0"/>
+          <w:numId w:val="12"/>
+        </w:numPr>
+      </w:pPr>
+      <w:r>
+        <w:t>The user clicks the option in the navigation bar to create a service request.</w:t>
+      </w:r>
+    </w:p>
+    <w:p>
+      <w:pPr>
+        <w:rPr>
+          <w:b/>
+        </w:rPr>
+      </w:pPr>
+      <w:r>
+        <w:rPr>
+          <w:b/>
+        </w:rPr>
+        <w:t>{</w:t>
+      </w:r>
+      <w:r>
+        <w:rPr>
+          <w:b/>
+        </w:rPr>
+        <w:t>Populate Service Request Form Fields</w:t>
+      </w:r>
+      <w:r>
+        <w:rPr>
+          <w:b/>
+        </w:rPr>
+        <w:t>}</w:t>
+      </w:r>
+    </w:p>
+    <w:p>
+      <w:pPr>
+        <w:numPr>
+          <w:ilvl w:val="0"/>
+          <w:numId w:val="12"/>
+        </w:numPr>
+      </w:pPr>
+      <w:r>
+        <w:t xml:space="preserve">The </w:t>
+      </w:r>
+      <w:r>
+        <w:t>system displays a service request form, with fields including: “Title”, “Description”, “Location”, “Facility Name,” and “Upload Photo”. [CONFORM THIS TO THE PROJECT PROPOSAL.</w:t>
+      </w:r>
+    </w:p>
+    <w:p>
+      <w:pPr>
+        <w:numPr>
+          <w:ilvl w:val="0"/>
+          <w:numId w:val="12"/>
+        </w:numPr>
+      </w:pPr>
+      <w:r>
+        <w:t>The user clicks the submit button.</w:t>
+      </w:r>
+    </w:p>
+    <w:p>
+      <w:pPr>
+        <w:rPr>
+          <w:b/>
+        </w:rPr>
+      </w:pPr>
+      <w:r>
+        <w:rPr>
+          <w:b/>
+        </w:rPr>
+        <w:t>{</w:t>
+      </w:r>
+      <w:r>
+        <w:rPr>
+          <w:b/>
+        </w:rPr>
+        <w:t>Add Service Request to Database</w:t>
+      </w:r>
+      <w:r>
+        <w:rPr>
+          <w:b/>
+        </w:rPr>
+        <w:t>}</w:t>
+      </w:r>
+    </w:p>
+    <w:p>
+      <w:pPr>
+        <w:numPr>
+          <w:ilvl w:val="0"/>
+          <w:numId w:val="12"/>
+        </w:numPr>
+      </w:pPr>
+      <w:r>
+        <w:t xml:space="preserve">The information submitted by the user is saved to the </w:t>
+      </w:r>
+      <w:r>
+        <w:rPr>
+          <w:b/>
+        </w:rPr>
+        <w:t>system database</w:t>
+      </w:r>
+      <w:r>
+        <w:t>.</w:t>
+      </w:r>
+    </w:p>
+    <w:p>
+      <w:r>
+        <w:rPr>
+          <w:b/>
+        </w:rPr>
+        <w:t xml:space="preserve">{Send </w:t>
+      </w:r>
+      <w:r>
+        <w:rPr>
+          <w:b/>
+        </w:rPr>
+        <w:t>E</w:t>
+      </w:r>
+      <w:r>
+        <w:rPr>
+          <w:b/>
+        </w:rPr>
+        <w:t>mail</w:t>
+      </w:r>
+      <w:r>
+        <w:rPr>
+          <w:b/>
+        </w:rPr>
+        <w:t>s</w:t>
+      </w:r>
+      <w:r>
+        <w:rPr>
+          <w:b/>
+        </w:rPr>
+        <w:t>}</w:t>
+      </w:r>
+    </w:p>
+    <w:p>
+      <w:pPr>
+        <w:numPr>
+          <w:ilvl w:val="0"/>
+          <w:numId w:val="12"/>
+        </w:numPr>
+      </w:pPr>
+      <w:r>
+        <w:t xml:space="preserve">The </w:t>
+      </w:r>
+      <w:r>
+        <w:rPr>
+          <w:b/>
+        </w:rPr>
+        <w:t>email system</w:t>
+      </w:r>
+      <w:r>
+        <w:t xml:space="preserve"> sends an email to the user </w:t>
+      </w:r>
+      <w:r>
+        <w:t>confirming that their service request was received.</w:t>
+      </w:r>
+    </w:p>
+    <w:p>
+      <w:pPr>
+        <w:numPr>
+          <w:ilvl w:val="0"/>
+          <w:numId w:val="12"/>
+        </w:numPr>
+      </w:pPr>
+      <w:r>
+        <w:t xml:space="preserve">The </w:t>
+      </w:r>
+      <w:r>
+        <w:rPr>
+          <w:b/>
+        </w:rPr>
+        <w:t>email system</w:t>
+      </w:r>
+      <w:r>
+        <w:t xml:space="preserve"> sends an email to the </w:t>
+      </w:r>
+      <w:r>
+        <w:rPr>
+          <w:b/>
+        </w:rPr>
+        <w:t>property owner</w:t>
+      </w:r>
+      <w:r>
+        <w:t xml:space="preserve"> (if one is on record for the particular property) </w:t>
+      </w:r>
+      <w:r>
+        <w:t>confirming that their service request was received.</w:t>
+      </w:r>
+    </w:p>
+    <w:p>
+      <w:pPr>
+        <w:rPr>
+          <w:b/>
+        </w:rPr>
+      </w:pPr>
+      <w:r>
+        <w:rPr>
+          <w:b/>
+        </w:rPr>
+        <w:t xml:space="preserve">{Use </w:t>
+      </w:r>
+      <w:r>
+        <w:rPr>
+          <w:b/>
+        </w:rPr>
+        <w:t>C</w:t>
+      </w:r>
+      <w:r>
+        <w:rPr>
+          <w:b/>
+        </w:rPr>
+        <w:t xml:space="preserve">ase </w:t>
+      </w:r>
+      <w:r>
+        <w:rPr>
+          <w:b/>
+        </w:rPr>
+        <w:t>E</w:t>
+      </w:r>
+      <w:r>
+        <w:rPr>
+          <w:b/>
+        </w:rPr>
+        <w:t>nds}</w:t>
+      </w:r>
+    </w:p>
+    <w:p>
+      <w:pPr>
+        <w:numPr>
+          <w:ilvl w:val="0"/>
+          <w:numId w:val="12"/>
+        </w:numPr>
+      </w:pPr>
+      <w:r>
+        <w:t>The use case ends</w:t>
+      </w:r>
+      <w:r>
+        <w:t>.</w:t>
+      </w:r>
+    </w:p>
+    <w:p>
+      <w:pPr>
+        <w:pStyle w:val="Heading2"/>
+      </w:pPr>
+      <w:bookmarkStart w:id="58" w:name="_Toc465619070"/>
+      <w:r>
+        <w:t>Alternative Flows</w:t>
+      </w:r>
+      <w:bookmarkEnd w:id="54"/>
+      <w:bookmarkEnd w:id="55"/>
+      <w:bookmarkEnd w:id="58"/>
     </w:p>
     <w:p>
       <w:pPr>
         <w:pStyle w:val="Heading3"/>
       </w:pPr>
-      <w:bookmarkStart w:id="60" w:name="_Toc18988771"/>
-      <w:bookmarkStart w:id="61" w:name="_Toc179000887"/>
-      <w:bookmarkStart w:id="62" w:name="_Toc465610754"/>
-      <w:r>
-        <w:t>&lt;Area of Functionality&gt;</w:t>
+      <w:bookmarkStart w:id="59" w:name="_Toc465619071"/>
+      <w:r>
+        <w:t>Handle Database Error</w:t>
+      </w:r>
+      <w:bookmarkEnd w:id="59"/>
+    </w:p>
+    <w:p>
+      <w:pPr>
+        <w:pStyle w:val="BodyText"/>
+      </w:pPr>
+      <w:r>
+        <w:t xml:space="preserve">At </w:t>
+      </w:r>
+      <w:r>
+        <w:rPr>
+          <w:b/>
+          <w:bCs/>
+        </w:rPr>
+        <w:t>{</w:t>
+      </w:r>
+      <w:r>
+        <w:rPr>
+          <w:b/>
+          <w:bCs/>
+        </w:rPr>
+        <w:t>Add Service Request to Database</w:t>
+      </w:r>
+      <w:r>
+        <w:rPr>
+          <w:b/>
+          <w:bCs/>
+        </w:rPr>
+        <w:t>}</w:t>
+      </w:r>
+      <w:r>
+        <w:t xml:space="preserve"> </w:t>
+      </w:r>
+      <w:r>
+        <w:t>the save operation is unsuccessful.</w:t>
+      </w:r>
+    </w:p>
+    <w:p>
+      <w:pPr>
+        <w:pStyle w:val="BodyText"/>
+        <w:numPr>
+          <w:ilvl w:val="3"/>
+          <w:numId w:val="13"/>
+        </w:numPr>
+      </w:pPr>
+      <w:r>
+        <w:t>The user is informed that an error has occurred and they should try again at a later time.</w:t>
+      </w:r>
+    </w:p>
+    <w:p>
+      <w:pPr>
+        <w:pStyle w:val="BodyText"/>
+        <w:numPr>
+          <w:ilvl w:val="3"/>
+          <w:numId w:val="13"/>
+        </w:numPr>
+      </w:pPr>
+      <w:r>
+        <w:t>[The system c</w:t>
+      </w:r>
+      <w:r>
+        <w:t xml:space="preserve">reates an </w:t>
+      </w:r>
+      <w:r>
+        <w:rPr>
+          <w:b/>
+          <w:bCs/>
+        </w:rPr>
+        <w:t>event log</w:t>
+      </w:r>
+      <w:r>
+        <w:t xml:space="preserve"> entry to record the fact that </w:t>
+      </w:r>
+      <w:r>
+        <w:t xml:space="preserve">a database error occurred. </w:t>
+      </w:r>
+      <w:r>
+        <w:t xml:space="preserve">The </w:t>
+      </w:r>
+      <w:r>
+        <w:rPr>
+          <w:b/>
+          <w:bCs/>
+        </w:rPr>
+        <w:t>event log</w:t>
+      </w:r>
+      <w:r>
+        <w:t xml:space="preserve"> entry includes the </w:t>
+      </w:r>
+      <w:r>
+        <w:t xml:space="preserve">user and information about the service request </w:t>
+      </w:r>
+      <w:r>
+        <w:t>if it is available.</w:t>
+      </w:r>
+      <w:r>
+        <w:t>]</w:t>
+      </w:r>
+    </w:p>
+    <w:p>
+      <w:pPr>
+        <w:pStyle w:val="BodyText"/>
+        <w:numPr>
+          <w:ilvl w:val="3"/>
+          <w:numId w:val="13"/>
+        </w:numPr>
+      </w:pPr>
+      <w:r>
+        <w:lastRenderedPageBreak/>
+        <w:t xml:space="preserve">The use case resumes the basic flow at </w:t>
+      </w:r>
+      <w:r>
+        <w:rPr>
+          <w:b/>
+          <w:bCs/>
+        </w:rPr>
+        <w:t>{Use case ends}</w:t>
+      </w:r>
+    </w:p>
+    <w:p>
+      <w:pPr>
+        <w:pStyle w:val="Heading3"/>
+      </w:pPr>
+      <w:bookmarkStart w:id="60" w:name="_Toc465619072"/>
+      <w:r>
+        <w:t xml:space="preserve">Handle </w:t>
+      </w:r>
+      <w:r>
+        <w:t>Email System</w:t>
+      </w:r>
+      <w:r>
+        <w:t xml:space="preserve"> Error</w:t>
       </w:r>
       <w:bookmarkEnd w:id="60"/>
+    </w:p>
+    <w:p>
+      <w:pPr>
+        <w:pStyle w:val="BodyText"/>
+      </w:pPr>
+      <w:r>
+        <w:t xml:space="preserve">At </w:t>
+      </w:r>
+      <w:r>
+        <w:rPr>
+          <w:b/>
+          <w:bCs/>
+        </w:rPr>
+        <w:t>{</w:t>
+      </w:r>
+      <w:r>
+        <w:rPr>
+          <w:b/>
+          <w:bCs/>
+        </w:rPr>
+        <w:t>Send Email</w:t>
+      </w:r>
+      <w:r>
+        <w:rPr>
+          <w:b/>
+          <w:bCs/>
+        </w:rPr>
+        <w:t>}</w:t>
+      </w:r>
+      <w:r>
+        <w:t xml:space="preserve"> the </w:t>
+      </w:r>
+      <w:r>
+        <w:t xml:space="preserve">email operation </w:t>
+      </w:r>
+      <w:r>
+        <w:t>is unsuccessful.</w:t>
+      </w:r>
+    </w:p>
+    <w:p>
+      <w:pPr>
+        <w:pStyle w:val="BodyText"/>
+        <w:numPr>
+          <w:ilvl w:val="0"/>
+          <w:numId w:val="14"/>
+        </w:numPr>
+      </w:pPr>
+      <w:r>
+        <w:t>[The system creates an event log entry to record the fact that a</w:t>
+      </w:r>
+      <w:r>
+        <w:t>n email system</w:t>
+      </w:r>
+      <w:r>
+        <w:t xml:space="preserve"> error occurred. The event log entry includes the user and information about the service request if it is available.</w:t>
+      </w:r>
+      <w:r>
+        <w:t xml:space="preserve"> The administrator will be able to view the event log.</w:t>
+      </w:r>
+      <w:r>
+        <w:t>]</w:t>
+      </w:r>
+    </w:p>
+    <w:p>
+      <w:pPr>
+        <w:pStyle w:val="BodyText"/>
+        <w:numPr>
+          <w:ilvl w:val="0"/>
+          <w:numId w:val="14"/>
+        </w:numPr>
+      </w:pPr>
+      <w:r>
+        <w:t xml:space="preserve">The use case resumes the basic flow at </w:t>
+      </w:r>
+      <w:r>
+        <w:rPr>
+          <w:b/>
+          <w:bCs/>
+        </w:rPr>
+        <w:t>{Use case ends}</w:t>
+      </w:r>
+    </w:p>
+    <w:p>
+      <w:pPr>
+        <w:pStyle w:val="Heading3"/>
+      </w:pPr>
+      <w:bookmarkStart w:id="61" w:name="_Toc465619073"/>
+      <w:r>
+        <w:t>[Issues like photo size is too big?]</w:t>
+      </w:r>
+      <w:bookmarkStart w:id="62" w:name="_Toc18988783"/>
+      <w:bookmarkStart w:id="63" w:name="_Toc18988781"/>
+      <w:bookmarkEnd w:id="56"/>
+      <w:bookmarkEnd w:id="57"/>
       <w:bookmarkEnd w:id="61"/>
-      <w:bookmarkEnd w:id="62"/>
-    </w:p>
-    <w:p>
-      <w:pPr>
-        <w:pStyle w:val="Heading4"/>
-      </w:pPr>
-      <w:bookmarkStart w:id="63" w:name="_Toc423410242"/>
-      <w:bookmarkStart w:id="64" w:name="_Toc425054508"/>
-      <w:bookmarkStart w:id="65" w:name="_Toc18988772"/>
-      <w:bookmarkStart w:id="66" w:name="_Toc179000888"/>
-      <w:r>
-        <w:t>&lt; A1 First Alternative Flow &gt;</w:t>
-      </w:r>
-      <w:bookmarkEnd w:id="63"/>
+    </w:p>
+    <w:p>
+      <w:pPr>
+        <w:pStyle w:val="Heading2"/>
+      </w:pPr>
+      <w:bookmarkStart w:id="64" w:name="_Toc179000892"/>
+      <w:bookmarkStart w:id="65" w:name="_Toc465619076"/>
+      <w:r>
+        <w:t>Post-Conditions</w:t>
+      </w:r>
       <w:bookmarkEnd w:id="64"/>
       <w:bookmarkEnd w:id="65"/>
-      <w:bookmarkEnd w:id="66"/>
-    </w:p>
-    <w:p/>
-    <w:p>
-      <w:pPr>
-        <w:pStyle w:val="Heading4"/>
-      </w:pPr>
-      <w:bookmarkStart w:id="67" w:name="_Toc423410243"/>
-      <w:bookmarkStart w:id="68" w:name="_Toc425054509"/>
-      <w:bookmarkStart w:id="69" w:name="_Toc18988773"/>
-      <w:bookmarkStart w:id="70" w:name="_Toc179000889"/>
-      <w:r>
-        <w:t>&lt; A2 Second Alternative Flow &gt;</w:t>
-      </w:r>
-      <w:bookmarkEnd w:id="67"/>
-      <w:bookmarkEnd w:id="68"/>
-      <w:bookmarkEnd w:id="69"/>
-      <w:bookmarkEnd w:id="70"/>
-    </w:p>
-    <w:p/>
-    <w:p>
-      <w:pPr>
-        <w:pStyle w:val="Heading3"/>
-      </w:pPr>
-      <w:bookmarkStart w:id="71" w:name="_Toc179000890"/>
-      <w:bookmarkStart w:id="72" w:name="_Toc18988783"/>
-      <w:bookmarkStart w:id="73" w:name="_Toc18988781"/>
-      <w:bookmarkStart w:id="74" w:name="_Toc465610755"/>
-      <w:bookmarkEnd w:id="57"/>
-      <w:bookmarkEnd w:id="58"/>
-      <w:r>
-        <w:t>&lt;Area of Functionality&gt;</w:t>
-      </w:r>
-      <w:bookmarkEnd w:id="71"/>
+    </w:p>
+    <w:p>
+      <w:pPr>
+        <w:pStyle w:val="BodyText"/>
+        <w:numPr>
+          <w:ilvl w:val="0"/>
+          <w:numId w:val="15"/>
+        </w:numPr>
+      </w:pPr>
+      <w:bookmarkStart w:id="66" w:name="_Toc423410239"/>
+      <w:bookmarkStart w:id="67" w:name="_Toc425054505"/>
+      <w:bookmarkStart w:id="68" w:name="_Toc18988784"/>
+      <w:bookmarkStart w:id="69" w:name="_Toc423410251"/>
+      <w:bookmarkStart w:id="70" w:name="_Toc425054510"/>
+      <w:bookmarkStart w:id="71" w:name="_Toc18988782"/>
+      <w:r>
+        <w:t xml:space="preserve">The </w:t>
+      </w:r>
+      <w:r>
+        <w:t>service request has been saved to the database and is available for other users to see.</w:t>
+      </w:r>
+    </w:p>
+    <w:p>
+      <w:pPr>
+        <w:pStyle w:val="BodyText"/>
+        <w:numPr>
+          <w:ilvl w:val="0"/>
+          <w:numId w:val="15"/>
+        </w:numPr>
+      </w:pPr>
+      <w:r>
+        <w:t>The user has received an email confirming that their request was received.</w:t>
+      </w:r>
+    </w:p>
+    <w:p>
+      <w:pPr>
+        <w:pStyle w:val="BodyText"/>
+        <w:numPr>
+          <w:ilvl w:val="0"/>
+          <w:numId w:val="15"/>
+        </w:numPr>
+      </w:pPr>
+      <w:r>
+        <w:t>The property manager (if one is on record) has received an email informing them that a new service request about their property has been submitted.</w:t>
+      </w:r>
+    </w:p>
+    <w:p>
+      <w:pPr>
+        <w:pStyle w:val="BodyText"/>
+        <w:numPr>
+          <w:ilvl w:val="0"/>
+          <w:numId w:val="15"/>
+        </w:numPr>
+      </w:pPr>
+      <w:r>
+        <w:t>Information about any system issues has been added to the event log.</w:t>
+      </w:r>
+    </w:p>
+    <w:p>
+      <w:pPr>
+        <w:pStyle w:val="BodyText"/>
+      </w:pPr>
+    </w:p>
+    <w:p>
+      <w:pPr>
+        <w:pStyle w:val="BodyText"/>
+        <w:rPr>
+          <w:b/>
+        </w:rPr>
+      </w:pPr>
+      <w:r>
+        <w:rPr>
+          <w:b/>
+        </w:rPr>
+        <w:t>[SUBFLOWS REQUIRED???]</w:t>
+      </w:r>
+    </w:p>
+    <w:bookmarkEnd w:id="66"/>
+    <w:bookmarkEnd w:id="67"/>
+    <w:bookmarkEnd w:id="68"/>
+    <w:bookmarkEnd w:id="69"/>
+    <w:bookmarkEnd w:id="70"/>
+    <w:bookmarkEnd w:id="71"/>
+    <w:p>
+      <w:pPr>
+        <w:pStyle w:val="Heading2"/>
+      </w:pPr>
+      <w:r>
+        <w:br w:type="page"/>
+      </w:r>
+      <w:bookmarkStart w:id="72" w:name="_Toc179000893"/>
+      <w:bookmarkStart w:id="73" w:name="_Toc465619077"/>
+      <w:r>
+        <w:lastRenderedPageBreak/>
+        <w:t>Special Requirements</w:t>
+      </w:r>
+      <w:bookmarkEnd w:id="72"/>
+      <w:bookmarkEnd w:id="73"/>
+    </w:p>
+    <w:p>
+      <w:r>
+        <w:t xml:space="preserve">The </w:t>
+      </w:r>
+      <w:r>
+        <w:t xml:space="preserve">system </w:t>
+      </w:r>
+      <w:r>
+        <w:t xml:space="preserve">shall </w:t>
+      </w:r>
+      <w:r>
+        <w:t xml:space="preserve">correctly register the creation of a service request in </w:t>
+      </w:r>
+      <w:r>
+        <w:t xml:space="preserve">at least 99% of </w:t>
+      </w:r>
+      <w:r>
+        <w:t>instances where a user attempts to create a service request</w:t>
+      </w:r>
+      <w:r>
+        <w:t>.</w:t>
+      </w:r>
+    </w:p>
+    <w:p>
+      <w:pPr>
+        <w:pStyle w:val="Heading2"/>
+      </w:pPr>
+      <w:bookmarkStart w:id="74" w:name="_Toc179000894"/>
+      <w:bookmarkStart w:id="75" w:name="_Toc465619078"/>
+      <w:r>
+        <w:t>Extensibility</w:t>
+      </w:r>
       <w:bookmarkEnd w:id="74"/>
-    </w:p>
-    <w:p>
-      <w:pPr>
-        <w:pStyle w:val="Heading4"/>
-      </w:pPr>
-      <w:bookmarkStart w:id="75" w:name="_Toc179000891"/>
-      <w:r>
-        <w:t>&lt; A3 Third Alternative Flow &gt;</w:t>
-      </w:r>
       <w:bookmarkEnd w:id="75"/>
     </w:p>
-    <w:p/>
+    <w:p>
+      <w:r>
+        <w:t>[</w:t>
+      </w:r>
+      <w:r>
+        <w:t>This section lists any public extension points that the use case makes available for other use cases to extend.</w:t>
+      </w:r>
+      <w:r>
+        <w:t>]</w:t>
+      </w:r>
+    </w:p>
+    <w:p>
+      <w:r>
+        <w:t>[</w:t>
+      </w:r>
+      <w:r>
+        <w:t>No public extension points defined.</w:t>
+      </w:r>
+      <w:r>
+        <w:t>???]</w:t>
+      </w:r>
+    </w:p>
     <w:p>
       <w:pPr>
         <w:pStyle w:val="Heading2"/>
       </w:pPr>
-      <w:bookmarkStart w:id="76" w:name="_Toc179000892"/>
-      <w:bookmarkStart w:id="77" w:name="_Toc465610756"/>
-      <w:r>
-        <w:t>Post-Conditions</w:t>
-      </w:r>
+      <w:bookmarkStart w:id="76" w:name="_Toc179000895"/>
+      <w:bookmarkStart w:id="77" w:name="_Toc465619079"/>
+      <w:r>
+        <w:t>Scenarios</w:t>
+      </w:r>
+      <w:bookmarkEnd w:id="62"/>
       <w:bookmarkEnd w:id="76"/>
       <w:bookmarkEnd w:id="77"/>
     </w:p>
     <w:p>
-      <w:bookmarkStart w:id="78" w:name="_Toc423410239"/>
-      <w:bookmarkStart w:id="79" w:name="_Toc425054505"/>
-      <w:bookmarkStart w:id="80" w:name="_Toc18988784"/>
-      <w:bookmarkStart w:id="81" w:name="_Toc423410251"/>
-      <w:bookmarkStart w:id="82" w:name="_Toc425054510"/>
-      <w:bookmarkStart w:id="83" w:name="_Toc18988782"/>
-      <w:r>
-        <w:t>This section lists the valid states that the system can be in immediately after the use case has finished.  Use only if it adds clarity to the use-case.</w:t>
-      </w:r>
-    </w:p>
-    <w:bookmarkEnd w:id="78"/>
-    <w:bookmarkEnd w:id="79"/>
-    <w:bookmarkEnd w:id="80"/>
-    <w:bookmarkEnd w:id="81"/>
-    <w:bookmarkEnd w:id="82"/>
-    <w:bookmarkEnd w:id="83"/>
-    <w:p>
-      <w:pPr>
-        <w:pStyle w:val="Heading2"/>
-      </w:pPr>
-      <w:r>
-        <w:br w:type="page"/>
-      </w:r>
-      <w:bookmarkStart w:id="84" w:name="_Toc179000893"/>
-      <w:bookmarkStart w:id="85" w:name="_Toc465610757"/>
-      <w:r>
-        <w:t>Special Requirements</w:t>
-      </w:r>
-      <w:bookmarkEnd w:id="84"/>
-      <w:bookmarkEnd w:id="85"/>
-    </w:p>
-    <w:p>
-      <w:r>
-        <w:t>This section lists any non-functional requirements that relate specifically to this use case.</w:t>
-      </w:r>
-    </w:p>
-    <w:p>
-      <w:pPr>
-        <w:pStyle w:val="Heading2"/>
-      </w:pPr>
-      <w:bookmarkStart w:id="86" w:name="_Toc179000894"/>
-      <w:bookmarkStart w:id="87" w:name="_Toc465610758"/>
-      <w:r>
-        <w:t>Extensibility</w:t>
-      </w:r>
-      <w:bookmarkEnd w:id="86"/>
-      <w:bookmarkEnd w:id="87"/>
-    </w:p>
-    <w:p>
-      <w:r>
-        <w:t>This section lists any public extension points that the use case makes available for other use cases to extend.</w:t>
-      </w:r>
-    </w:p>
-    <w:p>
-      <w:pPr>
-        <w:pStyle w:val="Heading2"/>
-      </w:pPr>
-      <w:bookmarkStart w:id="88" w:name="_Toc179000895"/>
-      <w:bookmarkStart w:id="89" w:name="_Toc465610759"/>
-      <w:r>
-        <w:t>Scenarios</w:t>
-      </w:r>
-      <w:bookmarkEnd w:id="72"/>
-      <w:bookmarkEnd w:id="88"/>
-      <w:bookmarkEnd w:id="89"/>
+      <w:r>
+        <w:t>[???]</w:t>
+      </w:r>
     </w:p>
     <w:p>
       <w:r>
@@ -7065,14 +8096,15 @@
       <w:pPr>
         <w:pStyle w:val="Heading1"/>
       </w:pPr>
-      <w:bookmarkStart w:id="90" w:name="_Toc465610760"/>
-      <w:r>
+      <w:bookmarkStart w:id="78" w:name="_Toc465619080"/>
+      <w:r>
+        <w:lastRenderedPageBreak/>
         <w:t>Example of</w:t>
       </w:r>
       <w:r>
         <w:t xml:space="preserve"> use case specification</w:t>
       </w:r>
-      <w:bookmarkEnd w:id="90"/>
+      <w:bookmarkEnd w:id="78"/>
     </w:p>
     <w:p>
       <w:r>
@@ -7121,7 +8153,7 @@
             <w:shd w:val="clear" w:color="auto" w:fill="FFFFFF"/>
             <w:vAlign w:val="center"/>
           </w:tcPr>
-          <w:bookmarkEnd w:id="73"/>
+          <w:bookmarkEnd w:id="63"/>
           <w:p>
             <w:pPr>
               <w:pStyle w:val="Tabletext9"/>
@@ -7225,7 +8257,34 @@
               <w:jc w:val="left"/>
             </w:pPr>
             <w:r>
-              <w:t>Name of the use case</w:t>
+              <w:rPr>
+                <w:lang w:val="en-US"/>
+              </w:rPr>
+              <w:fldChar w:fldCharType="begin"/>
+            </w:r>
+            <w:r>
+              <w:rPr>
+                <w:lang w:val="en-US"/>
+              </w:rPr>
+              <w:instrText xml:space="preserve"> TITLE   \* MERGEFORMAT </w:instrText>
+            </w:r>
+            <w:r>
+              <w:rPr>
+                <w:lang w:val="en-US"/>
+              </w:rPr>
+              <w:fldChar w:fldCharType="separate"/>
+            </w:r>
+            <w:r>
+              <w:rPr>
+                <w:lang w:val="en-US"/>
+              </w:rPr>
+              <w:t>Create Service Request Use-Case</w:t>
+            </w:r>
+            <w:r>
+              <w:rPr>
+                <w:lang w:val="en-US"/>
+              </w:rPr>
+              <w:fldChar w:fldCharType="end"/>
             </w:r>
           </w:p>
         </w:tc>
@@ -7242,7 +8301,7 @@
               <w:jc w:val="left"/>
             </w:pPr>
             <w:r>
-              <w:t>Visualise proposed water height after the tsunami event</w:t>
+              <w:t>User creates a service request about an issue found on a property.</w:t>
             </w:r>
           </w:p>
         </w:tc>
@@ -7275,10 +8334,7 @@
               <w:jc w:val="left"/>
             </w:pPr>
             <w:r>
-              <w:t>U</w:t>
-            </w:r>
-            <w:r>
-              <w:t xml:space="preserve">nique identifier of a use case </w:t>
+              <w:t>[xx]</w:t>
             </w:r>
           </w:p>
         </w:tc>
@@ -7322,7 +8378,10 @@
               <w:jc w:val="left"/>
             </w:pPr>
             <w:r>
-              <w:t>Revision = version number of use case ID</w:t>
+              <w:t xml:space="preserve">Revision = </w:t>
+            </w:r>
+            <w:r>
+              <w:t>[0.2]</w:t>
             </w:r>
           </w:p>
           <w:p>
@@ -7378,6 +8437,9 @@
               <w:jc w:val="left"/>
             </w:pPr>
             <w:r>
+              <w:t>[</w:t>
+            </w:r>
+            <w:r>
               <w:t>Description of the UML use case diagram for the actual use case. The diagram should include extend and include relationships if there is any.</w:t>
             </w:r>
           </w:p>
@@ -7389,6 +8451,11 @@
             <w:r>
               <w:t>The actual UML diagram figure may be added at the bottom of the template by uploading a bitmap generated from a UML editor.</w:t>
             </w:r>
+            <w:r>
+              <w:t>]</w:t>
+            </w:r>
+            <w:bookmarkStart w:id="79" w:name="_GoBack"/>
+            <w:bookmarkEnd w:id="79"/>
           </w:p>
         </w:tc>
         <w:tc>
@@ -7634,6 +8701,7 @@
               <w:jc w:val="left"/>
             </w:pPr>
             <w:r>
+              <w:lastRenderedPageBreak/>
               <w:t>Goal</w:t>
             </w:r>
           </w:p>
@@ -8244,6 +9312,7 @@
               <w:jc w:val="left"/>
             </w:pPr>
             <w:r>
+              <w:lastRenderedPageBreak/>
               <w:t>Extensions</w:t>
             </w:r>
           </w:p>
@@ -8571,12 +9640,10 @@
     </w:tbl>
     <w:p/>
     <w:sectPr>
-      <w:headerReference w:type="even" r:id="rId12"/>
-      <w:headerReference w:type="default" r:id="rId13"/>
-      <w:footerReference w:type="even" r:id="rId14"/>
-      <w:footerReference w:type="default" r:id="rId15"/>
-      <w:headerReference w:type="first" r:id="rId16"/>
-      <w:footerReference w:type="first" r:id="rId17"/>
+      <w:headerReference w:type="default" r:id="rId12"/>
+      <w:footerReference w:type="default" r:id="rId13"/>
+      <w:headerReference w:type="first" r:id="rId14"/>
+      <w:footerReference w:type="first" r:id="rId15"/>
       <w:pgSz w:w="11906" w:h="16838" w:code="9"/>
       <w:pgMar w:top="1440" w:right="1797" w:bottom="1440" w:left="1797" w:header="709" w:footer="709" w:gutter="0"/>
       <w:pgBorders w:offsetFrom="page">
@@ -8610,16 +9677,6 @@
 </file>
 
 <file path=word/footer1.xml><?xml version="1.0" encoding="utf-8"?>
-<w:ftr xmlns:wpc="http://schemas.microsoft.com/office/word/2010/wordprocessingCanvas" xmlns:mo="http://schemas.microsoft.com/office/mac/office/2008/main" xmlns:mc="http://schemas.openxmlformats.org/markup-compatibility/2006" xmlns:mv="urn:schemas-microsoft-com:mac:vml" xmlns:o="urn:schemas-microsoft-com:office:office" xmlns:r="http://schemas.openxmlformats.org/officeDocument/2006/relationships" xmlns:m="http://schemas.openxmlformats.org/officeDocument/2006/math" xmlns:v="urn:schemas-microsoft-com:vml" xmlns:wp14="http://schemas.microsoft.com/office/word/2010/wordprocessingDrawing" xmlns:wp="http://schemas.openxmlformats.org/drawingml/2006/wordprocessingDrawing" xmlns:w10="urn:schemas-microsoft-com:office:word" xmlns:w="http://schemas.openxmlformats.org/wordprocessingml/2006/main" xmlns:w14="http://schemas.microsoft.com/office/word/2010/wordml" xmlns:w15="http://schemas.microsoft.com/office/word/2012/wordml" xmlns:wpg="http://schemas.microsoft.com/office/word/2010/wordprocessingGroup" xmlns:wpi="http://schemas.microsoft.com/office/word/2010/wordprocessingInk" xmlns:wne="http://schemas.microsoft.com/office/word/2006/wordml" xmlns:wps="http://schemas.microsoft.com/office/word/2010/wordprocessingShape" mc:Ignorable="w14 w15 wp14">
-  <w:p>
-    <w:pPr>
-      <w:pStyle w:val="Footer"/>
-    </w:pPr>
-  </w:p>
-</w:ftr>
-</file>
-
-<file path=word/footer2.xml><?xml version="1.0" encoding="utf-8"?>
 <w:ftr xmlns:wpc="http://schemas.microsoft.com/office/word/2010/wordprocessingCanvas" xmlns:mo="http://schemas.microsoft.com/office/mac/office/2008/main" xmlns:mc="http://schemas.openxmlformats.org/markup-compatibility/2006" xmlns:mv="urn:schemas-microsoft-com:mac:vml" xmlns:o="urn:schemas-microsoft-com:office:office" xmlns:r="http://schemas.openxmlformats.org/officeDocument/2006/relationships" xmlns:m="http://schemas.openxmlformats.org/officeDocument/2006/math" xmlns:v="urn:schemas-microsoft-com:vml" xmlns:wp14="http://schemas.microsoft.com/office/word/2010/wordprocessingDrawing" xmlns:wp="http://schemas.openxmlformats.org/drawingml/2006/wordprocessingDrawing" xmlns:w10="urn:schemas-microsoft-com:office:word" xmlns:w="http://schemas.openxmlformats.org/wordprocessingml/2006/main" xmlns:w14="http://schemas.microsoft.com/office/word/2010/wordml" xmlns:w15="http://schemas.microsoft.com/office/word/2012/wordml" xmlns:wpg="http://schemas.microsoft.com/office/word/2010/wordprocessingGroup" xmlns:wpi="http://schemas.microsoft.com/office/word/2010/wordprocessingInk" xmlns:wne="http://schemas.microsoft.com/office/word/2006/wordml" xmlns:wps="http://schemas.microsoft.com/office/word/2010/wordprocessingShape" mc:Ignorable="w14 w15 wp14">
   <w:tbl>
     <w:tblPr>
@@ -8649,21 +9706,11 @@
             <w:spacing w:before="0" w:after="0"/>
             <w:jc w:val="center"/>
           </w:pPr>
-          <w:r>
-            <w:fldChar w:fldCharType="begin"/>
-          </w:r>
-          <w:r>
-            <w:instrText xml:space="preserve"> DOCPROPERTY  Keywords  \* MERGEFORMAT </w:instrText>
-          </w:r>
-          <w:r>
-            <w:fldChar w:fldCharType="separate"/>
-          </w:r>
-          <w:r>
-            <w:t>Confidential</w:t>
-          </w:r>
-          <w:r>
-            <w:fldChar w:fldCharType="end"/>
-          </w:r>
+          <w:fldSimple w:instr=" DOCPROPERTY  Keywords  \* MERGEFORMAT ">
+            <w:r>
+              <w:t>Confidential</w:t>
+            </w:r>
+          </w:fldSimple>
         </w:p>
       </w:tc>
     </w:tr>
@@ -8741,7 +9788,7 @@
               <w:rStyle w:val="PageNumber"/>
               <w:noProof/>
             </w:rPr>
-            <w:t>3</w:t>
+            <w:t>11</w:t>
           </w:r>
           <w:r>
             <w:rPr>
@@ -8800,7 +9847,7 @@
 </w:ftr>
 </file>
 
-<file path=word/footer3.xml><?xml version="1.0" encoding="utf-8"?>
+<file path=word/footer2.xml><?xml version="1.0" encoding="utf-8"?>
 <w:ftr xmlns:wpc="http://schemas.microsoft.com/office/word/2010/wordprocessingCanvas" xmlns:mo="http://schemas.microsoft.com/office/mac/office/2008/main" xmlns:mc="http://schemas.openxmlformats.org/markup-compatibility/2006" xmlns:mv="urn:schemas-microsoft-com:mac:vml" xmlns:o="urn:schemas-microsoft-com:office:office" xmlns:r="http://schemas.openxmlformats.org/officeDocument/2006/relationships" xmlns:m="http://schemas.openxmlformats.org/officeDocument/2006/math" xmlns:v="urn:schemas-microsoft-com:vml" xmlns:wp14="http://schemas.microsoft.com/office/word/2010/wordprocessingDrawing" xmlns:wp="http://schemas.openxmlformats.org/drawingml/2006/wordprocessingDrawing" xmlns:w10="urn:schemas-microsoft-com:office:word" xmlns:w="http://schemas.openxmlformats.org/wordprocessingml/2006/main" xmlns:w14="http://schemas.microsoft.com/office/word/2010/wordml" xmlns:w15="http://schemas.microsoft.com/office/word/2012/wordml" xmlns:wpg="http://schemas.microsoft.com/office/word/2010/wordprocessingGroup" xmlns:wpi="http://schemas.microsoft.com/office/word/2010/wordprocessingInk" xmlns:wne="http://schemas.microsoft.com/office/word/2006/wordml" xmlns:wps="http://schemas.microsoft.com/office/word/2010/wordprocessingShape" mc:Ignorable="w14 w15 wp14">
   <w:p>
     <w:pPr>
@@ -8811,21 +9858,11 @@
       <w:spacing w:before="0" w:after="40"/>
       <w:jc w:val="center"/>
     </w:pPr>
-    <w:r>
-      <w:fldChar w:fldCharType="begin"/>
-    </w:r>
-    <w:r>
-      <w:instrText xml:space="preserve"> DOCPROPERTY  Keywords  \* MERGEFORMAT </w:instrText>
-    </w:r>
-    <w:r>
-      <w:fldChar w:fldCharType="separate"/>
-    </w:r>
-    <w:r>
-      <w:t>Confidential</w:t>
-    </w:r>
-    <w:r>
-      <w:fldChar w:fldCharType="end"/>
-    </w:r>
+    <w:fldSimple w:instr=" DOCPROPERTY  Keywords  \* MERGEFORMAT ">
+      <w:r>
+        <w:t>Confidential</w:t>
+      </w:r>
+    </w:fldSimple>
   </w:p>
 </w:ftr>
 </file>
@@ -8850,16 +9887,6 @@
 </file>
 
 <file path=word/header1.xml><?xml version="1.0" encoding="utf-8"?>
-<w:hdr xmlns:wpc="http://schemas.microsoft.com/office/word/2010/wordprocessingCanvas" xmlns:mo="http://schemas.microsoft.com/office/mac/office/2008/main" xmlns:mc="http://schemas.openxmlformats.org/markup-compatibility/2006" xmlns:mv="urn:schemas-microsoft-com:mac:vml" xmlns:o="urn:schemas-microsoft-com:office:office" xmlns:r="http://schemas.openxmlformats.org/officeDocument/2006/relationships" xmlns:m="http://schemas.openxmlformats.org/officeDocument/2006/math" xmlns:v="urn:schemas-microsoft-com:vml" xmlns:wp14="http://schemas.microsoft.com/office/word/2010/wordprocessingDrawing" xmlns:wp="http://schemas.openxmlformats.org/drawingml/2006/wordprocessingDrawing" xmlns:w10="urn:schemas-microsoft-com:office:word" xmlns:w="http://schemas.openxmlformats.org/wordprocessingml/2006/main" xmlns:w14="http://schemas.microsoft.com/office/word/2010/wordml" xmlns:w15="http://schemas.microsoft.com/office/word/2012/wordml" xmlns:wpg="http://schemas.microsoft.com/office/word/2010/wordprocessingGroup" xmlns:wpi="http://schemas.microsoft.com/office/word/2010/wordprocessingInk" xmlns:wne="http://schemas.microsoft.com/office/word/2006/wordml" xmlns:wps="http://schemas.microsoft.com/office/word/2010/wordprocessingShape" mc:Ignorable="w14 w15 wp14">
-  <w:p>
-    <w:pPr>
-      <w:pStyle w:val="Header"/>
-    </w:pPr>
-  </w:p>
-</w:hdr>
-</file>
-
-<file path=word/header2.xml><?xml version="1.0" encoding="utf-8"?>
 <w:hdr xmlns:wpc="http://schemas.microsoft.com/office/word/2010/wordprocessingCanvas" xmlns:mo="http://schemas.microsoft.com/office/mac/office/2008/main" xmlns:mc="http://schemas.openxmlformats.org/markup-compatibility/2006" xmlns:mv="urn:schemas-microsoft-com:mac:vml" xmlns:o="urn:schemas-microsoft-com:office:office" xmlns:r="http://schemas.openxmlformats.org/officeDocument/2006/relationships" xmlns:m="http://schemas.openxmlformats.org/officeDocument/2006/math" xmlns:v="urn:schemas-microsoft-com:vml" xmlns:wp14="http://schemas.microsoft.com/office/word/2010/wordprocessingDrawing" xmlns:wp="http://schemas.openxmlformats.org/drawingml/2006/wordprocessingDrawing" xmlns:w10="urn:schemas-microsoft-com:office:word" xmlns:w="http://schemas.openxmlformats.org/wordprocessingml/2006/main" xmlns:w14="http://schemas.microsoft.com/office/word/2010/wordml" xmlns:w15="http://schemas.microsoft.com/office/word/2012/wordml" xmlns:wpg="http://schemas.microsoft.com/office/word/2010/wordprocessingGroup" xmlns:wpi="http://schemas.microsoft.com/office/word/2010/wordprocessingInk" xmlns:wne="http://schemas.microsoft.com/office/word/2006/wordml" xmlns:wps="http://schemas.microsoft.com/office/word/2010/wordprocessingShape" mc:Ignorable="w14 w15 wp14">
   <w:tbl>
     <w:tblPr>
@@ -8884,23 +9911,11 @@
             </w:tabs>
             <w:spacing w:before="0" w:after="0"/>
           </w:pPr>
-          <w:r>
-            <w:fldChar w:fldCharType="begin"/>
-          </w:r>
-          <w:r>
-            <w:instrText xml:space="preserve"> DOCPROPERTY  Company  \* MERGEFORMAT </w:instrText>
-          </w:r>
-          <w:r>
-            <w:fldChar w:fldCharType="separate"/>
-          </w:r>
-          <w:proofErr w:type="spellStart"/>
-          <w:r>
-            <w:t>Scrumbags</w:t>
-          </w:r>
-          <w:proofErr w:type="spellEnd"/>
-          <w:r>
-            <w:fldChar w:fldCharType="end"/>
-          </w:r>
+          <w:fldSimple w:instr=" DOCPROPERTY  Company  \* MERGEFORMAT ">
+            <w:r>
+              <w:t>Scrumbags</w:t>
+            </w:r>
+          </w:fldSimple>
         </w:p>
       </w:tc>
       <w:tc>
@@ -8917,21 +9932,11 @@
             <w:spacing w:before="0" w:after="0"/>
             <w:jc w:val="right"/>
           </w:pPr>
-          <w:r>
-            <w:fldChar w:fldCharType="begin"/>
-          </w:r>
-          <w:r>
-            <w:instrText xml:space="preserve"> DOCPROPERTY  Title  \* MERGEFORMAT </w:instrText>
-          </w:r>
-          <w:r>
-            <w:fldChar w:fldCharType="separate"/>
-          </w:r>
-          <w:r>
-            <w:t>Create Service Request Use-Case</w:t>
-          </w:r>
-          <w:r>
-            <w:fldChar w:fldCharType="end"/>
-          </w:r>
+          <w:fldSimple w:instr=" DOCPROPERTY  Title  \* MERGEFORMAT ">
+            <w:r>
+              <w:t>Create Service Request Use-Case</w:t>
+            </w:r>
+          </w:fldSimple>
           <w:r>
             <w:t xml:space="preserve"> </w:t>
           </w:r>
@@ -8958,21 +9963,11 @@
               <w:lang w:val="pt-BR"/>
             </w:rPr>
           </w:pPr>
-          <w:r>
-            <w:fldChar w:fldCharType="begin"/>
-          </w:r>
-          <w:r>
-            <w:instrText xml:space="preserve"> DOCPROPERTY  Subject  \* MERGEFORMAT </w:instrText>
-          </w:r>
-          <w:r>
-            <w:fldChar w:fldCharType="separate"/>
-          </w:r>
-          <w:r>
-            <w:t>Service</w:t>
-          </w:r>
-          <w:r>
-            <w:fldChar w:fldCharType="end"/>
-          </w:r>
+          <w:fldSimple w:instr=" DOCPROPERTY  Subject  \* MERGEFORMAT ">
+            <w:r>
+              <w:t>Service</w:t>
+            </w:r>
+          </w:fldSimple>
         </w:p>
       </w:tc>
       <w:tc>
@@ -8992,21 +9987,11 @@
           <w:r>
             <w:t xml:space="preserve">Version </w:t>
           </w:r>
-          <w:r>
-            <w:fldChar w:fldCharType="begin"/>
-          </w:r>
-          <w:r>
-            <w:instrText xml:space="preserve"> DOCPROPERTY  Category  \* MERGEFORMAT </w:instrText>
-          </w:r>
-          <w:r>
-            <w:fldChar w:fldCharType="separate"/>
-          </w:r>
-          <w:r>
-            <w:t>0.1</w:t>
-          </w:r>
-          <w:r>
-            <w:fldChar w:fldCharType="end"/>
-          </w:r>
+          <w:fldSimple w:instr=" DOCPROPERTY  Category  \* MERGEFORMAT ">
+            <w:r>
+              <w:t>0.2</w:t>
+            </w:r>
+          </w:fldSimple>
         </w:p>
       </w:tc>
     </w:tr>
@@ -9023,7 +10008,7 @@
 </w:hdr>
 </file>
 
-<file path=word/header3.xml><?xml version="1.0" encoding="utf-8"?>
+<file path=word/header2.xml><?xml version="1.0" encoding="utf-8"?>
 <w:hdr xmlns:wpc="http://schemas.microsoft.com/office/word/2010/wordprocessingCanvas" xmlns:mo="http://schemas.microsoft.com/office/mac/office/2008/main" xmlns:mc="http://schemas.openxmlformats.org/markup-compatibility/2006" xmlns:mv="urn:schemas-microsoft-com:mac:vml" xmlns:o="urn:schemas-microsoft-com:office:office" xmlns:r="http://schemas.openxmlformats.org/officeDocument/2006/relationships" xmlns:m="http://schemas.openxmlformats.org/officeDocument/2006/math" xmlns:v="urn:schemas-microsoft-com:vml" xmlns:wp14="http://schemas.microsoft.com/office/word/2010/wordprocessingDrawing" xmlns:wp="http://schemas.openxmlformats.org/drawingml/2006/wordprocessingDrawing" xmlns:w10="urn:schemas-microsoft-com:office:word" xmlns:w="http://schemas.openxmlformats.org/wordprocessingml/2006/main" xmlns:w14="http://schemas.microsoft.com/office/word/2010/wordml" xmlns:w15="http://schemas.microsoft.com/office/word/2012/wordml" xmlns:wpg="http://schemas.microsoft.com/office/word/2010/wordprocessingGroup" xmlns:wpi="http://schemas.microsoft.com/office/word/2010/wordprocessingInk" xmlns:wne="http://schemas.microsoft.com/office/word/2006/wordml" xmlns:wps="http://schemas.microsoft.com/office/word/2010/wordprocessingShape" mc:Ignorable="w14 w15 wp14">
   <w:p>
     <w:pPr>
@@ -9032,23 +10017,11 @@
         <w:bottom w:val="single" w:sz="24" w:space="1" w:color="00A5E7"/>
       </w:pBdr>
     </w:pPr>
-    <w:r>
-      <w:fldChar w:fldCharType="begin"/>
-    </w:r>
-    <w:r>
-      <w:instrText xml:space="preserve"> DOCPROPERTY  Company  \* MERGEFORMAT </w:instrText>
-    </w:r>
-    <w:r>
-      <w:fldChar w:fldCharType="separate"/>
-    </w:r>
-    <w:proofErr w:type="spellStart"/>
-    <w:r>
-      <w:t>Scrumbags</w:t>
-    </w:r>
-    <w:proofErr w:type="spellEnd"/>
-    <w:r>
-      <w:fldChar w:fldCharType="end"/>
-    </w:r>
+    <w:fldSimple w:instr=" DOCPROPERTY  Company  \* MERGEFORMAT ">
+      <w:r>
+        <w:t>Scrumbags</w:t>
+      </w:r>
+    </w:fldSimple>
   </w:p>
 </w:hdr>
 </file>
@@ -9058,7 +10031,7 @@
   <w:abstractNum w:abstractNumId="0">
     <w:nsid w:val="FFFFFF1D"/>
     <w:multiLevelType w:val="multilevel"/>
-    <w:tmpl w:val="731A2440"/>
+    <w:tmpl w:val="D7CE9136"/>
     <w:lvl w:ilvl="0">
       <w:start w:val="1"/>
       <w:numFmt w:val="bullet"/>
@@ -9932,6 +10905,146 @@
     </w:lvl>
   </w:abstractNum>
   <w:abstractNum w:abstractNumId="7">
+    <w:nsid w:val="3F0D1FB1"/>
+    <w:multiLevelType w:val="hybridMultilevel"/>
+    <w:tmpl w:val="E9305F2E"/>
+    <w:lvl w:ilvl="0" w:tplc="3BA4505C">
+      <w:start w:val="1"/>
+      <w:numFmt w:val="bullet"/>
+      <w:lvlText w:val=""/>
+      <w:lvlJc w:val="left"/>
+      <w:pPr>
+        <w:tabs>
+          <w:tab w:val="num" w:pos="1080"/>
+        </w:tabs>
+        <w:ind w:left="1080" w:hanging="360"/>
+      </w:pPr>
+      <w:rPr>
+        <w:rFonts w:ascii="Symbol" w:hAnsi="Symbol" w:hint="default"/>
+      </w:rPr>
+    </w:lvl>
+    <w:lvl w:ilvl="1" w:tplc="04090003" w:tentative="1">
+      <w:start w:val="1"/>
+      <w:numFmt w:val="bullet"/>
+      <w:lvlText w:val="o"/>
+      <w:lvlJc w:val="left"/>
+      <w:pPr>
+        <w:tabs>
+          <w:tab w:val="num" w:pos="1800"/>
+        </w:tabs>
+        <w:ind w:left="1800" w:hanging="360"/>
+      </w:pPr>
+      <w:rPr>
+        <w:rFonts w:ascii="Courier New" w:hAnsi="Courier New" w:hint="default"/>
+      </w:rPr>
+    </w:lvl>
+    <w:lvl w:ilvl="2" w:tplc="04090005" w:tentative="1">
+      <w:start w:val="1"/>
+      <w:numFmt w:val="bullet"/>
+      <w:lvlText w:val=""/>
+      <w:lvlJc w:val="left"/>
+      <w:pPr>
+        <w:tabs>
+          <w:tab w:val="num" w:pos="2520"/>
+        </w:tabs>
+        <w:ind w:left="2520" w:hanging="360"/>
+      </w:pPr>
+      <w:rPr>
+        <w:rFonts w:ascii="Wingdings" w:hAnsi="Wingdings" w:hint="default"/>
+      </w:rPr>
+    </w:lvl>
+    <w:lvl w:ilvl="3" w:tplc="04090001" w:tentative="1">
+      <w:start w:val="1"/>
+      <w:numFmt w:val="bullet"/>
+      <w:lvlText w:val=""/>
+      <w:lvlJc w:val="left"/>
+      <w:pPr>
+        <w:tabs>
+          <w:tab w:val="num" w:pos="3240"/>
+        </w:tabs>
+        <w:ind w:left="3240" w:hanging="360"/>
+      </w:pPr>
+      <w:rPr>
+        <w:rFonts w:ascii="Symbol" w:hAnsi="Symbol" w:hint="default"/>
+      </w:rPr>
+    </w:lvl>
+    <w:lvl w:ilvl="4" w:tplc="04090003" w:tentative="1">
+      <w:start w:val="1"/>
+      <w:numFmt w:val="bullet"/>
+      <w:lvlText w:val="o"/>
+      <w:lvlJc w:val="left"/>
+      <w:pPr>
+        <w:tabs>
+          <w:tab w:val="num" w:pos="3960"/>
+        </w:tabs>
+        <w:ind w:left="3960" w:hanging="360"/>
+      </w:pPr>
+      <w:rPr>
+        <w:rFonts w:ascii="Courier New" w:hAnsi="Courier New" w:hint="default"/>
+      </w:rPr>
+    </w:lvl>
+    <w:lvl w:ilvl="5" w:tplc="04090005" w:tentative="1">
+      <w:start w:val="1"/>
+      <w:numFmt w:val="bullet"/>
+      <w:lvlText w:val=""/>
+      <w:lvlJc w:val="left"/>
+      <w:pPr>
+        <w:tabs>
+          <w:tab w:val="num" w:pos="4680"/>
+        </w:tabs>
+        <w:ind w:left="4680" w:hanging="360"/>
+      </w:pPr>
+      <w:rPr>
+        <w:rFonts w:ascii="Wingdings" w:hAnsi="Wingdings" w:hint="default"/>
+      </w:rPr>
+    </w:lvl>
+    <w:lvl w:ilvl="6" w:tplc="04090001" w:tentative="1">
+      <w:start w:val="1"/>
+      <w:numFmt w:val="bullet"/>
+      <w:lvlText w:val=""/>
+      <w:lvlJc w:val="left"/>
+      <w:pPr>
+        <w:tabs>
+          <w:tab w:val="num" w:pos="5400"/>
+        </w:tabs>
+        <w:ind w:left="5400" w:hanging="360"/>
+      </w:pPr>
+      <w:rPr>
+        <w:rFonts w:ascii="Symbol" w:hAnsi="Symbol" w:hint="default"/>
+      </w:rPr>
+    </w:lvl>
+    <w:lvl w:ilvl="7" w:tplc="04090003" w:tentative="1">
+      <w:start w:val="1"/>
+      <w:numFmt w:val="bullet"/>
+      <w:lvlText w:val="o"/>
+      <w:lvlJc w:val="left"/>
+      <w:pPr>
+        <w:tabs>
+          <w:tab w:val="num" w:pos="6120"/>
+        </w:tabs>
+        <w:ind w:left="6120" w:hanging="360"/>
+      </w:pPr>
+      <w:rPr>
+        <w:rFonts w:ascii="Courier New" w:hAnsi="Courier New" w:hint="default"/>
+      </w:rPr>
+    </w:lvl>
+    <w:lvl w:ilvl="8" w:tplc="04090005" w:tentative="1">
+      <w:start w:val="1"/>
+      <w:numFmt w:val="bullet"/>
+      <w:lvlText w:val=""/>
+      <w:lvlJc w:val="left"/>
+      <w:pPr>
+        <w:tabs>
+          <w:tab w:val="num" w:pos="6840"/>
+        </w:tabs>
+        <w:ind w:left="6840" w:hanging="360"/>
+      </w:pPr>
+      <w:rPr>
+        <w:rFonts w:ascii="Wingdings" w:hAnsi="Wingdings" w:hint="default"/>
+      </w:rPr>
+    </w:lvl>
+  </w:abstractNum>
+  <w:abstractNum w:abstractNumId="8">
     <w:nsid w:val="477C329D"/>
     <w:multiLevelType w:val="hybridMultilevel"/>
     <w:tmpl w:val="C7E05AEA"/>
@@ -10071,7 +11184,7 @@
       </w:rPr>
     </w:lvl>
   </w:abstractNum>
-  <w:abstractNum w:abstractNumId="8">
+  <w:abstractNum w:abstractNumId="9">
     <w:nsid w:val="49E34E28"/>
     <w:multiLevelType w:val="hybridMultilevel"/>
     <w:tmpl w:val="223CDA26"/>
@@ -10211,7 +11324,221 @@
       </w:rPr>
     </w:lvl>
   </w:abstractNum>
-  <w:abstractNum w:abstractNumId="9">
+  <w:abstractNum w:abstractNumId="10">
+    <w:nsid w:val="54866F23"/>
+    <w:multiLevelType w:val="hybridMultilevel"/>
+    <w:tmpl w:val="DAB00CC0"/>
+    <w:lvl w:ilvl="0" w:tplc="AE068B3A">
+      <w:start w:val="1"/>
+      <w:numFmt w:val="decimal"/>
+      <w:lvlText w:val="%1"/>
+      <w:lvlJc w:val="left"/>
+      <w:pPr>
+        <w:tabs>
+          <w:tab w:val="num" w:pos="1800"/>
+        </w:tabs>
+        <w:ind w:left="1800" w:hanging="720"/>
+      </w:pPr>
+      <w:rPr>
+        <w:rFonts w:hint="default"/>
+      </w:rPr>
+    </w:lvl>
+    <w:lvl w:ilvl="1" w:tplc="04090019">
+      <w:start w:val="1"/>
+      <w:numFmt w:val="lowerLetter"/>
+      <w:lvlText w:val="%2."/>
+      <w:lvlJc w:val="left"/>
+      <w:pPr>
+        <w:ind w:left="1440" w:hanging="360"/>
+      </w:pPr>
+    </w:lvl>
+    <w:lvl w:ilvl="2" w:tplc="0409001B" w:tentative="1">
+      <w:start w:val="1"/>
+      <w:numFmt w:val="lowerRoman"/>
+      <w:lvlText w:val="%3."/>
+      <w:lvlJc w:val="right"/>
+      <w:pPr>
+        <w:ind w:left="2160" w:hanging="180"/>
+      </w:pPr>
+    </w:lvl>
+    <w:lvl w:ilvl="3" w:tplc="0409000F">
+      <w:start w:val="1"/>
+      <w:numFmt w:val="decimal"/>
+      <w:lvlText w:val="%4."/>
+      <w:lvlJc w:val="left"/>
+      <w:pPr>
+        <w:ind w:left="2880" w:hanging="360"/>
+      </w:pPr>
+    </w:lvl>
+    <w:lvl w:ilvl="4" w:tplc="04090019" w:tentative="1">
+      <w:start w:val="1"/>
+      <w:numFmt w:val="lowerLetter"/>
+      <w:lvlText w:val="%5."/>
+      <w:lvlJc w:val="left"/>
+      <w:pPr>
+        <w:ind w:left="3600" w:hanging="360"/>
+      </w:pPr>
+    </w:lvl>
+    <w:lvl w:ilvl="5" w:tplc="0409001B" w:tentative="1">
+      <w:start w:val="1"/>
+      <w:numFmt w:val="lowerRoman"/>
+      <w:lvlText w:val="%6."/>
+      <w:lvlJc w:val="right"/>
+      <w:pPr>
+        <w:ind w:left="4320" w:hanging="180"/>
+      </w:pPr>
+    </w:lvl>
+    <w:lvl w:ilvl="6" w:tplc="0409000F" w:tentative="1">
+      <w:start w:val="1"/>
+      <w:numFmt w:val="decimal"/>
+      <w:lvlText w:val="%7."/>
+      <w:lvlJc w:val="left"/>
+      <w:pPr>
+        <w:ind w:left="5040" w:hanging="360"/>
+      </w:pPr>
+    </w:lvl>
+    <w:lvl w:ilvl="7" w:tplc="04090019" w:tentative="1">
+      <w:start w:val="1"/>
+      <w:numFmt w:val="lowerLetter"/>
+      <w:lvlText w:val="%8."/>
+      <w:lvlJc w:val="left"/>
+      <w:pPr>
+        <w:ind w:left="5760" w:hanging="360"/>
+      </w:pPr>
+    </w:lvl>
+    <w:lvl w:ilvl="8" w:tplc="0409001B" w:tentative="1">
+      <w:start w:val="1"/>
+      <w:numFmt w:val="lowerRoman"/>
+      <w:lvlText w:val="%9."/>
+      <w:lvlJc w:val="right"/>
+      <w:pPr>
+        <w:ind w:left="6480" w:hanging="180"/>
+      </w:pPr>
+    </w:lvl>
+  </w:abstractNum>
+  <w:abstractNum w:abstractNumId="11">
+    <w:nsid w:val="5DAD7637"/>
+    <w:multiLevelType w:val="hybridMultilevel"/>
+    <w:tmpl w:val="57E2F926"/>
+    <w:lvl w:ilvl="0" w:tplc="7D661730">
+      <w:start w:val="1"/>
+      <w:numFmt w:val="decimal"/>
+      <w:lvlText w:val="%1)"/>
+      <w:lvlJc w:val="left"/>
+      <w:pPr>
+        <w:tabs>
+          <w:tab w:val="num" w:pos="720"/>
+        </w:tabs>
+        <w:ind w:left="720" w:hanging="360"/>
+      </w:pPr>
+      <w:rPr>
+        <w:rFonts w:hint="default"/>
+      </w:rPr>
+    </w:lvl>
+    <w:lvl w:ilvl="1" w:tplc="04090019">
+      <w:start w:val="1"/>
+      <w:numFmt w:val="lowerLetter"/>
+      <w:lvlText w:val="%2."/>
+      <w:lvlJc w:val="left"/>
+      <w:pPr>
+        <w:tabs>
+          <w:tab w:val="num" w:pos="0"/>
+        </w:tabs>
+        <w:ind w:left="0" w:hanging="360"/>
+      </w:pPr>
+    </w:lvl>
+    <w:lvl w:ilvl="2" w:tplc="0409001B">
+      <w:start w:val="1"/>
+      <w:numFmt w:val="lowerRoman"/>
+      <w:lvlText w:val="%3."/>
+      <w:lvlJc w:val="right"/>
+      <w:pPr>
+        <w:tabs>
+          <w:tab w:val="num" w:pos="720"/>
+        </w:tabs>
+        <w:ind w:left="720" w:hanging="180"/>
+      </w:pPr>
+    </w:lvl>
+    <w:lvl w:ilvl="3" w:tplc="AE068B3A">
+      <w:start w:val="1"/>
+      <w:numFmt w:val="decimal"/>
+      <w:lvlText w:val="%4"/>
+      <w:lvlJc w:val="left"/>
+      <w:pPr>
+        <w:tabs>
+          <w:tab w:val="num" w:pos="1800"/>
+        </w:tabs>
+        <w:ind w:left="1800" w:hanging="720"/>
+      </w:pPr>
+      <w:rPr>
+        <w:rFonts w:hint="default"/>
+      </w:rPr>
+    </w:lvl>
+    <w:lvl w:ilvl="4" w:tplc="04090019">
+      <w:start w:val="1"/>
+      <w:numFmt w:val="lowerLetter"/>
+      <w:lvlText w:val="%5."/>
+      <w:lvlJc w:val="left"/>
+      <w:pPr>
+        <w:tabs>
+          <w:tab w:val="num" w:pos="2160"/>
+        </w:tabs>
+        <w:ind w:left="2160" w:hanging="360"/>
+      </w:pPr>
+    </w:lvl>
+    <w:lvl w:ilvl="5" w:tplc="3BA4505C">
+      <w:start w:val="1"/>
+      <w:numFmt w:val="bullet"/>
+      <w:lvlText w:val=""/>
+      <w:lvlJc w:val="left"/>
+      <w:pPr>
+        <w:tabs>
+          <w:tab w:val="num" w:pos="3060"/>
+        </w:tabs>
+        <w:ind w:left="3060" w:hanging="360"/>
+      </w:pPr>
+      <w:rPr>
+        <w:rFonts w:ascii="Symbol" w:hAnsi="Symbol" w:hint="default"/>
+      </w:rPr>
+    </w:lvl>
+    <w:lvl w:ilvl="6" w:tplc="0409000F" w:tentative="1">
+      <w:start w:val="1"/>
+      <w:numFmt w:val="decimal"/>
+      <w:lvlText w:val="%7."/>
+      <w:lvlJc w:val="left"/>
+      <w:pPr>
+        <w:tabs>
+          <w:tab w:val="num" w:pos="3600"/>
+        </w:tabs>
+        <w:ind w:left="3600" w:hanging="360"/>
+      </w:pPr>
+    </w:lvl>
+    <w:lvl w:ilvl="7" w:tplc="04090019" w:tentative="1">
+      <w:start w:val="1"/>
+      <w:numFmt w:val="lowerLetter"/>
+      <w:lvlText w:val="%8."/>
+      <w:lvlJc w:val="left"/>
+      <w:pPr>
+        <w:tabs>
+          <w:tab w:val="num" w:pos="4320"/>
+        </w:tabs>
+        <w:ind w:left="4320" w:hanging="360"/>
+      </w:pPr>
+    </w:lvl>
+    <w:lvl w:ilvl="8" w:tplc="0409001B" w:tentative="1">
+      <w:start w:val="1"/>
+      <w:numFmt w:val="lowerRoman"/>
+      <w:lvlText w:val="%9."/>
+      <w:lvlJc w:val="right"/>
+      <w:pPr>
+        <w:tabs>
+          <w:tab w:val="num" w:pos="5040"/>
+        </w:tabs>
+        <w:ind w:left="5040" w:hanging="180"/>
+      </w:pPr>
+    </w:lvl>
+  </w:abstractNum>
+  <w:abstractNum w:abstractNumId="12">
     <w:nsid w:val="6E49350A"/>
     <w:multiLevelType w:val="multilevel"/>
     <w:tmpl w:val="25B6105C"/>
@@ -10360,7 +11687,7 @@
       </w:rPr>
     </w:lvl>
   </w:abstractNum>
-  <w:abstractNum w:abstractNumId="10">
+  <w:abstractNum w:abstractNumId="13">
     <w:nsid w:val="6F4B4DDE"/>
     <w:multiLevelType w:val="hybridMultilevel"/>
     <w:tmpl w:val="A9AE245A"/>
@@ -10445,6 +11772,119 @@
       <w:lvlText w:val="%9."/>
       <w:lvlJc w:val="right"/>
       <w:pPr>
+        <w:ind w:left="6120" w:hanging="180"/>
+      </w:pPr>
+    </w:lvl>
+  </w:abstractNum>
+  <w:abstractNum w:abstractNumId="14">
+    <w:nsid w:val="787749AA"/>
+    <w:multiLevelType w:val="hybridMultilevel"/>
+    <w:tmpl w:val="4DAA0878"/>
+    <w:lvl w:ilvl="0" w:tplc="0409000F">
+      <w:start w:val="1"/>
+      <w:numFmt w:val="decimal"/>
+      <w:lvlText w:val="%1."/>
+      <w:lvlJc w:val="left"/>
+      <w:pPr>
+        <w:tabs>
+          <w:tab w:val="num" w:pos="360"/>
+        </w:tabs>
+        <w:ind w:left="360" w:hanging="360"/>
+      </w:pPr>
+    </w:lvl>
+    <w:lvl w:ilvl="1" w:tplc="08090019" w:tentative="1">
+      <w:start w:val="1"/>
+      <w:numFmt w:val="lowerLetter"/>
+      <w:lvlText w:val="%2."/>
+      <w:lvlJc w:val="left"/>
+      <w:pPr>
+        <w:tabs>
+          <w:tab w:val="num" w:pos="1080"/>
+        </w:tabs>
+        <w:ind w:left="1080" w:hanging="360"/>
+      </w:pPr>
+    </w:lvl>
+    <w:lvl w:ilvl="2" w:tplc="0809001B" w:tentative="1">
+      <w:start w:val="1"/>
+      <w:numFmt w:val="lowerRoman"/>
+      <w:lvlText w:val="%3."/>
+      <w:lvlJc w:val="right"/>
+      <w:pPr>
+        <w:tabs>
+          <w:tab w:val="num" w:pos="1800"/>
+        </w:tabs>
+        <w:ind w:left="1800" w:hanging="180"/>
+      </w:pPr>
+    </w:lvl>
+    <w:lvl w:ilvl="3" w:tplc="0809000F" w:tentative="1">
+      <w:start w:val="1"/>
+      <w:numFmt w:val="decimal"/>
+      <w:lvlText w:val="%4."/>
+      <w:lvlJc w:val="left"/>
+      <w:pPr>
+        <w:tabs>
+          <w:tab w:val="num" w:pos="2520"/>
+        </w:tabs>
+        <w:ind w:left="2520" w:hanging="360"/>
+      </w:pPr>
+    </w:lvl>
+    <w:lvl w:ilvl="4" w:tplc="08090019" w:tentative="1">
+      <w:start w:val="1"/>
+      <w:numFmt w:val="lowerLetter"/>
+      <w:lvlText w:val="%5."/>
+      <w:lvlJc w:val="left"/>
+      <w:pPr>
+        <w:tabs>
+          <w:tab w:val="num" w:pos="3240"/>
+        </w:tabs>
+        <w:ind w:left="3240" w:hanging="360"/>
+      </w:pPr>
+    </w:lvl>
+    <w:lvl w:ilvl="5" w:tplc="0809001B" w:tentative="1">
+      <w:start w:val="1"/>
+      <w:numFmt w:val="lowerRoman"/>
+      <w:lvlText w:val="%6."/>
+      <w:lvlJc w:val="right"/>
+      <w:pPr>
+        <w:tabs>
+          <w:tab w:val="num" w:pos="3960"/>
+        </w:tabs>
+        <w:ind w:left="3960" w:hanging="180"/>
+      </w:pPr>
+    </w:lvl>
+    <w:lvl w:ilvl="6" w:tplc="0809000F" w:tentative="1">
+      <w:start w:val="1"/>
+      <w:numFmt w:val="decimal"/>
+      <w:lvlText w:val="%7."/>
+      <w:lvlJc w:val="left"/>
+      <w:pPr>
+        <w:tabs>
+          <w:tab w:val="num" w:pos="4680"/>
+        </w:tabs>
+        <w:ind w:left="4680" w:hanging="360"/>
+      </w:pPr>
+    </w:lvl>
+    <w:lvl w:ilvl="7" w:tplc="08090019" w:tentative="1">
+      <w:start w:val="1"/>
+      <w:numFmt w:val="lowerLetter"/>
+      <w:lvlText w:val="%8."/>
+      <w:lvlJc w:val="left"/>
+      <w:pPr>
+        <w:tabs>
+          <w:tab w:val="num" w:pos="5400"/>
+        </w:tabs>
+        <w:ind w:left="5400" w:hanging="360"/>
+      </w:pPr>
+    </w:lvl>
+    <w:lvl w:ilvl="8" w:tplc="0809001B" w:tentative="1">
+      <w:start w:val="1"/>
+      <w:numFmt w:val="lowerRoman"/>
+      <w:lvlText w:val="%9."/>
+      <w:lvlJc w:val="right"/>
+      <w:pPr>
+        <w:tabs>
+          <w:tab w:val="num" w:pos="6120"/>
+        </w:tabs>
         <w:ind w:left="6120" w:hanging="180"/>
       </w:pPr>
     </w:lvl>
@@ -10453,16 +11893,16 @@
     <w:abstractNumId w:val="6"/>
   </w:num>
   <w:num w:numId="2">
-    <w:abstractNumId w:val="9"/>
+    <w:abstractNumId w:val="12"/>
   </w:num>
   <w:num w:numId="3">
-    <w:abstractNumId w:val="7"/>
+    <w:abstractNumId w:val="8"/>
   </w:num>
   <w:num w:numId="4">
     <w:abstractNumId w:val="4"/>
   </w:num>
   <w:num w:numId="5">
-    <w:abstractNumId w:val="8"/>
+    <w:abstractNumId w:val="9"/>
   </w:num>
   <w:num w:numId="6">
     <w:abstractNumId w:val="5"/>
@@ -10471,7 +11911,7 @@
     <w:abstractNumId w:val="1"/>
   </w:num>
   <w:num w:numId="8">
-    <w:abstractNumId w:val="10"/>
+    <w:abstractNumId w:val="13"/>
   </w:num>
   <w:num w:numId="9">
     <w:abstractNumId w:val="3"/>
@@ -10481,6 +11921,18 @@
   </w:num>
   <w:num w:numId="11">
     <w:abstractNumId w:val="0"/>
+  </w:num>
+  <w:num w:numId="12">
+    <w:abstractNumId w:val="14"/>
+  </w:num>
+  <w:num w:numId="13">
+    <w:abstractNumId w:val="11"/>
+  </w:num>
+  <w:num w:numId="14">
+    <w:abstractNumId w:val="10"/>
+  </w:num>
+  <w:num w:numId="15">
+    <w:abstractNumId w:val="7"/>
   </w:num>
   <w:numIdMacAtCleanup w:val="5"/>
 </w:numbering>
@@ -11290,6 +12742,33 @@
       <w:lang w:eastAsia="ja-JP"/>
     </w:rPr>
   </w:style>
+  <w:style w:type="paragraph" w:styleId="BodyText">
+    <w:name w:val="Body Text"/>
+    <w:basedOn w:val="Normal"/>
+    <w:link w:val="BodyTextChar"/>
+    <w:rsid w:val="00D0697F"/>
+    <w:pPr>
+      <w:keepLines/>
+      <w:widowControl w:val="0"/>
+      <w:spacing w:before="0" w:line="240" w:lineRule="atLeast"/>
+      <w:ind w:left="720"/>
+    </w:pPr>
+    <w:rPr>
+      <w:rFonts w:eastAsia="Times New Roman"/>
+      <w:szCs w:val="20"/>
+      <w:lang w:val="en-US" w:eastAsia="en-US"/>
+    </w:rPr>
+  </w:style>
+  <w:style w:type="character" w:customStyle="1" w:styleId="BodyTextChar">
+    <w:name w:val="Body Text Char"/>
+    <w:basedOn w:val="DefaultParagraphFont"/>
+    <w:link w:val="BodyText"/>
+    <w:rsid w:val="00D0697F"/>
+    <w:rPr>
+      <w:rFonts w:eastAsia="Times New Roman"/>
+      <w:sz w:val="24"/>
+    </w:rPr>
+  </w:style>
 </w:styles>
 </file>
 
@@ -11559,7 +13038,7 @@
 </file>
 
 <file path=customXml/itemProps1.xml><?xml version="1.0" encoding="utf-8"?>
-<ds:datastoreItem xmlns:ds="http://schemas.openxmlformats.org/officeDocument/2006/customXml" ds:itemID="{0EBC3F41-0CE0-F740-BCAE-F031AE3431DE}">
+<ds:datastoreItem xmlns:ds="http://schemas.openxmlformats.org/officeDocument/2006/customXml" ds:itemID="{57AB6850-857F-5A42-8D2B-C21FD4A46828}">
   <ds:schemaRefs>
     <ds:schemaRef ds:uri="http://schemas.openxmlformats.org/officeDocument/2006/bibliography"/>
   </ds:schemaRefs>

</xml_diff>

<commit_message>
Work on Cockburn template.
</commit_message>
<xml_diff>
--- a/Gavin_Wolf_Scrumbags_use_case_Create_Service_Request.docx
+++ b/Gavin_Wolf_Scrumbags_use_case_Create_Service_Request.docx
@@ -288,7 +288,17 @@
                 <w:i/>
                 <w:lang w:val="en-US"/>
               </w:rPr>
-              <w:t xml:space="preserve"> project. It catalogs the actors that interact with the system and the use cases that together describe all the ways in which they interact with the system. It also documents the use-case diagrams that show the relationships that exist between the actors and the use cases.</w:t>
+              <w:t xml:space="preserve"> proje</w:t>
+            </w:r>
+            <w:bookmarkStart w:id="0" w:name="_GoBack"/>
+            <w:bookmarkEnd w:id="0"/>
+            <w:r>
+              <w:rPr>
+                <w:b/>
+                <w:i/>
+                <w:lang w:val="en-US"/>
+              </w:rPr>
+              <w:t>ct. It catalogs the actors that interact with the system and the use cases that together describe all the ways in which they interact with the system. It also documents the use-case diagrams that show the relationships that exist between the actors and the use cases.</w:t>
             </w:r>
           </w:p>
         </w:tc>
@@ -685,6 +695,153 @@
                 <w:szCs w:val="20"/>
                 <w:lang w:val="en-US"/>
               </w:rPr>
+              <w:t>0.2</w:t>
+            </w:r>
+          </w:p>
+        </w:tc>
+        <w:tc>
+          <w:tcPr>
+            <w:tcW w:w="1921" w:type="dxa"/>
+          </w:tcPr>
+          <w:p>
+            <w:pPr>
+              <w:spacing w:before="60" w:after="60"/>
+              <w:rPr>
+                <w:rFonts w:ascii="Arial" w:hAnsi="Arial" w:cs="Arial"/>
+                <w:sz w:val="20"/>
+                <w:szCs w:val="20"/>
+                <w:lang w:val="en-US"/>
+              </w:rPr>
+            </w:pPr>
+            <w:r>
+              <w:rPr>
+                <w:rFonts w:ascii="Arial" w:hAnsi="Arial" w:cs="Arial"/>
+                <w:sz w:val="20"/>
+                <w:szCs w:val="20"/>
+                <w:lang w:val="en-US"/>
+              </w:rPr>
+              <w:t>Gavin Wolf</w:t>
+            </w:r>
+          </w:p>
+        </w:tc>
+        <w:tc>
+          <w:tcPr>
+            <w:tcW w:w="3774" w:type="dxa"/>
+          </w:tcPr>
+          <w:p>
+            <w:pPr>
+              <w:spacing w:before="60" w:after="60"/>
+              <w:rPr>
+                <w:rFonts w:ascii="Arial" w:hAnsi="Arial" w:cs="Arial"/>
+                <w:sz w:val="20"/>
+                <w:szCs w:val="20"/>
+                <w:lang w:val="en-US"/>
+              </w:rPr>
+            </w:pPr>
+            <w:r>
+              <w:rPr>
+                <w:rFonts w:ascii="Arial" w:hAnsi="Arial" w:cs="Arial"/>
+                <w:sz w:val="20"/>
+                <w:szCs w:val="20"/>
+                <w:lang w:val="en-US"/>
+              </w:rPr>
+              <w:t>Adding/revising text content.</w:t>
+            </w:r>
+          </w:p>
+        </w:tc>
+      </w:tr>
+      <w:tr>
+        <w:tc>
+          <w:tcPr>
+            <w:tcW w:w="1360" w:type="dxa"/>
+          </w:tcPr>
+          <w:p>
+            <w:pPr>
+              <w:spacing w:before="60" w:after="60"/>
+              <w:rPr>
+                <w:rFonts w:ascii="Arial" w:hAnsi="Arial" w:cs="Arial"/>
+                <w:sz w:val="20"/>
+                <w:szCs w:val="20"/>
+                <w:lang w:val="en-US"/>
+              </w:rPr>
+            </w:pPr>
+            <w:r>
+              <w:rPr>
+                <w:rFonts w:ascii="Arial" w:hAnsi="Arial" w:cs="Arial"/>
+                <w:sz w:val="20"/>
+                <w:szCs w:val="20"/>
+                <w:lang w:val="en-US"/>
+              </w:rPr>
+              <w:t>01</w:t>
+            </w:r>
+            <w:r>
+              <w:rPr>
+                <w:rFonts w:ascii="Arial" w:hAnsi="Arial" w:cs="Arial"/>
+                <w:sz w:val="20"/>
+                <w:szCs w:val="20"/>
+                <w:lang w:val="en-US"/>
+              </w:rPr>
+              <w:t>/</w:t>
+            </w:r>
+            <w:r>
+              <w:rPr>
+                <w:rFonts w:ascii="Arial" w:hAnsi="Arial" w:cs="Arial"/>
+                <w:sz w:val="20"/>
+                <w:szCs w:val="20"/>
+                <w:lang w:val="en-US"/>
+              </w:rPr>
+              <w:t>1</w:t>
+            </w:r>
+            <w:r>
+              <w:rPr>
+                <w:rFonts w:ascii="Arial" w:hAnsi="Arial" w:cs="Arial"/>
+                <w:sz w:val="20"/>
+                <w:szCs w:val="20"/>
+                <w:lang w:val="en-US"/>
+              </w:rPr>
+              <w:t>1</w:t>
+            </w:r>
+            <w:r>
+              <w:rPr>
+                <w:rFonts w:ascii="Arial" w:hAnsi="Arial" w:cs="Arial"/>
+                <w:sz w:val="20"/>
+                <w:szCs w:val="20"/>
+                <w:lang w:val="en-US"/>
+              </w:rPr>
+              <w:t>/</w:t>
+            </w:r>
+            <w:r>
+              <w:rPr>
+                <w:rFonts w:ascii="Arial" w:hAnsi="Arial" w:cs="Arial"/>
+                <w:sz w:val="20"/>
+                <w:szCs w:val="20"/>
+                <w:lang w:val="en-US"/>
+              </w:rPr>
+              <w:t>2016</w:t>
+            </w:r>
+          </w:p>
+        </w:tc>
+        <w:tc>
+          <w:tcPr>
+            <w:tcW w:w="1247" w:type="dxa"/>
+          </w:tcPr>
+          <w:p>
+            <w:pPr>
+              <w:spacing w:before="60" w:after="60"/>
+              <w:rPr>
+                <w:rFonts w:ascii="Arial" w:hAnsi="Arial" w:cs="Arial"/>
+                <w:sz w:val="20"/>
+                <w:szCs w:val="20"/>
+                <w:lang w:val="en-US"/>
+              </w:rPr>
+            </w:pPr>
+            <w:r>
+              <w:rPr>
+                <w:rFonts w:ascii="Arial" w:hAnsi="Arial" w:cs="Arial"/>
+                <w:sz w:val="20"/>
+                <w:szCs w:val="20"/>
+                <w:lang w:val="en-US"/>
+              </w:rPr>
               <w:fldChar w:fldCharType="begin"/>
             </w:r>
             <w:r>
@@ -808,16 +965,7 @@
                 <w:szCs w:val="20"/>
                 <w:lang w:val="en-US"/>
               </w:rPr>
-              <w:t>Adding/revising text content</w:t>
-            </w:r>
-            <w:r>
-              <w:rPr>
-                <w:rFonts w:ascii="Arial" w:hAnsi="Arial" w:cs="Arial"/>
-                <w:sz w:val="20"/>
-                <w:szCs w:val="20"/>
-                <w:lang w:val="en-US"/>
-              </w:rPr>
-              <w:t>.</w:t>
+              <w:t>Working through Cockburn template.</w:t>
             </w:r>
           </w:p>
         </w:tc>
@@ -1240,6 +1388,7 @@
           <w:szCs w:val="24"/>
           <w:lang w:val="en-US"/>
         </w:rPr>
+        <w:lastRenderedPageBreak/>
         <w:t>An Essential Unified Process Document</w:t>
       </w:r>
     </w:p>
@@ -3635,9 +3784,9 @@
           <w:lang w:val="en-US"/>
         </w:rPr>
       </w:pPr>
-      <w:bookmarkStart w:id="0" w:name="_Toc128880751"/>
-      <w:bookmarkStart w:id="1" w:name="_Toc128889215"/>
-      <w:bookmarkStart w:id="2" w:name="_Toc465619054"/>
+      <w:bookmarkStart w:id="1" w:name="_Toc465619054"/>
+      <w:bookmarkStart w:id="2" w:name="_Toc128880751"/>
+      <w:bookmarkStart w:id="3" w:name="_Toc128889215"/>
       <w:r>
         <w:rPr>
           <w:lang w:val="en-US"/>
@@ -3645,29 +3794,29 @@
         <w:lastRenderedPageBreak/>
         <w:t>Introduction</w:t>
       </w:r>
+      <w:bookmarkEnd w:id="1"/>
+    </w:p>
+    <w:p>
+      <w:pPr>
+        <w:pStyle w:val="Heading2"/>
+        <w:rPr>
+          <w:lang w:val="en-US"/>
+        </w:rPr>
+      </w:pPr>
+      <w:bookmarkStart w:id="4" w:name="_Toc121100140"/>
+      <w:bookmarkStart w:id="5" w:name="_Toc121739418"/>
+      <w:bookmarkStart w:id="6" w:name="_Toc465619055"/>
       <w:bookmarkEnd w:id="2"/>
-    </w:p>
-    <w:p>
-      <w:pPr>
-        <w:pStyle w:val="Heading2"/>
-        <w:rPr>
-          <w:lang w:val="en-US"/>
-        </w:rPr>
-      </w:pPr>
-      <w:bookmarkStart w:id="3" w:name="_Toc121100140"/>
-      <w:bookmarkStart w:id="4" w:name="_Toc121739418"/>
-      <w:bookmarkStart w:id="5" w:name="_Toc465619055"/>
-      <w:bookmarkEnd w:id="0"/>
-      <w:bookmarkEnd w:id="1"/>
+      <w:bookmarkEnd w:id="3"/>
       <w:r>
         <w:rPr>
           <w:lang w:val="en-US"/>
         </w:rPr>
         <w:t>Document Purpose</w:t>
       </w:r>
-      <w:bookmarkEnd w:id="3"/>
       <w:bookmarkEnd w:id="4"/>
       <w:bookmarkEnd w:id="5"/>
+      <w:bookmarkEnd w:id="6"/>
     </w:p>
     <w:p>
       <w:pPr>
@@ -3791,18 +3940,18 @@
           <w:lang w:val="en-US"/>
         </w:rPr>
       </w:pPr>
-      <w:bookmarkStart w:id="6" w:name="_Toc121100141"/>
-      <w:bookmarkStart w:id="7" w:name="_Toc121739419"/>
-      <w:bookmarkStart w:id="8" w:name="_Toc465619056"/>
+      <w:bookmarkStart w:id="7" w:name="_Toc121100141"/>
+      <w:bookmarkStart w:id="8" w:name="_Toc121739419"/>
+      <w:bookmarkStart w:id="9" w:name="_Toc465619056"/>
       <w:r>
         <w:rPr>
           <w:lang w:val="en-US"/>
         </w:rPr>
         <w:t>Document Scope</w:t>
       </w:r>
-      <w:bookmarkEnd w:id="6"/>
       <w:bookmarkEnd w:id="7"/>
       <w:bookmarkEnd w:id="8"/>
+      <w:bookmarkEnd w:id="9"/>
     </w:p>
     <w:p>
       <w:pPr>
@@ -3956,18 +4105,18 @@
           <w:lang w:val="en-US"/>
         </w:rPr>
       </w:pPr>
-      <w:bookmarkStart w:id="9" w:name="_Toc121100142"/>
-      <w:bookmarkStart w:id="10" w:name="_Toc121739420"/>
-      <w:bookmarkStart w:id="11" w:name="_Toc465619057"/>
+      <w:bookmarkStart w:id="10" w:name="_Toc121100142"/>
+      <w:bookmarkStart w:id="11" w:name="_Toc121739420"/>
+      <w:bookmarkStart w:id="12" w:name="_Toc465619057"/>
       <w:r>
         <w:rPr>
           <w:lang w:val="en-US"/>
         </w:rPr>
         <w:t>Document Overview</w:t>
       </w:r>
-      <w:bookmarkEnd w:id="9"/>
       <w:bookmarkEnd w:id="10"/>
       <w:bookmarkEnd w:id="11"/>
+      <w:bookmarkEnd w:id="12"/>
     </w:p>
     <w:p>
       <w:pPr>
@@ -4182,17 +4331,17 @@
       <w:pPr>
         <w:pStyle w:val="Heading1NoBreak"/>
       </w:pPr>
-      <w:bookmarkStart w:id="12" w:name="_Toc121739421"/>
+      <w:bookmarkStart w:id="13" w:name="_Toc121739421"/>
       <w:r>
         <w:br w:type="page"/>
       </w:r>
-      <w:bookmarkStart w:id="13" w:name="_Toc465619058"/>
+      <w:bookmarkStart w:id="14" w:name="_Toc465619058"/>
       <w:r>
         <w:lastRenderedPageBreak/>
         <w:t>Use-Case Diagrams</w:t>
       </w:r>
-      <w:bookmarkEnd w:id="12"/>
       <w:bookmarkEnd w:id="13"/>
+      <w:bookmarkEnd w:id="14"/>
     </w:p>
     <w:p>
       <w:pPr>
@@ -4215,16 +4364,16 @@
           <w:lang w:val="en-US"/>
         </w:rPr>
       </w:pPr>
-      <w:bookmarkStart w:id="14" w:name="_Toc121739422"/>
-      <w:bookmarkStart w:id="15" w:name="_Toc465619059"/>
+      <w:bookmarkStart w:id="15" w:name="_Toc121739422"/>
+      <w:bookmarkStart w:id="16" w:name="_Toc465619059"/>
       <w:r>
         <w:rPr>
           <w:lang w:val="en-US"/>
         </w:rPr>
         <w:t>&lt;Diagram Name&gt;</w:t>
       </w:r>
-      <w:bookmarkEnd w:id="14"/>
       <w:bookmarkEnd w:id="15"/>
+      <w:bookmarkEnd w:id="16"/>
     </w:p>
     <w:p>
       <w:pPr>
@@ -4431,13 +4580,13 @@
       <w:pPr>
         <w:pStyle w:val="Heading1NoBreak"/>
       </w:pPr>
-      <w:bookmarkStart w:id="16" w:name="_Toc121739423"/>
-      <w:bookmarkStart w:id="17" w:name="_Toc465619060"/>
+      <w:bookmarkStart w:id="17" w:name="_Toc121739423"/>
+      <w:bookmarkStart w:id="18" w:name="_Toc465619060"/>
       <w:r>
         <w:t>Actor Catalog</w:t>
       </w:r>
-      <w:bookmarkEnd w:id="16"/>
       <w:bookmarkEnd w:id="17"/>
+      <w:bookmarkEnd w:id="18"/>
     </w:p>
     <w:p>
       <w:pPr>
@@ -4732,13 +4881,7 @@
               <w:rPr>
                 <w:lang w:val="en-US"/>
               </w:rPr>
-              <w:t>Administrator</w:t>
-            </w:r>
-            <w:r>
-              <w:rPr>
-                <w:lang w:val="en-US"/>
-              </w:rPr>
-              <w:t>[?]</w:t>
+              <w:t>Administrator[?]</w:t>
             </w:r>
           </w:p>
         </w:tc>
@@ -4779,6 +4922,12 @@
                 <w:lang w:val="en-US"/>
               </w:rPr>
             </w:pPr>
+            <w:r>
+              <w:rPr>
+                <w:lang w:val="en-US"/>
+              </w:rPr>
+              <w:t>Property manager[?]</w:t>
+            </w:r>
           </w:p>
         </w:tc>
         <w:tc>
@@ -4793,6 +4942,12 @@
                 <w:lang w:val="en-US"/>
               </w:rPr>
             </w:pPr>
+            <w:r>
+              <w:rPr>
+                <w:lang w:val="en-US"/>
+              </w:rPr>
+              <w:t>Is alerted when a new Service Request is created for the property they manage.</w:t>
+            </w:r>
           </w:p>
         </w:tc>
       </w:tr>
@@ -4966,17 +5121,16 @@
       <w:pPr>
         <w:pStyle w:val="Heading1NoBreak"/>
       </w:pPr>
-      <w:bookmarkStart w:id="18" w:name="_Toc178396933"/>
-      <w:bookmarkStart w:id="19" w:name="_Toc178480186"/>
-      <w:bookmarkStart w:id="20" w:name="_Toc178396934"/>
-      <w:bookmarkStart w:id="21" w:name="_Toc178480187"/>
-      <w:bookmarkStart w:id="22" w:name="_Toc178396935"/>
-      <w:bookmarkStart w:id="23" w:name="_Toc178480188"/>
-      <w:bookmarkStart w:id="24" w:name="_Toc178396936"/>
-      <w:bookmarkStart w:id="25" w:name="_Toc178480189"/>
-      <w:bookmarkStart w:id="26" w:name="_Toc121739424"/>
-      <w:bookmarkStart w:id="27" w:name="_Toc465619061"/>
-      <w:bookmarkEnd w:id="18"/>
+      <w:bookmarkStart w:id="19" w:name="_Toc178396933"/>
+      <w:bookmarkStart w:id="20" w:name="_Toc178480186"/>
+      <w:bookmarkStart w:id="21" w:name="_Toc178396934"/>
+      <w:bookmarkStart w:id="22" w:name="_Toc178480187"/>
+      <w:bookmarkStart w:id="23" w:name="_Toc178396935"/>
+      <w:bookmarkStart w:id="24" w:name="_Toc178480188"/>
+      <w:bookmarkStart w:id="25" w:name="_Toc178396936"/>
+      <w:bookmarkStart w:id="26" w:name="_Toc178480189"/>
+      <w:bookmarkStart w:id="27" w:name="_Toc121739424"/>
+      <w:bookmarkStart w:id="28" w:name="_Toc465619061"/>
       <w:bookmarkEnd w:id="19"/>
       <w:bookmarkEnd w:id="20"/>
       <w:bookmarkEnd w:id="21"/>
@@ -4984,11 +5138,12 @@
       <w:bookmarkEnd w:id="23"/>
       <w:bookmarkEnd w:id="24"/>
       <w:bookmarkEnd w:id="25"/>
+      <w:bookmarkEnd w:id="26"/>
       <w:r>
         <w:t>Use-Case Catalog</w:t>
       </w:r>
-      <w:bookmarkEnd w:id="26"/>
       <w:bookmarkEnd w:id="27"/>
+      <w:bookmarkEnd w:id="28"/>
     </w:p>
     <w:p>
       <w:pPr>
@@ -5983,7 +6138,7 @@
           <w:lang w:val="en-US"/>
         </w:rPr>
       </w:pPr>
-      <w:bookmarkStart w:id="28" w:name="_Toc465619062"/>
+      <w:bookmarkStart w:id="29" w:name="_Toc465619062"/>
       <w:r>
         <w:rPr>
           <w:lang w:val="en-US"/>
@@ -5991,7 +6146,7 @@
         <w:lastRenderedPageBreak/>
         <w:t>Use case Specification</w:t>
       </w:r>
-      <w:bookmarkEnd w:id="28"/>
+      <w:bookmarkEnd w:id="29"/>
     </w:p>
     <w:p>
       <w:pPr>
@@ -6107,11 +6262,11 @@
       <w:pPr>
         <w:pStyle w:val="Heading2"/>
       </w:pPr>
-      <w:bookmarkStart w:id="29" w:name="_Toc465619063"/>
+      <w:bookmarkStart w:id="30" w:name="_Toc465619063"/>
       <w:r>
         <w:t>Introduction</w:t>
       </w:r>
-      <w:bookmarkEnd w:id="29"/>
+      <w:bookmarkEnd w:id="30"/>
     </w:p>
     <w:p>
       <w:pPr>
@@ -6120,16 +6275,16 @@
           <w:lang w:val="en-US"/>
         </w:rPr>
       </w:pPr>
-      <w:bookmarkStart w:id="30" w:name="_Toc179000880"/>
-      <w:bookmarkStart w:id="31" w:name="_Toc465619064"/>
+      <w:bookmarkStart w:id="31" w:name="_Toc179000880"/>
+      <w:bookmarkStart w:id="32" w:name="_Toc465619064"/>
       <w:r>
         <w:rPr>
           <w:lang w:val="en-US"/>
         </w:rPr>
         <w:t>Document Purpose</w:t>
       </w:r>
-      <w:bookmarkEnd w:id="30"/>
       <w:bookmarkEnd w:id="31"/>
+      <w:bookmarkEnd w:id="32"/>
     </w:p>
     <w:p>
       <w:pPr>
@@ -6197,20 +6352,20 @@
           <w:lang w:val="en-US"/>
         </w:rPr>
       </w:pPr>
-      <w:bookmarkStart w:id="32" w:name="_Toc128880752"/>
-      <w:bookmarkStart w:id="33" w:name="_Toc128889216"/>
-      <w:bookmarkStart w:id="34" w:name="_Toc179000881"/>
-      <w:bookmarkStart w:id="35" w:name="_Toc465619065"/>
+      <w:bookmarkStart w:id="33" w:name="_Toc128880752"/>
+      <w:bookmarkStart w:id="34" w:name="_Toc128889216"/>
+      <w:bookmarkStart w:id="35" w:name="_Toc179000881"/>
+      <w:bookmarkStart w:id="36" w:name="_Toc465619065"/>
       <w:r>
         <w:rPr>
           <w:lang w:val="en-US"/>
         </w:rPr>
         <w:t>Document Scope</w:t>
       </w:r>
-      <w:bookmarkEnd w:id="32"/>
       <w:bookmarkEnd w:id="33"/>
       <w:bookmarkEnd w:id="34"/>
       <w:bookmarkEnd w:id="35"/>
+      <w:bookmarkEnd w:id="36"/>
     </w:p>
     <w:p>
       <w:pPr>
@@ -6296,24 +6451,24 @@
           <w:lang w:val="en-US"/>
         </w:rPr>
       </w:pPr>
-      <w:bookmarkStart w:id="36" w:name="_Toc121196198"/>
-      <w:bookmarkStart w:id="37" w:name="_Toc121199452"/>
-      <w:bookmarkStart w:id="38" w:name="_Toc128880753"/>
-      <w:bookmarkStart w:id="39" w:name="_Toc128889217"/>
-      <w:bookmarkStart w:id="40" w:name="_Toc179000882"/>
-      <w:bookmarkStart w:id="41" w:name="_Toc465619066"/>
+      <w:bookmarkStart w:id="37" w:name="_Toc121196198"/>
+      <w:bookmarkStart w:id="38" w:name="_Toc121199452"/>
+      <w:bookmarkStart w:id="39" w:name="_Toc128880753"/>
+      <w:bookmarkStart w:id="40" w:name="_Toc128889217"/>
+      <w:bookmarkStart w:id="41" w:name="_Toc179000882"/>
+      <w:bookmarkStart w:id="42" w:name="_Toc465619066"/>
       <w:r>
         <w:rPr>
           <w:lang w:val="en-US"/>
         </w:rPr>
         <w:t>Document Overview</w:t>
       </w:r>
-      <w:bookmarkEnd w:id="36"/>
       <w:bookmarkEnd w:id="37"/>
       <w:bookmarkEnd w:id="38"/>
       <w:bookmarkEnd w:id="39"/>
       <w:bookmarkEnd w:id="40"/>
       <w:bookmarkEnd w:id="41"/>
+      <w:bookmarkEnd w:id="42"/>
     </w:p>
     <w:p>
       <w:pPr>
@@ -6585,43 +6740,43 @@
       <w:pPr>
         <w:pStyle w:val="Heading2"/>
       </w:pPr>
-      <w:bookmarkStart w:id="42" w:name="_Toc423410240"/>
-      <w:bookmarkStart w:id="43" w:name="_Toc425054506"/>
-      <w:bookmarkStart w:id="44" w:name="_Toc18988769"/>
+      <w:bookmarkStart w:id="43" w:name="_Toc423410240"/>
+      <w:bookmarkStart w:id="44" w:name="_Toc425054506"/>
+      <w:bookmarkStart w:id="45" w:name="_Toc18988769"/>
       <w:r>
         <w:br w:type="page"/>
       </w:r>
-      <w:bookmarkStart w:id="45" w:name="_Toc179000883"/>
-      <w:bookmarkStart w:id="46" w:name="_Toc465619067"/>
+      <w:bookmarkStart w:id="46" w:name="_Toc179000883"/>
+      <w:bookmarkStart w:id="47" w:name="_Toc465619067"/>
       <w:r>
         <w:lastRenderedPageBreak/>
         <w:t>Brief Description</w:t>
       </w:r>
-      <w:bookmarkEnd w:id="45"/>
       <w:bookmarkEnd w:id="46"/>
-    </w:p>
-    <w:p>
-      <w:bookmarkStart w:id="47" w:name="_Toc423410238"/>
-      <w:bookmarkStart w:id="48" w:name="_Toc425054504"/>
-      <w:bookmarkStart w:id="49" w:name="_Toc18988767"/>
+      <w:bookmarkEnd w:id="47"/>
+    </w:p>
+    <w:p>
+      <w:bookmarkStart w:id="48" w:name="_Toc423410238"/>
+      <w:bookmarkStart w:id="49" w:name="_Toc425054504"/>
+      <w:bookmarkStart w:id="50" w:name="_Toc18988767"/>
       <w:r>
         <w:t>Users will be able to create service requests that will be saved and visible to other users.</w:t>
       </w:r>
-      <w:bookmarkEnd w:id="47"/>
       <w:bookmarkEnd w:id="48"/>
       <w:bookmarkEnd w:id="49"/>
+      <w:bookmarkEnd w:id="50"/>
     </w:p>
     <w:p>
       <w:pPr>
         <w:pStyle w:val="Heading2"/>
       </w:pPr>
-      <w:bookmarkStart w:id="50" w:name="_Toc179000884"/>
-      <w:bookmarkStart w:id="51" w:name="_Toc465619068"/>
+      <w:bookmarkStart w:id="51" w:name="_Toc179000884"/>
+      <w:bookmarkStart w:id="52" w:name="_Toc465619068"/>
       <w:r>
         <w:t>Preconditions</w:t>
       </w:r>
-      <w:bookmarkEnd w:id="50"/>
       <w:bookmarkEnd w:id="51"/>
+      <w:bookmarkEnd w:id="52"/>
     </w:p>
     <w:p>
       <w:pPr>
@@ -6656,29 +6811,26 @@
         </w:numPr>
       </w:pPr>
       <w:r>
-        <w:t>[</w:t>
-      </w:r>
-      <w:r>
         <w:t>The email syst</w:t>
       </w:r>
       <w:r>
-        <w:t>em must be functioning normally]</w:t>
+        <w:t>em must be functioning normally</w:t>
       </w:r>
     </w:p>
     <w:p>
       <w:pPr>
         <w:pStyle w:val="Heading2"/>
       </w:pPr>
-      <w:bookmarkStart w:id="52" w:name="_Toc179000885"/>
-      <w:bookmarkStart w:id="53" w:name="_Toc465619069"/>
+      <w:bookmarkStart w:id="53" w:name="_Toc179000885"/>
+      <w:bookmarkStart w:id="54" w:name="_Toc465619069"/>
       <w:r>
         <w:t>Basic Flow</w:t>
       </w:r>
-      <w:bookmarkEnd w:id="42"/>
       <w:bookmarkEnd w:id="43"/>
       <w:bookmarkEnd w:id="44"/>
-      <w:bookmarkEnd w:id="52"/>
+      <w:bookmarkEnd w:id="45"/>
       <w:bookmarkEnd w:id="53"/>
+      <w:bookmarkEnd w:id="54"/>
     </w:p>
     <w:p>
       <w:pPr>
@@ -6686,10 +6838,10 @@
           <w:b/>
         </w:rPr>
       </w:pPr>
-      <w:bookmarkStart w:id="54" w:name="_Toc18988770"/>
-      <w:bookmarkStart w:id="55" w:name="_Toc179000886"/>
-      <w:bookmarkStart w:id="56" w:name="_Toc423410241"/>
-      <w:bookmarkStart w:id="57" w:name="_Toc425054507"/>
+      <w:bookmarkStart w:id="55" w:name="_Toc18988770"/>
+      <w:bookmarkStart w:id="56" w:name="_Toc179000886"/>
+      <w:bookmarkStart w:id="57" w:name="_Toc423410241"/>
+      <w:bookmarkStart w:id="58" w:name="_Toc425054507"/>
       <w:r>
         <w:rPr>
           <w:b/>
@@ -6726,13 +6878,7 @@
         <w:t>User</w:t>
       </w:r>
       <w:r>
-        <w:t xml:space="preserve"> </w:t>
-      </w:r>
-      <w:r>
-        <w:t>navigates to the website and satisfactorily inputs their credentials</w:t>
-      </w:r>
-      <w:r>
-        <w:t>.</w:t>
+        <w:t xml:space="preserve"> navigates to the website and satisfactorily inputs their credentials.</w:t>
       </w:r>
     </w:p>
     <w:p>
@@ -6804,10 +6950,7 @@
         </w:numPr>
       </w:pPr>
       <w:r>
-        <w:t xml:space="preserve">The </w:t>
-      </w:r>
-      <w:r>
-        <w:t>system displays a service request form, with fields including: “Title”, “Description”, “Location”, “Facility Name,” and “Upload Photo”. [CONFORM THIS TO THE PROJECT PROPOSAL.</w:t>
+        <w:t>The system displays a service request form, with fields including: “Title”, “Description”, “Location”, “Facility Name,” and “Upload Photo”. [CONFORM THIS TO THE PROJECT PROPOSAL.</w:t>
       </w:r>
     </w:p>
     <w:p>
@@ -6915,10 +7058,7 @@
         <w:t>email system</w:t>
       </w:r>
       <w:r>
-        <w:t xml:space="preserve"> sends an email to the user </w:t>
-      </w:r>
-      <w:r>
-        <w:t>confirming that their service request was received.</w:t>
+        <w:t xml:space="preserve"> sends an email to the user confirming that their service request was received.</w:t>
       </w:r>
     </w:p>
     <w:p>
@@ -6944,13 +7084,16 @@
         <w:rPr>
           <w:b/>
         </w:rPr>
-        <w:t>property owner</w:t>
-      </w:r>
-      <w:r>
-        <w:t xml:space="preserve"> (if one is on record for the particular property) </w:t>
-      </w:r>
-      <w:r>
-        <w:t>confirming that their service request was received.</w:t>
+        <w:t xml:space="preserve">property </w:t>
+      </w:r>
+      <w:r>
+        <w:rPr>
+          <w:b/>
+        </w:rPr>
+        <w:t>manager</w:t>
+      </w:r>
+      <w:r>
+        <w:t xml:space="preserve"> (if one is on record for the particular property) confirming that their service request was received.</w:t>
       </w:r>
     </w:p>
     <w:p>
@@ -7008,23 +7151,23 @@
       <w:pPr>
         <w:pStyle w:val="Heading2"/>
       </w:pPr>
-      <w:bookmarkStart w:id="58" w:name="_Toc465619070"/>
+      <w:bookmarkStart w:id="59" w:name="_Toc465619070"/>
       <w:r>
         <w:t>Alternative Flows</w:t>
       </w:r>
-      <w:bookmarkEnd w:id="54"/>
       <w:bookmarkEnd w:id="55"/>
-      <w:bookmarkEnd w:id="58"/>
+      <w:bookmarkEnd w:id="56"/>
+      <w:bookmarkEnd w:id="59"/>
     </w:p>
     <w:p>
       <w:pPr>
         <w:pStyle w:val="Heading3"/>
       </w:pPr>
-      <w:bookmarkStart w:id="59" w:name="_Toc465619071"/>
+      <w:bookmarkStart w:id="60" w:name="_Toc465619071"/>
       <w:r>
         <w:t>Handle Database Error</w:t>
       </w:r>
-      <w:bookmarkEnd w:id="59"/>
+      <w:bookmarkEnd w:id="60"/>
     </w:p>
     <w:p>
       <w:pPr>
@@ -7038,27 +7181,10 @@
           <w:b/>
           <w:bCs/>
         </w:rPr>
-        <w:t>{</w:t>
-      </w:r>
-      <w:r>
-        <w:rPr>
-          <w:b/>
-          <w:bCs/>
-        </w:rPr>
-        <w:t>Add Service Request to Database</w:t>
-      </w:r>
-      <w:r>
-        <w:rPr>
-          <w:b/>
-          <w:bCs/>
-        </w:rPr>
-        <w:t>}</w:t>
-      </w:r>
-      <w:r>
-        <w:t xml:space="preserve"> </w:t>
-      </w:r>
-      <w:r>
-        <w:t>the save operation is unsuccessful.</w:t>
+        <w:t>{Add Service Request to Database}</w:t>
+      </w:r>
+      <w:r>
+        <w:t xml:space="preserve"> the save operation is unsuccessful.</w:t>
       </w:r>
     </w:p>
     <w:p>
@@ -7082,10 +7208,7 @@
         </w:numPr>
       </w:pPr>
       <w:r>
-        <w:t>[The system c</w:t>
-      </w:r>
-      <w:r>
-        <w:t xml:space="preserve">reates an </w:t>
+        <w:t xml:space="preserve">[The system creates an </w:t>
       </w:r>
       <w:r>
         <w:rPr>
@@ -7095,13 +7218,7 @@
         <w:t>event log</w:t>
       </w:r>
       <w:r>
-        <w:t xml:space="preserve"> entry to record the fact that </w:t>
-      </w:r>
-      <w:r>
-        <w:t xml:space="preserve">a database error occurred. </w:t>
-      </w:r>
-      <w:r>
-        <w:t xml:space="preserve">The </w:t>
+        <w:t xml:space="preserve"> entry to record the fact that a database error occurred. The </w:t>
       </w:r>
       <w:r>
         <w:rPr>
@@ -7111,16 +7228,7 @@
         <w:t>event log</w:t>
       </w:r>
       <w:r>
-        <w:t xml:space="preserve"> entry includes the </w:t>
-      </w:r>
-      <w:r>
-        <w:t xml:space="preserve">user and information about the service request </w:t>
-      </w:r>
-      <w:r>
-        <w:t>if it is available.</w:t>
-      </w:r>
-      <w:r>
-        <w:t>]</w:t>
+        <w:t xml:space="preserve"> entry includes the user and information about the service request if it is available.]</w:t>
       </w:r>
     </w:p>
     <w:p>
@@ -7147,17 +7255,11 @@
       <w:pPr>
         <w:pStyle w:val="Heading3"/>
       </w:pPr>
-      <w:bookmarkStart w:id="60" w:name="_Toc465619072"/>
-      <w:r>
-        <w:t xml:space="preserve">Handle </w:t>
-      </w:r>
-      <w:r>
-        <w:t>Email System</w:t>
-      </w:r>
-      <w:r>
-        <w:t xml:space="preserve"> Error</w:t>
-      </w:r>
-      <w:bookmarkEnd w:id="60"/>
+      <w:bookmarkStart w:id="61" w:name="_Toc465619072"/>
+      <w:r>
+        <w:t>Handle Email System Error</w:t>
+      </w:r>
+      <w:bookmarkEnd w:id="61"/>
     </w:p>
     <w:p>
       <w:pPr>
@@ -7206,13 +7308,7 @@
         </w:numPr>
       </w:pPr>
       <w:r>
-        <w:t>[The system creates an event log entry to record the fact that a</w:t>
-      </w:r>
-      <w:r>
-        <w:t>n email system</w:t>
-      </w:r>
-      <w:r>
-        <w:t xml:space="preserve"> error occurred. The event log entry includes the user and information about the service request if it is available.</w:t>
+        <w:t>[The system creates an event log entry to record the fact that an email system error occurred. The event log entry includes the user and information about the service request if it is available.</w:t>
       </w:r>
       <w:r>
         <w:t xml:space="preserve"> The administrator will be able to view the event log.</w:t>
@@ -7244,27 +7340,27 @@
       <w:pPr>
         <w:pStyle w:val="Heading3"/>
       </w:pPr>
-      <w:bookmarkStart w:id="61" w:name="_Toc465619073"/>
+      <w:bookmarkStart w:id="62" w:name="_Toc465619073"/>
       <w:r>
         <w:t>[Issues like photo size is too big?]</w:t>
       </w:r>
-      <w:bookmarkStart w:id="62" w:name="_Toc18988783"/>
-      <w:bookmarkStart w:id="63" w:name="_Toc18988781"/>
-      <w:bookmarkEnd w:id="56"/>
+      <w:bookmarkStart w:id="63" w:name="_Toc18988783"/>
+      <w:bookmarkStart w:id="64" w:name="_Toc18988781"/>
       <w:bookmarkEnd w:id="57"/>
-      <w:bookmarkEnd w:id="61"/>
+      <w:bookmarkEnd w:id="58"/>
+      <w:bookmarkEnd w:id="62"/>
     </w:p>
     <w:p>
       <w:pPr>
         <w:pStyle w:val="Heading2"/>
       </w:pPr>
-      <w:bookmarkStart w:id="64" w:name="_Toc179000892"/>
-      <w:bookmarkStart w:id="65" w:name="_Toc465619076"/>
+      <w:bookmarkStart w:id="65" w:name="_Toc179000892"/>
+      <w:bookmarkStart w:id="66" w:name="_Toc465619076"/>
       <w:r>
         <w:t>Post-Conditions</w:t>
       </w:r>
-      <w:bookmarkEnd w:id="64"/>
       <w:bookmarkEnd w:id="65"/>
+      <w:bookmarkEnd w:id="66"/>
     </w:p>
     <w:p>
       <w:pPr>
@@ -7274,12 +7370,12 @@
           <w:numId w:val="15"/>
         </w:numPr>
       </w:pPr>
-      <w:bookmarkStart w:id="66" w:name="_Toc423410239"/>
-      <w:bookmarkStart w:id="67" w:name="_Toc425054505"/>
-      <w:bookmarkStart w:id="68" w:name="_Toc18988784"/>
-      <w:bookmarkStart w:id="69" w:name="_Toc423410251"/>
-      <w:bookmarkStart w:id="70" w:name="_Toc425054510"/>
-      <w:bookmarkStart w:id="71" w:name="_Toc18988782"/>
+      <w:bookmarkStart w:id="67" w:name="_Toc423410239"/>
+      <w:bookmarkStart w:id="68" w:name="_Toc425054505"/>
+      <w:bookmarkStart w:id="69" w:name="_Toc18988784"/>
+      <w:bookmarkStart w:id="70" w:name="_Toc423410251"/>
+      <w:bookmarkStart w:id="71" w:name="_Toc425054510"/>
+      <w:bookmarkStart w:id="72" w:name="_Toc18988782"/>
       <w:r>
         <w:t xml:space="preserve">The </w:t>
       </w:r>
@@ -7342,12 +7438,12 @@
         <w:t>[SUBFLOWS REQUIRED???]</w:t>
       </w:r>
     </w:p>
-    <w:bookmarkEnd w:id="66"/>
     <w:bookmarkEnd w:id="67"/>
     <w:bookmarkEnd w:id="68"/>
     <w:bookmarkEnd w:id="69"/>
     <w:bookmarkEnd w:id="70"/>
     <w:bookmarkEnd w:id="71"/>
+    <w:bookmarkEnd w:id="72"/>
     <w:p>
       <w:pPr>
         <w:pStyle w:val="Heading2"/>
@@ -7355,14 +7451,14 @@
       <w:r>
         <w:br w:type="page"/>
       </w:r>
-      <w:bookmarkStart w:id="72" w:name="_Toc179000893"/>
-      <w:bookmarkStart w:id="73" w:name="_Toc465619077"/>
+      <w:bookmarkStart w:id="73" w:name="_Toc179000893"/>
+      <w:bookmarkStart w:id="74" w:name="_Toc465619077"/>
       <w:r>
         <w:lastRenderedPageBreak/>
         <w:t>Special Requirements</w:t>
       </w:r>
-      <w:bookmarkEnd w:id="72"/>
       <w:bookmarkEnd w:id="73"/>
+      <w:bookmarkEnd w:id="74"/>
     </w:p>
     <w:p>
       <w:r>
@@ -7391,13 +7487,13 @@
       <w:pPr>
         <w:pStyle w:val="Heading2"/>
       </w:pPr>
-      <w:bookmarkStart w:id="74" w:name="_Toc179000894"/>
-      <w:bookmarkStart w:id="75" w:name="_Toc465619078"/>
+      <w:bookmarkStart w:id="75" w:name="_Toc179000894"/>
+      <w:bookmarkStart w:id="76" w:name="_Toc465619078"/>
       <w:r>
         <w:t>Extensibility</w:t>
       </w:r>
-      <w:bookmarkEnd w:id="74"/>
       <w:bookmarkEnd w:id="75"/>
+      <w:bookmarkEnd w:id="76"/>
     </w:p>
     <w:p>
       <w:r>
@@ -7425,14 +7521,14 @@
       <w:pPr>
         <w:pStyle w:val="Heading2"/>
       </w:pPr>
-      <w:bookmarkStart w:id="76" w:name="_Toc179000895"/>
-      <w:bookmarkStart w:id="77" w:name="_Toc465619079"/>
+      <w:bookmarkStart w:id="77" w:name="_Toc179000895"/>
+      <w:bookmarkStart w:id="78" w:name="_Toc465619079"/>
       <w:r>
         <w:t>Scenarios</w:t>
       </w:r>
-      <w:bookmarkEnd w:id="62"/>
-      <w:bookmarkEnd w:id="76"/>
+      <w:bookmarkEnd w:id="63"/>
       <w:bookmarkEnd w:id="77"/>
+      <w:bookmarkEnd w:id="78"/>
     </w:p>
     <w:p>
       <w:r>
@@ -8096,7 +8192,7 @@
       <w:pPr>
         <w:pStyle w:val="Heading1"/>
       </w:pPr>
-      <w:bookmarkStart w:id="78" w:name="_Toc465619080"/>
+      <w:bookmarkStart w:id="79" w:name="_Toc465619080"/>
       <w:r>
         <w:lastRenderedPageBreak/>
         <w:t>Example of</w:t>
@@ -8104,7 +8200,7 @@
       <w:r>
         <w:t xml:space="preserve"> use case specification</w:t>
       </w:r>
-      <w:bookmarkEnd w:id="78"/>
+      <w:bookmarkEnd w:id="79"/>
     </w:p>
     <w:p>
       <w:r>
@@ -8135,8 +8231,8 @@
       </w:tblPr>
       <w:tblGrid>
         <w:gridCol w:w="1681"/>
-        <w:gridCol w:w="3205"/>
-        <w:gridCol w:w="3396"/>
+        <w:gridCol w:w="3204"/>
+        <w:gridCol w:w="3397"/>
       </w:tblGrid>
       <w:tr>
         <w:trPr>
@@ -8145,7 +8241,7 @@
         </w:trPr>
         <w:tc>
           <w:tcPr>
-            <w:tcW w:w="1795" w:type="dxa"/>
+            <w:tcW w:w="1681" w:type="dxa"/>
             <w:tcBorders>
               <w:top w:val="single" w:sz="12" w:space="0" w:color="auto"/>
               <w:bottom w:val="single" w:sz="12" w:space="0" w:color="auto"/>
@@ -8153,7 +8249,7 @@
             <w:shd w:val="clear" w:color="auto" w:fill="FFFFFF"/>
             <w:vAlign w:val="center"/>
           </w:tcPr>
-          <w:bookmarkEnd w:id="63"/>
+          <w:bookmarkEnd w:id="64"/>
           <w:p>
             <w:pPr>
               <w:pStyle w:val="Tabletext9"/>
@@ -8172,7 +8268,7 @@
         </w:tc>
         <w:tc>
           <w:tcPr>
-            <w:tcW w:w="4405" w:type="dxa"/>
+            <w:tcW w:w="3204" w:type="dxa"/>
             <w:tcBorders>
               <w:top w:val="single" w:sz="12" w:space="0" w:color="auto"/>
               <w:bottom w:val="single" w:sz="12" w:space="0" w:color="auto"/>
@@ -8198,7 +8294,7 @@
         </w:tc>
         <w:tc>
           <w:tcPr>
-            <w:tcW w:w="3651" w:type="dxa"/>
+            <w:tcW w:w="3397" w:type="dxa"/>
             <w:tcBorders>
               <w:top w:val="single" w:sz="12" w:space="0" w:color="auto"/>
               <w:bottom w:val="single" w:sz="12" w:space="0" w:color="auto"/>
@@ -8229,7 +8325,7 @@
         </w:trPr>
         <w:tc>
           <w:tcPr>
-            <w:tcW w:w="1795" w:type="dxa"/>
+            <w:tcW w:w="1681" w:type="dxa"/>
             <w:tcBorders>
               <w:top w:val="single" w:sz="12" w:space="0" w:color="auto"/>
             </w:tcBorders>
@@ -8246,7 +8342,7 @@
         </w:tc>
         <w:tc>
           <w:tcPr>
-            <w:tcW w:w="4405" w:type="dxa"/>
+            <w:tcW w:w="3204" w:type="dxa"/>
             <w:tcBorders>
               <w:top w:val="single" w:sz="12" w:space="0" w:color="auto"/>
             </w:tcBorders>
@@ -8260,37 +8356,13 @@
               <w:rPr>
                 <w:lang w:val="en-US"/>
               </w:rPr>
-              <w:fldChar w:fldCharType="begin"/>
-            </w:r>
-            <w:r>
-              <w:rPr>
-                <w:lang w:val="en-US"/>
-              </w:rPr>
-              <w:instrText xml:space="preserve"> TITLE   \* MERGEFORMAT </w:instrText>
-            </w:r>
-            <w:r>
-              <w:rPr>
-                <w:lang w:val="en-US"/>
-              </w:rPr>
-              <w:fldChar w:fldCharType="separate"/>
-            </w:r>
-            <w:r>
-              <w:rPr>
-                <w:lang w:val="en-US"/>
-              </w:rPr>
-              <w:t>Create Service Request Use-Case</w:t>
-            </w:r>
-            <w:r>
-              <w:rPr>
-                <w:lang w:val="en-US"/>
-              </w:rPr>
-              <w:fldChar w:fldCharType="end"/>
-            </w:r>
-          </w:p>
-        </w:tc>
-        <w:tc>
-          <w:tcPr>
-            <w:tcW w:w="3651" w:type="dxa"/>
+              <w:t>Create Service Request</w:t>
+            </w:r>
+          </w:p>
+        </w:tc>
+        <w:tc>
+          <w:tcPr>
+            <w:tcW w:w="3397" w:type="dxa"/>
             <w:tcBorders>
               <w:top w:val="single" w:sz="12" w:space="0" w:color="auto"/>
             </w:tcBorders>
@@ -8300,9 +8372,6 @@
               <w:pStyle w:val="Tabletext9"/>
               <w:jc w:val="left"/>
             </w:pPr>
-            <w:r>
-              <w:t>User creates a service request about an issue found on a property.</w:t>
-            </w:r>
           </w:p>
         </w:tc>
       </w:tr>
@@ -8312,7 +8381,7 @@
         </w:trPr>
         <w:tc>
           <w:tcPr>
-            <w:tcW w:w="1795" w:type="dxa"/>
+            <w:tcW w:w="1681" w:type="dxa"/>
           </w:tcPr>
           <w:p>
             <w:pPr>
@@ -8326,7 +8395,7 @@
         </w:tc>
         <w:tc>
           <w:tcPr>
-            <w:tcW w:w="4405" w:type="dxa"/>
+            <w:tcW w:w="3204" w:type="dxa"/>
           </w:tcPr>
           <w:p>
             <w:pPr>
@@ -8340,7 +8409,7 @@
         </w:tc>
         <w:tc>
           <w:tcPr>
-            <w:tcW w:w="3651" w:type="dxa"/>
+            <w:tcW w:w="3397" w:type="dxa"/>
           </w:tcPr>
           <w:p>
             <w:pPr>
@@ -8356,7 +8425,7 @@
         </w:trPr>
         <w:tc>
           <w:tcPr>
-            <w:tcW w:w="1795" w:type="dxa"/>
+            <w:tcW w:w="1681" w:type="dxa"/>
           </w:tcPr>
           <w:p>
             <w:pPr>
@@ -8370,7 +8439,7 @@
         </w:tc>
         <w:tc>
           <w:tcPr>
-            <w:tcW w:w="4405" w:type="dxa"/>
+            <w:tcW w:w="3204" w:type="dxa"/>
           </w:tcPr>
           <w:p>
             <w:pPr>
@@ -8390,13 +8459,19 @@
               <w:jc w:val="left"/>
             </w:pPr>
             <w:r>
+              <w:t>[</w:t>
+            </w:r>
+            <w:r>
               <w:t>Reference = URL of the use case (you get the URL by right-clicking on the entry in the index column)</w:t>
             </w:r>
-          </w:p>
-        </w:tc>
-        <w:tc>
-          <w:tcPr>
-            <w:tcW w:w="3651" w:type="dxa"/>
+            <w:r>
+              <w:t>]</w:t>
+            </w:r>
+          </w:p>
+        </w:tc>
+        <w:tc>
+          <w:tcPr>
+            <w:tcW w:w="3397" w:type="dxa"/>
           </w:tcPr>
           <w:p>
             <w:pPr>
@@ -8415,7 +8490,7 @@
         </w:trPr>
         <w:tc>
           <w:tcPr>
-            <w:tcW w:w="1795" w:type="dxa"/>
+            <w:tcW w:w="1681" w:type="dxa"/>
           </w:tcPr>
           <w:p>
             <w:pPr>
@@ -8429,7 +8504,7 @@
         </w:tc>
         <w:tc>
           <w:tcPr>
-            <w:tcW w:w="4405" w:type="dxa"/>
+            <w:tcW w:w="3204" w:type="dxa"/>
           </w:tcPr>
           <w:p>
             <w:pPr>
@@ -8454,13 +8529,11 @@
             <w:r>
               <w:t>]</w:t>
             </w:r>
-            <w:bookmarkStart w:id="79" w:name="_GoBack"/>
-            <w:bookmarkEnd w:id="79"/>
-          </w:p>
-        </w:tc>
-        <w:tc>
-          <w:tcPr>
-            <w:tcW w:w="3651" w:type="dxa"/>
+          </w:p>
+        </w:tc>
+        <w:tc>
+          <w:tcPr>
+            <w:tcW w:w="3397" w:type="dxa"/>
           </w:tcPr>
           <w:p>
             <w:pPr>
@@ -8476,7 +8549,7 @@
         </w:trPr>
         <w:tc>
           <w:tcPr>
-            <w:tcW w:w="1795" w:type="dxa"/>
+            <w:tcW w:w="1681" w:type="dxa"/>
           </w:tcPr>
           <w:p>
             <w:pPr>
@@ -8490,7 +8563,7 @@
         </w:tc>
         <w:tc>
           <w:tcPr>
-            <w:tcW w:w="4405" w:type="dxa"/>
+            <w:tcW w:w="3204" w:type="dxa"/>
           </w:tcPr>
           <w:p>
             <w:pPr>
@@ -8498,13 +8571,13 @@
               <w:jc w:val="left"/>
             </w:pPr>
             <w:r>
-              <w:t>Status of the use case development</w:t>
-            </w:r>
-          </w:p>
-        </w:tc>
-        <w:tc>
-          <w:tcPr>
-            <w:tcW w:w="3651" w:type="dxa"/>
+              <w:t>In progress</w:t>
+            </w:r>
+          </w:p>
+        </w:tc>
+        <w:tc>
+          <w:tcPr>
+            <w:tcW w:w="3397" w:type="dxa"/>
           </w:tcPr>
           <w:p>
             <w:pPr>
@@ -8568,7 +8641,7 @@
         </w:trPr>
         <w:tc>
           <w:tcPr>
-            <w:tcW w:w="1795" w:type="dxa"/>
+            <w:tcW w:w="1681" w:type="dxa"/>
           </w:tcPr>
           <w:p>
             <w:pPr>
@@ -8582,7 +8655,7 @@
         </w:tc>
         <w:tc>
           <w:tcPr>
-            <w:tcW w:w="4405" w:type="dxa"/>
+            <w:tcW w:w="3204" w:type="dxa"/>
           </w:tcPr>
           <w:p>
             <w:pPr>
@@ -8590,13 +8663,13 @@
               <w:jc w:val="left"/>
             </w:pPr>
             <w:r>
-              <w:t>The priority of the use case to be considered when assessing its importance for a development cycle.</w:t>
-            </w:r>
-          </w:p>
-        </w:tc>
-        <w:tc>
-          <w:tcPr>
-            <w:tcW w:w="3651" w:type="dxa"/>
+              <w:t>Must have. Service requests are the lifeblood of the Service product. Users must be able to submit service requests so that property managers and other users can see them, and property managers can respond to them.</w:t>
+            </w:r>
+          </w:p>
+        </w:tc>
+        <w:tc>
+          <w:tcPr>
+            <w:tcW w:w="3397" w:type="dxa"/>
           </w:tcPr>
           <w:p>
             <w:pPr>
@@ -8693,7 +8766,7 @@
         </w:trPr>
         <w:tc>
           <w:tcPr>
-            <w:tcW w:w="1795" w:type="dxa"/>
+            <w:tcW w:w="1681" w:type="dxa"/>
           </w:tcPr>
           <w:p>
             <w:pPr>
@@ -8708,7 +8781,7 @@
         </w:tc>
         <w:tc>
           <w:tcPr>
-            <w:tcW w:w="4405" w:type="dxa"/>
+            <w:tcW w:w="3204" w:type="dxa"/>
           </w:tcPr>
           <w:p>
             <w:pPr>
@@ -8716,22 +8789,19 @@
               <w:jc w:val="left"/>
             </w:pPr>
             <w:r>
-              <w:t>Short description (max. 100 characters) of the goal to be achieved by a realization of the use case.</w:t>
-            </w:r>
-          </w:p>
-        </w:tc>
-        <w:tc>
-          <w:tcPr>
-            <w:tcW w:w="3651" w:type="dxa"/>
+              <w:t>Service request is posted to website. The property manager associated with the property listed in the service request receives an email alert.</w:t>
+            </w:r>
+          </w:p>
+        </w:tc>
+        <w:tc>
+          <w:tcPr>
+            <w:tcW w:w="3397" w:type="dxa"/>
           </w:tcPr>
           <w:p>
             <w:pPr>
               <w:pStyle w:val="Tabletext9"/>
               <w:jc w:val="left"/>
             </w:pPr>
-            <w:r>
-              <w:t>System generates alerts based on user observations</w:t>
-            </w:r>
           </w:p>
         </w:tc>
       </w:tr>
@@ -8741,7 +8811,7 @@
         </w:trPr>
         <w:tc>
           <w:tcPr>
-            <w:tcW w:w="1795" w:type="dxa"/>
+            <w:tcW w:w="1681" w:type="dxa"/>
           </w:tcPr>
           <w:p>
             <w:pPr>
@@ -8755,7 +8825,7 @@
         </w:tc>
         <w:tc>
           <w:tcPr>
-            <w:tcW w:w="4405" w:type="dxa"/>
+            <w:tcW w:w="3204" w:type="dxa"/>
           </w:tcPr>
           <w:p>
             <w:pPr>
@@ -8763,22 +8833,22 @@
               <w:jc w:val="left"/>
             </w:pPr>
             <w:r>
-              <w:t>Comprehensive textual description of the use case.</w:t>
-            </w:r>
-          </w:p>
-        </w:tc>
-        <w:tc>
-          <w:tcPr>
-            <w:tcW w:w="3651" w:type="dxa"/>
+              <w:t>The user fills out the Service Request form, including</w:t>
+            </w:r>
+            <w:r>
+              <w:t xml:space="preserve"> the property, the issue to be fixed, and a picture of the issue.</w:t>
+            </w:r>
+          </w:p>
+        </w:tc>
+        <w:tc>
+          <w:tcPr>
+            <w:tcW w:w="3397" w:type="dxa"/>
           </w:tcPr>
           <w:p>
             <w:pPr>
               <w:pStyle w:val="Tabletext9"/>
               <w:jc w:val="left"/>
             </w:pPr>
-            <w:r>
-              <w:t>The user opens the browser which shows map-window with the water height after the tsunami event in the affected area</w:t>
-            </w:r>
           </w:p>
         </w:tc>
       </w:tr>
@@ -8788,7 +8858,7 @@
         </w:trPr>
         <w:tc>
           <w:tcPr>
-            <w:tcW w:w="1795" w:type="dxa"/>
+            <w:tcW w:w="1681" w:type="dxa"/>
           </w:tcPr>
           <w:p>
             <w:pPr>
@@ -8802,7 +8872,7 @@
         </w:tc>
         <w:tc>
           <w:tcPr>
-            <w:tcW w:w="4405" w:type="dxa"/>
+            <w:tcW w:w="3204" w:type="dxa"/>
           </w:tcPr>
           <w:p>
             <w:pPr>
@@ -8810,13 +8880,19 @@
               <w:jc w:val="left"/>
             </w:pPr>
             <w:r>
+              <w:t>[</w:t>
+            </w:r>
+            <w:r>
               <w:t>Categorisation of use cases according to overall reference architecture.</w:t>
             </w:r>
-          </w:p>
-        </w:tc>
-        <w:tc>
-          <w:tcPr>
-            <w:tcW w:w="3651" w:type="dxa"/>
+            <w:r>
+              <w:t>] [???]</w:t>
+            </w:r>
+          </w:p>
+        </w:tc>
+        <w:tc>
+          <w:tcPr>
+            <w:tcW w:w="3397" w:type="dxa"/>
           </w:tcPr>
           <w:p>
             <w:pPr>
@@ -8841,7 +8917,7 @@
         </w:trPr>
         <w:tc>
           <w:tcPr>
-            <w:tcW w:w="1795" w:type="dxa"/>
+            <w:tcW w:w="1681" w:type="dxa"/>
           </w:tcPr>
           <w:p>
             <w:pPr>
@@ -8855,7 +8931,7 @@
         </w:tc>
         <w:tc>
           <w:tcPr>
-            <w:tcW w:w="4405" w:type="dxa"/>
+            <w:tcW w:w="3204" w:type="dxa"/>
           </w:tcPr>
           <w:p>
             <w:pPr>
@@ -8863,22 +8939,19 @@
               <w:jc w:val="left"/>
             </w:pPr>
             <w:r>
-              <w:t>List of users of the use case (actors)</w:t>
-            </w:r>
-          </w:p>
-        </w:tc>
-        <w:tc>
-          <w:tcPr>
-            <w:tcW w:w="3651" w:type="dxa"/>
+              <w:t>The actors involved are users, the database system, the email system, the administrator, and property owners.</w:t>
+            </w:r>
+          </w:p>
+        </w:tc>
+        <w:tc>
+          <w:tcPr>
+            <w:tcW w:w="3397" w:type="dxa"/>
           </w:tcPr>
           <w:p>
             <w:pPr>
               <w:pStyle w:val="Tabletext9"/>
               <w:jc w:val="left"/>
             </w:pPr>
-            <w:r>
-              <w:t>Examples may be citizen, administrator or employee of a SDI agency</w:t>
-            </w:r>
           </w:p>
         </w:tc>
       </w:tr>
@@ -8888,7 +8961,7 @@
         </w:trPr>
         <w:tc>
           <w:tcPr>
-            <w:tcW w:w="1795" w:type="dxa"/>
+            <w:tcW w:w="1681" w:type="dxa"/>
           </w:tcPr>
           <w:p>
             <w:pPr>
@@ -8902,7 +8975,7 @@
         </w:tc>
         <w:tc>
           <w:tcPr>
-            <w:tcW w:w="4405" w:type="dxa"/>
+            <w:tcW w:w="3204" w:type="dxa"/>
           </w:tcPr>
           <w:p>
             <w:pPr>
@@ -8910,13 +8983,13 @@
               <w:jc w:val="left"/>
             </w:pPr>
             <w:r>
-              <w:t>Actor that initiates the use case execution.</w:t>
-            </w:r>
-          </w:p>
-        </w:tc>
-        <w:tc>
-          <w:tcPr>
-            <w:tcW w:w="3651" w:type="dxa"/>
+              <w:t>User.</w:t>
+            </w:r>
+          </w:p>
+        </w:tc>
+        <w:tc>
+          <w:tcPr>
+            <w:tcW w:w="3397" w:type="dxa"/>
           </w:tcPr>
           <w:p>
             <w:pPr>
@@ -8932,7 +9005,7 @@
         </w:trPr>
         <w:tc>
           <w:tcPr>
-            <w:tcW w:w="1795" w:type="dxa"/>
+            <w:tcW w:w="1681" w:type="dxa"/>
           </w:tcPr>
           <w:p>
             <w:pPr>
@@ -8940,89 +9013,36 @@
               <w:jc w:val="left"/>
             </w:pPr>
             <w:r>
-              <w:t>Stakeholder (optional)</w:t>
-            </w:r>
-          </w:p>
-        </w:tc>
-        <w:tc>
-          <w:tcPr>
-            <w:tcW w:w="4405" w:type="dxa"/>
-          </w:tcPr>
+              <w:t>Requested Information Resources</w:t>
+            </w:r>
+          </w:p>
           <w:p>
             <w:pPr>
               <w:pStyle w:val="Tabletext9"/>
               <w:jc w:val="left"/>
             </w:pPr>
             <w:r>
-              <w:t>Company, institution or interest group concerned by the execution of the use case</w:t>
-            </w:r>
-          </w:p>
-        </w:tc>
-        <w:tc>
-          <w:tcPr>
-            <w:tcW w:w="3651" w:type="dxa"/>
+              <w:t>(optional)</w:t>
+            </w:r>
+          </w:p>
+        </w:tc>
+        <w:tc>
+          <w:tcPr>
+            <w:tcW w:w="3204" w:type="dxa"/>
           </w:tcPr>
           <w:p>
             <w:pPr>
               <w:pStyle w:val="Tabletext9"/>
               <w:jc w:val="left"/>
             </w:pPr>
-          </w:p>
-        </w:tc>
-      </w:tr>
-      <w:tr>
-        <w:trPr>
-          <w:cantSplit/>
-        </w:trPr>
-        <w:tc>
-          <w:tcPr>
-            <w:tcW w:w="1795" w:type="dxa"/>
-          </w:tcPr>
-          <w:p>
-            <w:pPr>
-              <w:pStyle w:val="Tabletext9"/>
-              <w:jc w:val="left"/>
-            </w:pPr>
-            <w:r>
-              <w:t>Requested Information Resources</w:t>
-            </w:r>
-          </w:p>
-          <w:p>
-            <w:pPr>
-              <w:pStyle w:val="Tabletext9"/>
-              <w:jc w:val="left"/>
-            </w:pPr>
-            <w:r>
-              <w:t>(optional)</w:t>
-            </w:r>
-          </w:p>
-        </w:tc>
-        <w:tc>
-          <w:tcPr>
-            <w:tcW w:w="4405" w:type="dxa"/>
-          </w:tcPr>
-          <w:p>
-            <w:pPr>
-              <w:pStyle w:val="Tabletext9"/>
-              <w:jc w:val="left"/>
-            </w:pPr>
-            <w:r>
-              <w:t>Information category or object that is required to execute the use case or is being generated during the course of the use case execution.</w:t>
-            </w:r>
-          </w:p>
-          <w:p>
-            <w:pPr>
-              <w:pStyle w:val="Tabletext9"/>
-              <w:jc w:val="left"/>
-            </w:pPr>
-            <w:r>
-              <w:t>The requested information resource shall be listed together with its requested access mode (create, read, update or delete) or “manage” which encompasses all access modes.</w:t>
-            </w:r>
-          </w:p>
-        </w:tc>
-        <w:tc>
-          <w:tcPr>
-            <w:tcW w:w="3651" w:type="dxa"/>
+            <w:r>
+              <w:t>When a service request is created, it must be created in the database and the property manager must be alerted.</w:t>
+            </w:r>
+          </w:p>
+        </w:tc>
+        <w:tc>
+          <w:tcPr>
+            <w:tcW w:w="3397" w:type="dxa"/>
           </w:tcPr>
           <w:p>
             <w:pPr>
@@ -9038,54 +9058,6 @@
                 <w:lang w:eastAsia="en-US"/>
               </w:rPr>
             </w:pPr>
-            <w:r>
-              <w:rPr>
-                <w:lang w:eastAsia="en-US"/>
-              </w:rPr>
-              <w:t>user observation (read)</w:t>
-            </w:r>
-          </w:p>
-          <w:p>
-            <w:pPr>
-              <w:pStyle w:val="ListContinue"/>
-              <w:widowControl/>
-              <w:suppressAutoHyphens w:val="0"/>
-              <w:overflowPunct/>
-              <w:spacing w:after="240" w:line="230" w:lineRule="atLeast"/>
-              <w:ind w:left="400" w:hanging="400"/>
-              <w:contextualSpacing w:val="0"/>
-              <w:jc w:val="both"/>
-              <w:rPr>
-                <w:lang w:eastAsia="en-US"/>
-              </w:rPr>
-            </w:pPr>
-            <w:r>
-              <w:rPr>
-                <w:lang w:eastAsia="en-US"/>
-              </w:rPr>
-              <w:t>user-specific effect (read, update)</w:t>
-            </w:r>
-          </w:p>
-          <w:p>
-            <w:pPr>
-              <w:pStyle w:val="ListContinue"/>
-              <w:widowControl/>
-              <w:suppressAutoHyphens w:val="0"/>
-              <w:overflowPunct/>
-              <w:spacing w:after="240" w:line="230" w:lineRule="atLeast"/>
-              <w:ind w:left="400" w:hanging="400"/>
-              <w:contextualSpacing w:val="0"/>
-              <w:jc w:val="both"/>
-              <w:rPr>
-                <w:lang w:eastAsia="en-US"/>
-              </w:rPr>
-            </w:pPr>
-            <w:r>
-              <w:rPr>
-                <w:lang w:eastAsia="en-US"/>
-              </w:rPr>
-              <w:t>alert (manage)</w:t>
-            </w:r>
           </w:p>
         </w:tc>
       </w:tr>
@@ -9095,7 +9067,7 @@
         </w:trPr>
         <w:tc>
           <w:tcPr>
-            <w:tcW w:w="1795" w:type="dxa"/>
+            <w:tcW w:w="1681" w:type="dxa"/>
           </w:tcPr>
           <w:p>
             <w:pPr>
@@ -9109,7 +9081,7 @@
         </w:tc>
         <w:tc>
           <w:tcPr>
-            <w:tcW w:w="4405" w:type="dxa"/>
+            <w:tcW w:w="3204" w:type="dxa"/>
           </w:tcPr>
           <w:p>
             <w:pPr>
@@ -9117,37 +9089,35 @@
               <w:jc w:val="left"/>
             </w:pPr>
             <w:r>
-              <w:t>Description of the system/user status statement) that is required to start the execution of the use case.</w:t>
-            </w:r>
-          </w:p>
+              <w:t>The user must be logged into the system.</w:t>
+            </w:r>
+          </w:p>
+          <w:p>
+            <w:pPr>
+              <w:pStyle w:val="Tabletext9"/>
+            </w:pPr>
+            <w:r>
+              <w:t>The website must be connected to the system’s database</w:t>
+            </w:r>
+          </w:p>
+          <w:p>
+            <w:pPr>
+              <w:pStyle w:val="Tabletext9"/>
+            </w:pPr>
+            <w:r>
+              <w:t>The email system must be functioning normally</w:t>
+            </w:r>
+          </w:p>
+        </w:tc>
+        <w:tc>
+          <w:tcPr>
+            <w:tcW w:w="3397" w:type="dxa"/>
+          </w:tcPr>
           <w:p>
             <w:pPr>
               <w:pStyle w:val="Tabletext9"/>
               <w:jc w:val="left"/>
             </w:pPr>
-            <w:r>
-              <w:t xml:space="preserve">Note that use cases can be linked to each other via </w:t>
-            </w:r>
-            <w:r>
-              <w:t>"</w:t>
-            </w:r>
-            <w:r>
-              <w:t>preconditions“. This means, a precondition for a use case can be either an external event or another use case. In this case the use case ID should be provided in the field „preconditions“.</w:t>
-            </w:r>
-          </w:p>
-        </w:tc>
-        <w:tc>
-          <w:tcPr>
-            <w:tcW w:w="3651" w:type="dxa"/>
-          </w:tcPr>
-          <w:p>
-            <w:pPr>
-              <w:pStyle w:val="Tabletext9"/>
-              <w:jc w:val="left"/>
-            </w:pPr>
-            <w:r>
-              <w:t xml:space="preserve">The user has opened the portal successfully. </w:t>
-            </w:r>
           </w:p>
         </w:tc>
       </w:tr>
@@ -9157,7 +9127,7 @@
         </w:trPr>
         <w:tc>
           <w:tcPr>
-            <w:tcW w:w="1795" w:type="dxa"/>
+            <w:tcW w:w="1681" w:type="dxa"/>
           </w:tcPr>
           <w:p>
             <w:pPr>
@@ -9175,7 +9145,7 @@
         </w:tc>
         <w:tc>
           <w:tcPr>
-            <w:tcW w:w="4405" w:type="dxa"/>
+            <w:tcW w:w="3204" w:type="dxa"/>
           </w:tcPr>
           <w:p>
             <w:pPr>
@@ -9183,43 +9153,19 @@
               <w:jc w:val="left"/>
             </w:pPr>
             <w:r>
-              <w:t xml:space="preserve">(External) event that leads to the execution of the use case. </w:t>
-            </w:r>
-          </w:p>
+              <w:t>The user clicks on “Create Service Request”.</w:t>
+            </w:r>
+          </w:p>
+        </w:tc>
+        <w:tc>
+          <w:tcPr>
+            <w:tcW w:w="3397" w:type="dxa"/>
+          </w:tcPr>
           <w:p>
             <w:pPr>
               <w:pStyle w:val="Tabletext9"/>
               <w:jc w:val="left"/>
             </w:pPr>
-            <w:r>
-              <w:t xml:space="preserve">Note that use cases can be linked to each other via </w:t>
-            </w:r>
-            <w:r>
-              <w:t>"</w:t>
-            </w:r>
-            <w:r>
-              <w:t xml:space="preserve">triggers“. This means, a trigger for a use case can be either an external event or another use case. In this case the use case ID should be provided in the field </w:t>
-            </w:r>
-            <w:r>
-              <w:t>"</w:t>
-            </w:r>
-            <w:r>
-              <w:t>triggers“.</w:t>
-            </w:r>
-          </w:p>
-        </w:tc>
-        <w:tc>
-          <w:tcPr>
-            <w:tcW w:w="3651" w:type="dxa"/>
-          </w:tcPr>
-          <w:p>
-            <w:pPr>
-              <w:pStyle w:val="Tabletext9"/>
-              <w:jc w:val="left"/>
-            </w:pPr>
-            <w:r>
-              <w:t>The user chooses water height forecast.</w:t>
-            </w:r>
           </w:p>
         </w:tc>
       </w:tr>
@@ -9229,7 +9175,7 @@
         </w:trPr>
         <w:tc>
           <w:tcPr>
-            <w:tcW w:w="1795" w:type="dxa"/>
+            <w:tcW w:w="1681" w:type="dxa"/>
           </w:tcPr>
           <w:p>
             <w:pPr>
@@ -9243,7 +9189,7 @@
         </w:tc>
         <w:tc>
           <w:tcPr>
-            <w:tcW w:w="4405" w:type="dxa"/>
+            <w:tcW w:w="3204" w:type="dxa"/>
           </w:tcPr>
           <w:p>
             <w:pPr>
@@ -9251,21 +9197,16 @@
               <w:jc w:val="left"/>
             </w:pPr>
             <w:r>
-              <w:t>Numbered sequence of actions (use case workflow) to be carried out during the execution of the use case.</w:t>
-            </w:r>
-          </w:p>
-        </w:tc>
-        <w:tc>
-          <w:tcPr>
-            <w:tcW w:w="3651" w:type="dxa"/>
-          </w:tcPr>
+              <w:t>1. User clicks “Create Service Request”.</w:t>
+            </w:r>
+          </w:p>
           <w:p>
             <w:pPr>
               <w:pStyle w:val="Tabletext9"/>
               <w:jc w:val="left"/>
             </w:pPr>
             <w:r>
-              <w:t xml:space="preserve">1. User chooses assessment report. </w:t>
+              <w:t>2. User enters property name.</w:t>
             </w:r>
           </w:p>
           <w:p>
@@ -9274,7 +9215,7 @@
               <w:jc w:val="left"/>
             </w:pPr>
             <w:r>
-              <w:t xml:space="preserve">2. He specifies one or more components (default should be all). </w:t>
+              <w:t>3. User enters property location.</w:t>
             </w:r>
           </w:p>
           <w:p>
@@ -9283,7 +9224,7 @@
               <w:jc w:val="left"/>
             </w:pPr>
             <w:r>
-              <w:t xml:space="preserve">3. He sets a time-frame (last 24 hours, last week, last month) </w:t>
+              <w:t>4. User enters description of service issue.</w:t>
             </w:r>
           </w:p>
           <w:p>
@@ -9292,8 +9233,55 @@
               <w:jc w:val="left"/>
             </w:pPr>
             <w:r>
-              <w:t>4. The system shows a report as graphical visualisation.</w:t>
-            </w:r>
+              <w:t>5. User uploads picture of issue.</w:t>
+            </w:r>
+          </w:p>
+          <w:p>
+            <w:pPr>
+              <w:pStyle w:val="Tabletext9"/>
+              <w:jc w:val="left"/>
+            </w:pPr>
+            <w:r>
+              <w:t>6. User clicks submit.</w:t>
+            </w:r>
+          </w:p>
+          <w:p>
+            <w:pPr>
+              <w:pStyle w:val="Tabletext9"/>
+              <w:jc w:val="left"/>
+            </w:pPr>
+            <w:r>
+              <w:t>7. Database entry is created for the service request.</w:t>
+            </w:r>
+          </w:p>
+          <w:p>
+            <w:pPr>
+              <w:pStyle w:val="Tabletext9"/>
+              <w:jc w:val="left"/>
+            </w:pPr>
+            <w:r>
+              <w:t>8. The property manager is sent an email alert that a service request has been submitted for one of their properties.</w:t>
+            </w:r>
+          </w:p>
+          <w:p>
+            <w:pPr>
+              <w:pStyle w:val="Tabletext9"/>
+              <w:jc w:val="left"/>
+            </w:pPr>
+            <w:r>
+              <w:t>9. The service request is viewable to the public on the main page.</w:t>
+            </w:r>
+          </w:p>
+        </w:tc>
+        <w:tc>
+          <w:tcPr>
+            <w:tcW w:w="3397" w:type="dxa"/>
+          </w:tcPr>
+          <w:p>
+            <w:pPr>
+              <w:pStyle w:val="Tabletext9"/>
+              <w:jc w:val="left"/>
+            </w:pPr>
           </w:p>
         </w:tc>
       </w:tr>
@@ -9304,7 +9292,7 @@
         </w:trPr>
         <w:tc>
           <w:tcPr>
-            <w:tcW w:w="1795" w:type="dxa"/>
+            <w:tcW w:w="1681" w:type="dxa"/>
           </w:tcPr>
           <w:p>
             <w:pPr>
@@ -9312,36 +9300,71 @@
               <w:jc w:val="left"/>
             </w:pPr>
             <w:r>
-              <w:lastRenderedPageBreak/>
               <w:t>Extensions</w:t>
             </w:r>
           </w:p>
         </w:tc>
         <w:tc>
           <w:tcPr>
-            <w:tcW w:w="4405" w:type="dxa"/>
+            <w:tcW w:w="3204" w:type="dxa"/>
           </w:tcPr>
           <w:p>
             <w:pPr>
               <w:pStyle w:val="Tabletext9"/>
               <w:jc w:val="left"/>
-            </w:pPr>
-            <w:r>
+              <w:rPr>
+                <w:highlight w:val="lightGray"/>
+              </w:rPr>
+            </w:pPr>
+            <w:r>
+              <w:rPr>
+                <w:highlight w:val="lightGray"/>
+              </w:rPr>
+              <w:t>[</w:t>
+            </w:r>
+            <w:r>
+              <w:rPr>
+                <w:highlight w:val="lightGray"/>
+              </w:rPr>
               <w:t>Extension of an action of the main success scenario. The action to be extended shall be referred to by its number (e.g. 1) appended by a letter (e.g. 1a).</w:t>
             </w:r>
-          </w:p>
-        </w:tc>
-        <w:tc>
-          <w:tcPr>
-            <w:tcW w:w="3651" w:type="dxa"/>
+            <w:r>
+              <w:rPr>
+                <w:highlight w:val="lightGray"/>
+              </w:rPr>
+              <w:t>]</w:t>
+            </w:r>
+          </w:p>
+        </w:tc>
+        <w:tc>
+          <w:tcPr>
+            <w:tcW w:w="3397" w:type="dxa"/>
           </w:tcPr>
           <w:p>
             <w:pPr>
               <w:pStyle w:val="Tabletext9"/>
               <w:jc w:val="left"/>
-            </w:pPr>
-            <w:r>
+              <w:rPr>
+                <w:highlight w:val="lightGray"/>
+              </w:rPr>
+            </w:pPr>
+            <w:r>
+              <w:rPr>
+                <w:highlight w:val="lightGray"/>
+              </w:rPr>
+              <w:t>[</w:t>
+            </w:r>
+            <w:r>
+              <w:rPr>
+                <w:highlight w:val="lightGray"/>
+              </w:rPr>
               <w:t>1a. The user defines the temporal extent b. The user defines an unavailable temporal extent. A new dialogue window opens and requires a new temporal extent.</w:t>
+            </w:r>
+            <w:r>
+              <w:rPr>
+                <w:highlight w:val="lightGray"/>
+              </w:rPr>
+              <w:t>]</w:t>
             </w:r>
           </w:p>
         </w:tc>
@@ -9352,7 +9375,7 @@
         </w:trPr>
         <w:tc>
           <w:tcPr>
-            <w:tcW w:w="1795" w:type="dxa"/>
+            <w:tcW w:w="1681" w:type="dxa"/>
           </w:tcPr>
           <w:p>
             <w:pPr>
@@ -9360,35 +9383,72 @@
               <w:jc w:val="left"/>
             </w:pPr>
             <w:r>
+              <w:lastRenderedPageBreak/>
               <w:t>Alternative paths (optional)</w:t>
             </w:r>
           </w:p>
         </w:tc>
         <w:tc>
           <w:tcPr>
-            <w:tcW w:w="4405" w:type="dxa"/>
+            <w:tcW w:w="3204" w:type="dxa"/>
           </w:tcPr>
           <w:p>
             <w:pPr>
               <w:pStyle w:val="Tabletext9"/>
               <w:jc w:val="left"/>
-            </w:pPr>
-            <w:r>
+              <w:rPr>
+                <w:highlight w:val="lightGray"/>
+              </w:rPr>
+            </w:pPr>
+            <w:r>
+              <w:rPr>
+                <w:highlight w:val="lightGray"/>
+              </w:rPr>
+              <w:t>[</w:t>
+            </w:r>
+            <w:r>
+              <w:rPr>
+                <w:highlight w:val="lightGray"/>
+              </w:rPr>
               <w:t>Alternate path through the main success scenario w.r.t. an identified action.</w:t>
             </w:r>
-          </w:p>
-        </w:tc>
-        <w:tc>
-          <w:tcPr>
-            <w:tcW w:w="3651" w:type="dxa"/>
+            <w:r>
+              <w:rPr>
+                <w:highlight w:val="lightGray"/>
+              </w:rPr>
+              <w:t>]</w:t>
+            </w:r>
+          </w:p>
+        </w:tc>
+        <w:tc>
+          <w:tcPr>
+            <w:tcW w:w="3397" w:type="dxa"/>
           </w:tcPr>
           <w:p>
             <w:pPr>
               <w:pStyle w:val="Tabletext9"/>
               <w:jc w:val="left"/>
-            </w:pPr>
-            <w:r>
+              <w:rPr>
+                <w:highlight w:val="lightGray"/>
+              </w:rPr>
+            </w:pPr>
+            <w:r>
+              <w:rPr>
+                <w:highlight w:val="lightGray"/>
+              </w:rPr>
+              <w:t>[</w:t>
+            </w:r>
+            <w:r>
+              <w:rPr>
+                <w:highlight w:val="lightGray"/>
+              </w:rPr>
               <w:t>4a. User can select to view report in different formats, e.g. tabular or graphical map</w:t>
+            </w:r>
+            <w:r>
+              <w:rPr>
+                <w:highlight w:val="lightGray"/>
+              </w:rPr>
+              <w:t>]</w:t>
             </w:r>
           </w:p>
         </w:tc>
@@ -9399,7 +9459,7 @@
         </w:trPr>
         <w:tc>
           <w:tcPr>
-            <w:tcW w:w="1795" w:type="dxa"/>
+            <w:tcW w:w="1681" w:type="dxa"/>
           </w:tcPr>
           <w:p>
             <w:pPr>
@@ -9413,7 +9473,7 @@
         </w:tc>
         <w:tc>
           <w:tcPr>
-            <w:tcW w:w="4405" w:type="dxa"/>
+            <w:tcW w:w="3204" w:type="dxa"/>
           </w:tcPr>
           <w:p>
             <w:pPr>
@@ -9421,13 +9481,37 @@
               <w:jc w:val="left"/>
             </w:pPr>
             <w:r>
-              <w:t>Description of the system/user status (statement) that holds true after the successful execution of the use case.</w:t>
-            </w:r>
-          </w:p>
-        </w:tc>
-        <w:tc>
-          <w:tcPr>
-            <w:tcW w:w="3651" w:type="dxa"/>
+              <w:t>The service request is viewable on the main page.</w:t>
+            </w:r>
+          </w:p>
+          <w:p>
+            <w:pPr>
+              <w:pStyle w:val="Tabletext9"/>
+              <w:jc w:val="left"/>
+            </w:pPr>
+            <w:r>
+              <w:t>The user has been alerted via email that their submission was received.</w:t>
+            </w:r>
+          </w:p>
+          <w:p>
+            <w:pPr>
+              <w:pStyle w:val="Tabletext9"/>
+              <w:jc w:val="left"/>
+            </w:pPr>
+            <w:r>
+              <w:t xml:space="preserve">The property manager has been alerted </w:t>
+            </w:r>
+            <w:r>
+              <w:t xml:space="preserve">via email </w:t>
+            </w:r>
+            <w:r>
+              <w:t>of the new request.</w:t>
+            </w:r>
+          </w:p>
+        </w:tc>
+        <w:tc>
+          <w:tcPr>
+            <w:tcW w:w="3397" w:type="dxa"/>
           </w:tcPr>
           <w:p>
             <w:pPr>
@@ -9446,7 +9530,7 @@
         </w:trPr>
         <w:tc>
           <w:tcPr>
-            <w:tcW w:w="1795" w:type="dxa"/>
+            <w:tcW w:w="1681" w:type="dxa"/>
           </w:tcPr>
           <w:p>
             <w:pPr>
@@ -9460,7 +9544,7 @@
         </w:tc>
         <w:tc>
           <w:tcPr>
-            <w:tcW w:w="4405" w:type="dxa"/>
+            <w:tcW w:w="3204" w:type="dxa"/>
           </w:tcPr>
           <w:p>
             <w:pPr>
@@ -9468,6 +9552,9 @@
               <w:jc w:val="left"/>
             </w:pPr>
             <w:r>
+              <w:t>[</w:t>
+            </w:r>
+            <w:r>
               <w:t>Description of non-functional requirements for this use case w</w:t>
             </w:r>
             <w:r>
@@ -9488,11 +9575,14 @@
             <w:r>
               <w:t xml:space="preserve"> performance, security, quality of service or reliability.</w:t>
             </w:r>
-          </w:p>
-        </w:tc>
-        <w:tc>
-          <w:tcPr>
-            <w:tcW w:w="3651" w:type="dxa"/>
+            <w:r>
+              <w:t>]</w:t>
+            </w:r>
+          </w:p>
+        </w:tc>
+        <w:tc>
+          <w:tcPr>
+            <w:tcW w:w="3397" w:type="dxa"/>
           </w:tcPr>
           <w:p>
             <w:pPr>
@@ -9500,7 +9590,13 @@
               <w:jc w:val="left"/>
             </w:pPr>
             <w:r>
+              <w:t>[</w:t>
+            </w:r>
+            <w:r>
               <w:t xml:space="preserve">Display of report expected after 20 seconds at the latest. </w:t>
+            </w:r>
+            <w:r>
+              <w:t>]</w:t>
             </w:r>
           </w:p>
         </w:tc>
@@ -9511,7 +9607,7 @@
         </w:trPr>
         <w:tc>
           <w:tcPr>
-            <w:tcW w:w="1795" w:type="dxa"/>
+            <w:tcW w:w="1681" w:type="dxa"/>
           </w:tcPr>
           <w:p>
             <w:pPr>
@@ -9525,7 +9621,7 @@
         </w:tc>
         <w:tc>
           <w:tcPr>
-            <w:tcW w:w="4405" w:type="dxa"/>
+            <w:tcW w:w="3204" w:type="dxa"/>
           </w:tcPr>
           <w:p>
             <w:pPr>
@@ -9533,13 +9629,19 @@
               <w:jc w:val="left"/>
             </w:pPr>
             <w:r>
+              <w:t>[</w:t>
+            </w:r>
+            <w:r>
               <w:t>List of statements that indicate how to validate the successful realization of the use case.</w:t>
             </w:r>
-          </w:p>
-        </w:tc>
-        <w:tc>
-          <w:tcPr>
-            <w:tcW w:w="3651" w:type="dxa"/>
+            <w:r>
+              <w:t>]</w:t>
+            </w:r>
+          </w:p>
+        </w:tc>
+        <w:tc>
+          <w:tcPr>
+            <w:tcW w:w="3397" w:type="dxa"/>
           </w:tcPr>
           <w:p>
             <w:pPr>
@@ -9555,7 +9657,7 @@
         </w:trPr>
         <w:tc>
           <w:tcPr>
-            <w:tcW w:w="1795" w:type="dxa"/>
+            <w:tcW w:w="1681" w:type="dxa"/>
           </w:tcPr>
           <w:p>
             <w:pPr>
@@ -9569,7 +9671,7 @@
         </w:tc>
         <w:tc>
           <w:tcPr>
-            <w:tcW w:w="4405" w:type="dxa"/>
+            <w:tcW w:w="3204" w:type="dxa"/>
           </w:tcPr>
           <w:p>
             <w:pPr>
@@ -9577,13 +9679,19 @@
               <w:jc w:val="left"/>
             </w:pPr>
             <w:r>
+              <w:t>[</w:t>
+            </w:r>
+            <w:r>
               <w:t>Additional notes or comments (also by other users).</w:t>
             </w:r>
-          </w:p>
-        </w:tc>
-        <w:tc>
-          <w:tcPr>
-            <w:tcW w:w="3651" w:type="dxa"/>
+            <w:r>
+              <w:t>]</w:t>
+            </w:r>
+          </w:p>
+        </w:tc>
+        <w:tc>
+          <w:tcPr>
+            <w:tcW w:w="3397" w:type="dxa"/>
           </w:tcPr>
           <w:p>
             <w:pPr>
@@ -9599,7 +9707,7 @@
         </w:trPr>
         <w:tc>
           <w:tcPr>
-            <w:tcW w:w="1795" w:type="dxa"/>
+            <w:tcW w:w="1681" w:type="dxa"/>
           </w:tcPr>
           <w:p>
             <w:pPr>
@@ -9613,7 +9721,7 @@
         </w:tc>
         <w:tc>
           <w:tcPr>
-            <w:tcW w:w="4405" w:type="dxa"/>
+            <w:tcW w:w="3204" w:type="dxa"/>
           </w:tcPr>
           <w:p>
             <w:pPr>
@@ -9621,13 +9729,13 @@
               <w:jc w:val="left"/>
             </w:pPr>
             <w:r>
-              <w:t>Author of use case, date of last edition.</w:t>
-            </w:r>
-          </w:p>
-        </w:tc>
-        <w:tc>
-          <w:tcPr>
-            <w:tcW w:w="3651" w:type="dxa"/>
+              <w:t>Gavin Wolf. Updated 11/1/16.</w:t>
+            </w:r>
+          </w:p>
+        </w:tc>
+        <w:tc>
+          <w:tcPr>
+            <w:tcW w:w="3397" w:type="dxa"/>
           </w:tcPr>
           <w:p>
             <w:pPr>
@@ -9706,11 +9814,21 @@
             <w:spacing w:before="0" w:after="0"/>
             <w:jc w:val="center"/>
           </w:pPr>
-          <w:fldSimple w:instr=" DOCPROPERTY  Keywords  \* MERGEFORMAT ">
-            <w:r>
-              <w:t>Confidential</w:t>
-            </w:r>
-          </w:fldSimple>
+          <w:r>
+            <w:fldChar w:fldCharType="begin"/>
+          </w:r>
+          <w:r>
+            <w:instrText xml:space="preserve"> DOCPROPERTY  Keywords  \* MERGEFORMAT </w:instrText>
+          </w:r>
+          <w:r>
+            <w:fldChar w:fldCharType="separate"/>
+          </w:r>
+          <w:r>
+            <w:t>Confidential</w:t>
+          </w:r>
+          <w:r>
+            <w:fldChar w:fldCharType="end"/>
+          </w:r>
         </w:p>
       </w:tc>
     </w:tr>
@@ -9788,7 +9906,7 @@
               <w:rStyle w:val="PageNumber"/>
               <w:noProof/>
             </w:rPr>
-            <w:t>11</w:t>
+            <w:t>2</w:t>
           </w:r>
           <w:r>
             <w:rPr>
@@ -9825,7 +9943,7 @@
               <w:rStyle w:val="PageNumber"/>
               <w:noProof/>
             </w:rPr>
-            <w:t>13</w:t>
+            <w:t>14</w:t>
           </w:r>
           <w:r>
             <w:rPr>
@@ -9858,11 +9976,21 @@
       <w:spacing w:before="0" w:after="40"/>
       <w:jc w:val="center"/>
     </w:pPr>
-    <w:fldSimple w:instr=" DOCPROPERTY  Keywords  \* MERGEFORMAT ">
-      <w:r>
-        <w:t>Confidential</w:t>
-      </w:r>
-    </w:fldSimple>
+    <w:r>
+      <w:fldChar w:fldCharType="begin"/>
+    </w:r>
+    <w:r>
+      <w:instrText xml:space="preserve"> DOCPROPERTY  Keywords  \* MERGEFORMAT </w:instrText>
+    </w:r>
+    <w:r>
+      <w:fldChar w:fldCharType="separate"/>
+    </w:r>
+    <w:r>
+      <w:t>Confidential</w:t>
+    </w:r>
+    <w:r>
+      <w:fldChar w:fldCharType="end"/>
+    </w:r>
   </w:p>
 </w:ftr>
 </file>
@@ -9911,11 +10039,23 @@
             </w:tabs>
             <w:spacing w:before="0" w:after="0"/>
           </w:pPr>
-          <w:fldSimple w:instr=" DOCPROPERTY  Company  \* MERGEFORMAT ">
-            <w:r>
-              <w:t>Scrumbags</w:t>
-            </w:r>
-          </w:fldSimple>
+          <w:r>
+            <w:fldChar w:fldCharType="begin"/>
+          </w:r>
+          <w:r>
+            <w:instrText xml:space="preserve"> DOCPROPERTY  Company  \* MERGEFORMAT </w:instrText>
+          </w:r>
+          <w:r>
+            <w:fldChar w:fldCharType="separate"/>
+          </w:r>
+          <w:proofErr w:type="spellStart"/>
+          <w:r>
+            <w:t>Scrumbags</w:t>
+          </w:r>
+          <w:proofErr w:type="spellEnd"/>
+          <w:r>
+            <w:fldChar w:fldCharType="end"/>
+          </w:r>
         </w:p>
       </w:tc>
       <w:tc>
@@ -9932,11 +10072,21 @@
             <w:spacing w:before="0" w:after="0"/>
             <w:jc w:val="right"/>
           </w:pPr>
-          <w:fldSimple w:instr=" DOCPROPERTY  Title  \* MERGEFORMAT ">
-            <w:r>
-              <w:t>Create Service Request Use-Case</w:t>
-            </w:r>
-          </w:fldSimple>
+          <w:r>
+            <w:fldChar w:fldCharType="begin"/>
+          </w:r>
+          <w:r>
+            <w:instrText xml:space="preserve"> DOCPROPERTY  Title  \* MERGEFORMAT </w:instrText>
+          </w:r>
+          <w:r>
+            <w:fldChar w:fldCharType="separate"/>
+          </w:r>
+          <w:r>
+            <w:t>Create Service Request Use-Case</w:t>
+          </w:r>
+          <w:r>
+            <w:fldChar w:fldCharType="end"/>
+          </w:r>
           <w:r>
             <w:t xml:space="preserve"> </w:t>
           </w:r>
@@ -9963,11 +10113,21 @@
               <w:lang w:val="pt-BR"/>
             </w:rPr>
           </w:pPr>
-          <w:fldSimple w:instr=" DOCPROPERTY  Subject  \* MERGEFORMAT ">
-            <w:r>
-              <w:t>Service</w:t>
-            </w:r>
-          </w:fldSimple>
+          <w:r>
+            <w:fldChar w:fldCharType="begin"/>
+          </w:r>
+          <w:r>
+            <w:instrText xml:space="preserve"> DOCPROPERTY  Subject  \* MERGEFORMAT </w:instrText>
+          </w:r>
+          <w:r>
+            <w:fldChar w:fldCharType="separate"/>
+          </w:r>
+          <w:r>
+            <w:t>Service</w:t>
+          </w:r>
+          <w:r>
+            <w:fldChar w:fldCharType="end"/>
+          </w:r>
         </w:p>
       </w:tc>
       <w:tc>
@@ -9987,11 +10147,21 @@
           <w:r>
             <w:t xml:space="preserve">Version </w:t>
           </w:r>
-          <w:fldSimple w:instr=" DOCPROPERTY  Category  \* MERGEFORMAT ">
-            <w:r>
-              <w:t>0.2</w:t>
-            </w:r>
-          </w:fldSimple>
+          <w:r>
+            <w:fldChar w:fldCharType="begin"/>
+          </w:r>
+          <w:r>
+            <w:instrText xml:space="preserve"> DOCPROPERTY  Category  \* MERGEFORMAT </w:instrText>
+          </w:r>
+          <w:r>
+            <w:fldChar w:fldCharType="separate"/>
+          </w:r>
+          <w:r>
+            <w:t>0.2</w:t>
+          </w:r>
+          <w:r>
+            <w:fldChar w:fldCharType="end"/>
+          </w:r>
         </w:p>
       </w:tc>
     </w:tr>
@@ -10017,11 +10187,23 @@
         <w:bottom w:val="single" w:sz="24" w:space="1" w:color="00A5E7"/>
       </w:pBdr>
     </w:pPr>
-    <w:fldSimple w:instr=" DOCPROPERTY  Company  \* MERGEFORMAT ">
-      <w:r>
-        <w:t>Scrumbags</w:t>
-      </w:r>
-    </w:fldSimple>
+    <w:r>
+      <w:fldChar w:fldCharType="begin"/>
+    </w:r>
+    <w:r>
+      <w:instrText xml:space="preserve"> DOCPROPERTY  Company  \* MERGEFORMAT </w:instrText>
+    </w:r>
+    <w:r>
+      <w:fldChar w:fldCharType="separate"/>
+    </w:r>
+    <w:proofErr w:type="spellStart"/>
+    <w:r>
+      <w:t>Scrumbags</w:t>
+    </w:r>
+    <w:proofErr w:type="spellEnd"/>
+    <w:r>
+      <w:fldChar w:fldCharType="end"/>
+    </w:r>
   </w:p>
 </w:hdr>
 </file>
@@ -10031,7 +10213,7 @@
   <w:abstractNum w:abstractNumId="0">
     <w:nsid w:val="FFFFFF1D"/>
     <w:multiLevelType w:val="multilevel"/>
-    <w:tmpl w:val="D7CE9136"/>
+    <w:tmpl w:val="0D802794"/>
     <w:lvl w:ilvl="0">
       <w:start w:val="1"/>
       <w:numFmt w:val="bullet"/>
@@ -13038,7 +13220,7 @@
 </file>
 
 <file path=customXml/itemProps1.xml><?xml version="1.0" encoding="utf-8"?>
-<ds:datastoreItem xmlns:ds="http://schemas.openxmlformats.org/officeDocument/2006/customXml" ds:itemID="{57AB6850-857F-5A42-8D2B-C21FD4A46828}">
+<ds:datastoreItem xmlns:ds="http://schemas.openxmlformats.org/officeDocument/2006/customXml" ds:itemID="{DF7FDBF2-8C56-F443-9EB5-9C88424EFAE6}">
   <ds:schemaRefs>
     <ds:schemaRef ds:uri="http://schemas.openxmlformats.org/officeDocument/2006/bibliography"/>
   </ds:schemaRefs>

</xml_diff>

<commit_message>
Work on incomplete sections
</commit_message>
<xml_diff>
--- a/Gavin_Wolf_Scrumbags_use_case_Create_Service_Request.docx
+++ b/Gavin_Wolf_Scrumbags_use_case_Create_Service_Request.docx
@@ -240,7 +240,7 @@
                 <w:i/>
                 <w:lang w:val="en-US"/>
               </w:rPr>
-              <w:t xml:space="preserve">This document provides an overview of the solution context, scope and high-level functional capabilities for the </w:t>
+              <w:t>This</w:t>
             </w:r>
             <w:r>
               <w:rPr>
@@ -248,7 +248,7 @@
                 <w:i/>
                 <w:lang w:val="en-US"/>
               </w:rPr>
-              <w:fldChar w:fldCharType="begin"/>
+              <w:t xml:space="preserve"> </w:t>
             </w:r>
             <w:r>
               <w:rPr>
@@ -256,7 +256,7 @@
                 <w:i/>
                 <w:lang w:val="en-US"/>
               </w:rPr>
-              <w:instrText xml:space="preserve"> DOCPROPERTY  Subject  \* MERGEFORMAT </w:instrText>
+              <w:fldChar w:fldCharType="begin"/>
             </w:r>
             <w:r>
               <w:rPr>
@@ -264,7 +264,7 @@
                 <w:i/>
                 <w:lang w:val="en-US"/>
               </w:rPr>
-              <w:fldChar w:fldCharType="separate"/>
+              <w:instrText xml:space="preserve"> TITLE   \* MERGEFORMAT </w:instrText>
             </w:r>
             <w:r>
               <w:rPr>
@@ -272,7 +272,7 @@
                 <w:i/>
                 <w:lang w:val="en-US"/>
               </w:rPr>
-              <w:t>Service</w:t>
+              <w:fldChar w:fldCharType="separate"/>
             </w:r>
             <w:r>
               <w:rPr>
@@ -280,7 +280,7 @@
                 <w:i/>
                 <w:lang w:val="en-US"/>
               </w:rPr>
-              <w:fldChar w:fldCharType="end"/>
+              <w:t>Create Service Request Use-Case</w:t>
             </w:r>
             <w:r>
               <w:rPr>
@@ -288,7 +288,23 @@
                 <w:i/>
                 <w:lang w:val="en-US"/>
               </w:rPr>
-              <w:t xml:space="preserve"> project. It catalogs the actors that interact with the system and the use cases that together describe all the ways in which they interact with the system. It also documents the use-case diagrams that show the relationships that exist between the actors and the use cases.</w:t>
+              <w:fldChar w:fldCharType="end"/>
+            </w:r>
+            <w:r>
+              <w:rPr>
+                <w:b/>
+                <w:i/>
+                <w:lang w:val="en-US"/>
+              </w:rPr>
+              <w:t xml:space="preserve"> </w:t>
+            </w:r>
+            <w:r>
+              <w:rPr>
+                <w:b/>
+                <w:i/>
+                <w:lang w:val="en-US"/>
+              </w:rPr>
+              <w:t>document specifies all requirements related to this use case, including the flows through the use case and any non-functional requirements that relate specifically to this use case. Service requests are the lifeblood of the Service application, serving as the means by which users document issues in need of service and share the information with other users and property managers. Therefore, the step of creating a service request is a critical step in the Service application.</w:t>
             </w:r>
           </w:p>
         </w:tc>
@@ -735,7 +751,16 @@
                 <w:szCs w:val="20"/>
                 <w:lang w:val="en-US"/>
               </w:rPr>
-              <w:t>Adding/revising text content.</w:t>
+              <w:t>Add/revise</w:t>
+            </w:r>
+            <w:r>
+              <w:rPr>
+                <w:rFonts w:ascii="Arial" w:hAnsi="Arial" w:cs="Arial"/>
+                <w:sz w:val="20"/>
+                <w:szCs w:val="20"/>
+                <w:lang w:val="en-US"/>
+              </w:rPr>
+              <w:t xml:space="preserve"> text content.</w:t>
             </w:r>
           </w:p>
         </w:tc>
@@ -823,43 +848,7 @@
                 <w:szCs w:val="20"/>
                 <w:lang w:val="en-US"/>
               </w:rPr>
-              <w:fldChar w:fldCharType="begin"/>
-            </w:r>
-            <w:r>
-              <w:rPr>
-                <w:rFonts w:ascii="Arial" w:hAnsi="Arial" w:cs="Arial"/>
-                <w:sz w:val="20"/>
-                <w:szCs w:val="20"/>
-                <w:lang w:val="en-US"/>
-              </w:rPr>
-              <w:instrText xml:space="preserve"> DOCPROPERTY  Category  \* MERGEFORMAT </w:instrText>
-            </w:r>
-            <w:r>
-              <w:rPr>
-                <w:rFonts w:ascii="Arial" w:hAnsi="Arial" w:cs="Arial"/>
-                <w:sz w:val="20"/>
-                <w:szCs w:val="20"/>
-                <w:lang w:val="en-US"/>
-              </w:rPr>
-              <w:fldChar w:fldCharType="separate"/>
-            </w:r>
-            <w:r>
-              <w:rPr>
-                <w:rFonts w:ascii="Arial" w:hAnsi="Arial" w:cs="Arial"/>
-                <w:sz w:val="20"/>
-                <w:szCs w:val="20"/>
-                <w:lang w:val="en-US"/>
-              </w:rPr>
-              <w:t>0.2</w:t>
-            </w:r>
-            <w:r>
-              <w:rPr>
-                <w:rFonts w:ascii="Arial" w:hAnsi="Arial" w:cs="Arial"/>
-                <w:sz w:val="20"/>
-                <w:szCs w:val="20"/>
-                <w:lang w:val="en-US"/>
-              </w:rPr>
-              <w:fldChar w:fldCharType="end"/>
+              <w:t>0.3</w:t>
             </w:r>
           </w:p>
         </w:tc>
@@ -884,44 +873,7 @@
                 <w:szCs w:val="20"/>
                 <w:lang w:val="en-US"/>
               </w:rPr>
-              <w:fldChar w:fldCharType="begin"/>
-            </w:r>
-            <w:r>
-              <w:rPr>
-                <w:rFonts w:ascii="Arial" w:hAnsi="Arial" w:cs="Arial"/>
-                <w:sz w:val="20"/>
-                <w:szCs w:val="20"/>
-                <w:lang w:val="en-US"/>
-              </w:rPr>
-              <w:instrText xml:space="preserve"> AUTHOR   \* MERGEFORMAT </w:instrText>
-            </w:r>
-            <w:r>
-              <w:rPr>
-                <w:rFonts w:ascii="Arial" w:hAnsi="Arial" w:cs="Arial"/>
-                <w:sz w:val="20"/>
-                <w:szCs w:val="20"/>
-                <w:lang w:val="en-US"/>
-              </w:rPr>
-              <w:fldChar w:fldCharType="separate"/>
-            </w:r>
-            <w:r>
-              <w:rPr>
-                <w:rFonts w:ascii="Arial" w:hAnsi="Arial" w:cs="Arial"/>
-                <w:noProof/>
-                <w:sz w:val="20"/>
-                <w:szCs w:val="20"/>
-                <w:lang w:val="en-US"/>
-              </w:rPr>
               <w:t>Gavin Wolf</w:t>
-            </w:r>
-            <w:r>
-              <w:rPr>
-                <w:rFonts w:ascii="Arial" w:hAnsi="Arial" w:cs="Arial"/>
-                <w:sz w:val="20"/>
-                <w:szCs w:val="20"/>
-                <w:lang w:val="en-US"/>
-              </w:rPr>
-              <w:fldChar w:fldCharType="end"/>
             </w:r>
           </w:p>
         </w:tc>
@@ -946,7 +898,25 @@
                 <w:szCs w:val="20"/>
                 <w:lang w:val="en-US"/>
               </w:rPr>
-              <w:t>Working through Cockburn template.</w:t>
+              <w:t>Work</w:t>
+            </w:r>
+            <w:r>
+              <w:rPr>
+                <w:rFonts w:ascii="Arial" w:hAnsi="Arial" w:cs="Arial"/>
+                <w:sz w:val="20"/>
+                <w:szCs w:val="20"/>
+                <w:lang w:val="en-US"/>
+              </w:rPr>
+              <w:t xml:space="preserve"> </w:t>
+            </w:r>
+            <w:r>
+              <w:rPr>
+                <w:rFonts w:ascii="Arial" w:hAnsi="Arial" w:cs="Arial"/>
+                <w:sz w:val="20"/>
+                <w:szCs w:val="20"/>
+                <w:lang w:val="en-US"/>
+              </w:rPr>
+              <w:t>through Cockburn template.</w:t>
             </w:r>
           </w:p>
         </w:tc>
@@ -966,6 +936,51 @@
                 <w:lang w:val="en-US"/>
               </w:rPr>
             </w:pPr>
+            <w:r>
+              <w:rPr>
+                <w:rFonts w:ascii="Arial" w:hAnsi="Arial" w:cs="Arial"/>
+                <w:sz w:val="20"/>
+                <w:szCs w:val="20"/>
+                <w:lang w:val="en-US"/>
+              </w:rPr>
+              <w:t>01</w:t>
+            </w:r>
+            <w:r>
+              <w:rPr>
+                <w:rFonts w:ascii="Arial" w:hAnsi="Arial" w:cs="Arial"/>
+                <w:sz w:val="20"/>
+                <w:szCs w:val="20"/>
+                <w:lang w:val="en-US"/>
+              </w:rPr>
+              <w:t>/</w:t>
+            </w:r>
+            <w:r>
+              <w:rPr>
+                <w:rFonts w:ascii="Arial" w:hAnsi="Arial" w:cs="Arial"/>
+                <w:sz w:val="20"/>
+                <w:szCs w:val="20"/>
+                <w:lang w:val="en-US"/>
+              </w:rPr>
+              <w:t>11</w:t>
+            </w:r>
+            <w:r>
+              <w:rPr>
+                <w:rFonts w:ascii="Arial" w:hAnsi="Arial" w:cs="Arial"/>
+                <w:sz w:val="20"/>
+                <w:szCs w:val="20"/>
+                <w:lang w:val="en-US"/>
+              </w:rPr>
+              <w:t>/</w:t>
+            </w:r>
+            <w:r>
+              <w:rPr>
+                <w:rFonts w:ascii="Arial" w:hAnsi="Arial" w:cs="Arial"/>
+                <w:sz w:val="20"/>
+                <w:szCs w:val="20"/>
+                <w:lang w:val="en-US"/>
+              </w:rPr>
+              <w:t>2016</w:t>
+            </w:r>
           </w:p>
         </w:tc>
         <w:tc>
@@ -982,6 +997,15 @@
                 <w:lang w:val="en-US"/>
               </w:rPr>
             </w:pPr>
+            <w:r>
+              <w:rPr>
+                <w:rFonts w:ascii="Arial" w:hAnsi="Arial" w:cs="Arial"/>
+                <w:sz w:val="20"/>
+                <w:szCs w:val="20"/>
+                <w:lang w:val="en-US"/>
+              </w:rPr>
+              <w:t>0.4</w:t>
+            </w:r>
           </w:p>
         </w:tc>
         <w:tc>
@@ -998,6 +1022,15 @@
                 <w:lang w:val="en-US"/>
               </w:rPr>
             </w:pPr>
+            <w:r>
+              <w:rPr>
+                <w:rFonts w:ascii="Arial" w:hAnsi="Arial" w:cs="Arial"/>
+                <w:sz w:val="20"/>
+                <w:szCs w:val="20"/>
+                <w:lang w:val="en-US"/>
+              </w:rPr>
+              <w:t>Gavin Wolf</w:t>
+            </w:r>
           </w:p>
         </w:tc>
         <w:tc>
@@ -1014,6 +1047,235 @@
                 <w:lang w:val="en-US"/>
               </w:rPr>
             </w:pPr>
+            <w:r>
+              <w:rPr>
+                <w:rFonts w:ascii="Arial" w:hAnsi="Arial" w:cs="Arial"/>
+                <w:sz w:val="20"/>
+                <w:szCs w:val="20"/>
+                <w:lang w:val="en-US"/>
+              </w:rPr>
+              <w:t>Add use case diagram.</w:t>
+            </w:r>
+          </w:p>
+        </w:tc>
+      </w:tr>
+      <w:tr>
+        <w:tc>
+          <w:tcPr>
+            <w:tcW w:w="1360" w:type="dxa"/>
+          </w:tcPr>
+          <w:p>
+            <w:pPr>
+              <w:spacing w:before="60" w:after="60"/>
+              <w:rPr>
+                <w:rFonts w:ascii="Arial" w:hAnsi="Arial" w:cs="Arial"/>
+                <w:sz w:val="20"/>
+                <w:szCs w:val="20"/>
+                <w:lang w:val="en-US"/>
+              </w:rPr>
+            </w:pPr>
+            <w:r>
+              <w:rPr>
+                <w:rFonts w:ascii="Arial" w:hAnsi="Arial" w:cs="Arial"/>
+                <w:sz w:val="20"/>
+                <w:szCs w:val="20"/>
+                <w:lang w:val="en-US"/>
+              </w:rPr>
+              <w:t>01</w:t>
+            </w:r>
+            <w:r>
+              <w:rPr>
+                <w:rFonts w:ascii="Arial" w:hAnsi="Arial" w:cs="Arial"/>
+                <w:sz w:val="20"/>
+                <w:szCs w:val="20"/>
+                <w:lang w:val="en-US"/>
+              </w:rPr>
+              <w:t>/</w:t>
+            </w:r>
+            <w:r>
+              <w:rPr>
+                <w:rFonts w:ascii="Arial" w:hAnsi="Arial" w:cs="Arial"/>
+                <w:sz w:val="20"/>
+                <w:szCs w:val="20"/>
+                <w:lang w:val="en-US"/>
+              </w:rPr>
+              <w:t>11</w:t>
+            </w:r>
+            <w:r>
+              <w:rPr>
+                <w:rFonts w:ascii="Arial" w:hAnsi="Arial" w:cs="Arial"/>
+                <w:sz w:val="20"/>
+                <w:szCs w:val="20"/>
+                <w:lang w:val="en-US"/>
+              </w:rPr>
+              <w:t>/</w:t>
+            </w:r>
+            <w:r>
+              <w:rPr>
+                <w:rFonts w:ascii="Arial" w:hAnsi="Arial" w:cs="Arial"/>
+                <w:sz w:val="20"/>
+                <w:szCs w:val="20"/>
+                <w:lang w:val="en-US"/>
+              </w:rPr>
+              <w:t>2016</w:t>
+            </w:r>
+          </w:p>
+        </w:tc>
+        <w:tc>
+          <w:tcPr>
+            <w:tcW w:w="1247" w:type="dxa"/>
+          </w:tcPr>
+          <w:p>
+            <w:pPr>
+              <w:spacing w:before="60" w:after="60"/>
+              <w:rPr>
+                <w:rFonts w:ascii="Arial" w:hAnsi="Arial" w:cs="Arial"/>
+                <w:sz w:val="20"/>
+                <w:szCs w:val="20"/>
+                <w:lang w:val="en-US"/>
+              </w:rPr>
+            </w:pPr>
+            <w:r>
+              <w:rPr>
+                <w:rFonts w:ascii="Arial" w:hAnsi="Arial" w:cs="Arial"/>
+                <w:sz w:val="20"/>
+                <w:szCs w:val="20"/>
+                <w:lang w:val="en-US"/>
+              </w:rPr>
+              <w:fldChar w:fldCharType="begin"/>
+            </w:r>
+            <w:r>
+              <w:rPr>
+                <w:rFonts w:ascii="Arial" w:hAnsi="Arial" w:cs="Arial"/>
+                <w:sz w:val="20"/>
+                <w:szCs w:val="20"/>
+                <w:lang w:val="en-US"/>
+              </w:rPr>
+              <w:instrText xml:space="preserve"> DOCPROPERTY  Category  \* MERGEFORMAT </w:instrText>
+            </w:r>
+            <w:r>
+              <w:rPr>
+                <w:rFonts w:ascii="Arial" w:hAnsi="Arial" w:cs="Arial"/>
+                <w:sz w:val="20"/>
+                <w:szCs w:val="20"/>
+                <w:lang w:val="en-US"/>
+              </w:rPr>
+              <w:fldChar w:fldCharType="separate"/>
+            </w:r>
+            <w:r>
+              <w:rPr>
+                <w:rFonts w:ascii="Arial" w:hAnsi="Arial" w:cs="Arial"/>
+                <w:sz w:val="20"/>
+                <w:szCs w:val="20"/>
+                <w:lang w:val="en-US"/>
+              </w:rPr>
+              <w:t>0.4</w:t>
+            </w:r>
+            <w:r>
+              <w:rPr>
+                <w:rFonts w:ascii="Arial" w:hAnsi="Arial" w:cs="Arial"/>
+                <w:sz w:val="20"/>
+                <w:szCs w:val="20"/>
+                <w:lang w:val="en-US"/>
+              </w:rPr>
+              <w:fldChar w:fldCharType="end"/>
+            </w:r>
+          </w:p>
+        </w:tc>
+        <w:tc>
+          <w:tcPr>
+            <w:tcW w:w="1921" w:type="dxa"/>
+          </w:tcPr>
+          <w:p>
+            <w:pPr>
+              <w:spacing w:before="60" w:after="60"/>
+              <w:rPr>
+                <w:rFonts w:ascii="Arial" w:hAnsi="Arial" w:cs="Arial"/>
+                <w:sz w:val="20"/>
+                <w:szCs w:val="20"/>
+                <w:lang w:val="en-US"/>
+              </w:rPr>
+            </w:pPr>
+            <w:r>
+              <w:rPr>
+                <w:rFonts w:ascii="Arial" w:hAnsi="Arial" w:cs="Arial"/>
+                <w:sz w:val="20"/>
+                <w:szCs w:val="20"/>
+                <w:lang w:val="en-US"/>
+              </w:rPr>
+              <w:fldChar w:fldCharType="begin"/>
+            </w:r>
+            <w:r>
+              <w:rPr>
+                <w:rFonts w:ascii="Arial" w:hAnsi="Arial" w:cs="Arial"/>
+                <w:sz w:val="20"/>
+                <w:szCs w:val="20"/>
+                <w:lang w:val="en-US"/>
+              </w:rPr>
+              <w:instrText xml:space="preserve"> AUTHOR   \* MERGEFORMAT </w:instrText>
+            </w:r>
+            <w:r>
+              <w:rPr>
+                <w:rFonts w:ascii="Arial" w:hAnsi="Arial" w:cs="Arial"/>
+                <w:sz w:val="20"/>
+                <w:szCs w:val="20"/>
+                <w:lang w:val="en-US"/>
+              </w:rPr>
+              <w:fldChar w:fldCharType="separate"/>
+            </w:r>
+            <w:r>
+              <w:rPr>
+                <w:rFonts w:ascii="Arial" w:hAnsi="Arial" w:cs="Arial"/>
+                <w:noProof/>
+                <w:sz w:val="20"/>
+                <w:szCs w:val="20"/>
+                <w:lang w:val="en-US"/>
+              </w:rPr>
+              <w:t>Gavin Wolf</w:t>
+            </w:r>
+            <w:r>
+              <w:rPr>
+                <w:rFonts w:ascii="Arial" w:hAnsi="Arial" w:cs="Arial"/>
+                <w:sz w:val="20"/>
+                <w:szCs w:val="20"/>
+                <w:lang w:val="en-US"/>
+              </w:rPr>
+              <w:fldChar w:fldCharType="end"/>
+            </w:r>
+          </w:p>
+        </w:tc>
+        <w:tc>
+          <w:tcPr>
+            <w:tcW w:w="3774" w:type="dxa"/>
+          </w:tcPr>
+          <w:p>
+            <w:pPr>
+              <w:spacing w:before="60" w:after="60"/>
+              <w:rPr>
+                <w:rFonts w:ascii="Arial" w:hAnsi="Arial" w:cs="Arial"/>
+                <w:sz w:val="20"/>
+                <w:szCs w:val="20"/>
+                <w:lang w:val="en-US"/>
+              </w:rPr>
+            </w:pPr>
+            <w:r>
+              <w:rPr>
+                <w:rFonts w:ascii="Arial" w:hAnsi="Arial" w:cs="Arial"/>
+                <w:sz w:val="20"/>
+                <w:szCs w:val="20"/>
+                <w:lang w:val="en-US"/>
+              </w:rPr>
+              <w:t>Work on</w:t>
+            </w:r>
+            <w:r>
+              <w:rPr>
+                <w:rFonts w:ascii="Arial" w:hAnsi="Arial" w:cs="Arial"/>
+                <w:sz w:val="20"/>
+                <w:szCs w:val="20"/>
+                <w:lang w:val="en-US"/>
+              </w:rPr>
+              <w:t xml:space="preserve"> incomplete sections.</w:t>
+            </w:r>
           </w:p>
         </w:tc>
       </w:tr>
@@ -3593,9 +3855,9 @@
           <w:lang w:val="en-US"/>
         </w:rPr>
       </w:pPr>
-      <w:bookmarkStart w:id="0" w:name="_Toc128880751"/>
-      <w:bookmarkStart w:id="1" w:name="_Toc128889215"/>
-      <w:bookmarkStart w:id="2" w:name="_Toc465781040"/>
+      <w:bookmarkStart w:id="0" w:name="_Toc465781040"/>
+      <w:bookmarkStart w:id="1" w:name="_Toc128880751"/>
+      <w:bookmarkStart w:id="2" w:name="_Toc128889215"/>
       <w:r>
         <w:rPr>
           <w:lang w:val="en-US"/>
@@ -3603,7 +3865,7 @@
         <w:lastRenderedPageBreak/>
         <w:t>Introduction</w:t>
       </w:r>
-      <w:bookmarkEnd w:id="2"/>
+      <w:bookmarkEnd w:id="0"/>
     </w:p>
     <w:p>
       <w:pPr>
@@ -3615,8 +3877,8 @@
       <w:bookmarkStart w:id="3" w:name="_Toc121100140"/>
       <w:bookmarkStart w:id="4" w:name="_Toc121739418"/>
       <w:bookmarkStart w:id="5" w:name="_Toc465781041"/>
-      <w:bookmarkEnd w:id="0"/>
       <w:bookmarkEnd w:id="1"/>
+      <w:bookmarkEnd w:id="2"/>
       <w:r>
         <w:rPr>
           <w:lang w:val="en-US"/>
@@ -4154,86 +4416,30 @@
     </w:p>
     <w:p>
       <w:pPr>
-        <w:pStyle w:val="Header"/>
-        <w:rPr>
-          <w:lang w:val="en-US"/>
-        </w:rPr>
-      </w:pPr>
-      <w:r>
-        <w:rPr>
-          <w:lang w:val="en-US"/>
-        </w:rPr>
-        <w:t xml:space="preserve">This use case describes how a </w:t>
-      </w:r>
-      <w:r>
-        <w:rPr>
-          <w:lang w:val="en-US"/>
-        </w:rPr>
-        <w:t>user</w:t>
-      </w:r>
-      <w:r>
-        <w:rPr>
-          <w:lang w:val="en-US"/>
-        </w:rPr>
-        <w:t xml:space="preserve"> uses </w:t>
-      </w:r>
-      <w:r>
-        <w:rPr>
-          <w:lang w:val="en-US"/>
-        </w:rPr>
-        <w:t>the Service application to create a service request.</w:t>
-      </w:r>
-      <w:r>
-        <w:rPr>
-          <w:lang w:val="en-US"/>
-        </w:rPr>
-        <w:t>.</w:t>
-      </w:r>
-    </w:p>
-    <w:p>
-      <w:pPr>
         <w:pStyle w:val="Heading2"/>
         <w:rPr>
           <w:lang w:val="en-US"/>
         </w:rPr>
       </w:pPr>
-      <w:bookmarkStart w:id="14" w:name="_Toc121739422"/>
-      <w:bookmarkStart w:id="15" w:name="_Toc465781045"/>
-      <w:r>
-        <w:rPr>
-          <w:lang w:val="en-US"/>
-        </w:rPr>
-        <w:t>Use-Case Diagram</w:t>
-      </w:r>
-      <w:bookmarkEnd w:id="14"/>
-      <w:bookmarkEnd w:id="15"/>
-    </w:p>
-    <w:p>
-      <w:pPr>
-        <w:rPr>
-          <w:lang w:val="en-US"/>
-        </w:rPr>
-      </w:pPr>
-      <w:r>
-        <w:rPr>
-          <w:lang w:val="en-US"/>
-        </w:rPr>
-        <w:t>[</w:t>
-      </w:r>
-      <w:r>
-        <w:rPr>
-          <w:lang w:val="en-US"/>
-        </w:rPr>
-        <w:t>&lt;Diagram description&gt;</w:t>
-      </w:r>
-      <w:r>
-        <w:rPr>
-          <w:lang w:val="en-US"/>
-        </w:rPr>
-        <w:t>]</w:t>
-      </w:r>
-      <w:bookmarkStart w:id="16" w:name="_GoBack"/>
-      <w:bookmarkEnd w:id="16"/>
+      <w:r>
+        <w:rPr>
+          <w:lang w:val="en-US"/>
+        </w:rPr>
+        <w:t>Create Service Request Use-Case Diagram</w:t>
+      </w:r>
+    </w:p>
+    <w:p>
+      <w:pPr>
+        <w:rPr>
+          <w:lang w:val="en-US"/>
+        </w:rPr>
+      </w:pPr>
+      <w:r>
+        <w:rPr>
+          <w:lang w:val="en-US"/>
+        </w:rPr>
+        <w:t>The user creates a service request and the property manager for the related property is alerted of the new service request. [If there are any issues in the process, the administrator is notified.] [need to mention include authenticate user?]</w:t>
+      </w:r>
     </w:p>
     <w:p>
       <w:pPr>
@@ -4268,7 +4474,8 @@
       </w:pPr>
       <w:r>
         <w:rPr>
-          <w:lang w:val="en-US"/>
+          <w:noProof/>
+          <w:lang w:val="en-US" w:eastAsia="en-US"/>
         </w:rPr>
         <w:drawing>
           <wp:inline distT="0" distB="0" distL="0" distR="0" wp14:anchorId="38616D0A" wp14:editId="7D632A19">
@@ -4311,13 +4518,13 @@
       <w:pPr>
         <w:pStyle w:val="Heading1NoBreak"/>
       </w:pPr>
-      <w:bookmarkStart w:id="17" w:name="_Toc121739423"/>
-      <w:bookmarkStart w:id="18" w:name="_Toc465781046"/>
+      <w:bookmarkStart w:id="14" w:name="_Toc121739423"/>
+      <w:bookmarkStart w:id="15" w:name="_Toc465781046"/>
       <w:r>
         <w:t>Actor Catalog</w:t>
       </w:r>
-      <w:bookmarkEnd w:id="17"/>
-      <w:bookmarkEnd w:id="18"/>
+      <w:bookmarkEnd w:id="14"/>
+      <w:bookmarkEnd w:id="15"/>
     </w:p>
     <w:p>
       <w:pPr>
@@ -4516,7 +4723,13 @@
               <w:rPr>
                 <w:lang w:val="en-US"/>
               </w:rPr>
-              <w:t>Database[?]</w:t>
+              <w:t>Database</w:t>
+            </w:r>
+            <w:r>
+              <w:rPr>
+                <w:lang w:val="en-US"/>
+              </w:rPr>
+              <w:t xml:space="preserve"> system</w:t>
             </w:r>
           </w:p>
         </w:tc>
@@ -4561,7 +4774,7 @@
               <w:rPr>
                 <w:lang w:val="en-US"/>
               </w:rPr>
-              <w:t>Email system[?]</w:t>
+              <w:t>Email system</w:t>
             </w:r>
           </w:p>
         </w:tc>
@@ -4612,7 +4825,7 @@
               <w:rPr>
                 <w:lang w:val="en-US"/>
               </w:rPr>
-              <w:t>Administrator[?]</w:t>
+              <w:t>Property manager</w:t>
             </w:r>
           </w:p>
         </w:tc>
@@ -4632,7 +4845,7 @@
               <w:rPr>
                 <w:lang w:val="en-US"/>
               </w:rPr>
-              <w:t>Is alerted to any issues in the process of a new service request being created.</w:t>
+              <w:t>Is alerted when a new Service Request is created for the property they manage.</w:t>
             </w:r>
           </w:p>
         </w:tc>
@@ -4657,7 +4870,7 @@
               <w:rPr>
                 <w:lang w:val="en-US"/>
               </w:rPr>
-              <w:t>Property manager[?]</w:t>
+              <w:t>Administrator</w:t>
             </w:r>
           </w:p>
         </w:tc>
@@ -4677,173 +4890,8 @@
               <w:rPr>
                 <w:lang w:val="en-US"/>
               </w:rPr>
-              <w:t>Is alerted when a new Service Request is created for the property they manage.</w:t>
-            </w:r>
-          </w:p>
-        </w:tc>
-      </w:tr>
-      <w:tr>
-        <w:trPr>
-          <w:cantSplit/>
-        </w:trPr>
-        <w:tc>
-          <w:tcPr>
-            <w:tcW w:w="1034" w:type="pct"/>
-          </w:tcPr>
-          <w:p>
-            <w:pPr>
-              <w:pStyle w:val="TableText"/>
-              <w:spacing w:before="72" w:after="72"/>
-              <w:rPr>
-                <w:lang w:val="en-US"/>
-              </w:rPr>
-            </w:pPr>
-          </w:p>
-        </w:tc>
-        <w:tc>
-          <w:tcPr>
-            <w:tcW w:w="3966" w:type="pct"/>
-          </w:tcPr>
-          <w:p>
-            <w:pPr>
-              <w:pStyle w:val="TableText"/>
-              <w:spacing w:before="72" w:after="72"/>
-              <w:rPr>
-                <w:lang w:val="en-US"/>
-              </w:rPr>
-            </w:pPr>
-          </w:p>
-        </w:tc>
-      </w:tr>
-      <w:tr>
-        <w:trPr>
-          <w:cantSplit/>
-        </w:trPr>
-        <w:tc>
-          <w:tcPr>
-            <w:tcW w:w="1034" w:type="pct"/>
-          </w:tcPr>
-          <w:p>
-            <w:pPr>
-              <w:pStyle w:val="TableText"/>
-              <w:spacing w:before="72" w:after="72"/>
-              <w:rPr>
-                <w:lang w:val="en-US"/>
-              </w:rPr>
-            </w:pPr>
-          </w:p>
-        </w:tc>
-        <w:tc>
-          <w:tcPr>
-            <w:tcW w:w="3966" w:type="pct"/>
-          </w:tcPr>
-          <w:p>
-            <w:pPr>
-              <w:pStyle w:val="TableText"/>
-              <w:spacing w:before="72" w:after="72"/>
-              <w:rPr>
-                <w:lang w:val="en-US"/>
-              </w:rPr>
-            </w:pPr>
-          </w:p>
-        </w:tc>
-      </w:tr>
-      <w:tr>
-        <w:trPr>
-          <w:cantSplit/>
-        </w:trPr>
-        <w:tc>
-          <w:tcPr>
-            <w:tcW w:w="1034" w:type="pct"/>
-          </w:tcPr>
-          <w:p>
-            <w:pPr>
-              <w:pStyle w:val="TableText"/>
-              <w:spacing w:before="72" w:after="72"/>
-              <w:rPr>
-                <w:lang w:val="en-US"/>
-              </w:rPr>
-            </w:pPr>
-          </w:p>
-        </w:tc>
-        <w:tc>
-          <w:tcPr>
-            <w:tcW w:w="3966" w:type="pct"/>
-          </w:tcPr>
-          <w:p>
-            <w:pPr>
-              <w:pStyle w:val="TableText"/>
-              <w:spacing w:before="72" w:after="72"/>
-              <w:rPr>
-                <w:lang w:val="en-US"/>
-              </w:rPr>
-            </w:pPr>
-          </w:p>
-        </w:tc>
-      </w:tr>
-      <w:tr>
-        <w:trPr>
-          <w:cantSplit/>
-        </w:trPr>
-        <w:tc>
-          <w:tcPr>
-            <w:tcW w:w="1034" w:type="pct"/>
-          </w:tcPr>
-          <w:p>
-            <w:pPr>
-              <w:pStyle w:val="TableText"/>
-              <w:spacing w:before="72" w:after="72"/>
-              <w:rPr>
-                <w:lang w:val="en-US"/>
-              </w:rPr>
-            </w:pPr>
-          </w:p>
-        </w:tc>
-        <w:tc>
-          <w:tcPr>
-            <w:tcW w:w="3966" w:type="pct"/>
-          </w:tcPr>
-          <w:p>
-            <w:pPr>
-              <w:pStyle w:val="TableText"/>
-              <w:spacing w:before="72" w:after="72"/>
-              <w:rPr>
-                <w:lang w:val="en-US"/>
-              </w:rPr>
-            </w:pPr>
-          </w:p>
-        </w:tc>
-      </w:tr>
-      <w:tr>
-        <w:trPr>
-          <w:cantSplit/>
-        </w:trPr>
-        <w:tc>
-          <w:tcPr>
-            <w:tcW w:w="1034" w:type="pct"/>
-          </w:tcPr>
-          <w:p>
-            <w:pPr>
-              <w:pStyle w:val="TableText"/>
-              <w:spacing w:before="72" w:after="72"/>
-              <w:rPr>
-                <w:lang w:val="en-US"/>
-              </w:rPr>
-            </w:pPr>
-          </w:p>
-        </w:tc>
-        <w:tc>
-          <w:tcPr>
-            <w:tcW w:w="3966" w:type="pct"/>
-          </w:tcPr>
-          <w:p>
-            <w:pPr>
-              <w:pStyle w:val="TableText"/>
-              <w:spacing w:before="72" w:after="72"/>
-              <w:rPr>
-                <w:lang w:val="en-US"/>
-              </w:rPr>
-            </w:pPr>
+              <w:t>Is alerted to any issues in the process of a new service request being created.</w:t>
+            </w:r>
           </w:p>
         </w:tc>
       </w:tr>
@@ -4852,29 +4900,30 @@
       <w:pPr>
         <w:pStyle w:val="Heading1NoBreak"/>
       </w:pPr>
-      <w:bookmarkStart w:id="19" w:name="_Toc178396933"/>
-      <w:bookmarkStart w:id="20" w:name="_Toc178480186"/>
-      <w:bookmarkStart w:id="21" w:name="_Toc178396934"/>
-      <w:bookmarkStart w:id="22" w:name="_Toc178480187"/>
-      <w:bookmarkStart w:id="23" w:name="_Toc178396935"/>
-      <w:bookmarkStart w:id="24" w:name="_Toc178480188"/>
-      <w:bookmarkStart w:id="25" w:name="_Toc178396936"/>
-      <w:bookmarkStart w:id="26" w:name="_Toc178480189"/>
-      <w:bookmarkStart w:id="27" w:name="_Toc121739424"/>
-      <w:bookmarkStart w:id="28" w:name="_Toc465781047"/>
+      <w:bookmarkStart w:id="16" w:name="_Toc178396933"/>
+      <w:bookmarkStart w:id="17" w:name="_Toc178480186"/>
+      <w:bookmarkStart w:id="18" w:name="_Toc178396934"/>
+      <w:bookmarkStart w:id="19" w:name="_Toc178480187"/>
+      <w:bookmarkStart w:id="20" w:name="_Toc178396935"/>
+      <w:bookmarkStart w:id="21" w:name="_Toc178480188"/>
+      <w:bookmarkStart w:id="22" w:name="_Toc178396936"/>
+      <w:bookmarkStart w:id="23" w:name="_Toc178480189"/>
+      <w:bookmarkStart w:id="24" w:name="_Toc121739424"/>
+      <w:bookmarkStart w:id="25" w:name="_Toc465781047"/>
+      <w:bookmarkEnd w:id="16"/>
+      <w:bookmarkEnd w:id="17"/>
+      <w:bookmarkEnd w:id="18"/>
       <w:bookmarkEnd w:id="19"/>
       <w:bookmarkEnd w:id="20"/>
       <w:bookmarkEnd w:id="21"/>
       <w:bookmarkEnd w:id="22"/>
       <w:bookmarkEnd w:id="23"/>
+      <w:r>
+        <w:lastRenderedPageBreak/>
+        <w:t>Use-Case Catalog</w:t>
+      </w:r>
       <w:bookmarkEnd w:id="24"/>
       <w:bookmarkEnd w:id="25"/>
-      <w:bookmarkEnd w:id="26"/>
-      <w:r>
-        <w:t>Use-Case Catalog</w:t>
-      </w:r>
-      <w:bookmarkEnd w:id="27"/>
-      <w:bookmarkEnd w:id="28"/>
     </w:p>
     <w:p>
       <w:pPr>
@@ -5292,584 +5341,15 @@
           </w:p>
         </w:tc>
       </w:tr>
-      <w:tr>
-        <w:trPr>
-          <w:cantSplit/>
-        </w:trPr>
-        <w:tc>
-          <w:tcPr>
-            <w:tcW w:w="591" w:type="pct"/>
-          </w:tcPr>
-          <w:p>
-            <w:pPr>
-              <w:pStyle w:val="TableText"/>
-              <w:spacing w:before="72" w:after="72"/>
-              <w:rPr>
-                <w:lang w:val="en-US"/>
-              </w:rPr>
-            </w:pPr>
-          </w:p>
-        </w:tc>
-        <w:tc>
-          <w:tcPr>
-            <w:tcW w:w="871" w:type="pct"/>
-          </w:tcPr>
-          <w:p>
-            <w:pPr>
-              <w:pStyle w:val="TableText"/>
-              <w:spacing w:before="72" w:after="72"/>
-              <w:rPr>
-                <w:lang w:val="en-US"/>
-              </w:rPr>
-            </w:pPr>
-          </w:p>
-        </w:tc>
-        <w:tc>
-          <w:tcPr>
-            <w:tcW w:w="732" w:type="pct"/>
-          </w:tcPr>
-          <w:p>
-            <w:pPr>
-              <w:pStyle w:val="TableText"/>
-              <w:spacing w:before="72" w:after="72"/>
-              <w:rPr>
-                <w:lang w:val="en-US"/>
-              </w:rPr>
-            </w:pPr>
-          </w:p>
-        </w:tc>
-        <w:tc>
-          <w:tcPr>
-            <w:tcW w:w="2806" w:type="pct"/>
-          </w:tcPr>
-          <w:p>
-            <w:pPr>
-              <w:pStyle w:val="TableText"/>
-              <w:spacing w:before="72" w:after="72"/>
-              <w:rPr>
-                <w:lang w:val="en-US"/>
-              </w:rPr>
-            </w:pPr>
-          </w:p>
-        </w:tc>
-      </w:tr>
-      <w:tr>
-        <w:trPr>
-          <w:cantSplit/>
-        </w:trPr>
-        <w:tc>
-          <w:tcPr>
-            <w:tcW w:w="591" w:type="pct"/>
-          </w:tcPr>
-          <w:p>
-            <w:pPr>
-              <w:pStyle w:val="TableText"/>
-              <w:spacing w:before="72" w:after="72"/>
-              <w:rPr>
-                <w:lang w:val="en-US"/>
-              </w:rPr>
-            </w:pPr>
-          </w:p>
-        </w:tc>
-        <w:tc>
-          <w:tcPr>
-            <w:tcW w:w="871" w:type="pct"/>
-          </w:tcPr>
-          <w:p>
-            <w:pPr>
-              <w:pStyle w:val="TableText"/>
-              <w:spacing w:before="72" w:after="72"/>
-              <w:rPr>
-                <w:lang w:val="en-US"/>
-              </w:rPr>
-            </w:pPr>
-          </w:p>
-        </w:tc>
-        <w:tc>
-          <w:tcPr>
-            <w:tcW w:w="732" w:type="pct"/>
-          </w:tcPr>
-          <w:p>
-            <w:pPr>
-              <w:pStyle w:val="TableText"/>
-              <w:spacing w:before="72" w:after="72"/>
-              <w:rPr>
-                <w:lang w:val="en-US"/>
-              </w:rPr>
-            </w:pPr>
-          </w:p>
-        </w:tc>
-        <w:tc>
-          <w:tcPr>
-            <w:tcW w:w="2806" w:type="pct"/>
-          </w:tcPr>
-          <w:p>
-            <w:pPr>
-              <w:pStyle w:val="TableText"/>
-              <w:spacing w:before="72" w:after="72"/>
-              <w:rPr>
-                <w:lang w:val="en-US"/>
-              </w:rPr>
-            </w:pPr>
-          </w:p>
-        </w:tc>
-      </w:tr>
-      <w:tr>
-        <w:trPr>
-          <w:cantSplit/>
-        </w:trPr>
-        <w:tc>
-          <w:tcPr>
-            <w:tcW w:w="591" w:type="pct"/>
-          </w:tcPr>
-          <w:p>
-            <w:pPr>
-              <w:pStyle w:val="TableText"/>
-              <w:spacing w:before="72" w:after="72"/>
-              <w:rPr>
-                <w:lang w:val="en-US"/>
-              </w:rPr>
-            </w:pPr>
-          </w:p>
-        </w:tc>
-        <w:tc>
-          <w:tcPr>
-            <w:tcW w:w="871" w:type="pct"/>
-          </w:tcPr>
-          <w:p>
-            <w:pPr>
-              <w:pStyle w:val="TableText"/>
-              <w:spacing w:before="72" w:after="72"/>
-              <w:rPr>
-                <w:lang w:val="en-US"/>
-              </w:rPr>
-            </w:pPr>
-          </w:p>
-        </w:tc>
-        <w:tc>
-          <w:tcPr>
-            <w:tcW w:w="732" w:type="pct"/>
-          </w:tcPr>
-          <w:p>
-            <w:pPr>
-              <w:pStyle w:val="TableText"/>
-              <w:spacing w:before="72" w:after="72"/>
-              <w:rPr>
-                <w:lang w:val="en-US"/>
-              </w:rPr>
-            </w:pPr>
-          </w:p>
-        </w:tc>
-        <w:tc>
-          <w:tcPr>
-            <w:tcW w:w="2806" w:type="pct"/>
-          </w:tcPr>
-          <w:p>
-            <w:pPr>
-              <w:pStyle w:val="TableText"/>
-              <w:spacing w:before="72" w:after="72"/>
-              <w:rPr>
-                <w:lang w:val="en-US"/>
-              </w:rPr>
-            </w:pPr>
-          </w:p>
-        </w:tc>
-      </w:tr>
-      <w:tr>
-        <w:trPr>
-          <w:cantSplit/>
-        </w:trPr>
-        <w:tc>
-          <w:tcPr>
-            <w:tcW w:w="591" w:type="pct"/>
-          </w:tcPr>
-          <w:p>
-            <w:pPr>
-              <w:pStyle w:val="TableText"/>
-              <w:spacing w:before="72" w:after="72"/>
-              <w:rPr>
-                <w:lang w:val="en-US"/>
-              </w:rPr>
-            </w:pPr>
-          </w:p>
-        </w:tc>
-        <w:tc>
-          <w:tcPr>
-            <w:tcW w:w="871" w:type="pct"/>
-          </w:tcPr>
-          <w:p>
-            <w:pPr>
-              <w:pStyle w:val="TableText"/>
-              <w:spacing w:before="72" w:after="72"/>
-              <w:rPr>
-                <w:lang w:val="en-US"/>
-              </w:rPr>
-            </w:pPr>
-          </w:p>
-        </w:tc>
-        <w:tc>
-          <w:tcPr>
-            <w:tcW w:w="732" w:type="pct"/>
-          </w:tcPr>
-          <w:p>
-            <w:pPr>
-              <w:pStyle w:val="TableText"/>
-              <w:spacing w:before="72" w:after="72"/>
-              <w:rPr>
-                <w:lang w:val="en-US"/>
-              </w:rPr>
-            </w:pPr>
-          </w:p>
-        </w:tc>
-        <w:tc>
-          <w:tcPr>
-            <w:tcW w:w="2806" w:type="pct"/>
-          </w:tcPr>
-          <w:p>
-            <w:pPr>
-              <w:pStyle w:val="TableText"/>
-              <w:spacing w:before="72" w:after="72"/>
-              <w:rPr>
-                <w:lang w:val="en-US"/>
-              </w:rPr>
-            </w:pPr>
-          </w:p>
-        </w:tc>
-      </w:tr>
-      <w:tr>
-        <w:trPr>
-          <w:cantSplit/>
-        </w:trPr>
-        <w:tc>
-          <w:tcPr>
-            <w:tcW w:w="591" w:type="pct"/>
-          </w:tcPr>
-          <w:p>
-            <w:pPr>
-              <w:pStyle w:val="TableText"/>
-              <w:spacing w:before="72" w:after="72"/>
-              <w:rPr>
-                <w:lang w:val="en-US"/>
-              </w:rPr>
-            </w:pPr>
-          </w:p>
-        </w:tc>
-        <w:tc>
-          <w:tcPr>
-            <w:tcW w:w="871" w:type="pct"/>
-          </w:tcPr>
-          <w:p>
-            <w:pPr>
-              <w:pStyle w:val="TableText"/>
-              <w:spacing w:before="72" w:after="72"/>
-              <w:rPr>
-                <w:lang w:val="en-US"/>
-              </w:rPr>
-            </w:pPr>
-          </w:p>
-        </w:tc>
-        <w:tc>
-          <w:tcPr>
-            <w:tcW w:w="732" w:type="pct"/>
-          </w:tcPr>
-          <w:p>
-            <w:pPr>
-              <w:pStyle w:val="TableText"/>
-              <w:spacing w:before="72" w:after="72"/>
-              <w:rPr>
-                <w:lang w:val="en-US"/>
-              </w:rPr>
-            </w:pPr>
-          </w:p>
-        </w:tc>
-        <w:tc>
-          <w:tcPr>
-            <w:tcW w:w="2806" w:type="pct"/>
-          </w:tcPr>
-          <w:p>
-            <w:pPr>
-              <w:pStyle w:val="TableText"/>
-              <w:spacing w:before="72" w:after="72"/>
-              <w:rPr>
-                <w:lang w:val="en-US"/>
-              </w:rPr>
-            </w:pPr>
-          </w:p>
-        </w:tc>
-      </w:tr>
-      <w:tr>
-        <w:trPr>
-          <w:cantSplit/>
-        </w:trPr>
-        <w:tc>
-          <w:tcPr>
-            <w:tcW w:w="591" w:type="pct"/>
-          </w:tcPr>
-          <w:p>
-            <w:pPr>
-              <w:pStyle w:val="TableText"/>
-              <w:spacing w:before="72" w:after="72"/>
-              <w:rPr>
-                <w:lang w:val="en-US"/>
-              </w:rPr>
-            </w:pPr>
-          </w:p>
-        </w:tc>
-        <w:tc>
-          <w:tcPr>
-            <w:tcW w:w="871" w:type="pct"/>
-          </w:tcPr>
-          <w:p>
-            <w:pPr>
-              <w:pStyle w:val="TableText"/>
-              <w:spacing w:before="72" w:after="72"/>
-              <w:rPr>
-                <w:lang w:val="en-US"/>
-              </w:rPr>
-            </w:pPr>
-          </w:p>
-        </w:tc>
-        <w:tc>
-          <w:tcPr>
-            <w:tcW w:w="732" w:type="pct"/>
-          </w:tcPr>
-          <w:p>
-            <w:pPr>
-              <w:pStyle w:val="TableText"/>
-              <w:spacing w:before="72" w:after="72"/>
-              <w:rPr>
-                <w:lang w:val="en-US"/>
-              </w:rPr>
-            </w:pPr>
-          </w:p>
-        </w:tc>
-        <w:tc>
-          <w:tcPr>
-            <w:tcW w:w="2806" w:type="pct"/>
-          </w:tcPr>
-          <w:p>
-            <w:pPr>
-              <w:pStyle w:val="TableText"/>
-              <w:spacing w:before="72" w:after="72"/>
-              <w:rPr>
-                <w:lang w:val="en-US"/>
-              </w:rPr>
-            </w:pPr>
-          </w:p>
-        </w:tc>
-      </w:tr>
-      <w:tr>
-        <w:trPr>
-          <w:cantSplit/>
-        </w:trPr>
-        <w:tc>
-          <w:tcPr>
-            <w:tcW w:w="591" w:type="pct"/>
-          </w:tcPr>
-          <w:p>
-            <w:pPr>
-              <w:pStyle w:val="TableText"/>
-              <w:spacing w:before="72" w:after="72"/>
-              <w:rPr>
-                <w:lang w:val="en-US"/>
-              </w:rPr>
-            </w:pPr>
-          </w:p>
-        </w:tc>
-        <w:tc>
-          <w:tcPr>
-            <w:tcW w:w="871" w:type="pct"/>
-          </w:tcPr>
-          <w:p>
-            <w:pPr>
-              <w:pStyle w:val="TableText"/>
-              <w:spacing w:before="72" w:after="72"/>
-              <w:rPr>
-                <w:lang w:val="en-US"/>
-              </w:rPr>
-            </w:pPr>
-          </w:p>
-        </w:tc>
-        <w:tc>
-          <w:tcPr>
-            <w:tcW w:w="732" w:type="pct"/>
-          </w:tcPr>
-          <w:p>
-            <w:pPr>
-              <w:pStyle w:val="TableText"/>
-              <w:spacing w:before="72" w:after="72"/>
-              <w:rPr>
-                <w:lang w:val="en-US"/>
-              </w:rPr>
-            </w:pPr>
-          </w:p>
-        </w:tc>
-        <w:tc>
-          <w:tcPr>
-            <w:tcW w:w="2806" w:type="pct"/>
-          </w:tcPr>
-          <w:p>
-            <w:pPr>
-              <w:pStyle w:val="TableText"/>
-              <w:spacing w:before="72" w:after="72"/>
-              <w:rPr>
-                <w:lang w:val="en-US"/>
-              </w:rPr>
-            </w:pPr>
-          </w:p>
-        </w:tc>
-      </w:tr>
-      <w:tr>
-        <w:trPr>
-          <w:cantSplit/>
-        </w:trPr>
-        <w:tc>
-          <w:tcPr>
-            <w:tcW w:w="591" w:type="pct"/>
-          </w:tcPr>
-          <w:p>
-            <w:pPr>
-              <w:pStyle w:val="TableText"/>
-              <w:spacing w:before="72" w:after="72"/>
-              <w:rPr>
-                <w:lang w:val="en-US"/>
-              </w:rPr>
-            </w:pPr>
-          </w:p>
-        </w:tc>
-        <w:tc>
-          <w:tcPr>
-            <w:tcW w:w="871" w:type="pct"/>
-          </w:tcPr>
-          <w:p>
-            <w:pPr>
-              <w:pStyle w:val="TableText"/>
-              <w:spacing w:before="72" w:after="72"/>
-              <w:rPr>
-                <w:lang w:val="en-US"/>
-              </w:rPr>
-            </w:pPr>
-          </w:p>
-        </w:tc>
-        <w:tc>
-          <w:tcPr>
-            <w:tcW w:w="732" w:type="pct"/>
-          </w:tcPr>
-          <w:p>
-            <w:pPr>
-              <w:pStyle w:val="TableText"/>
-              <w:spacing w:before="72" w:after="72"/>
-              <w:rPr>
-                <w:lang w:val="en-US"/>
-              </w:rPr>
-            </w:pPr>
-          </w:p>
-        </w:tc>
-        <w:tc>
-          <w:tcPr>
-            <w:tcW w:w="2806" w:type="pct"/>
-          </w:tcPr>
-          <w:p>
-            <w:pPr>
-              <w:pStyle w:val="TableText"/>
-              <w:spacing w:before="72" w:after="72"/>
-              <w:rPr>
-                <w:lang w:val="en-US"/>
-              </w:rPr>
-            </w:pPr>
-          </w:p>
-        </w:tc>
-      </w:tr>
-      <w:tr>
-        <w:trPr>
-          <w:cantSplit/>
-        </w:trPr>
-        <w:tc>
-          <w:tcPr>
-            <w:tcW w:w="591" w:type="pct"/>
-          </w:tcPr>
-          <w:p>
-            <w:pPr>
-              <w:pStyle w:val="TableText"/>
-              <w:spacing w:before="72" w:after="72"/>
-              <w:rPr>
-                <w:lang w:val="en-US"/>
-              </w:rPr>
-            </w:pPr>
-          </w:p>
-        </w:tc>
-        <w:tc>
-          <w:tcPr>
-            <w:tcW w:w="871" w:type="pct"/>
-          </w:tcPr>
-          <w:p>
-            <w:pPr>
-              <w:pStyle w:val="TableText"/>
-              <w:spacing w:before="72" w:after="72"/>
-              <w:rPr>
-                <w:lang w:val="en-US"/>
-              </w:rPr>
-            </w:pPr>
-          </w:p>
-        </w:tc>
-        <w:tc>
-          <w:tcPr>
-            <w:tcW w:w="732" w:type="pct"/>
-          </w:tcPr>
-          <w:p>
-            <w:pPr>
-              <w:pStyle w:val="TableText"/>
-              <w:spacing w:before="72" w:after="72"/>
-              <w:rPr>
-                <w:lang w:val="en-US"/>
-              </w:rPr>
-            </w:pPr>
-          </w:p>
-        </w:tc>
-        <w:tc>
-          <w:tcPr>
-            <w:tcW w:w="2806" w:type="pct"/>
-          </w:tcPr>
-          <w:p>
-            <w:pPr>
-              <w:pStyle w:val="TableText"/>
-              <w:spacing w:before="72" w:after="72"/>
-              <w:rPr>
-                <w:lang w:val="en-US"/>
-              </w:rPr>
-            </w:pPr>
-          </w:p>
-        </w:tc>
-      </w:tr>
     </w:tbl>
     <w:p>
       <w:pPr>
-        <w:rPr>
-          <w:lang w:val="en-US"/>
-        </w:rPr>
-      </w:pPr>
-      <w:r>
-        <w:rPr>
-          <w:lang w:val="en-US"/>
-        </w:rPr>
-        <w:t xml:space="preserve"> </w:t>
-      </w:r>
-    </w:p>
-    <w:p>
-      <w:pPr>
-        <w:rPr>
-          <w:lang w:val="en-US"/>
-        </w:rPr>
-      </w:pPr>
-    </w:p>
-    <w:p>
-      <w:pPr>
         <w:pStyle w:val="Heading1"/>
         <w:rPr>
           <w:lang w:val="en-US"/>
         </w:rPr>
       </w:pPr>
-      <w:bookmarkStart w:id="29" w:name="_Toc465781048"/>
+      <w:bookmarkStart w:id="26" w:name="_Toc465781048"/>
       <w:r>
         <w:rPr>
           <w:lang w:val="en-US"/>
@@ -5877,7 +5357,7 @@
         <w:lastRenderedPageBreak/>
         <w:t>Use case Specification</w:t>
       </w:r>
-      <w:bookmarkEnd w:id="29"/>
+      <w:bookmarkEnd w:id="26"/>
     </w:p>
     <w:p>
       <w:pPr>
@@ -5993,11 +5473,11 @@
       <w:pPr>
         <w:pStyle w:val="Heading2"/>
       </w:pPr>
-      <w:bookmarkStart w:id="30" w:name="_Toc465781049"/>
+      <w:bookmarkStart w:id="27" w:name="_Toc465781049"/>
       <w:r>
         <w:t>Introduction</w:t>
       </w:r>
-      <w:bookmarkEnd w:id="30"/>
+      <w:bookmarkEnd w:id="27"/>
     </w:p>
     <w:p>
       <w:pPr>
@@ -6006,16 +5486,16 @@
           <w:lang w:val="en-US"/>
         </w:rPr>
       </w:pPr>
-      <w:bookmarkStart w:id="31" w:name="_Toc179000880"/>
-      <w:bookmarkStart w:id="32" w:name="_Toc465781050"/>
+      <w:bookmarkStart w:id="28" w:name="_Toc179000880"/>
+      <w:bookmarkStart w:id="29" w:name="_Toc465781050"/>
       <w:r>
         <w:rPr>
           <w:lang w:val="en-US"/>
         </w:rPr>
         <w:t>Document Purpose</w:t>
       </w:r>
-      <w:bookmarkEnd w:id="31"/>
-      <w:bookmarkEnd w:id="32"/>
+      <w:bookmarkEnd w:id="28"/>
+      <w:bookmarkEnd w:id="29"/>
     </w:p>
     <w:p>
       <w:pPr>
@@ -6083,20 +5563,20 @@
           <w:lang w:val="en-US"/>
         </w:rPr>
       </w:pPr>
-      <w:bookmarkStart w:id="33" w:name="_Toc128880752"/>
-      <w:bookmarkStart w:id="34" w:name="_Toc128889216"/>
-      <w:bookmarkStart w:id="35" w:name="_Toc179000881"/>
-      <w:bookmarkStart w:id="36" w:name="_Toc465781051"/>
+      <w:bookmarkStart w:id="30" w:name="_Toc128880752"/>
+      <w:bookmarkStart w:id="31" w:name="_Toc128889216"/>
+      <w:bookmarkStart w:id="32" w:name="_Toc179000881"/>
+      <w:bookmarkStart w:id="33" w:name="_Toc465781051"/>
       <w:r>
         <w:rPr>
           <w:lang w:val="en-US"/>
         </w:rPr>
         <w:t>Document Scope</w:t>
       </w:r>
+      <w:bookmarkEnd w:id="30"/>
+      <w:bookmarkEnd w:id="31"/>
+      <w:bookmarkEnd w:id="32"/>
       <w:bookmarkEnd w:id="33"/>
-      <w:bookmarkEnd w:id="34"/>
-      <w:bookmarkEnd w:id="35"/>
-      <w:bookmarkEnd w:id="36"/>
     </w:p>
     <w:p>
       <w:pPr>
@@ -6182,24 +5662,24 @@
           <w:lang w:val="en-US"/>
         </w:rPr>
       </w:pPr>
-      <w:bookmarkStart w:id="37" w:name="_Toc121196198"/>
-      <w:bookmarkStart w:id="38" w:name="_Toc121199452"/>
-      <w:bookmarkStart w:id="39" w:name="_Toc128880753"/>
-      <w:bookmarkStart w:id="40" w:name="_Toc128889217"/>
-      <w:bookmarkStart w:id="41" w:name="_Toc179000882"/>
-      <w:bookmarkStart w:id="42" w:name="_Toc465781052"/>
+      <w:bookmarkStart w:id="34" w:name="_Toc121196198"/>
+      <w:bookmarkStart w:id="35" w:name="_Toc121199452"/>
+      <w:bookmarkStart w:id="36" w:name="_Toc128880753"/>
+      <w:bookmarkStart w:id="37" w:name="_Toc128889217"/>
+      <w:bookmarkStart w:id="38" w:name="_Toc179000882"/>
+      <w:bookmarkStart w:id="39" w:name="_Toc465781052"/>
       <w:r>
         <w:rPr>
           <w:lang w:val="en-US"/>
         </w:rPr>
         <w:t>Document Overview</w:t>
       </w:r>
+      <w:bookmarkEnd w:id="34"/>
+      <w:bookmarkEnd w:id="35"/>
+      <w:bookmarkEnd w:id="36"/>
       <w:bookmarkEnd w:id="37"/>
       <w:bookmarkEnd w:id="38"/>
       <w:bookmarkEnd w:id="39"/>
-      <w:bookmarkEnd w:id="40"/>
-      <w:bookmarkEnd w:id="41"/>
-      <w:bookmarkEnd w:id="42"/>
     </w:p>
     <w:p>
       <w:pPr>
@@ -6471,43 +5951,43 @@
       <w:pPr>
         <w:pStyle w:val="Heading2"/>
       </w:pPr>
-      <w:bookmarkStart w:id="43" w:name="_Toc423410240"/>
-      <w:bookmarkStart w:id="44" w:name="_Toc425054506"/>
-      <w:bookmarkStart w:id="45" w:name="_Toc18988769"/>
+      <w:bookmarkStart w:id="40" w:name="_Toc423410240"/>
+      <w:bookmarkStart w:id="41" w:name="_Toc425054506"/>
+      <w:bookmarkStart w:id="42" w:name="_Toc18988769"/>
       <w:r>
         <w:br w:type="page"/>
       </w:r>
-      <w:bookmarkStart w:id="46" w:name="_Toc179000883"/>
-      <w:bookmarkStart w:id="47" w:name="_Toc465781053"/>
+      <w:bookmarkStart w:id="43" w:name="_Toc179000883"/>
+      <w:bookmarkStart w:id="44" w:name="_Toc465781053"/>
       <w:r>
         <w:lastRenderedPageBreak/>
         <w:t>Brief Description</w:t>
       </w:r>
+      <w:bookmarkEnd w:id="43"/>
+      <w:bookmarkEnd w:id="44"/>
+    </w:p>
+    <w:p>
+      <w:bookmarkStart w:id="45" w:name="_Toc423410238"/>
+      <w:bookmarkStart w:id="46" w:name="_Toc425054504"/>
+      <w:bookmarkStart w:id="47" w:name="_Toc18988767"/>
+      <w:r>
+        <w:t>Users will be able to create service requests that will be saved and visible to other users.</w:t>
+      </w:r>
+      <w:bookmarkEnd w:id="45"/>
       <w:bookmarkEnd w:id="46"/>
       <w:bookmarkEnd w:id="47"/>
     </w:p>
     <w:p>
-      <w:bookmarkStart w:id="48" w:name="_Toc423410238"/>
-      <w:bookmarkStart w:id="49" w:name="_Toc425054504"/>
-      <w:bookmarkStart w:id="50" w:name="_Toc18988767"/>
-      <w:r>
-        <w:t>Users will be able to create service requests that will be saved and visible to other users.</w:t>
+      <w:pPr>
+        <w:pStyle w:val="Heading2"/>
+      </w:pPr>
+      <w:bookmarkStart w:id="48" w:name="_Toc179000884"/>
+      <w:bookmarkStart w:id="49" w:name="_Toc465781054"/>
+      <w:r>
+        <w:t>Preconditions</w:t>
       </w:r>
       <w:bookmarkEnd w:id="48"/>
       <w:bookmarkEnd w:id="49"/>
-      <w:bookmarkEnd w:id="50"/>
-    </w:p>
-    <w:p>
-      <w:pPr>
-        <w:pStyle w:val="Heading2"/>
-      </w:pPr>
-      <w:bookmarkStart w:id="51" w:name="_Toc179000884"/>
-      <w:bookmarkStart w:id="52" w:name="_Toc465781054"/>
-      <w:r>
-        <w:t>Preconditions</w:t>
-      </w:r>
-      <w:bookmarkEnd w:id="51"/>
-      <w:bookmarkEnd w:id="52"/>
     </w:p>
     <w:p>
       <w:pPr>
@@ -6552,16 +6032,16 @@
       <w:pPr>
         <w:pStyle w:val="Heading2"/>
       </w:pPr>
-      <w:bookmarkStart w:id="53" w:name="_Toc179000885"/>
-      <w:bookmarkStart w:id="54" w:name="_Toc465781055"/>
+      <w:bookmarkStart w:id="50" w:name="_Toc179000885"/>
+      <w:bookmarkStart w:id="51" w:name="_Toc465781055"/>
       <w:r>
         <w:t>Basic Flow</w:t>
       </w:r>
-      <w:bookmarkEnd w:id="43"/>
-      <w:bookmarkEnd w:id="44"/>
-      <w:bookmarkEnd w:id="45"/>
-      <w:bookmarkEnd w:id="53"/>
-      <w:bookmarkEnd w:id="54"/>
+      <w:bookmarkEnd w:id="40"/>
+      <w:bookmarkEnd w:id="41"/>
+      <w:bookmarkEnd w:id="42"/>
+      <w:bookmarkEnd w:id="50"/>
+      <w:bookmarkEnd w:id="51"/>
     </w:p>
     <w:p>
       <w:pPr>
@@ -6569,10 +6049,10 @@
           <w:b/>
         </w:rPr>
       </w:pPr>
-      <w:bookmarkStart w:id="55" w:name="_Toc18988770"/>
-      <w:bookmarkStart w:id="56" w:name="_Toc179000886"/>
-      <w:bookmarkStart w:id="57" w:name="_Toc423410241"/>
-      <w:bookmarkStart w:id="58" w:name="_Toc425054507"/>
+      <w:bookmarkStart w:id="52" w:name="_Toc18988770"/>
+      <w:bookmarkStart w:id="53" w:name="_Toc179000886"/>
+      <w:bookmarkStart w:id="54" w:name="_Toc423410241"/>
+      <w:bookmarkStart w:id="55" w:name="_Toc425054507"/>
       <w:r>
         <w:rPr>
           <w:b/>
@@ -6583,7 +6063,7 @@
         <w:rPr>
           <w:b/>
         </w:rPr>
-        <w:t>Log In</w:t>
+        <w:t>Select Create Service Request</w:t>
       </w:r>
       <w:r>
         <w:rPr>
@@ -6600,7 +6080,7 @@
         </w:numPr>
       </w:pPr>
       <w:r>
-        <w:t xml:space="preserve">The use case begins when the actor </w:t>
+        <w:t xml:space="preserve">The use case begins when a logged-in </w:t>
       </w:r>
       <w:r>
         <w:rPr>
@@ -6609,7 +6089,10 @@
         <w:t>User</w:t>
       </w:r>
       <w:r>
-        <w:t xml:space="preserve"> navigates to the website and satisfactorily inputs their credentials.</w:t>
+        <w:t xml:space="preserve"> </w:t>
+      </w:r>
+      <w:r>
+        <w:t>the option in the navigation bar to create a service request.</w:t>
       </w:r>
     </w:p>
     <w:p>
@@ -6628,7 +6111,7 @@
         <w:rPr>
           <w:b/>
         </w:rPr>
-        <w:t>Select Create Service Request</w:t>
+        <w:t>Populate Service Request Form Fields</w:t>
       </w:r>
       <w:r>
         <w:rPr>
@@ -6645,32 +6128,16 @@
         </w:numPr>
       </w:pPr>
       <w:r>
-        <w:t>The user clicks the option in the navigation bar to create a service request.</w:t>
-      </w:r>
-    </w:p>
-    <w:p>
-      <w:pPr>
-        <w:rPr>
-          <w:b/>
-        </w:rPr>
-      </w:pPr>
-      <w:r>
-        <w:rPr>
-          <w:b/>
-        </w:rPr>
-        <w:t>{</w:t>
-      </w:r>
-      <w:r>
-        <w:rPr>
-          <w:b/>
-        </w:rPr>
-        <w:t>Populate Service Request Form Fields</w:t>
-      </w:r>
-      <w:r>
-        <w:rPr>
-          <w:b/>
-        </w:rPr>
-        <w:t>}</w:t>
+        <w:t xml:space="preserve">The system displays a service request form, with fields including: </w:t>
+      </w:r>
+      <w:r>
+        <w:t xml:space="preserve">“Location”, </w:t>
+      </w:r>
+      <w:r>
+        <w:t>“Description”, “</w:t>
+      </w:r>
+      <w:r>
+        <w:t>Upload Photo”.</w:t>
       </w:r>
     </w:p>
     <w:p>
@@ -6681,7 +6148,32 @@
         </w:numPr>
       </w:pPr>
       <w:r>
-        <w:t>The system displays a service request form, with fields including: “Title”, “Description”, “Location”, “Facility Name,” and “Upload Photo”. [CONFORM THIS TO THE PROJECT PROPOSAL.</w:t>
+        <w:t>The user clicks the submit button.</w:t>
+      </w:r>
+    </w:p>
+    <w:p>
+      <w:pPr>
+        <w:rPr>
+          <w:b/>
+        </w:rPr>
+      </w:pPr>
+      <w:r>
+        <w:rPr>
+          <w:b/>
+        </w:rPr>
+        <w:t>{</w:t>
+      </w:r>
+      <w:r>
+        <w:rPr>
+          <w:b/>
+        </w:rPr>
+        <w:t>Add Service Request to Database</w:t>
+      </w:r>
+      <w:r>
+        <w:rPr>
+          <w:b/>
+        </w:rPr>
+        <w:t>}</w:t>
       </w:r>
     </w:p>
     <w:p>
@@ -6692,26 +6184,42 @@
         </w:numPr>
       </w:pPr>
       <w:r>
-        <w:t>The user clicks the submit button.</w:t>
-      </w:r>
-    </w:p>
-    <w:p>
-      <w:pPr>
+        <w:t xml:space="preserve">The information submitted by the user is saved to the </w:t>
+      </w:r>
+      <w:r>
         <w:rPr>
           <w:b/>
         </w:rPr>
-      </w:pPr>
+        <w:t>system database</w:t>
+      </w:r>
+      <w:r>
+        <w:t>.</w:t>
+      </w:r>
+    </w:p>
+    <w:p>
       <w:r>
         <w:rPr>
           <w:b/>
         </w:rPr>
-        <w:t>{</w:t>
+        <w:t xml:space="preserve">{Send </w:t>
       </w:r>
       <w:r>
         <w:rPr>
           <w:b/>
         </w:rPr>
-        <w:t>Add Service Request to Database</w:t>
+        <w:t>E</w:t>
+      </w:r>
+      <w:r>
+        <w:rPr>
+          <w:b/>
+        </w:rPr>
+        <w:t>mail</w:t>
+      </w:r>
+      <w:r>
+        <w:rPr>
+          <w:b/>
+        </w:rPr>
+        <w:t>s</w:t>
       </w:r>
       <w:r>
         <w:rPr>
@@ -6728,48 +6236,16 @@
         </w:numPr>
       </w:pPr>
       <w:r>
-        <w:t xml:space="preserve">The information submitted by the user is saved to the </w:t>
+        <w:t xml:space="preserve">The </w:t>
       </w:r>
       <w:r>
         <w:rPr>
           <w:b/>
         </w:rPr>
-        <w:t>system database</w:t>
-      </w:r>
-      <w:r>
-        <w:t>.</w:t>
-      </w:r>
-    </w:p>
-    <w:p>
-      <w:r>
-        <w:rPr>
-          <w:b/>
-        </w:rPr>
-        <w:t xml:space="preserve">{Send </w:t>
-      </w:r>
-      <w:r>
-        <w:rPr>
-          <w:b/>
-        </w:rPr>
-        <w:t>E</w:t>
-      </w:r>
-      <w:r>
-        <w:rPr>
-          <w:b/>
-        </w:rPr>
-        <w:t>mail</w:t>
-      </w:r>
-      <w:r>
-        <w:rPr>
-          <w:b/>
-        </w:rPr>
-        <w:t>s</w:t>
-      </w:r>
-      <w:r>
-        <w:rPr>
-          <w:b/>
-        </w:rPr>
-        <w:t>}</w:t>
+        <w:t>email system</w:t>
+      </w:r>
+      <w:r>
+        <w:t xml:space="preserve"> sends an email to the user confirming that their service request was received.</w:t>
       </w:r>
     </w:p>
     <w:p>
@@ -6789,7 +6265,59 @@
         <w:t>email system</w:t>
       </w:r>
       <w:r>
-        <w:t xml:space="preserve"> sends an email to the user confirming that their service request was received.</w:t>
+        <w:t xml:space="preserve"> sends an email to the </w:t>
+      </w:r>
+      <w:r>
+        <w:rPr>
+          <w:b/>
+        </w:rPr>
+        <w:t xml:space="preserve">property </w:t>
+      </w:r>
+      <w:r>
+        <w:rPr>
+          <w:b/>
+        </w:rPr>
+        <w:t>manager</w:t>
+      </w:r>
+      <w:r>
+        <w:t xml:space="preserve"> (if one is on record for the particular property) confirming that their service request was received.</w:t>
+      </w:r>
+    </w:p>
+    <w:p>
+      <w:pPr>
+        <w:rPr>
+          <w:b/>
+        </w:rPr>
+      </w:pPr>
+      <w:r>
+        <w:rPr>
+          <w:b/>
+        </w:rPr>
+        <w:t xml:space="preserve">{Use </w:t>
+      </w:r>
+      <w:r>
+        <w:rPr>
+          <w:b/>
+        </w:rPr>
+        <w:t>C</w:t>
+      </w:r>
+      <w:r>
+        <w:rPr>
+          <w:b/>
+        </w:rPr>
+        <w:t xml:space="preserve">ase </w:t>
+      </w:r>
+      <w:r>
+        <w:rPr>
+          <w:b/>
+        </w:rPr>
+        <w:t>E</w:t>
+      </w:r>
+      <w:r>
+        <w:rPr>
+          <w:b/>
+        </w:rPr>
+        <w:t>nds}</w:t>
       </w:r>
     </w:p>
     <w:p>
@@ -6800,78 +6328,6 @@
         </w:numPr>
       </w:pPr>
       <w:r>
-        <w:t xml:space="preserve">The </w:t>
-      </w:r>
-      <w:r>
-        <w:rPr>
-          <w:b/>
-        </w:rPr>
-        <w:t>email system</w:t>
-      </w:r>
-      <w:r>
-        <w:t xml:space="preserve"> sends an email to the </w:t>
-      </w:r>
-      <w:r>
-        <w:rPr>
-          <w:b/>
-        </w:rPr>
-        <w:t xml:space="preserve">property </w:t>
-      </w:r>
-      <w:r>
-        <w:rPr>
-          <w:b/>
-        </w:rPr>
-        <w:t>manager</w:t>
-      </w:r>
-      <w:r>
-        <w:t xml:space="preserve"> (if one is on record for the particular property) confirming that their service request was received.</w:t>
-      </w:r>
-    </w:p>
-    <w:p>
-      <w:pPr>
-        <w:rPr>
-          <w:b/>
-        </w:rPr>
-      </w:pPr>
-      <w:r>
-        <w:rPr>
-          <w:b/>
-        </w:rPr>
-        <w:t xml:space="preserve">{Use </w:t>
-      </w:r>
-      <w:r>
-        <w:rPr>
-          <w:b/>
-        </w:rPr>
-        <w:t>C</w:t>
-      </w:r>
-      <w:r>
-        <w:rPr>
-          <w:b/>
-        </w:rPr>
-        <w:t xml:space="preserve">ase </w:t>
-      </w:r>
-      <w:r>
-        <w:rPr>
-          <w:b/>
-        </w:rPr>
-        <w:t>E</w:t>
-      </w:r>
-      <w:r>
-        <w:rPr>
-          <w:b/>
-        </w:rPr>
-        <w:t>nds}</w:t>
-      </w:r>
-    </w:p>
-    <w:p>
-      <w:pPr>
-        <w:numPr>
-          <w:ilvl w:val="0"/>
-          <w:numId w:val="12"/>
-        </w:numPr>
-      </w:pPr>
-      <w:r>
         <w:t>The use case ends</w:t>
       </w:r>
       <w:r>
@@ -6882,23 +6338,23 @@
       <w:pPr>
         <w:pStyle w:val="Heading2"/>
       </w:pPr>
-      <w:bookmarkStart w:id="59" w:name="_Toc465781056"/>
+      <w:bookmarkStart w:id="56" w:name="_Toc465781056"/>
       <w:r>
         <w:t>Alternative Flows</w:t>
       </w:r>
-      <w:bookmarkEnd w:id="55"/>
+      <w:bookmarkEnd w:id="52"/>
+      <w:bookmarkEnd w:id="53"/>
       <w:bookmarkEnd w:id="56"/>
-      <w:bookmarkEnd w:id="59"/>
     </w:p>
     <w:p>
       <w:pPr>
         <w:pStyle w:val="Heading3"/>
       </w:pPr>
-      <w:bookmarkStart w:id="60" w:name="_Toc465781057"/>
+      <w:bookmarkStart w:id="57" w:name="_Toc465781057"/>
       <w:r>
         <w:t>Handle Database Error</w:t>
       </w:r>
-      <w:bookmarkEnd w:id="60"/>
+      <w:bookmarkEnd w:id="57"/>
     </w:p>
     <w:p>
       <w:pPr>
@@ -6939,7 +6395,7 @@
         </w:numPr>
       </w:pPr>
       <w:r>
-        <w:t xml:space="preserve">[The system creates an </w:t>
+        <w:t xml:space="preserve">The system creates an </w:t>
       </w:r>
       <w:r>
         <w:rPr>
@@ -6959,7 +6415,10 @@
         <w:t>event log</w:t>
       </w:r>
       <w:r>
-        <w:t xml:space="preserve"> entry includes the user and information about the service request if it is available.]</w:t>
+        <w:t xml:space="preserve"> entry includes the user and information about the service request </w:t>
+      </w:r>
+      <w:r>
+        <w:t>if it is available.</w:t>
       </w:r>
     </w:p>
     <w:p>
@@ -6971,7 +6430,6 @@
         </w:numPr>
       </w:pPr>
       <w:r>
-        <w:lastRenderedPageBreak/>
         <w:t xml:space="preserve">The use case resumes the basic flow at </w:t>
       </w:r>
       <w:r>
@@ -6986,11 +6444,12 @@
       <w:pPr>
         <w:pStyle w:val="Heading3"/>
       </w:pPr>
-      <w:bookmarkStart w:id="61" w:name="_Toc465781058"/>
-      <w:r>
+      <w:bookmarkStart w:id="58" w:name="_Toc465781058"/>
+      <w:r>
+        <w:lastRenderedPageBreak/>
         <w:t>Handle Email System Error</w:t>
       </w:r>
-      <w:bookmarkEnd w:id="61"/>
+      <w:bookmarkEnd w:id="58"/>
     </w:p>
     <w:p>
       <w:pPr>
@@ -7039,7 +6498,25 @@
         </w:numPr>
       </w:pPr>
       <w:r>
-        <w:t>[The system creates an event log entry to record the fact that an email system error occurred. The event log entry includes the user and information about the service request if it is available.</w:t>
+        <w:t xml:space="preserve">[The system creates an </w:t>
+      </w:r>
+      <w:r>
+        <w:rPr>
+          <w:b/>
+        </w:rPr>
+        <w:t>event log</w:t>
+      </w:r>
+      <w:r>
+        <w:t xml:space="preserve"> entry to record the fact that an email system error occurred. The </w:t>
+      </w:r>
+      <w:r>
+        <w:rPr>
+          <w:b/>
+        </w:rPr>
+        <w:t>event log</w:t>
+      </w:r>
+      <w:r>
+        <w:t xml:space="preserve"> entry includes the user and information about the service request if it is available.</w:t>
       </w:r>
       <w:r>
         <w:t xml:space="preserve"> The administrator will be able to view the event log.</w:t>
@@ -7071,27 +6548,33 @@
       <w:pPr>
         <w:pStyle w:val="Heading3"/>
       </w:pPr>
-      <w:bookmarkStart w:id="62" w:name="_Toc465781059"/>
-      <w:r>
-        <w:t>[Issues like photo size is too big?]</w:t>
-      </w:r>
-      <w:bookmarkStart w:id="63" w:name="_Toc18988783"/>
-      <w:bookmarkStart w:id="64" w:name="_Toc18988781"/>
-      <w:bookmarkEnd w:id="57"/>
-      <w:bookmarkEnd w:id="58"/>
+      <w:bookmarkStart w:id="59" w:name="_Toc465781059"/>
+      <w:r>
+        <w:t>[</w:t>
+      </w:r>
+      <w:r>
+        <w:t>What other potential issues am I missing?</w:t>
+      </w:r>
+      <w:r>
+        <w:t>]</w:t>
+      </w:r>
+      <w:bookmarkStart w:id="60" w:name="_Toc18988783"/>
+      <w:bookmarkStart w:id="61" w:name="_Toc18988781"/>
+      <w:bookmarkEnd w:id="54"/>
+      <w:bookmarkEnd w:id="55"/>
+      <w:bookmarkEnd w:id="59"/>
+    </w:p>
+    <w:p>
+      <w:pPr>
+        <w:pStyle w:val="Heading2"/>
+      </w:pPr>
+      <w:bookmarkStart w:id="62" w:name="_Toc179000892"/>
+      <w:bookmarkStart w:id="63" w:name="_Toc465781060"/>
+      <w:r>
+        <w:t>Post-Conditions</w:t>
+      </w:r>
       <w:bookmarkEnd w:id="62"/>
-    </w:p>
-    <w:p>
-      <w:pPr>
-        <w:pStyle w:val="Heading2"/>
-      </w:pPr>
-      <w:bookmarkStart w:id="65" w:name="_Toc179000892"/>
-      <w:bookmarkStart w:id="66" w:name="_Toc465781060"/>
-      <w:r>
-        <w:t>Post-Conditions</w:t>
-      </w:r>
-      <w:bookmarkEnd w:id="65"/>
-      <w:bookmarkEnd w:id="66"/>
+      <w:bookmarkEnd w:id="63"/>
     </w:p>
     <w:p>
       <w:pPr>
@@ -7101,12 +6584,12 @@
           <w:numId w:val="15"/>
         </w:numPr>
       </w:pPr>
-      <w:bookmarkStart w:id="67" w:name="_Toc423410239"/>
-      <w:bookmarkStart w:id="68" w:name="_Toc425054505"/>
-      <w:bookmarkStart w:id="69" w:name="_Toc18988784"/>
-      <w:bookmarkStart w:id="70" w:name="_Toc423410251"/>
-      <w:bookmarkStart w:id="71" w:name="_Toc425054510"/>
-      <w:bookmarkStart w:id="72" w:name="_Toc18988782"/>
+      <w:bookmarkStart w:id="64" w:name="_Toc423410239"/>
+      <w:bookmarkStart w:id="65" w:name="_Toc425054505"/>
+      <w:bookmarkStart w:id="66" w:name="_Toc18988784"/>
+      <w:bookmarkStart w:id="67" w:name="_Toc423410251"/>
+      <w:bookmarkStart w:id="68" w:name="_Toc425054510"/>
+      <w:bookmarkStart w:id="69" w:name="_Toc18988782"/>
       <w:r>
         <w:t xml:space="preserve">The </w:t>
       </w:r>
@@ -7166,15 +6649,27 @@
         <w:rPr>
           <w:b/>
         </w:rPr>
-        <w:t>[SUBFLOWS REQUIRED???]</w:t>
-      </w:r>
-    </w:p>
+        <w:t>[SUBFLOWS REQUIRED???</w:t>
+      </w:r>
+      <w:r>
+        <w:rPr>
+          <w:b/>
+        </w:rPr>
+        <w:t xml:space="preserve"> WHAT WOULD THEY BE IN THIS CASE?</w:t>
+      </w:r>
+      <w:r>
+        <w:rPr>
+          <w:b/>
+        </w:rPr>
+        <w:t>]</w:t>
+      </w:r>
+    </w:p>
+    <w:bookmarkEnd w:id="64"/>
+    <w:bookmarkEnd w:id="65"/>
+    <w:bookmarkEnd w:id="66"/>
     <w:bookmarkEnd w:id="67"/>
     <w:bookmarkEnd w:id="68"/>
     <w:bookmarkEnd w:id="69"/>
-    <w:bookmarkEnd w:id="70"/>
-    <w:bookmarkEnd w:id="71"/>
-    <w:bookmarkEnd w:id="72"/>
     <w:p>
       <w:pPr>
         <w:pStyle w:val="Heading2"/>
@@ -7182,88 +6677,121 @@
       <w:r>
         <w:br w:type="page"/>
       </w:r>
-      <w:bookmarkStart w:id="73" w:name="_Toc179000893"/>
-      <w:bookmarkStart w:id="74" w:name="_Toc465781061"/>
+      <w:bookmarkStart w:id="70" w:name="_Toc179000893"/>
+      <w:bookmarkStart w:id="71" w:name="_Toc465781061"/>
       <w:r>
         <w:lastRenderedPageBreak/>
         <w:t>Special Requirements</w:t>
       </w:r>
+      <w:bookmarkEnd w:id="70"/>
+      <w:bookmarkEnd w:id="71"/>
+    </w:p>
+    <w:p>
+      <w:r>
+        <w:t xml:space="preserve">The </w:t>
+      </w:r>
+      <w:r>
+        <w:t xml:space="preserve">system </w:t>
+      </w:r>
+      <w:r>
+        <w:t xml:space="preserve">shall </w:t>
+      </w:r>
+      <w:r>
+        <w:t xml:space="preserve">correctly register the creation of a service request in </w:t>
+      </w:r>
+      <w:r>
+        <w:t xml:space="preserve">at least 99% of </w:t>
+      </w:r>
+      <w:r>
+        <w:t>instances where a user attempts to create a service request</w:t>
+      </w:r>
+      <w:r>
+        <w:t>.</w:t>
+      </w:r>
+    </w:p>
+    <w:p>
+      <w:pPr>
+        <w:pStyle w:val="Heading2"/>
+      </w:pPr>
+      <w:bookmarkStart w:id="72" w:name="_Toc179000894"/>
+      <w:bookmarkStart w:id="73" w:name="_Toc465781062"/>
+      <w:r>
+        <w:t>Extensibility</w:t>
+      </w:r>
+      <w:bookmarkEnd w:id="72"/>
       <w:bookmarkEnd w:id="73"/>
+    </w:p>
+    <w:p>
+      <w:r>
+        <w:t>No public extension points defined.</w:t>
+      </w:r>
+    </w:p>
+    <w:p>
+      <w:pPr>
+        <w:pStyle w:val="Heading2"/>
+      </w:pPr>
+      <w:bookmarkStart w:id="74" w:name="_Toc179000895"/>
+      <w:bookmarkStart w:id="75" w:name="_Toc465781063"/>
+      <w:r>
+        <w:t>Scenarios</w:t>
+      </w:r>
+      <w:bookmarkEnd w:id="60"/>
       <w:bookmarkEnd w:id="74"/>
-    </w:p>
-    <w:p>
-      <w:r>
-        <w:t xml:space="preserve">The </w:t>
-      </w:r>
-      <w:r>
-        <w:t xml:space="preserve">system </w:t>
-      </w:r>
-      <w:r>
-        <w:t xml:space="preserve">shall </w:t>
-      </w:r>
-      <w:r>
-        <w:t xml:space="preserve">correctly register the creation of a service request in </w:t>
-      </w:r>
-      <w:r>
-        <w:t xml:space="preserve">at least 99% of </w:t>
-      </w:r>
-      <w:r>
-        <w:t>instances where a user attempts to create a service request</w:t>
-      </w:r>
-      <w:r>
-        <w:t>.</w:t>
-      </w:r>
-    </w:p>
-    <w:p>
-      <w:pPr>
-        <w:pStyle w:val="Heading2"/>
-      </w:pPr>
-      <w:bookmarkStart w:id="75" w:name="_Toc179000894"/>
-      <w:bookmarkStart w:id="76" w:name="_Toc465781062"/>
-      <w:r>
-        <w:t>Extensibility</w:t>
-      </w:r>
       <w:bookmarkEnd w:id="75"/>
-      <w:bookmarkEnd w:id="76"/>
-    </w:p>
-    <w:p>
-      <w:r>
+    </w:p>
+    <w:p>
+      <w:pPr>
+        <w:rPr>
+          <w:highlight w:val="lightGray"/>
+        </w:rPr>
+      </w:pPr>
+      <w:r>
+        <w:rPr>
+          <w:highlight w:val="lightGray"/>
+        </w:rPr>
         <w:t>[</w:t>
       </w:r>
       <w:r>
-        <w:t>This section lists any public extension points that the use case makes available for other use cases to extend.</w:t>
-      </w:r>
-      <w:r>
+        <w:rPr>
+          <w:highlight w:val="lightGray"/>
+        </w:rPr>
+        <w:t>this section is not in the ATM example…</w:t>
+      </w:r>
+      <w:r>
+        <w:rPr>
+          <w:highlight w:val="lightGray"/>
+        </w:rPr>
         <w:t>]</w:t>
       </w:r>
     </w:p>
     <w:p>
-      <w:r>
-        <w:t>[</w:t>
-      </w:r>
-      <w:r>
-        <w:t>No public extension points defined.</w:t>
-      </w:r>
-      <w:r>
-        <w:t>???]</w:t>
-      </w:r>
-    </w:p>
-    <w:p>
-      <w:pPr>
-        <w:pStyle w:val="Heading2"/>
-      </w:pPr>
-      <w:bookmarkStart w:id="77" w:name="_Toc179000895"/>
-      <w:bookmarkStart w:id="78" w:name="_Toc465781063"/>
-      <w:r>
-        <w:t>Scenarios</w:t>
-      </w:r>
-      <w:bookmarkEnd w:id="63"/>
-      <w:bookmarkEnd w:id="77"/>
-      <w:bookmarkEnd w:id="78"/>
-    </w:p>
-    <w:p>
-      <w:r>
-        <w:t>[???]</w:t>
+      <w:pPr>
+        <w:rPr>
+          <w:highlight w:val="lightGray"/>
+        </w:rPr>
+      </w:pPr>
+      <w:r>
+        <w:rPr>
+          <w:highlight w:val="lightGray"/>
+        </w:rPr>
+        <w:t>[Are some scenarios s</w:t>
+      </w:r>
+      <w:r>
+        <w:rPr>
+          <w:highlight w:val="lightGray"/>
+        </w:rPr>
+        <w:t>upposed to have multiple flows]</w:t>
+      </w:r>
+    </w:p>
+    <w:p>
+      <w:r>
+        <w:rPr>
+          <w:highlight w:val="lightGray"/>
+        </w:rPr>
+        <w:t>[What am I missing?</w:t>
+      </w:r>
+      <w:r>
+        <w:t>]</w:t>
       </w:r>
     </w:p>
     <w:p>
@@ -7318,9 +6846,9 @@
         <w:tblLook w:val="01E0" w:firstRow="1" w:lastRow="1" w:firstColumn="1" w:lastColumn="1" w:noHBand="0" w:noVBand="0"/>
       </w:tblPr>
       <w:tblGrid>
-        <w:gridCol w:w="2033"/>
-        <w:gridCol w:w="2808"/>
-        <w:gridCol w:w="3461"/>
+        <w:gridCol w:w="2043"/>
+        <w:gridCol w:w="2804"/>
+        <w:gridCol w:w="3455"/>
       </w:tblGrid>
       <w:tr>
         <w:trPr>
@@ -7329,7 +6857,7 @@
         </w:trPr>
         <w:tc>
           <w:tcPr>
-            <w:tcW w:w="2088" w:type="dxa"/>
+            <w:tcW w:w="2043" w:type="dxa"/>
             <w:tcBorders>
               <w:top w:val="single" w:sz="4" w:space="0" w:color="000000"/>
               <w:bottom w:val="single" w:sz="6" w:space="0" w:color="000000"/>
@@ -7354,7 +6882,7 @@
         </w:tc>
         <w:tc>
           <w:tcPr>
-            <w:tcW w:w="2880" w:type="dxa"/>
+            <w:tcW w:w="2804" w:type="dxa"/>
             <w:tcBorders>
               <w:top w:val="single" w:sz="4" w:space="0" w:color="000000"/>
               <w:bottom w:val="single" w:sz="6" w:space="0" w:color="000000"/>
@@ -7379,7 +6907,7 @@
         </w:tc>
         <w:tc>
           <w:tcPr>
-            <w:tcW w:w="3560" w:type="dxa"/>
+            <w:tcW w:w="3455" w:type="dxa"/>
             <w:tcBorders>
               <w:top w:val="single" w:sz="4" w:space="0" w:color="000000"/>
               <w:bottom w:val="single" w:sz="6" w:space="0" w:color="000000"/>
@@ -7409,7 +6937,7 @@
         </w:trPr>
         <w:tc>
           <w:tcPr>
-            <w:tcW w:w="2088" w:type="dxa"/>
+            <w:tcW w:w="2043" w:type="dxa"/>
             <w:tcBorders>
               <w:top w:val="single" w:sz="6" w:space="0" w:color="000000"/>
             </w:tcBorders>
@@ -7422,11 +6950,17 @@
                 <w:lang w:val="en-US"/>
               </w:rPr>
             </w:pPr>
+            <w:r>
+              <w:rPr>
+                <w:lang w:val="en-US"/>
+              </w:rPr>
+              <w:t>Create Service Request</w:t>
+            </w:r>
           </w:p>
         </w:tc>
         <w:tc>
           <w:tcPr>
-            <w:tcW w:w="2880" w:type="dxa"/>
+            <w:tcW w:w="2804" w:type="dxa"/>
             <w:tcBorders>
               <w:top w:val="single" w:sz="6" w:space="0" w:color="000000"/>
             </w:tcBorders>
@@ -7439,11 +6973,17 @@
                 <w:lang w:val="en-US"/>
               </w:rPr>
             </w:pPr>
+            <w:r>
+              <w:rPr>
+                <w:lang w:val="en-US"/>
+              </w:rPr>
+              <w:t>5.4 Basic Flow</w:t>
+            </w:r>
           </w:p>
         </w:tc>
         <w:tc>
           <w:tcPr>
-            <w:tcW w:w="3560" w:type="dxa"/>
+            <w:tcW w:w="3455" w:type="dxa"/>
             <w:tcBorders>
               <w:top w:val="single" w:sz="6" w:space="0" w:color="000000"/>
             </w:tcBorders>
@@ -7456,6 +6996,12 @@
                 <w:lang w:val="en-US"/>
               </w:rPr>
             </w:pPr>
+            <w:r>
+              <w:rPr>
+                <w:lang w:val="en-US"/>
+              </w:rPr>
+              <w:t>When a user finds an property issue that they want to be fixed, they create a service request, which notifies the property owner that someone wants something to be fixed by them.</w:t>
+            </w:r>
           </w:p>
         </w:tc>
       </w:tr>
@@ -7465,7 +7011,7 @@
         </w:trPr>
         <w:tc>
           <w:tcPr>
-            <w:tcW w:w="2088" w:type="dxa"/>
+            <w:tcW w:w="2043" w:type="dxa"/>
           </w:tcPr>
           <w:p>
             <w:pPr>
@@ -7475,11 +7021,17 @@
                 <w:lang w:val="en-US"/>
               </w:rPr>
             </w:pPr>
+            <w:r>
+              <w:rPr>
+                <w:lang w:val="en-US"/>
+              </w:rPr>
+              <w:t>Database Error</w:t>
+            </w:r>
           </w:p>
         </w:tc>
         <w:tc>
           <w:tcPr>
-            <w:tcW w:w="2880" w:type="dxa"/>
+            <w:tcW w:w="2804" w:type="dxa"/>
           </w:tcPr>
           <w:p>
             <w:pPr>
@@ -7489,11 +7041,17 @@
                 <w:lang w:val="en-US"/>
               </w:rPr>
             </w:pPr>
+            <w:r>
+              <w:rPr>
+                <w:lang w:val="en-US"/>
+              </w:rPr>
+              <w:t>5.5.1 Handle Database Error</w:t>
+            </w:r>
           </w:p>
         </w:tc>
         <w:tc>
           <w:tcPr>
-            <w:tcW w:w="3560" w:type="dxa"/>
+            <w:tcW w:w="3455" w:type="dxa"/>
           </w:tcPr>
           <w:p>
             <w:pPr>
@@ -7503,6 +7061,12 @@
                 <w:lang w:val="en-US"/>
               </w:rPr>
             </w:pPr>
+            <w:r>
+              <w:rPr>
+                <w:lang w:val="en-US"/>
+              </w:rPr>
+              <w:t>If the system is unable to save a submitted form to the database, the user is alerted that the request was not submitted, and the details of the error are logged.</w:t>
+            </w:r>
           </w:p>
         </w:tc>
       </w:tr>
@@ -7512,7 +7076,7 @@
         </w:trPr>
         <w:tc>
           <w:tcPr>
-            <w:tcW w:w="2088" w:type="dxa"/>
+            <w:tcW w:w="2043" w:type="dxa"/>
             <w:tcBorders>
               <w:top w:val="single" w:sz="6" w:space="0" w:color="000000"/>
             </w:tcBorders>
@@ -7525,11 +7089,17 @@
                 <w:lang w:val="en-US"/>
               </w:rPr>
             </w:pPr>
+            <w:r>
+              <w:rPr>
+                <w:lang w:val="en-US"/>
+              </w:rPr>
+              <w:t>Email Error</w:t>
+            </w:r>
           </w:p>
         </w:tc>
         <w:tc>
           <w:tcPr>
-            <w:tcW w:w="2880" w:type="dxa"/>
+            <w:tcW w:w="2804" w:type="dxa"/>
             <w:tcBorders>
               <w:top w:val="single" w:sz="6" w:space="0" w:color="000000"/>
             </w:tcBorders>
@@ -7542,11 +7112,17 @@
                 <w:lang w:val="en-US"/>
               </w:rPr>
             </w:pPr>
+            <w:r>
+              <w:rPr>
+                <w:lang w:val="en-US"/>
+              </w:rPr>
+              <w:t>5.5.2 Handle E-mail System Error</w:t>
+            </w:r>
           </w:p>
         </w:tc>
         <w:tc>
           <w:tcPr>
-            <w:tcW w:w="3560" w:type="dxa"/>
+            <w:tcW w:w="3455" w:type="dxa"/>
             <w:tcBorders>
               <w:top w:val="single" w:sz="6" w:space="0" w:color="000000"/>
             </w:tcBorders>
@@ -7559,362 +7135,12 @@
                 <w:lang w:val="en-US"/>
               </w:rPr>
             </w:pPr>
-          </w:p>
-        </w:tc>
-      </w:tr>
-      <w:tr>
-        <w:trPr>
-          <w:cantSplit/>
-        </w:trPr>
-        <w:tc>
-          <w:tcPr>
-            <w:tcW w:w="2088" w:type="dxa"/>
-          </w:tcPr>
-          <w:p>
-            <w:pPr>
-              <w:pStyle w:val="TableText"/>
-              <w:spacing w:before="72" w:after="72"/>
-              <w:rPr>
-                <w:lang w:val="en-US"/>
-              </w:rPr>
-            </w:pPr>
-          </w:p>
-        </w:tc>
-        <w:tc>
-          <w:tcPr>
-            <w:tcW w:w="2880" w:type="dxa"/>
-          </w:tcPr>
-          <w:p>
-            <w:pPr>
-              <w:pStyle w:val="TableText"/>
-              <w:spacing w:before="72" w:after="72"/>
-              <w:rPr>
-                <w:lang w:val="en-US"/>
-              </w:rPr>
-            </w:pPr>
-          </w:p>
-        </w:tc>
-        <w:tc>
-          <w:tcPr>
-            <w:tcW w:w="3560" w:type="dxa"/>
-          </w:tcPr>
-          <w:p>
-            <w:pPr>
-              <w:pStyle w:val="TableText"/>
-              <w:spacing w:before="72" w:after="72"/>
-              <w:rPr>
-                <w:lang w:val="en-US"/>
-              </w:rPr>
-            </w:pPr>
-          </w:p>
-        </w:tc>
-      </w:tr>
-      <w:tr>
-        <w:trPr>
-          <w:cantSplit/>
-        </w:trPr>
-        <w:tc>
-          <w:tcPr>
-            <w:tcW w:w="2088" w:type="dxa"/>
-            <w:tcBorders>
-              <w:top w:val="single" w:sz="6" w:space="0" w:color="000000"/>
-            </w:tcBorders>
-          </w:tcPr>
-          <w:p>
-            <w:pPr>
-              <w:pStyle w:val="TableText"/>
-              <w:spacing w:before="72" w:after="72"/>
-              <w:rPr>
-                <w:lang w:val="en-US"/>
-              </w:rPr>
-            </w:pPr>
-          </w:p>
-        </w:tc>
-        <w:tc>
-          <w:tcPr>
-            <w:tcW w:w="2880" w:type="dxa"/>
-            <w:tcBorders>
-              <w:top w:val="single" w:sz="6" w:space="0" w:color="000000"/>
-            </w:tcBorders>
-          </w:tcPr>
-          <w:p>
-            <w:pPr>
-              <w:pStyle w:val="TableText"/>
-              <w:spacing w:before="72" w:after="72"/>
-              <w:rPr>
-                <w:lang w:val="en-US"/>
-              </w:rPr>
-            </w:pPr>
-          </w:p>
-        </w:tc>
-        <w:tc>
-          <w:tcPr>
-            <w:tcW w:w="3560" w:type="dxa"/>
-            <w:tcBorders>
-              <w:top w:val="single" w:sz="6" w:space="0" w:color="000000"/>
-            </w:tcBorders>
-          </w:tcPr>
-          <w:p>
-            <w:pPr>
-              <w:pStyle w:val="TableText"/>
-              <w:spacing w:before="72" w:after="72"/>
-              <w:rPr>
-                <w:lang w:val="en-US"/>
-              </w:rPr>
-            </w:pPr>
-          </w:p>
-        </w:tc>
-      </w:tr>
-      <w:tr>
-        <w:trPr>
-          <w:cantSplit/>
-        </w:trPr>
-        <w:tc>
-          <w:tcPr>
-            <w:tcW w:w="2088" w:type="dxa"/>
-          </w:tcPr>
-          <w:p>
-            <w:pPr>
-              <w:pStyle w:val="TableText"/>
-              <w:spacing w:before="72" w:after="72"/>
-              <w:rPr>
-                <w:lang w:val="en-US"/>
-              </w:rPr>
-            </w:pPr>
-          </w:p>
-        </w:tc>
-        <w:tc>
-          <w:tcPr>
-            <w:tcW w:w="2880" w:type="dxa"/>
-          </w:tcPr>
-          <w:p>
-            <w:pPr>
-              <w:pStyle w:val="TableText"/>
-              <w:spacing w:before="72" w:after="72"/>
-              <w:rPr>
-                <w:lang w:val="en-US"/>
-              </w:rPr>
-            </w:pPr>
-          </w:p>
-        </w:tc>
-        <w:tc>
-          <w:tcPr>
-            <w:tcW w:w="3560" w:type="dxa"/>
-          </w:tcPr>
-          <w:p>
-            <w:pPr>
-              <w:pStyle w:val="TableText"/>
-              <w:spacing w:before="72" w:after="72"/>
-              <w:rPr>
-                <w:lang w:val="en-US"/>
-              </w:rPr>
-            </w:pPr>
-          </w:p>
-        </w:tc>
-      </w:tr>
-      <w:tr>
-        <w:trPr>
-          <w:cantSplit/>
-        </w:trPr>
-        <w:tc>
-          <w:tcPr>
-            <w:tcW w:w="2088" w:type="dxa"/>
-            <w:tcBorders>
-              <w:top w:val="single" w:sz="6" w:space="0" w:color="000000"/>
-            </w:tcBorders>
-          </w:tcPr>
-          <w:p>
-            <w:pPr>
-              <w:pStyle w:val="TableText"/>
-              <w:spacing w:before="72" w:after="72"/>
-              <w:rPr>
-                <w:lang w:val="en-US"/>
-              </w:rPr>
-            </w:pPr>
-          </w:p>
-        </w:tc>
-        <w:tc>
-          <w:tcPr>
-            <w:tcW w:w="2880" w:type="dxa"/>
-            <w:tcBorders>
-              <w:top w:val="single" w:sz="6" w:space="0" w:color="000000"/>
-            </w:tcBorders>
-          </w:tcPr>
-          <w:p>
-            <w:pPr>
-              <w:pStyle w:val="TableText"/>
-              <w:spacing w:before="72" w:after="72"/>
-              <w:rPr>
-                <w:lang w:val="en-US"/>
-              </w:rPr>
-            </w:pPr>
-          </w:p>
-        </w:tc>
-        <w:tc>
-          <w:tcPr>
-            <w:tcW w:w="3560" w:type="dxa"/>
-            <w:tcBorders>
-              <w:top w:val="single" w:sz="6" w:space="0" w:color="000000"/>
-            </w:tcBorders>
-          </w:tcPr>
-          <w:p>
-            <w:pPr>
-              <w:pStyle w:val="TableText"/>
-              <w:spacing w:before="72" w:after="72"/>
-              <w:rPr>
-                <w:lang w:val="en-US"/>
-              </w:rPr>
-            </w:pPr>
-          </w:p>
-        </w:tc>
-      </w:tr>
-      <w:tr>
-        <w:trPr>
-          <w:cantSplit/>
-        </w:trPr>
-        <w:tc>
-          <w:tcPr>
-            <w:tcW w:w="2088" w:type="dxa"/>
-          </w:tcPr>
-          <w:p>
-            <w:pPr>
-              <w:pStyle w:val="TableText"/>
-              <w:spacing w:before="72" w:after="72"/>
-              <w:rPr>
-                <w:lang w:val="en-US"/>
-              </w:rPr>
-            </w:pPr>
-          </w:p>
-        </w:tc>
-        <w:tc>
-          <w:tcPr>
-            <w:tcW w:w="2880" w:type="dxa"/>
-          </w:tcPr>
-          <w:p>
-            <w:pPr>
-              <w:pStyle w:val="TableText"/>
-              <w:spacing w:before="72" w:after="72"/>
-              <w:rPr>
-                <w:lang w:val="en-US"/>
-              </w:rPr>
-            </w:pPr>
-          </w:p>
-        </w:tc>
-        <w:tc>
-          <w:tcPr>
-            <w:tcW w:w="3560" w:type="dxa"/>
-          </w:tcPr>
-          <w:p>
-            <w:pPr>
-              <w:pStyle w:val="TableText"/>
-              <w:spacing w:before="72" w:after="72"/>
-              <w:rPr>
-                <w:lang w:val="en-US"/>
-              </w:rPr>
-            </w:pPr>
-          </w:p>
-        </w:tc>
-      </w:tr>
-      <w:tr>
-        <w:trPr>
-          <w:cantSplit/>
-        </w:trPr>
-        <w:tc>
-          <w:tcPr>
-            <w:tcW w:w="2088" w:type="dxa"/>
-            <w:tcBorders>
-              <w:top w:val="single" w:sz="6" w:space="0" w:color="000000"/>
-            </w:tcBorders>
-          </w:tcPr>
-          <w:p>
-            <w:pPr>
-              <w:pStyle w:val="TableText"/>
-              <w:spacing w:before="72" w:after="72"/>
-              <w:rPr>
-                <w:lang w:val="en-US"/>
-              </w:rPr>
-            </w:pPr>
-          </w:p>
-        </w:tc>
-        <w:tc>
-          <w:tcPr>
-            <w:tcW w:w="2880" w:type="dxa"/>
-            <w:tcBorders>
-              <w:top w:val="single" w:sz="6" w:space="0" w:color="000000"/>
-            </w:tcBorders>
-          </w:tcPr>
-          <w:p>
-            <w:pPr>
-              <w:pStyle w:val="TableText"/>
-              <w:spacing w:before="72" w:after="72"/>
-              <w:rPr>
-                <w:lang w:val="en-US"/>
-              </w:rPr>
-            </w:pPr>
-          </w:p>
-        </w:tc>
-        <w:tc>
-          <w:tcPr>
-            <w:tcW w:w="3560" w:type="dxa"/>
-            <w:tcBorders>
-              <w:top w:val="single" w:sz="6" w:space="0" w:color="000000"/>
-            </w:tcBorders>
-          </w:tcPr>
-          <w:p>
-            <w:pPr>
-              <w:pStyle w:val="TableText"/>
-              <w:spacing w:before="72" w:after="72"/>
-              <w:rPr>
-                <w:lang w:val="en-US"/>
-              </w:rPr>
-            </w:pPr>
-          </w:p>
-        </w:tc>
-      </w:tr>
-      <w:tr>
-        <w:trPr>
-          <w:cantSplit/>
-        </w:trPr>
-        <w:tc>
-          <w:tcPr>
-            <w:tcW w:w="2088" w:type="dxa"/>
-          </w:tcPr>
-          <w:p>
-            <w:pPr>
-              <w:pStyle w:val="TableText"/>
-              <w:spacing w:before="72" w:after="72"/>
-              <w:rPr>
-                <w:lang w:val="en-US"/>
-              </w:rPr>
-            </w:pPr>
-          </w:p>
-        </w:tc>
-        <w:tc>
-          <w:tcPr>
-            <w:tcW w:w="2880" w:type="dxa"/>
-          </w:tcPr>
-          <w:p>
-            <w:pPr>
-              <w:pStyle w:val="TableText"/>
-              <w:spacing w:before="72" w:after="72"/>
-              <w:rPr>
-                <w:lang w:val="en-US"/>
-              </w:rPr>
-            </w:pPr>
-          </w:p>
-        </w:tc>
-        <w:tc>
-          <w:tcPr>
-            <w:tcW w:w="3560" w:type="dxa"/>
-          </w:tcPr>
-          <w:p>
-            <w:pPr>
-              <w:pStyle w:val="TableText"/>
-              <w:spacing w:before="72" w:after="72"/>
-              <w:rPr>
-                <w:lang w:val="en-US"/>
-              </w:rPr>
-            </w:pPr>
+            <w:r>
+              <w:rPr>
+                <w:lang w:val="en-US"/>
+              </w:rPr>
+              <w:t>If after a service request is submitted, the emails to the user and the property manager fail to send, the details of the error are logged.</w:t>
+            </w:r>
           </w:p>
         </w:tc>
       </w:tr>
@@ -7923,7 +7149,7 @@
       <w:pPr>
         <w:pStyle w:val="Heading1"/>
       </w:pPr>
-      <w:bookmarkStart w:id="79" w:name="_Toc465781064"/>
+      <w:bookmarkStart w:id="76" w:name="_Toc465781064"/>
       <w:r>
         <w:lastRenderedPageBreak/>
         <w:t>Example of</w:t>
@@ -7931,7 +7157,7 @@
       <w:r>
         <w:t xml:space="preserve"> use case specification</w:t>
       </w:r>
-      <w:bookmarkEnd w:id="79"/>
+      <w:bookmarkEnd w:id="76"/>
     </w:p>
     <w:p>
       <w:r>
@@ -7961,9 +7187,8 @@
         <w:tblLook w:val="04A0" w:firstRow="1" w:lastRow="0" w:firstColumn="1" w:lastColumn="0" w:noHBand="0" w:noVBand="1"/>
       </w:tblPr>
       <w:tblGrid>
-        <w:gridCol w:w="1681"/>
-        <w:gridCol w:w="3204"/>
-        <w:gridCol w:w="3397"/>
+        <w:gridCol w:w="1671"/>
+        <w:gridCol w:w="6611"/>
       </w:tblGrid>
       <w:tr>
         <w:trPr>
@@ -7972,7 +7197,7 @@
         </w:trPr>
         <w:tc>
           <w:tcPr>
-            <w:tcW w:w="1681" w:type="dxa"/>
+            <w:tcW w:w="1671" w:type="dxa"/>
             <w:tcBorders>
               <w:top w:val="single" w:sz="12" w:space="0" w:color="auto"/>
               <w:bottom w:val="single" w:sz="12" w:space="0" w:color="auto"/>
@@ -7980,7 +7205,7 @@
             <w:shd w:val="clear" w:color="auto" w:fill="FFFFFF"/>
             <w:vAlign w:val="center"/>
           </w:tcPr>
-          <w:bookmarkEnd w:id="64"/>
+          <w:bookmarkEnd w:id="61"/>
           <w:p>
             <w:pPr>
               <w:pStyle w:val="Tabletext9"/>
@@ -7999,7 +7224,7 @@
         </w:tc>
         <w:tc>
           <w:tcPr>
-            <w:tcW w:w="3204" w:type="dxa"/>
+            <w:tcW w:w="6611" w:type="dxa"/>
             <w:tcBorders>
               <w:top w:val="single" w:sz="12" w:space="0" w:color="auto"/>
               <w:bottom w:val="single" w:sz="12" w:space="0" w:color="auto"/>
@@ -8020,32 +7245,6 @@
                 <w:b/>
               </w:rPr>
               <w:t>Description</w:t>
-            </w:r>
-          </w:p>
-        </w:tc>
-        <w:tc>
-          <w:tcPr>
-            <w:tcW w:w="3397" w:type="dxa"/>
-            <w:tcBorders>
-              <w:top w:val="single" w:sz="12" w:space="0" w:color="auto"/>
-              <w:bottom w:val="single" w:sz="12" w:space="0" w:color="auto"/>
-            </w:tcBorders>
-            <w:shd w:val="clear" w:color="auto" w:fill="FFFFFF"/>
-            <w:vAlign w:val="center"/>
-          </w:tcPr>
-          <w:p>
-            <w:pPr>
-              <w:pStyle w:val="Tabletext9"/>
-              <w:jc w:val="center"/>
-              <w:rPr>
-                <w:b/>
-              </w:rPr>
-            </w:pPr>
-            <w:r>
-              <w:rPr>
-                <w:b/>
-              </w:rPr>
-              <w:t>Examples</w:t>
             </w:r>
           </w:p>
         </w:tc>
@@ -8056,7 +7255,7 @@
         </w:trPr>
         <w:tc>
           <w:tcPr>
-            <w:tcW w:w="1681" w:type="dxa"/>
+            <w:tcW w:w="1671" w:type="dxa"/>
             <w:tcBorders>
               <w:top w:val="single" w:sz="12" w:space="0" w:color="auto"/>
             </w:tcBorders>
@@ -8073,7 +7272,7 @@
         </w:tc>
         <w:tc>
           <w:tcPr>
-            <w:tcW w:w="3204" w:type="dxa"/>
+            <w:tcW w:w="6611" w:type="dxa"/>
             <w:tcBorders>
               <w:top w:val="single" w:sz="12" w:space="0" w:color="auto"/>
             </w:tcBorders>
@@ -8089,20 +7288,6 @@
               </w:rPr>
               <w:t>Create Service Request</w:t>
             </w:r>
-          </w:p>
-        </w:tc>
-        <w:tc>
-          <w:tcPr>
-            <w:tcW w:w="3397" w:type="dxa"/>
-            <w:tcBorders>
-              <w:top w:val="single" w:sz="12" w:space="0" w:color="auto"/>
-            </w:tcBorders>
-          </w:tcPr>
-          <w:p>
-            <w:pPr>
-              <w:pStyle w:val="Tabletext9"/>
-              <w:jc w:val="left"/>
-            </w:pPr>
           </w:p>
         </w:tc>
       </w:tr>
@@ -8112,7 +7297,7 @@
         </w:trPr>
         <w:tc>
           <w:tcPr>
-            <w:tcW w:w="1681" w:type="dxa"/>
+            <w:tcW w:w="1671" w:type="dxa"/>
           </w:tcPr>
           <w:p>
             <w:pPr>
@@ -8126,7 +7311,7 @@
         </w:tc>
         <w:tc>
           <w:tcPr>
-            <w:tcW w:w="3204" w:type="dxa"/>
+            <w:tcW w:w="6611" w:type="dxa"/>
           </w:tcPr>
           <w:p>
             <w:pPr>
@@ -8136,17 +7321,6 @@
             <w:r>
               <w:t>[xx]</w:t>
             </w:r>
-          </w:p>
-        </w:tc>
-        <w:tc>
-          <w:tcPr>
-            <w:tcW w:w="3397" w:type="dxa"/>
-          </w:tcPr>
-          <w:p>
-            <w:pPr>
-              <w:pStyle w:val="Tabletext9"/>
-              <w:jc w:val="left"/>
-            </w:pPr>
           </w:p>
         </w:tc>
       </w:tr>
@@ -8156,7 +7330,7 @@
         </w:trPr>
         <w:tc>
           <w:tcPr>
-            <w:tcW w:w="1681" w:type="dxa"/>
+            <w:tcW w:w="1671" w:type="dxa"/>
           </w:tcPr>
           <w:p>
             <w:pPr>
@@ -8170,7 +7344,7 @@
         </w:tc>
         <w:tc>
           <w:tcPr>
-            <w:tcW w:w="3204" w:type="dxa"/>
+            <w:tcW w:w="6611" w:type="dxa"/>
           </w:tcPr>
           <w:p>
             <w:pPr>
@@ -8181,7 +7355,7 @@
               <w:t xml:space="preserve">Revision = </w:t>
             </w:r>
             <w:r>
-              <w:t>[0.2]</w:t>
+              <w:t>[0.4]</w:t>
             </w:r>
           </w:p>
           <w:p>
@@ -8190,27 +7364,10 @@
               <w:jc w:val="left"/>
             </w:pPr>
             <w:r>
-              <w:t>[</w:t>
-            </w:r>
-            <w:r>
-              <w:t>Reference = URL of the use case (you get the URL by right-clicking on the entry in the index column)</w:t>
-            </w:r>
-            <w:r>
-              <w:t>]</w:t>
-            </w:r>
-          </w:p>
-        </w:tc>
-        <w:tc>
-          <w:tcPr>
-            <w:tcW w:w="3397" w:type="dxa"/>
-          </w:tcPr>
-          <w:p>
-            <w:pPr>
-              <w:pStyle w:val="Tabletext9"/>
-              <w:jc w:val="left"/>
-            </w:pPr>
-            <w:r>
-              <w:t>V02, http://SDI.server.de/servlet/is/4900/</w:t>
+              <w:t xml:space="preserve">Reference = </w:t>
+            </w:r>
+            <w:r>
+              <w:t>not available</w:t>
             </w:r>
           </w:p>
         </w:tc>
@@ -8221,7 +7378,7 @@
         </w:trPr>
         <w:tc>
           <w:tcPr>
-            <w:tcW w:w="1681" w:type="dxa"/>
+            <w:tcW w:w="1671" w:type="dxa"/>
           </w:tcPr>
           <w:p>
             <w:pPr>
@@ -8235,7 +7392,7 @@
         </w:tc>
         <w:tc>
           <w:tcPr>
-            <w:tcW w:w="3204" w:type="dxa"/>
+            <w:tcW w:w="6611" w:type="dxa"/>
           </w:tcPr>
           <w:p>
             <w:pPr>
@@ -8243,10 +7400,7 @@
               <w:jc w:val="left"/>
             </w:pPr>
             <w:r>
-              <w:t>[</w:t>
-            </w:r>
-            <w:r>
-              <w:t>Description of the UML use case diagram for the actual use case. The diagram should include extend and include relationships if there is any.</w:t>
+              <w:t>The actors in the use case are: User, Administrator and Property Manager.</w:t>
             </w:r>
           </w:p>
           <w:p>
@@ -8254,23 +7408,15 @@
               <w:pStyle w:val="Tabletext9"/>
               <w:jc w:val="left"/>
             </w:pPr>
-            <w:r>
-              <w:t>The actual UML diagram figure may be added at the bottom of the template by uploading a bitmap generated from a UML editor.</w:t>
-            </w:r>
-            <w:r>
-              <w:t>]</w:t>
-            </w:r>
-          </w:p>
-        </w:tc>
-        <w:tc>
-          <w:tcPr>
-            <w:tcW w:w="3397" w:type="dxa"/>
-          </w:tcPr>
+          </w:p>
           <w:p>
             <w:pPr>
               <w:pStyle w:val="Tabletext9"/>
               <w:jc w:val="left"/>
             </w:pPr>
+            <w:r>
+              <w:t>Please refer to the use-case diagram in Section 2.1.</w:t>
+            </w:r>
           </w:p>
         </w:tc>
       </w:tr>
@@ -8280,7 +7426,7 @@
         </w:trPr>
         <w:tc>
           <w:tcPr>
-            <w:tcW w:w="1681" w:type="dxa"/>
+            <w:tcW w:w="1671" w:type="dxa"/>
           </w:tcPr>
           <w:p>
             <w:pPr>
@@ -8294,7 +7440,7 @@
         </w:tc>
         <w:tc>
           <w:tcPr>
-            <w:tcW w:w="3204" w:type="dxa"/>
+            <w:tcW w:w="6611" w:type="dxa"/>
           </w:tcPr>
           <w:p>
             <w:pPr>
@@ -8302,66 +7448,7 @@
               <w:jc w:val="left"/>
             </w:pPr>
             <w:r>
-              <w:t>In progress</w:t>
-            </w:r>
-          </w:p>
-        </w:tc>
-        <w:tc>
-          <w:tcPr>
-            <w:tcW w:w="3397" w:type="dxa"/>
-          </w:tcPr>
-          <w:p>
-            <w:pPr>
-              <w:pStyle w:val="Tabletext9"/>
-              <w:jc w:val="left"/>
-            </w:pPr>
-            <w:r>
-              <w:t>One of the following:</w:t>
-            </w:r>
-          </w:p>
-          <w:p>
-            <w:pPr>
-              <w:pStyle w:val="ListContinue"/>
-              <w:widowControl/>
-              <w:suppressAutoHyphens w:val="0"/>
-              <w:overflowPunct/>
-              <w:spacing w:after="240" w:line="230" w:lineRule="atLeast"/>
-              <w:ind w:left="400" w:hanging="400"/>
-              <w:contextualSpacing w:val="0"/>
-              <w:jc w:val="both"/>
-              <w:rPr>
-                <w:lang w:eastAsia="en-US"/>
-              </w:rPr>
-            </w:pPr>
-            <w:r>
-              <w:rPr>
-                <w:lang w:eastAsia="en-US"/>
-              </w:rPr>
               <w:t>Planned</w:t>
-            </w:r>
-          </w:p>
-          <w:p>
-            <w:pPr>
-              <w:pStyle w:val="ListContinue"/>
-              <w:widowControl/>
-              <w:suppressAutoHyphens w:val="0"/>
-              <w:overflowPunct/>
-              <w:spacing w:after="240" w:line="230" w:lineRule="atLeast"/>
-              <w:ind w:left="400" w:hanging="400"/>
-              <w:contextualSpacing w:val="0"/>
-              <w:jc w:val="both"/>
-              <w:rPr>
-                <w:lang w:eastAsia="en-US"/>
-              </w:rPr>
-            </w:pPr>
-            <w:r>
-              <w:rPr>
-                <w:rFonts w:ascii="Calibri" w:eastAsia="Calibri" w:hAnsi="Calibri"/>
-                <w:sz w:val="22"/>
-                <w:szCs w:val="22"/>
-                <w:lang w:eastAsia="en-US"/>
-              </w:rPr>
-              <w:t>in progress</w:t>
             </w:r>
           </w:p>
         </w:tc>
@@ -8372,7 +7459,7 @@
         </w:trPr>
         <w:tc>
           <w:tcPr>
-            <w:tcW w:w="1681" w:type="dxa"/>
+            <w:tcW w:w="1671" w:type="dxa"/>
           </w:tcPr>
           <w:p>
             <w:pPr>
@@ -8386,7 +7473,7 @@
         </w:tc>
         <w:tc>
           <w:tcPr>
-            <w:tcW w:w="3204" w:type="dxa"/>
+            <w:tcW w:w="6611" w:type="dxa"/>
           </w:tcPr>
           <w:p>
             <w:pPr>
@@ -8395,98 +7482,6 @@
             </w:pPr>
             <w:r>
               <w:t>Must have. Service requests are the lifeblood of the Service product. Users must be able to submit service requests so that property managers and other users can see them, and property managers can respond to them.</w:t>
-            </w:r>
-          </w:p>
-        </w:tc>
-        <w:tc>
-          <w:tcPr>
-            <w:tcW w:w="3397" w:type="dxa"/>
-          </w:tcPr>
-          <w:p>
-            <w:pPr>
-              <w:pStyle w:val="Tabletext9"/>
-              <w:jc w:val="left"/>
-            </w:pPr>
-            <w:r>
-              <w:t>One of the following:</w:t>
-            </w:r>
-          </w:p>
-          <w:p>
-            <w:pPr>
-              <w:pStyle w:val="ListContinue"/>
-              <w:widowControl/>
-              <w:suppressAutoHyphens w:val="0"/>
-              <w:overflowPunct/>
-              <w:spacing w:after="240" w:line="230" w:lineRule="atLeast"/>
-              <w:ind w:left="400" w:hanging="400"/>
-              <w:contextualSpacing w:val="0"/>
-              <w:jc w:val="both"/>
-              <w:rPr>
-                <w:rFonts w:ascii="Calibri" w:eastAsia="Calibri" w:hAnsi="Calibri"/>
-                <w:szCs w:val="22"/>
-                <w:lang w:eastAsia="en-US"/>
-              </w:rPr>
-            </w:pPr>
-            <w:r>
-              <w:rPr>
-                <w:rFonts w:ascii="Calibri" w:eastAsia="Calibri" w:hAnsi="Calibri"/>
-                <w:sz w:val="22"/>
-                <w:szCs w:val="22"/>
-                <w:lang w:eastAsia="en-US"/>
-              </w:rPr>
-              <w:t>Must have: The system must implement this goal/ assumption to be accepted.</w:t>
-            </w:r>
-          </w:p>
-          <w:p>
-            <w:pPr>
-              <w:pStyle w:val="ListContinue"/>
-              <w:widowControl/>
-              <w:suppressAutoHyphens w:val="0"/>
-              <w:overflowPunct/>
-              <w:spacing w:after="240" w:line="230" w:lineRule="atLeast"/>
-              <w:ind w:left="400" w:hanging="400"/>
-              <w:contextualSpacing w:val="0"/>
-              <w:jc w:val="both"/>
-              <w:rPr>
-                <w:rFonts w:ascii="Calibri" w:eastAsia="Calibri" w:hAnsi="Calibri"/>
-                <w:szCs w:val="22"/>
-                <w:lang w:eastAsia="en-US"/>
-              </w:rPr>
-            </w:pPr>
-            <w:r>
-              <w:rPr>
-                <w:rFonts w:ascii="Calibri" w:eastAsia="Calibri" w:hAnsi="Calibri"/>
-                <w:sz w:val="22"/>
-                <w:szCs w:val="22"/>
-                <w:lang w:eastAsia="en-US"/>
-              </w:rPr>
-              <w:t>Should have: The system should implement this goal/ assumption: some deviation from the goal/assumption as stated may be acceptable.</w:t>
-            </w:r>
-          </w:p>
-          <w:p>
-            <w:pPr>
-              <w:pStyle w:val="ListContinue"/>
-              <w:widowControl/>
-              <w:suppressAutoHyphens w:val="0"/>
-              <w:overflowPunct/>
-              <w:spacing w:after="240" w:line="230" w:lineRule="atLeast"/>
-              <w:ind w:left="400" w:hanging="400"/>
-              <w:contextualSpacing w:val="0"/>
-              <w:jc w:val="both"/>
-              <w:rPr>
-                <w:rFonts w:ascii="Calibri" w:eastAsia="Calibri" w:hAnsi="Calibri"/>
-                <w:szCs w:val="22"/>
-                <w:lang w:eastAsia="en-US"/>
-              </w:rPr>
-            </w:pPr>
-            <w:r>
-              <w:rPr>
-                <w:rFonts w:ascii="Calibri" w:eastAsia="Calibri" w:hAnsi="Calibri"/>
-                <w:sz w:val="22"/>
-                <w:szCs w:val="22"/>
-                <w:lang w:eastAsia="en-US"/>
-              </w:rPr>
-              <w:t>Could have: The system should implement this goal/assumption, but may be accepted without it.</w:t>
             </w:r>
           </w:p>
         </w:tc>
@@ -8497,7 +7492,7 @@
         </w:trPr>
         <w:tc>
           <w:tcPr>
-            <w:tcW w:w="1681" w:type="dxa"/>
+            <w:tcW w:w="1671" w:type="dxa"/>
           </w:tcPr>
           <w:p>
             <w:pPr>
@@ -8505,14 +7500,13 @@
               <w:jc w:val="left"/>
             </w:pPr>
             <w:r>
-              <w:lastRenderedPageBreak/>
               <w:t>Goal</w:t>
             </w:r>
           </w:p>
         </w:tc>
         <w:tc>
           <w:tcPr>
-            <w:tcW w:w="3204" w:type="dxa"/>
+            <w:tcW w:w="6611" w:type="dxa"/>
           </w:tcPr>
           <w:p>
             <w:pPr>
@@ -8520,19 +7514,8 @@
               <w:jc w:val="left"/>
             </w:pPr>
             <w:r>
-              <w:t>Service request is posted to website. The property manager associated with the property listed in the service request receives an email alert.</w:t>
-            </w:r>
-          </w:p>
-        </w:tc>
-        <w:tc>
-          <w:tcPr>
-            <w:tcW w:w="3397" w:type="dxa"/>
-          </w:tcPr>
-          <w:p>
-            <w:pPr>
-              <w:pStyle w:val="Tabletext9"/>
-              <w:jc w:val="left"/>
-            </w:pPr>
+              <w:t>Service request is posted to website and the user receives a confirmation email. The property manager associated with the property listed in the service request receives an email alert.</w:t>
+            </w:r>
           </w:p>
         </w:tc>
       </w:tr>
@@ -8542,7 +7525,7 @@
         </w:trPr>
         <w:tc>
           <w:tcPr>
-            <w:tcW w:w="1681" w:type="dxa"/>
+            <w:tcW w:w="1671" w:type="dxa"/>
           </w:tcPr>
           <w:p>
             <w:pPr>
@@ -8556,7 +7539,7 @@
         </w:tc>
         <w:tc>
           <w:tcPr>
-            <w:tcW w:w="3204" w:type="dxa"/>
+            <w:tcW w:w="6611" w:type="dxa"/>
           </w:tcPr>
           <w:p>
             <w:pPr>
@@ -8564,22 +7547,8 @@
               <w:jc w:val="left"/>
             </w:pPr>
             <w:r>
-              <w:t>The user fills out the Service Request form, including</w:t>
-            </w:r>
-            <w:r>
-              <w:t xml:space="preserve"> the property, the issue to be fixed, and a picture of the issue.</w:t>
-            </w:r>
-          </w:p>
-        </w:tc>
-        <w:tc>
-          <w:tcPr>
-            <w:tcW w:w="3397" w:type="dxa"/>
-          </w:tcPr>
-          <w:p>
-            <w:pPr>
-              <w:pStyle w:val="Tabletext9"/>
-              <w:jc w:val="left"/>
-            </w:pPr>
+              <w:t>The user fills out the Service Request form, including fields such as the property, the issue to be fixed, and a picture of the issue.</w:t>
+            </w:r>
           </w:p>
         </w:tc>
       </w:tr>
@@ -8589,7 +7558,7 @@
         </w:trPr>
         <w:tc>
           <w:tcPr>
-            <w:tcW w:w="1681" w:type="dxa"/>
+            <w:tcW w:w="1671" w:type="dxa"/>
           </w:tcPr>
           <w:p>
             <w:pPr>
@@ -8603,41 +7572,51 @@
         </w:tc>
         <w:tc>
           <w:tcPr>
-            <w:tcW w:w="3204" w:type="dxa"/>
+            <w:tcW w:w="6611" w:type="dxa"/>
           </w:tcPr>
           <w:p>
             <w:pPr>
               <w:pStyle w:val="Tabletext9"/>
               <w:jc w:val="left"/>
-            </w:pPr>
-            <w:r>
-              <w:t>[</w:t>
-            </w:r>
-            <w:r>
-              <w:t>Categorisation of use cases according to overall reference architecture.</w:t>
-            </w:r>
-            <w:r>
-              <w:t>] [???]</w:t>
-            </w:r>
-          </w:p>
-        </w:tc>
-        <w:tc>
-          <w:tcPr>
-            <w:tcW w:w="3397" w:type="dxa"/>
-          </w:tcPr>
+              <w:rPr>
+                <w:highlight w:val="lightGray"/>
+              </w:rPr>
+            </w:pPr>
+            <w:r>
+              <w:rPr>
+                <w:highlight w:val="lightGray"/>
+              </w:rPr>
+              <w:t>[Categorisation of use cases according to overall reference architecture.] [???]</w:t>
+            </w:r>
+          </w:p>
           <w:p>
             <w:pPr>
               <w:pStyle w:val="Tabletext9"/>
               <w:jc w:val="left"/>
               <w:rPr>
+                <w:highlight w:val="lightGray"/>
+              </w:rPr>
+            </w:pPr>
+            <w:r>
+              <w:rPr>
                 <w:i/>
-              </w:rPr>
-            </w:pPr>
+                <w:highlight w:val="lightGray"/>
+              </w:rPr>
+              <w:t>[</w:t>
+            </w:r>
             <w:r>
               <w:rPr>
                 <w:i/>
+                <w:highlight w:val="lightGray"/>
               </w:rPr>
               <w:t>Context dependent</w:t>
+            </w:r>
+            <w:r>
+              <w:rPr>
+                <w:i/>
+                <w:highlight w:val="lightGray"/>
+              </w:rPr>
+              <w:t>]</w:t>
             </w:r>
           </w:p>
         </w:tc>
@@ -8648,7 +7627,7 @@
         </w:trPr>
         <w:tc>
           <w:tcPr>
-            <w:tcW w:w="1681" w:type="dxa"/>
+            <w:tcW w:w="1671" w:type="dxa"/>
           </w:tcPr>
           <w:p>
             <w:pPr>
@@ -8662,7 +7641,7 @@
         </w:tc>
         <w:tc>
           <w:tcPr>
-            <w:tcW w:w="3204" w:type="dxa"/>
+            <w:tcW w:w="6611" w:type="dxa"/>
           </w:tcPr>
           <w:p>
             <w:pPr>
@@ -8672,17 +7651,6 @@
             <w:r>
               <w:t>The actors involved are users, the database system, the email system, the administrator, and property owners.</w:t>
             </w:r>
-          </w:p>
-        </w:tc>
-        <w:tc>
-          <w:tcPr>
-            <w:tcW w:w="3397" w:type="dxa"/>
-          </w:tcPr>
-          <w:p>
-            <w:pPr>
-              <w:pStyle w:val="Tabletext9"/>
-              <w:jc w:val="left"/>
-            </w:pPr>
           </w:p>
         </w:tc>
       </w:tr>
@@ -8692,7 +7660,7 @@
         </w:trPr>
         <w:tc>
           <w:tcPr>
-            <w:tcW w:w="1681" w:type="dxa"/>
+            <w:tcW w:w="1671" w:type="dxa"/>
           </w:tcPr>
           <w:p>
             <w:pPr>
@@ -8706,7 +7674,7 @@
         </w:tc>
         <w:tc>
           <w:tcPr>
-            <w:tcW w:w="3204" w:type="dxa"/>
+            <w:tcW w:w="6611" w:type="dxa"/>
           </w:tcPr>
           <w:p>
             <w:pPr>
@@ -8716,17 +7684,6 @@
             <w:r>
               <w:t>User.</w:t>
             </w:r>
-          </w:p>
-        </w:tc>
-        <w:tc>
-          <w:tcPr>
-            <w:tcW w:w="3397" w:type="dxa"/>
-          </w:tcPr>
-          <w:p>
-            <w:pPr>
-              <w:pStyle w:val="Tabletext9"/>
-              <w:jc w:val="left"/>
-            </w:pPr>
           </w:p>
         </w:tc>
       </w:tr>
@@ -8736,7 +7693,7 @@
         </w:trPr>
         <w:tc>
           <w:tcPr>
-            <w:tcW w:w="1681" w:type="dxa"/>
+            <w:tcW w:w="1671" w:type="dxa"/>
           </w:tcPr>
           <w:p>
             <w:pPr>
@@ -8759,7 +7716,7 @@
         </w:tc>
         <w:tc>
           <w:tcPr>
-            <w:tcW w:w="3204" w:type="dxa"/>
+            <w:tcW w:w="6611" w:type="dxa"/>
           </w:tcPr>
           <w:p>
             <w:pPr>
@@ -8767,28 +7724,8 @@
               <w:jc w:val="left"/>
             </w:pPr>
             <w:r>
-              <w:t>When a service request is created, it must be created in the database and the property manager must be alerted.</w:t>
-            </w:r>
-          </w:p>
-        </w:tc>
-        <w:tc>
-          <w:tcPr>
-            <w:tcW w:w="3397" w:type="dxa"/>
-          </w:tcPr>
-          <w:p>
-            <w:pPr>
-              <w:pStyle w:val="ListContinue"/>
-              <w:widowControl/>
-              <w:suppressAutoHyphens w:val="0"/>
-              <w:overflowPunct/>
-              <w:spacing w:after="240" w:line="230" w:lineRule="atLeast"/>
-              <w:ind w:left="400" w:hanging="400"/>
-              <w:contextualSpacing w:val="0"/>
-              <w:jc w:val="both"/>
-              <w:rPr>
-                <w:lang w:eastAsia="en-US"/>
-              </w:rPr>
-            </w:pPr>
+              <w:t>Database – manage. The database will be updated with the new service request, the user will receive a confirmation email, the property manager will receive a notification email.</w:t>
+            </w:r>
           </w:p>
         </w:tc>
       </w:tr>
@@ -8798,7 +7735,7 @@
         </w:trPr>
         <w:tc>
           <w:tcPr>
-            <w:tcW w:w="1681" w:type="dxa"/>
+            <w:tcW w:w="1671" w:type="dxa"/>
           </w:tcPr>
           <w:p>
             <w:pPr>
@@ -8812,7 +7749,7 @@
         </w:tc>
         <w:tc>
           <w:tcPr>
-            <w:tcW w:w="3204" w:type="dxa"/>
+            <w:tcW w:w="6611" w:type="dxa"/>
           </w:tcPr>
           <w:p>
             <w:pPr>
@@ -8838,17 +7775,6 @@
             <w:r>
               <w:t>The email system must be functioning normally</w:t>
             </w:r>
-          </w:p>
-        </w:tc>
-        <w:tc>
-          <w:tcPr>
-            <w:tcW w:w="3397" w:type="dxa"/>
-          </w:tcPr>
-          <w:p>
-            <w:pPr>
-              <w:pStyle w:val="Tabletext9"/>
-              <w:jc w:val="left"/>
-            </w:pPr>
           </w:p>
         </w:tc>
       </w:tr>
@@ -8858,7 +7784,7 @@
         </w:trPr>
         <w:tc>
           <w:tcPr>
-            <w:tcW w:w="1681" w:type="dxa"/>
+            <w:tcW w:w="1671" w:type="dxa"/>
           </w:tcPr>
           <w:p>
             <w:pPr>
@@ -8876,7 +7802,7 @@
         </w:tc>
         <w:tc>
           <w:tcPr>
-            <w:tcW w:w="3204" w:type="dxa"/>
+            <w:tcW w:w="6611" w:type="dxa"/>
           </w:tcPr>
           <w:p>
             <w:pPr>
@@ -8886,17 +7812,6 @@
             <w:r>
               <w:t>The user clicks on “Create Service Request”.</w:t>
             </w:r>
-          </w:p>
-        </w:tc>
-        <w:tc>
-          <w:tcPr>
-            <w:tcW w:w="3397" w:type="dxa"/>
-          </w:tcPr>
-          <w:p>
-            <w:pPr>
-              <w:pStyle w:val="Tabletext9"/>
-              <w:jc w:val="left"/>
-            </w:pPr>
           </w:p>
         </w:tc>
       </w:tr>
@@ -8906,7 +7821,7 @@
         </w:trPr>
         <w:tc>
           <w:tcPr>
-            <w:tcW w:w="1681" w:type="dxa"/>
+            <w:tcW w:w="1671" w:type="dxa"/>
           </w:tcPr>
           <w:p>
             <w:pPr>
@@ -8914,13 +7829,14 @@
               <w:jc w:val="left"/>
             </w:pPr>
             <w:r>
+              <w:lastRenderedPageBreak/>
               <w:t>Main success scenario</w:t>
             </w:r>
           </w:p>
         </w:tc>
         <w:tc>
           <w:tcPr>
-            <w:tcW w:w="3204" w:type="dxa"/>
+            <w:tcW w:w="6611" w:type="dxa"/>
           </w:tcPr>
           <w:p>
             <w:pPr>
@@ -8991,7 +7907,7 @@
               <w:jc w:val="left"/>
             </w:pPr>
             <w:r>
-              <w:t>8. The property manager is sent an email alert that a service request has been submitted for one of their properties.</w:t>
+              <w:t>8. The user receives a confirmation email.</w:t>
             </w:r>
           </w:p>
           <w:p>
@@ -9000,19 +7916,17 @@
               <w:jc w:val="left"/>
             </w:pPr>
             <w:r>
-              <w:t>9. The service request is viewable to the public on the main page.</w:t>
-            </w:r>
-          </w:p>
-        </w:tc>
-        <w:tc>
-          <w:tcPr>
-            <w:tcW w:w="3397" w:type="dxa"/>
-          </w:tcPr>
+              <w:t>9. The property manager is sent an email alert that a service request has been submitted for one of their properties.</w:t>
+            </w:r>
+          </w:p>
           <w:p>
             <w:pPr>
               <w:pStyle w:val="Tabletext9"/>
               <w:jc w:val="left"/>
             </w:pPr>
+            <w:r>
+              <w:t>10. The service request is viewable to the public on the main page.</w:t>
+            </w:r>
           </w:p>
         </w:tc>
       </w:tr>
@@ -9023,7 +7937,7 @@
         </w:trPr>
         <w:tc>
           <w:tcPr>
-            <w:tcW w:w="1681" w:type="dxa"/>
+            <w:tcW w:w="1671" w:type="dxa"/>
           </w:tcPr>
           <w:p>
             <w:pPr>
@@ -9037,64 +7951,43 @@
         </w:tc>
         <w:tc>
           <w:tcPr>
-            <w:tcW w:w="3204" w:type="dxa"/>
+            <w:tcW w:w="6611" w:type="dxa"/>
           </w:tcPr>
           <w:p>
             <w:pPr>
               <w:pStyle w:val="Tabletext9"/>
               <w:jc w:val="left"/>
-              <w:rPr>
-                <w:highlight w:val="lightGray"/>
-              </w:rPr>
-            </w:pPr>
-            <w:r>
-              <w:rPr>
-                <w:highlight w:val="lightGray"/>
-              </w:rPr>
-              <w:t>[</w:t>
-            </w:r>
-            <w:r>
-              <w:rPr>
-                <w:highlight w:val="lightGray"/>
-              </w:rPr>
-              <w:t>Extension of an action of the main success scenario. The action to be extended shall be referred to by its number (e.g. 1) appended by a letter (e.g. 1a).</w:t>
-            </w:r>
-            <w:r>
-              <w:rPr>
-                <w:highlight w:val="lightGray"/>
-              </w:rPr>
-              <w:t>]</w:t>
-            </w:r>
-          </w:p>
-        </w:tc>
-        <w:tc>
-          <w:tcPr>
-            <w:tcW w:w="3397" w:type="dxa"/>
-          </w:tcPr>
+            </w:pPr>
+            <w:r>
+              <w:t>7a. Database error. User is notified an</w:t>
+            </w:r>
+            <w:bookmarkStart w:id="77" w:name="_GoBack"/>
+            <w:bookmarkEnd w:id="77"/>
+            <w:r>
+              <w:t>d error details are logged.</w:t>
+            </w:r>
+          </w:p>
           <w:p>
             <w:pPr>
               <w:pStyle w:val="Tabletext9"/>
               <w:jc w:val="left"/>
-              <w:rPr>
-                <w:highlight w:val="lightGray"/>
-              </w:rPr>
-            </w:pPr>
-            <w:r>
-              <w:rPr>
-                <w:highlight w:val="lightGray"/>
-              </w:rPr>
-              <w:t>[</w:t>
-            </w:r>
-            <w:r>
-              <w:rPr>
-                <w:highlight w:val="lightGray"/>
-              </w:rPr>
-              <w:t>1a. The user defines the temporal extent b. The user defines an unavailable temporal extent. A new dialogue window opens and requires a new temporal extent.</w:t>
-            </w:r>
-            <w:r>
-              <w:rPr>
-                <w:highlight w:val="lightGray"/>
-              </w:rPr>
+            </w:pPr>
+            <w:r>
+              <w:t>8a. Email system error. The error details are logged.</w:t>
+            </w:r>
+          </w:p>
+          <w:p>
+            <w:pPr>
+              <w:pStyle w:val="Tabletext9"/>
+              <w:jc w:val="left"/>
+            </w:pPr>
+            <w:r>
+              <w:t>9</w:t>
+            </w:r>
+            <w:r>
+              <w:t>a. Email system error. The error details are logged.</w:t>
+            </w:r>
+            <w:r>
               <w:t>]</w:t>
             </w:r>
           </w:p>
@@ -9106,7 +7999,7 @@
         </w:trPr>
         <w:tc>
           <w:tcPr>
-            <w:tcW w:w="1681" w:type="dxa"/>
+            <w:tcW w:w="1671" w:type="dxa"/>
           </w:tcPr>
           <w:p>
             <w:pPr>
@@ -9114,14 +8007,13 @@
               <w:jc w:val="left"/>
             </w:pPr>
             <w:r>
-              <w:lastRenderedPageBreak/>
               <w:t>Alternative paths (optional)</w:t>
             </w:r>
           </w:p>
         </w:tc>
         <w:tc>
           <w:tcPr>
-            <w:tcW w:w="3204" w:type="dxa"/>
+            <w:tcW w:w="6611" w:type="dxa"/>
           </w:tcPr>
           <w:p>
             <w:pPr>
@@ -9135,26 +8027,9 @@
               <w:rPr>
                 <w:highlight w:val="lightGray"/>
               </w:rPr>
-              <w:t>[</w:t>
-            </w:r>
-            <w:r>
-              <w:rPr>
-                <w:highlight w:val="lightGray"/>
-              </w:rPr>
-              <w:t>Alternate path through the main success scenario w.r.t. an identified action.</w:t>
-            </w:r>
-            <w:r>
-              <w:rPr>
-                <w:highlight w:val="lightGray"/>
-              </w:rPr>
-              <w:t>]</w:t>
-            </w:r>
-          </w:p>
-        </w:tc>
-        <w:tc>
-          <w:tcPr>
-            <w:tcW w:w="3397" w:type="dxa"/>
-          </w:tcPr>
+              <w:t>[Alternate path through the main success scenario w.r.t. an identified action.]</w:t>
+            </w:r>
+          </w:p>
           <w:p>
             <w:pPr>
               <w:pStyle w:val="Tabletext9"/>
@@ -9173,13 +8048,13 @@
               <w:rPr>
                 <w:highlight w:val="lightGray"/>
               </w:rPr>
-              <w:t>4a. User can select to view report in different formats, e.g. tabular or graphical map</w:t>
+              <w:t xml:space="preserve">e.g., </w:t>
             </w:r>
             <w:r>
               <w:rPr>
                 <w:highlight w:val="lightGray"/>
               </w:rPr>
-              <w:t>]</w:t>
+              <w:t>4a. User can select to view report in different formats, e.g. tabular or graphical map]</w:t>
             </w:r>
           </w:p>
         </w:tc>
@@ -9190,7 +8065,7 @@
         </w:trPr>
         <w:tc>
           <w:tcPr>
-            <w:tcW w:w="1681" w:type="dxa"/>
+            <w:tcW w:w="1671" w:type="dxa"/>
           </w:tcPr>
           <w:p>
             <w:pPr>
@@ -9204,7 +8079,7 @@
         </w:tc>
         <w:tc>
           <w:tcPr>
-            <w:tcW w:w="3204" w:type="dxa"/>
+            <w:tcW w:w="6611" w:type="dxa"/>
           </w:tcPr>
           <w:p>
             <w:pPr>
@@ -9230,27 +8105,7 @@
               <w:jc w:val="left"/>
             </w:pPr>
             <w:r>
-              <w:t xml:space="preserve">The property manager has been alerted </w:t>
-            </w:r>
-            <w:r>
-              <w:t xml:space="preserve">via email </w:t>
-            </w:r>
-            <w:r>
-              <w:t>of the new request.</w:t>
-            </w:r>
-          </w:p>
-        </w:tc>
-        <w:tc>
-          <w:tcPr>
-            <w:tcW w:w="3397" w:type="dxa"/>
-          </w:tcPr>
-          <w:p>
-            <w:pPr>
-              <w:pStyle w:val="Tabletext9"/>
-              <w:jc w:val="left"/>
-            </w:pPr>
-            <w:r>
-              <w:t>Report is displayed on the screen.</w:t>
+              <w:t>The property manager has been alerted via email of the new request.</w:t>
             </w:r>
           </w:p>
         </w:tc>
@@ -9261,7 +8116,7 @@
         </w:trPr>
         <w:tc>
           <w:tcPr>
-            <w:tcW w:w="1681" w:type="dxa"/>
+            <w:tcW w:w="1671" w:type="dxa"/>
           </w:tcPr>
           <w:p>
             <w:pPr>
@@ -9275,7 +8130,7 @@
         </w:tc>
         <w:tc>
           <w:tcPr>
-            <w:tcW w:w="3204" w:type="dxa"/>
+            <w:tcW w:w="6611" w:type="dxa"/>
           </w:tcPr>
           <w:p>
             <w:pPr>
@@ -9283,51 +8138,19 @@
               <w:jc w:val="left"/>
             </w:pPr>
             <w:r>
-              <w:t>[</w:t>
-            </w:r>
-            <w:r>
-              <w:t>Description of non-functional requirements for this use case w</w:t>
-            </w:r>
-            <w:r>
-              <w:t xml:space="preserve">ith </w:t>
-            </w:r>
-            <w:r>
-              <w:t>r</w:t>
-            </w:r>
-            <w:r>
-              <w:t xml:space="preserve">espect </w:t>
-            </w:r>
-            <w:r>
-              <w:t>t</w:t>
-            </w:r>
-            <w:r>
-              <w:t>o</w:t>
-            </w:r>
-            <w:r>
-              <w:t xml:space="preserve"> performance, security, quality of service or reliability.</w:t>
-            </w:r>
-            <w:r>
-              <w:t>]</w:t>
-            </w:r>
-          </w:p>
-        </w:tc>
-        <w:tc>
-          <w:tcPr>
-            <w:tcW w:w="3397" w:type="dxa"/>
-          </w:tcPr>
+              <w:t>Website actions complete in under 5 seconds.</w:t>
+            </w:r>
+          </w:p>
           <w:p>
             <w:pPr>
               <w:pStyle w:val="Tabletext9"/>
               <w:jc w:val="left"/>
-            </w:pPr>
-            <w:r>
-              <w:t>[</w:t>
-            </w:r>
-            <w:r>
-              <w:t xml:space="preserve">Display of report expected after 20 seconds at the latest. </w:t>
-            </w:r>
-            <w:r>
-              <w:t>]</w:t>
+              <w:rPr>
+                <w:highlight w:val="lightGray"/>
+              </w:rPr>
+            </w:pPr>
+            <w:r>
+              <w:t>Database and email system meet system-specified availability requirements.</w:t>
             </w:r>
           </w:p>
         </w:tc>
@@ -9338,7 +8161,7 @@
         </w:trPr>
         <w:tc>
           <w:tcPr>
-            <w:tcW w:w="1681" w:type="dxa"/>
+            <w:tcW w:w="1671" w:type="dxa"/>
           </w:tcPr>
           <w:p>
             <w:pPr>
@@ -9352,7 +8175,7 @@
         </w:tc>
         <w:tc>
           <w:tcPr>
-            <w:tcW w:w="3204" w:type="dxa"/>
+            <w:tcW w:w="6611" w:type="dxa"/>
           </w:tcPr>
           <w:p>
             <w:pPr>
@@ -9360,25 +8183,8 @@
               <w:jc w:val="left"/>
             </w:pPr>
             <w:r>
-              <w:t>[</w:t>
-            </w:r>
-            <w:r>
-              <w:t>List of statements that indicate how to validate the successful realization of the use case.</w:t>
-            </w:r>
-            <w:r>
-              <w:t>]</w:t>
-            </w:r>
-          </w:p>
-        </w:tc>
-        <w:tc>
-          <w:tcPr>
-            <w:tcW w:w="3397" w:type="dxa"/>
-          </w:tcPr>
-          <w:p>
-            <w:pPr>
-              <w:pStyle w:val="Tabletext9"/>
-              <w:jc w:val="left"/>
-            </w:pPr>
+              <w:t>After a new service request is created, the new service request is viewable on the main page. Emails have been sent to the user and property manager.</w:t>
+            </w:r>
           </w:p>
         </w:tc>
       </w:tr>
@@ -9388,7 +8194,7 @@
         </w:trPr>
         <w:tc>
           <w:tcPr>
-            <w:tcW w:w="1681" w:type="dxa"/>
+            <w:tcW w:w="1671" w:type="dxa"/>
           </w:tcPr>
           <w:p>
             <w:pPr>
@@ -9402,7 +8208,7 @@
         </w:tc>
         <w:tc>
           <w:tcPr>
-            <w:tcW w:w="3204" w:type="dxa"/>
+            <w:tcW w:w="6611" w:type="dxa"/>
           </w:tcPr>
           <w:p>
             <w:pPr>
@@ -9410,25 +8216,8 @@
               <w:jc w:val="left"/>
             </w:pPr>
             <w:r>
-              <w:t>[</w:t>
-            </w:r>
-            <w:r>
-              <w:t>Additional notes or comments (also by other users).</w:t>
-            </w:r>
-            <w:r>
-              <w:t>]</w:t>
-            </w:r>
-          </w:p>
-        </w:tc>
-        <w:tc>
-          <w:tcPr>
-            <w:tcW w:w="3397" w:type="dxa"/>
-          </w:tcPr>
-          <w:p>
-            <w:pPr>
-              <w:pStyle w:val="Tabletext9"/>
-              <w:jc w:val="left"/>
-            </w:pPr>
+              <w:t>The error log will be accessible to the administrator, who will be responsible for prioritizing error types and arranging an appropriate alert system.</w:t>
+            </w:r>
           </w:p>
         </w:tc>
       </w:tr>
@@ -9438,7 +8227,7 @@
         </w:trPr>
         <w:tc>
           <w:tcPr>
-            <w:tcW w:w="1681" w:type="dxa"/>
+            <w:tcW w:w="1671" w:type="dxa"/>
           </w:tcPr>
           <w:p>
             <w:pPr>
@@ -9452,7 +8241,7 @@
         </w:tc>
         <w:tc>
           <w:tcPr>
-            <w:tcW w:w="3204" w:type="dxa"/>
+            <w:tcW w:w="6611" w:type="dxa"/>
           </w:tcPr>
           <w:p>
             <w:pPr>
@@ -9462,17 +8251,6 @@
             <w:r>
               <w:t>Gavin Wolf. Updated 11/1/16.</w:t>
             </w:r>
-          </w:p>
-        </w:tc>
-        <w:tc>
-          <w:tcPr>
-            <w:tcW w:w="3397" w:type="dxa"/>
-          </w:tcPr>
-          <w:p>
-            <w:pPr>
-              <w:pStyle w:val="Tabletext9"/>
-              <w:jc w:val="left"/>
-            </w:pPr>
           </w:p>
         </w:tc>
       </w:tr>
@@ -9627,7 +8405,7 @@
               <w:rStyle w:val="PageNumber"/>
               <w:noProof/>
             </w:rPr>
-            <w:t>4</w:t>
+            <w:t>12</w:t>
           </w:r>
           <w:r>
             <w:rPr>
@@ -9664,7 +8442,7 @@
               <w:rStyle w:val="PageNumber"/>
               <w:noProof/>
             </w:rPr>
-            <w:t>14</w:t>
+            <w:t>13</w:t>
           </w:r>
           <w:r>
             <w:rPr>
@@ -9750,11 +8528,23 @@
             </w:tabs>
             <w:spacing w:before="0" w:after="0"/>
           </w:pPr>
-          <w:fldSimple w:instr=" DOCPROPERTY  Company  \* MERGEFORMAT ">
-            <w:r>
-              <w:t>Scrumbags</w:t>
-            </w:r>
-          </w:fldSimple>
+          <w:r>
+            <w:fldChar w:fldCharType="begin"/>
+          </w:r>
+          <w:r>
+            <w:instrText xml:space="preserve"> DOCPROPERTY  Company  \* MERGEFORMAT </w:instrText>
+          </w:r>
+          <w:r>
+            <w:fldChar w:fldCharType="separate"/>
+          </w:r>
+          <w:proofErr w:type="spellStart"/>
+          <w:r>
+            <w:t>Scrumbags</w:t>
+          </w:r>
+          <w:proofErr w:type="spellEnd"/>
+          <w:r>
+            <w:fldChar w:fldCharType="end"/>
+          </w:r>
         </w:p>
       </w:tc>
       <w:tc>
@@ -9828,7 +8618,7 @@
           </w:r>
           <w:fldSimple w:instr=" DOCPROPERTY  Category  \* MERGEFORMAT ">
             <w:r>
-              <w:t>0.2</w:t>
+              <w:t>0.4</w:t>
             </w:r>
           </w:fldSimple>
         </w:p>
@@ -9856,11 +8646,23 @@
         <w:bottom w:val="single" w:sz="24" w:space="1" w:color="00A5E7"/>
       </w:pBdr>
     </w:pPr>
-    <w:fldSimple w:instr=" DOCPROPERTY  Company  \* MERGEFORMAT ">
-      <w:r>
-        <w:t>Scrumbags</w:t>
-      </w:r>
-    </w:fldSimple>
+    <w:r>
+      <w:fldChar w:fldCharType="begin"/>
+    </w:r>
+    <w:r>
+      <w:instrText xml:space="preserve"> DOCPROPERTY  Company  \* MERGEFORMAT </w:instrText>
+    </w:r>
+    <w:r>
+      <w:fldChar w:fldCharType="separate"/>
+    </w:r>
+    <w:proofErr w:type="spellStart"/>
+    <w:r>
+      <w:t>Scrumbags</w:t>
+    </w:r>
+    <w:proofErr w:type="spellEnd"/>
+    <w:r>
+      <w:fldChar w:fldCharType="end"/>
+    </w:r>
   </w:p>
 </w:hdr>
 </file>
@@ -9870,7 +8672,7 @@
   <w:abstractNum w:abstractNumId="0">
     <w:nsid w:val="FFFFFF1D"/>
     <w:multiLevelType w:val="multilevel"/>
-    <w:tmpl w:val="0D46BAF2"/>
+    <w:tmpl w:val="B5D89818"/>
     <w:lvl w:ilvl="0">
       <w:start w:val="1"/>
       <w:numFmt w:val="bullet"/>
@@ -12877,7 +11679,7 @@
 </file>
 
 <file path=customXml/itemProps1.xml><?xml version="1.0" encoding="utf-8"?>
-<ds:datastoreItem xmlns:ds="http://schemas.openxmlformats.org/officeDocument/2006/customXml" ds:itemID="{635C454D-A573-1F42-953B-F4C9C1E8A4F7}">
+<ds:datastoreItem xmlns:ds="http://schemas.openxmlformats.org/officeDocument/2006/customXml" ds:itemID="{4AE17C02-A280-B64F-B585-2F214D05E63C}">
   <ds:schemaRefs>
     <ds:schemaRef ds:uri="http://schemas.openxmlformats.org/officeDocument/2006/bibliography"/>
   </ds:schemaRefs>

</xml_diff>

<commit_message>
Revise per meeting with Dr. Huang
</commit_message>
<xml_diff>
--- a/Gavin_Wolf_Scrumbags_use_case_Create_Service_Request.docx
+++ b/Gavin_Wolf_Scrumbags_use_case_Create_Service_Request.docx
@@ -160,30 +160,6 @@
       <w:pPr>
         <w:pStyle w:val="Front-Page"/>
         <w:rPr>
-          <w:lang w:val="en-US"/>
-        </w:rPr>
-      </w:pPr>
-    </w:p>
-    <w:p>
-      <w:pPr>
-        <w:pStyle w:val="Front-Page"/>
-        <w:rPr>
-          <w:lang w:val="en-US"/>
-        </w:rPr>
-      </w:pPr>
-    </w:p>
-    <w:p>
-      <w:pPr>
-        <w:pStyle w:val="Front-Page"/>
-        <w:rPr>
-          <w:lang w:val="en-US"/>
-        </w:rPr>
-      </w:pPr>
-    </w:p>
-    <w:p>
-      <w:pPr>
-        <w:pStyle w:val="Front-Page"/>
-        <w:rPr>
           <w:sz w:val="22"/>
           <w:szCs w:val="22"/>
           <w:lang w:val="en-US"/>
@@ -195,7 +171,7 @@
           <w:szCs w:val="22"/>
           <w:lang w:val="en-US"/>
         </w:rPr>
-        <w:t>Abstract</w:t>
+        <w:t>User story</w:t>
       </w:r>
     </w:p>
     <w:tbl>
@@ -212,7 +188,163 @@
         <w:tblLook w:val="01E0" w:firstRow="1" w:lastRow="1" w:firstColumn="1" w:lastColumn="1" w:noHBand="0" w:noVBand="0"/>
       </w:tblPr>
       <w:tblGrid>
-        <w:gridCol w:w="8266"/>
+        <w:gridCol w:w="8522"/>
+      </w:tblGrid>
+      <w:tr>
+        <w:trPr>
+          <w:trHeight w:val="1440"/>
+        </w:trPr>
+        <w:tc>
+          <w:tcPr>
+            <w:tcW w:w="8522" w:type="dxa"/>
+          </w:tcPr>
+          <w:p>
+            <w:pPr>
+              <w:spacing w:before="0" w:after="0"/>
+              <w:rPr>
+                <w:i/>
+                <w:lang w:val="en-US"/>
+              </w:rPr>
+            </w:pPr>
+            <w:r>
+              <w:rPr>
+                <w:i/>
+                <w:lang w:val="en-US"/>
+              </w:rPr>
+              <w:t>A user story is a tool to capture a description of a software feature from an end-user perspective.</w:t>
+            </w:r>
+          </w:p>
+          <w:p>
+            <w:pPr>
+              <w:spacing w:before="0" w:after="0"/>
+              <w:rPr>
+                <w:i/>
+                <w:lang w:val="en-US"/>
+              </w:rPr>
+            </w:pPr>
+            <w:r>
+              <w:rPr>
+                <w:i/>
+                <w:lang w:val="en-US"/>
+              </w:rPr>
+              <w:t xml:space="preserve">For the </w:t>
+            </w:r>
+            <w:r>
+              <w:rPr>
+                <w:i/>
+                <w:lang w:val="en-US"/>
+              </w:rPr>
+              <w:fldChar w:fldCharType="begin"/>
+            </w:r>
+            <w:r>
+              <w:rPr>
+                <w:i/>
+                <w:lang w:val="en-US"/>
+              </w:rPr>
+              <w:instrText xml:space="preserve"> TITLE   \* MERGEFORMAT </w:instrText>
+            </w:r>
+            <w:r>
+              <w:rPr>
+                <w:i/>
+                <w:lang w:val="en-US"/>
+              </w:rPr>
+              <w:fldChar w:fldCharType="separate"/>
+            </w:r>
+            <w:r>
+              <w:rPr>
+                <w:i/>
+                <w:lang w:val="en-US"/>
+              </w:rPr>
+              <w:t>Create Service Request Use-Case</w:t>
+            </w:r>
+            <w:r>
+              <w:rPr>
+                <w:i/>
+                <w:lang w:val="en-US"/>
+              </w:rPr>
+              <w:fldChar w:fldCharType="end"/>
+            </w:r>
+            <w:r>
+              <w:rPr>
+                <w:i/>
+                <w:lang w:val="en-US"/>
+              </w:rPr>
+              <w:t>, the key user story is:</w:t>
+            </w:r>
+          </w:p>
+          <w:p>
+            <w:pPr>
+              <w:spacing w:before="0" w:after="0"/>
+              <w:rPr>
+                <w:rFonts w:ascii="Arial" w:hAnsi="Arial" w:cs="Arial"/>
+                <w:b/>
+                <w:i/>
+                <w:sz w:val="22"/>
+                <w:szCs w:val="22"/>
+                <w:lang w:val="en-US"/>
+              </w:rPr>
+            </w:pPr>
+            <w:r>
+              <w:rPr>
+                <w:b/>
+                <w:i/>
+                <w:lang w:val="en-US"/>
+              </w:rPr>
+              <w:t xml:space="preserve">I as User need </w:t>
+            </w:r>
+            <w:r>
+              <w:rPr>
+                <w:b/>
+                <w:i/>
+                <w:lang w:val="en-US"/>
+              </w:rPr>
+              <w:t>a way to communicate a service issue for the goal of getting the issue fixed.</w:t>
+            </w:r>
+          </w:p>
+        </w:tc>
+      </w:tr>
+    </w:tbl>
+    <w:p>
+      <w:pPr>
+        <w:pStyle w:val="Front-Page"/>
+        <w:rPr>
+          <w:lang w:val="en-US"/>
+        </w:rPr>
+      </w:pPr>
+    </w:p>
+    <w:p>
+      <w:pPr>
+        <w:pStyle w:val="Front-Page"/>
+        <w:rPr>
+          <w:sz w:val="22"/>
+          <w:szCs w:val="22"/>
+          <w:lang w:val="en-US"/>
+        </w:rPr>
+      </w:pPr>
+      <w:r>
+        <w:rPr>
+          <w:sz w:val="22"/>
+          <w:szCs w:val="22"/>
+          <w:lang w:val="en-US"/>
+        </w:rPr>
+        <w:t>Abstract</w:t>
+      </w:r>
+    </w:p>
+    <w:tbl>
+      <w:tblPr>
+        <w:tblW w:w="0" w:type="auto"/>
+        <w:tblBorders>
+          <w:top w:val="single" w:sz="18" w:space="0" w:color="00A5E7"/>
+          <w:left w:val="single" w:sz="18" w:space="0" w:color="00A5E7"/>
+          <w:bottom w:val="single" w:sz="18" w:space="0" w:color="00A5E7"/>
+          <w:right w:val="single" w:sz="18" w:space="0" w:color="00A5E7"/>
+          <w:insideH w:val="single" w:sz="18" w:space="0" w:color="00A5E7"/>
+          <w:insideV w:val="single" w:sz="18" w:space="0" w:color="00A5E7"/>
+        </w:tblBorders>
+        <w:tblLook w:val="01E0" w:firstRow="1" w:lastRow="1" w:firstColumn="1" w:lastColumn="1" w:noHBand="0" w:noVBand="0"/>
+      </w:tblPr>
+      <w:tblGrid>
+        <w:gridCol w:w="8522"/>
       </w:tblGrid>
       <w:tr>
         <w:trPr>
@@ -943,6 +1075,7 @@
                 <w:szCs w:val="20"/>
                 <w:lang w:val="en-US"/>
               </w:rPr>
+              <w:lastRenderedPageBreak/>
               <w:t>01</w:t>
             </w:r>
             <w:r>
@@ -1142,17 +1275,24 @@
                 <w:szCs w:val="20"/>
                 <w:lang w:val="en-US"/>
               </w:rPr>
-              <w:fldChar w:fldCharType="begin"/>
-            </w:r>
-            <w:r>
+              <w:t>0.5</w:t>
+            </w:r>
+          </w:p>
+        </w:tc>
+        <w:tc>
+          <w:tcPr>
+            <w:tcW w:w="1921" w:type="dxa"/>
+          </w:tcPr>
+          <w:p>
+            <w:pPr>
+              <w:spacing w:before="60" w:after="60"/>
               <w:rPr>
                 <w:rFonts w:ascii="Arial" w:hAnsi="Arial" w:cs="Arial"/>
                 <w:sz w:val="20"/>
                 <w:szCs w:val="20"/>
                 <w:lang w:val="en-US"/>
               </w:rPr>
-              <w:instrText xml:space="preserve"> DOCPROPERTY  Category  \* MERGEFORMAT </w:instrText>
-            </w:r>
+            </w:pPr>
             <w:r>
               <w:rPr>
                 <w:rFonts w:ascii="Arial" w:hAnsi="Arial" w:cs="Arial"/>
@@ -1160,7 +1300,7 @@
                 <w:szCs w:val="20"/>
                 <w:lang w:val="en-US"/>
               </w:rPr>
-              <w:fldChar w:fldCharType="separate"/>
+              <w:t>Gavin Wolf</w:t>
             </w:r>
             <w:r>
               <w:rPr>
@@ -1169,7 +1309,156 @@
                 <w:szCs w:val="20"/>
                 <w:lang w:val="en-US"/>
               </w:rPr>
-              <w:t>0.4</w:t>
+              <w:t xml:space="preserve"> </w:t>
+            </w:r>
+          </w:p>
+        </w:tc>
+        <w:tc>
+          <w:tcPr>
+            <w:tcW w:w="3774" w:type="dxa"/>
+          </w:tcPr>
+          <w:p>
+            <w:pPr>
+              <w:spacing w:before="60" w:after="60"/>
+              <w:rPr>
+                <w:rFonts w:ascii="Arial" w:hAnsi="Arial" w:cs="Arial"/>
+                <w:sz w:val="20"/>
+                <w:szCs w:val="20"/>
+                <w:lang w:val="en-US"/>
+              </w:rPr>
+            </w:pPr>
+            <w:r>
+              <w:rPr>
+                <w:rFonts w:ascii="Arial" w:hAnsi="Arial" w:cs="Arial"/>
+                <w:sz w:val="20"/>
+                <w:szCs w:val="20"/>
+                <w:lang w:val="en-US"/>
+              </w:rPr>
+              <w:t>Work on</w:t>
+            </w:r>
+            <w:r>
+              <w:rPr>
+                <w:rFonts w:ascii="Arial" w:hAnsi="Arial" w:cs="Arial"/>
+                <w:sz w:val="20"/>
+                <w:szCs w:val="20"/>
+                <w:lang w:val="en-US"/>
+              </w:rPr>
+              <w:t xml:space="preserve"> incomplete sections.</w:t>
+            </w:r>
+          </w:p>
+        </w:tc>
+      </w:tr>
+      <w:tr>
+        <w:tc>
+          <w:tcPr>
+            <w:tcW w:w="1360" w:type="dxa"/>
+          </w:tcPr>
+          <w:p>
+            <w:pPr>
+              <w:spacing w:before="60" w:after="60"/>
+              <w:rPr>
+                <w:rFonts w:ascii="Arial" w:hAnsi="Arial" w:cs="Arial"/>
+                <w:sz w:val="20"/>
+                <w:szCs w:val="20"/>
+                <w:lang w:val="en-US"/>
+              </w:rPr>
+            </w:pPr>
+            <w:r>
+              <w:rPr>
+                <w:rFonts w:ascii="Arial" w:hAnsi="Arial" w:cs="Arial"/>
+                <w:sz w:val="20"/>
+                <w:szCs w:val="20"/>
+                <w:lang w:val="en-US"/>
+              </w:rPr>
+              <w:t>03</w:t>
+            </w:r>
+            <w:r>
+              <w:rPr>
+                <w:rFonts w:ascii="Arial" w:hAnsi="Arial" w:cs="Arial"/>
+                <w:sz w:val="20"/>
+                <w:szCs w:val="20"/>
+                <w:lang w:val="en-US"/>
+              </w:rPr>
+              <w:t>/</w:t>
+            </w:r>
+            <w:r>
+              <w:rPr>
+                <w:rFonts w:ascii="Arial" w:hAnsi="Arial" w:cs="Arial"/>
+                <w:sz w:val="20"/>
+                <w:szCs w:val="20"/>
+                <w:lang w:val="en-US"/>
+              </w:rPr>
+              <w:t>11</w:t>
+            </w:r>
+            <w:r>
+              <w:rPr>
+                <w:rFonts w:ascii="Arial" w:hAnsi="Arial" w:cs="Arial"/>
+                <w:sz w:val="20"/>
+                <w:szCs w:val="20"/>
+                <w:lang w:val="en-US"/>
+              </w:rPr>
+              <w:t>/</w:t>
+            </w:r>
+            <w:r>
+              <w:rPr>
+                <w:rFonts w:ascii="Arial" w:hAnsi="Arial" w:cs="Arial"/>
+                <w:sz w:val="20"/>
+                <w:szCs w:val="20"/>
+                <w:lang w:val="en-US"/>
+              </w:rPr>
+              <w:t>2016</w:t>
+            </w:r>
+          </w:p>
+        </w:tc>
+        <w:tc>
+          <w:tcPr>
+            <w:tcW w:w="1247" w:type="dxa"/>
+          </w:tcPr>
+          <w:p>
+            <w:pPr>
+              <w:spacing w:before="60" w:after="60"/>
+              <w:rPr>
+                <w:rFonts w:ascii="Arial" w:hAnsi="Arial" w:cs="Arial"/>
+                <w:sz w:val="20"/>
+                <w:szCs w:val="20"/>
+                <w:lang w:val="en-US"/>
+              </w:rPr>
+            </w:pPr>
+            <w:r>
+              <w:rPr>
+                <w:rFonts w:ascii="Arial" w:hAnsi="Arial" w:cs="Arial"/>
+                <w:sz w:val="20"/>
+                <w:szCs w:val="20"/>
+                <w:lang w:val="en-US"/>
+              </w:rPr>
+              <w:fldChar w:fldCharType="begin"/>
+            </w:r>
+            <w:r>
+              <w:rPr>
+                <w:rFonts w:ascii="Arial" w:hAnsi="Arial" w:cs="Arial"/>
+                <w:sz w:val="20"/>
+                <w:szCs w:val="20"/>
+                <w:lang w:val="en-US"/>
+              </w:rPr>
+              <w:instrText xml:space="preserve"> DOCPROPERTY  Category  \* MERGEFORMAT </w:instrText>
+            </w:r>
+            <w:r>
+              <w:rPr>
+                <w:rFonts w:ascii="Arial" w:hAnsi="Arial" w:cs="Arial"/>
+                <w:sz w:val="20"/>
+                <w:szCs w:val="20"/>
+                <w:lang w:val="en-US"/>
+              </w:rPr>
+              <w:fldChar w:fldCharType="separate"/>
+            </w:r>
+            <w:r>
+              <w:rPr>
+                <w:rFonts w:ascii="Arial" w:hAnsi="Arial" w:cs="Arial"/>
+                <w:sz w:val="20"/>
+                <w:szCs w:val="20"/>
+                <w:lang w:val="en-US"/>
+              </w:rPr>
+              <w:t>1.0</w:t>
             </w:r>
             <w:r>
               <w:rPr>
@@ -1265,83 +1554,8 @@
                 <w:szCs w:val="20"/>
                 <w:lang w:val="en-US"/>
               </w:rPr>
-              <w:t>Work on</w:t>
-            </w:r>
-            <w:r>
-              <w:rPr>
-                <w:rFonts w:ascii="Arial" w:hAnsi="Arial" w:cs="Arial"/>
-                <w:sz w:val="20"/>
-                <w:szCs w:val="20"/>
-                <w:lang w:val="en-US"/>
-              </w:rPr>
-              <w:t xml:space="preserve"> incomplete sections.</w:t>
-            </w:r>
-          </w:p>
-        </w:tc>
-      </w:tr>
-      <w:tr>
-        <w:tc>
-          <w:tcPr>
-            <w:tcW w:w="1360" w:type="dxa"/>
-          </w:tcPr>
-          <w:p>
-            <w:pPr>
-              <w:spacing w:before="60" w:after="60"/>
-              <w:rPr>
-                <w:rFonts w:ascii="Arial" w:hAnsi="Arial" w:cs="Arial"/>
-                <w:sz w:val="20"/>
-                <w:szCs w:val="20"/>
-                <w:lang w:val="en-US"/>
-              </w:rPr>
-            </w:pPr>
-          </w:p>
-        </w:tc>
-        <w:tc>
-          <w:tcPr>
-            <w:tcW w:w="1247" w:type="dxa"/>
-          </w:tcPr>
-          <w:p>
-            <w:pPr>
-              <w:spacing w:before="60" w:after="60"/>
-              <w:rPr>
-                <w:rFonts w:ascii="Arial" w:hAnsi="Arial" w:cs="Arial"/>
-                <w:sz w:val="20"/>
-                <w:szCs w:val="20"/>
-                <w:lang w:val="en-US"/>
-              </w:rPr>
-            </w:pPr>
-          </w:p>
-        </w:tc>
-        <w:tc>
-          <w:tcPr>
-            <w:tcW w:w="1921" w:type="dxa"/>
-          </w:tcPr>
-          <w:p>
-            <w:pPr>
-              <w:spacing w:before="60" w:after="60"/>
-              <w:rPr>
-                <w:rFonts w:ascii="Arial" w:hAnsi="Arial" w:cs="Arial"/>
-                <w:sz w:val="20"/>
-                <w:szCs w:val="20"/>
-                <w:lang w:val="en-US"/>
-              </w:rPr>
-            </w:pPr>
-          </w:p>
-        </w:tc>
-        <w:tc>
-          <w:tcPr>
-            <w:tcW w:w="3774" w:type="dxa"/>
-          </w:tcPr>
-          <w:p>
-            <w:pPr>
-              <w:spacing w:before="60" w:after="60"/>
-              <w:rPr>
-                <w:rFonts w:ascii="Arial" w:hAnsi="Arial" w:cs="Arial"/>
-                <w:sz w:val="20"/>
-                <w:szCs w:val="20"/>
-                <w:lang w:val="en-US"/>
-              </w:rPr>
-            </w:pPr>
+              <w:t>Update per discussion w/ Dr. Huang.</w:t>
+            </w:r>
           </w:p>
         </w:tc>
       </w:tr>
@@ -1631,7 +1845,6 @@
           <w:szCs w:val="24"/>
           <w:lang w:val="en-US"/>
         </w:rPr>
-        <w:lastRenderedPageBreak/>
         <w:t>An Essential Unified Process Document</w:t>
       </w:r>
     </w:p>
@@ -1699,7 +1912,7 @@
         </w:rPr>
         <w:fldChar w:fldCharType="separate"/>
       </w:r>
-      <w:hyperlink w:anchor="_Toc465781040" w:history="1">
+      <w:hyperlink w:anchor="_Toc465953288" w:history="1">
         <w:r>
           <w:rPr>
             <w:rStyle w:val="Hyperlink"/>
@@ -1743,7 +1956,7 @@
             <w:noProof/>
             <w:webHidden/>
           </w:rPr>
-          <w:instrText xml:space="preserve"> PAGEREF _Toc465781040 \h </w:instrText>
+          <w:instrText xml:space="preserve"> PAGEREF _Toc465953288 \h </w:instrText>
         </w:r>
         <w:r>
           <w:rPr>
@@ -1779,7 +1992,7 @@
         <w:pStyle w:val="TOC2"/>
         <w:tabs>
           <w:tab w:val="left" w:pos="960"/>
-          <w:tab w:val="right" w:leader="dot" w:pos="8302"/>
+          <w:tab w:val="right" w:leader="dot" w:pos="8636"/>
         </w:tabs>
         <w:rPr>
           <w:rFonts w:asciiTheme="minorHAnsi" w:eastAsiaTheme="minorEastAsia" w:hAnsiTheme="minorHAnsi" w:cstheme="minorBidi"/>
@@ -1787,7 +2000,7 @@
           <w:lang w:val="en-US" w:eastAsia="ja-JP"/>
         </w:rPr>
       </w:pPr>
-      <w:hyperlink w:anchor="_Toc465781041" w:history="1">
+      <w:hyperlink w:anchor="_Toc465953289" w:history="1">
         <w:r>
           <w:rPr>
             <w:rStyle w:val="Hyperlink"/>
@@ -1831,7 +2044,7 @@
             <w:noProof/>
             <w:webHidden/>
           </w:rPr>
-          <w:instrText xml:space="preserve"> PAGEREF _Toc465781041 \h </w:instrText>
+          <w:instrText xml:space="preserve"> PAGEREF _Toc465953289 \h </w:instrText>
         </w:r>
         <w:r>
           <w:rPr>
@@ -1867,7 +2080,7 @@
         <w:pStyle w:val="TOC2"/>
         <w:tabs>
           <w:tab w:val="left" w:pos="960"/>
-          <w:tab w:val="right" w:leader="dot" w:pos="8302"/>
+          <w:tab w:val="right" w:leader="dot" w:pos="8636"/>
         </w:tabs>
         <w:rPr>
           <w:rFonts w:asciiTheme="minorHAnsi" w:eastAsiaTheme="minorEastAsia" w:hAnsiTheme="minorHAnsi" w:cstheme="minorBidi"/>
@@ -1875,7 +2088,7 @@
           <w:lang w:val="en-US" w:eastAsia="ja-JP"/>
         </w:rPr>
       </w:pPr>
-      <w:hyperlink w:anchor="_Toc465781042" w:history="1">
+      <w:hyperlink w:anchor="_Toc465953290" w:history="1">
         <w:r>
           <w:rPr>
             <w:rStyle w:val="Hyperlink"/>
@@ -1919,7 +2132,7 @@
             <w:noProof/>
             <w:webHidden/>
           </w:rPr>
-          <w:instrText xml:space="preserve"> PAGEREF _Toc465781042 \h </w:instrText>
+          <w:instrText xml:space="preserve"> PAGEREF _Toc465953290 \h </w:instrText>
         </w:r>
         <w:r>
           <w:rPr>
@@ -1955,7 +2168,7 @@
         <w:pStyle w:val="TOC2"/>
         <w:tabs>
           <w:tab w:val="left" w:pos="960"/>
-          <w:tab w:val="right" w:leader="dot" w:pos="8302"/>
+          <w:tab w:val="right" w:leader="dot" w:pos="8636"/>
         </w:tabs>
         <w:rPr>
           <w:rFonts w:asciiTheme="minorHAnsi" w:eastAsiaTheme="minorEastAsia" w:hAnsiTheme="minorHAnsi" w:cstheme="minorBidi"/>
@@ -1963,7 +2176,7 @@
           <w:lang w:val="en-US" w:eastAsia="ja-JP"/>
         </w:rPr>
       </w:pPr>
-      <w:hyperlink w:anchor="_Toc465781043" w:history="1">
+      <w:hyperlink w:anchor="_Toc465953291" w:history="1">
         <w:r>
           <w:rPr>
             <w:rStyle w:val="Hyperlink"/>
@@ -2007,7 +2220,7 @@
             <w:noProof/>
             <w:webHidden/>
           </w:rPr>
-          <w:instrText xml:space="preserve"> PAGEREF _Toc465781043 \h </w:instrText>
+          <w:instrText xml:space="preserve"> PAGEREF _Toc465953291 \h </w:instrText>
         </w:r>
         <w:r>
           <w:rPr>
@@ -2047,7 +2260,7 @@
           <w:lang w:val="en-US" w:eastAsia="ja-JP"/>
         </w:rPr>
       </w:pPr>
-      <w:hyperlink w:anchor="_Toc465781044" w:history="1">
+      <w:hyperlink w:anchor="_Toc465953292" w:history="1">
         <w:r>
           <w:rPr>
             <w:rStyle w:val="Hyperlink"/>
@@ -2089,7 +2302,7 @@
             <w:noProof/>
             <w:webHidden/>
           </w:rPr>
-          <w:instrText xml:space="preserve"> PAGEREF _Toc465781044 \h </w:instrText>
+          <w:instrText xml:space="preserve"> PAGEREF _Toc465953292 \h </w:instrText>
         </w:r>
         <w:r>
           <w:rPr>
@@ -2125,7 +2338,7 @@
         <w:pStyle w:val="TOC2"/>
         <w:tabs>
           <w:tab w:val="left" w:pos="960"/>
-          <w:tab w:val="right" w:leader="dot" w:pos="8302"/>
+          <w:tab w:val="right" w:leader="dot" w:pos="8636"/>
         </w:tabs>
         <w:rPr>
           <w:rFonts w:asciiTheme="minorHAnsi" w:eastAsiaTheme="minorEastAsia" w:hAnsiTheme="minorHAnsi" w:cstheme="minorBidi"/>
@@ -2133,7 +2346,7 @@
           <w:lang w:val="en-US" w:eastAsia="ja-JP"/>
         </w:rPr>
       </w:pPr>
-      <w:hyperlink w:anchor="_Toc465781045" w:history="1">
+      <w:hyperlink w:anchor="_Toc465953293" w:history="1">
         <w:r>
           <w:rPr>
             <w:rStyle w:val="Hyperlink"/>
@@ -2156,7 +2369,7 @@
             <w:noProof/>
             <w:lang w:val="en-US"/>
           </w:rPr>
-          <w:t>&lt;Diagram Name&gt;</w:t>
+          <w:t>Create Service Request Use-Case Diagram</w:t>
         </w:r>
         <w:r>
           <w:rPr>
@@ -2177,7 +2390,7 @@
             <w:noProof/>
             <w:webHidden/>
           </w:rPr>
-          <w:instrText xml:space="preserve"> PAGEREF _Toc465781045 \h </w:instrText>
+          <w:instrText xml:space="preserve"> PAGEREF _Toc465953293 \h </w:instrText>
         </w:r>
         <w:r>
           <w:rPr>
@@ -2217,7 +2430,7 @@
           <w:lang w:val="en-US" w:eastAsia="ja-JP"/>
         </w:rPr>
       </w:pPr>
-      <w:hyperlink w:anchor="_Toc465781046" w:history="1">
+      <w:hyperlink w:anchor="_Toc465953294" w:history="1">
         <w:r>
           <w:rPr>
             <w:rStyle w:val="Hyperlink"/>
@@ -2259,7 +2472,7 @@
             <w:noProof/>
             <w:webHidden/>
           </w:rPr>
-          <w:instrText xml:space="preserve"> PAGEREF _Toc465781046 \h </w:instrText>
+          <w:instrText xml:space="preserve"> PAGEREF _Toc465953294 \h </w:instrText>
         </w:r>
         <w:r>
           <w:rPr>
@@ -2299,7 +2512,7 @@
           <w:lang w:val="en-US" w:eastAsia="ja-JP"/>
         </w:rPr>
       </w:pPr>
-      <w:hyperlink w:anchor="_Toc465781047" w:history="1">
+      <w:hyperlink w:anchor="_Toc465953295" w:history="1">
         <w:r>
           <w:rPr>
             <w:rStyle w:val="Hyperlink"/>
@@ -2341,7 +2554,7 @@
             <w:noProof/>
             <w:webHidden/>
           </w:rPr>
-          <w:instrText xml:space="preserve"> PAGEREF _Toc465781047 \h </w:instrText>
+          <w:instrText xml:space="preserve"> PAGEREF _Toc465953295 \h </w:instrText>
         </w:r>
         <w:r>
           <w:rPr>
@@ -2381,7 +2594,7 @@
           <w:lang w:val="en-US" w:eastAsia="ja-JP"/>
         </w:rPr>
       </w:pPr>
-      <w:hyperlink w:anchor="_Toc465781048" w:history="1">
+      <w:hyperlink w:anchor="_Toc465953296" w:history="1">
         <w:r>
           <w:rPr>
             <w:rStyle w:val="Hyperlink"/>
@@ -2425,7 +2638,7 @@
             <w:noProof/>
             <w:webHidden/>
           </w:rPr>
-          <w:instrText xml:space="preserve"> PAGEREF _Toc465781048 \h </w:instrText>
+          <w:instrText xml:space="preserve"> PAGEREF _Toc465953296 \h </w:instrText>
         </w:r>
         <w:r>
           <w:rPr>
@@ -2461,7 +2674,7 @@
         <w:pStyle w:val="TOC2"/>
         <w:tabs>
           <w:tab w:val="left" w:pos="960"/>
-          <w:tab w:val="right" w:leader="dot" w:pos="8302"/>
+          <w:tab w:val="right" w:leader="dot" w:pos="8636"/>
         </w:tabs>
         <w:rPr>
           <w:rFonts w:asciiTheme="minorHAnsi" w:eastAsiaTheme="minorEastAsia" w:hAnsiTheme="minorHAnsi" w:cstheme="minorBidi"/>
@@ -2469,7 +2682,7 @@
           <w:lang w:val="en-US" w:eastAsia="ja-JP"/>
         </w:rPr>
       </w:pPr>
-      <w:hyperlink w:anchor="_Toc465781049" w:history="1">
+      <w:hyperlink w:anchor="_Toc465953297" w:history="1">
         <w:r>
           <w:rPr>
             <w:rStyle w:val="Hyperlink"/>
@@ -2511,7 +2724,7 @@
             <w:noProof/>
             <w:webHidden/>
           </w:rPr>
-          <w:instrText xml:space="preserve"> PAGEREF _Toc465781049 \h </w:instrText>
+          <w:instrText xml:space="preserve"> PAGEREF _Toc465953297 \h </w:instrText>
         </w:r>
         <w:r>
           <w:rPr>
@@ -2547,7 +2760,7 @@
         <w:pStyle w:val="TOC3"/>
         <w:tabs>
           <w:tab w:val="left" w:pos="1440"/>
-          <w:tab w:val="right" w:leader="dot" w:pos="8302"/>
+          <w:tab w:val="right" w:leader="dot" w:pos="8636"/>
         </w:tabs>
         <w:rPr>
           <w:rFonts w:asciiTheme="minorHAnsi" w:eastAsiaTheme="minorEastAsia" w:hAnsiTheme="minorHAnsi" w:cstheme="minorBidi"/>
@@ -2555,7 +2768,7 @@
           <w:lang w:val="en-US" w:eastAsia="ja-JP"/>
         </w:rPr>
       </w:pPr>
-      <w:hyperlink w:anchor="_Toc465781050" w:history="1">
+      <w:hyperlink w:anchor="_Toc465953298" w:history="1">
         <w:r>
           <w:rPr>
             <w:rStyle w:val="Hyperlink"/>
@@ -2599,7 +2812,7 @@
             <w:noProof/>
             <w:webHidden/>
           </w:rPr>
-          <w:instrText xml:space="preserve"> PAGEREF _Toc465781050 \h </w:instrText>
+          <w:instrText xml:space="preserve"> PAGEREF _Toc465953298 \h </w:instrText>
         </w:r>
         <w:r>
           <w:rPr>
@@ -2635,7 +2848,7 @@
         <w:pStyle w:val="TOC3"/>
         <w:tabs>
           <w:tab w:val="left" w:pos="1440"/>
-          <w:tab w:val="right" w:leader="dot" w:pos="8302"/>
+          <w:tab w:val="right" w:leader="dot" w:pos="8636"/>
         </w:tabs>
         <w:rPr>
           <w:rFonts w:asciiTheme="minorHAnsi" w:eastAsiaTheme="minorEastAsia" w:hAnsiTheme="minorHAnsi" w:cstheme="minorBidi"/>
@@ -2643,7 +2856,7 @@
           <w:lang w:val="en-US" w:eastAsia="ja-JP"/>
         </w:rPr>
       </w:pPr>
-      <w:hyperlink w:anchor="_Toc465781051" w:history="1">
+      <w:hyperlink w:anchor="_Toc465953299" w:history="1">
         <w:r>
           <w:rPr>
             <w:rStyle w:val="Hyperlink"/>
@@ -2687,7 +2900,7 @@
             <w:noProof/>
             <w:webHidden/>
           </w:rPr>
-          <w:instrText xml:space="preserve"> PAGEREF _Toc465781051 \h </w:instrText>
+          <w:instrText xml:space="preserve"> PAGEREF _Toc465953299 \h </w:instrText>
         </w:r>
         <w:r>
           <w:rPr>
@@ -2723,7 +2936,7 @@
         <w:pStyle w:val="TOC3"/>
         <w:tabs>
           <w:tab w:val="left" w:pos="1440"/>
-          <w:tab w:val="right" w:leader="dot" w:pos="8302"/>
+          <w:tab w:val="right" w:leader="dot" w:pos="8636"/>
         </w:tabs>
         <w:rPr>
           <w:rFonts w:asciiTheme="minorHAnsi" w:eastAsiaTheme="minorEastAsia" w:hAnsiTheme="minorHAnsi" w:cstheme="minorBidi"/>
@@ -2731,7 +2944,7 @@
           <w:lang w:val="en-US" w:eastAsia="ja-JP"/>
         </w:rPr>
       </w:pPr>
-      <w:hyperlink w:anchor="_Toc465781052" w:history="1">
+      <w:hyperlink w:anchor="_Toc465953300" w:history="1">
         <w:r>
           <w:rPr>
             <w:rStyle w:val="Hyperlink"/>
@@ -2775,7 +2988,7 @@
             <w:noProof/>
             <w:webHidden/>
           </w:rPr>
-          <w:instrText xml:space="preserve"> PAGEREF _Toc465781052 \h </w:instrText>
+          <w:instrText xml:space="preserve"> PAGEREF _Toc465953300 \h </w:instrText>
         </w:r>
         <w:r>
           <w:rPr>
@@ -2811,7 +3024,7 @@
         <w:pStyle w:val="TOC2"/>
         <w:tabs>
           <w:tab w:val="left" w:pos="960"/>
-          <w:tab w:val="right" w:leader="dot" w:pos="8302"/>
+          <w:tab w:val="right" w:leader="dot" w:pos="8636"/>
         </w:tabs>
         <w:rPr>
           <w:rFonts w:asciiTheme="minorHAnsi" w:eastAsiaTheme="minorEastAsia" w:hAnsiTheme="minorHAnsi" w:cstheme="minorBidi"/>
@@ -2819,7 +3032,7 @@
           <w:lang w:val="en-US" w:eastAsia="ja-JP"/>
         </w:rPr>
       </w:pPr>
-      <w:hyperlink w:anchor="_Toc465781053" w:history="1">
+      <w:hyperlink w:anchor="_Toc465953301" w:history="1">
         <w:r>
           <w:rPr>
             <w:rStyle w:val="Hyperlink"/>
@@ -2861,7 +3074,7 @@
             <w:noProof/>
             <w:webHidden/>
           </w:rPr>
-          <w:instrText xml:space="preserve"> PAGEREF _Toc465781053 \h </w:instrText>
+          <w:instrText xml:space="preserve"> PAGEREF _Toc465953301 \h </w:instrText>
         </w:r>
         <w:r>
           <w:rPr>
@@ -2881,7 +3094,7 @@
             <w:noProof/>
             <w:webHidden/>
           </w:rPr>
-          <w:t>9</w:t>
+          <w:t>8</w:t>
         </w:r>
         <w:r>
           <w:rPr>
@@ -2897,7 +3110,7 @@
         <w:pStyle w:val="TOC2"/>
         <w:tabs>
           <w:tab w:val="left" w:pos="960"/>
-          <w:tab w:val="right" w:leader="dot" w:pos="8302"/>
+          <w:tab w:val="right" w:leader="dot" w:pos="8636"/>
         </w:tabs>
         <w:rPr>
           <w:rFonts w:asciiTheme="minorHAnsi" w:eastAsiaTheme="minorEastAsia" w:hAnsiTheme="minorHAnsi" w:cstheme="minorBidi"/>
@@ -2905,7 +3118,7 @@
           <w:lang w:val="en-US" w:eastAsia="ja-JP"/>
         </w:rPr>
       </w:pPr>
-      <w:hyperlink w:anchor="_Toc465781054" w:history="1">
+      <w:hyperlink w:anchor="_Toc465953302" w:history="1">
         <w:r>
           <w:rPr>
             <w:rStyle w:val="Hyperlink"/>
@@ -2947,7 +3160,7 @@
             <w:noProof/>
             <w:webHidden/>
           </w:rPr>
-          <w:instrText xml:space="preserve"> PAGEREF _Toc465781054 \h </w:instrText>
+          <w:instrText xml:space="preserve"> PAGEREF _Toc465953302 \h </w:instrText>
         </w:r>
         <w:r>
           <w:rPr>
@@ -2967,7 +3180,7 @@
             <w:noProof/>
             <w:webHidden/>
           </w:rPr>
-          <w:t>9</w:t>
+          <w:t>8</w:t>
         </w:r>
         <w:r>
           <w:rPr>
@@ -2983,7 +3196,7 @@
         <w:pStyle w:val="TOC2"/>
         <w:tabs>
           <w:tab w:val="left" w:pos="960"/>
-          <w:tab w:val="right" w:leader="dot" w:pos="8302"/>
+          <w:tab w:val="right" w:leader="dot" w:pos="8636"/>
         </w:tabs>
         <w:rPr>
           <w:rFonts w:asciiTheme="minorHAnsi" w:eastAsiaTheme="minorEastAsia" w:hAnsiTheme="minorHAnsi" w:cstheme="minorBidi"/>
@@ -2991,7 +3204,7 @@
           <w:lang w:val="en-US" w:eastAsia="ja-JP"/>
         </w:rPr>
       </w:pPr>
-      <w:hyperlink w:anchor="_Toc465781055" w:history="1">
+      <w:hyperlink w:anchor="_Toc465953303" w:history="1">
         <w:r>
           <w:rPr>
             <w:rStyle w:val="Hyperlink"/>
@@ -3033,7 +3246,7 @@
             <w:noProof/>
             <w:webHidden/>
           </w:rPr>
-          <w:instrText xml:space="preserve"> PAGEREF _Toc465781055 \h </w:instrText>
+          <w:instrText xml:space="preserve"> PAGEREF _Toc465953303 \h </w:instrText>
         </w:r>
         <w:r>
           <w:rPr>
@@ -3053,7 +3266,7 @@
             <w:noProof/>
             <w:webHidden/>
           </w:rPr>
-          <w:t>9</w:t>
+          <w:t>8</w:t>
         </w:r>
         <w:r>
           <w:rPr>
@@ -3069,7 +3282,7 @@
         <w:pStyle w:val="TOC2"/>
         <w:tabs>
           <w:tab w:val="left" w:pos="960"/>
-          <w:tab w:val="right" w:leader="dot" w:pos="8302"/>
+          <w:tab w:val="right" w:leader="dot" w:pos="8636"/>
         </w:tabs>
         <w:rPr>
           <w:rFonts w:asciiTheme="minorHAnsi" w:eastAsiaTheme="minorEastAsia" w:hAnsiTheme="minorHAnsi" w:cstheme="minorBidi"/>
@@ -3077,7 +3290,7 @@
           <w:lang w:val="en-US" w:eastAsia="ja-JP"/>
         </w:rPr>
       </w:pPr>
-      <w:hyperlink w:anchor="_Toc465781056" w:history="1">
+      <w:hyperlink w:anchor="_Toc465953304" w:history="1">
         <w:r>
           <w:rPr>
             <w:rStyle w:val="Hyperlink"/>
@@ -3119,7 +3332,7 @@
             <w:noProof/>
             <w:webHidden/>
           </w:rPr>
-          <w:instrText xml:space="preserve"> PAGEREF _Toc465781056 \h </w:instrText>
+          <w:instrText xml:space="preserve"> PAGEREF _Toc465953304 \h </w:instrText>
         </w:r>
         <w:r>
           <w:rPr>
@@ -3139,7 +3352,7 @@
             <w:noProof/>
             <w:webHidden/>
           </w:rPr>
-          <w:t>9</w:t>
+          <w:t>8</w:t>
         </w:r>
         <w:r>
           <w:rPr>
@@ -3155,7 +3368,7 @@
         <w:pStyle w:val="TOC3"/>
         <w:tabs>
           <w:tab w:val="left" w:pos="1440"/>
-          <w:tab w:val="right" w:leader="dot" w:pos="8302"/>
+          <w:tab w:val="right" w:leader="dot" w:pos="8636"/>
         </w:tabs>
         <w:rPr>
           <w:rFonts w:asciiTheme="minorHAnsi" w:eastAsiaTheme="minorEastAsia" w:hAnsiTheme="minorHAnsi" w:cstheme="minorBidi"/>
@@ -3163,7 +3376,7 @@
           <w:lang w:val="en-US" w:eastAsia="ja-JP"/>
         </w:rPr>
       </w:pPr>
-      <w:hyperlink w:anchor="_Toc465781057" w:history="1">
+      <w:hyperlink w:anchor="_Toc465953305" w:history="1">
         <w:r>
           <w:rPr>
             <w:rStyle w:val="Hyperlink"/>
@@ -3205,7 +3418,7 @@
             <w:noProof/>
             <w:webHidden/>
           </w:rPr>
-          <w:instrText xml:space="preserve"> PAGEREF _Toc465781057 \h </w:instrText>
+          <w:instrText xml:space="preserve"> PAGEREF _Toc465953305 \h </w:instrText>
         </w:r>
         <w:r>
           <w:rPr>
@@ -3225,7 +3438,7 @@
             <w:noProof/>
             <w:webHidden/>
           </w:rPr>
-          <w:t>9</w:t>
+          <w:t>8</w:t>
         </w:r>
         <w:r>
           <w:rPr>
@@ -3241,7 +3454,7 @@
         <w:pStyle w:val="TOC3"/>
         <w:tabs>
           <w:tab w:val="left" w:pos="1440"/>
-          <w:tab w:val="right" w:leader="dot" w:pos="8302"/>
+          <w:tab w:val="right" w:leader="dot" w:pos="8636"/>
         </w:tabs>
         <w:rPr>
           <w:rFonts w:asciiTheme="minorHAnsi" w:eastAsiaTheme="minorEastAsia" w:hAnsiTheme="minorHAnsi" w:cstheme="minorBidi"/>
@@ -3249,7 +3462,7 @@
           <w:lang w:val="en-US" w:eastAsia="ja-JP"/>
         </w:rPr>
       </w:pPr>
-      <w:hyperlink w:anchor="_Toc465781058" w:history="1">
+      <w:hyperlink w:anchor="_Toc465953306" w:history="1">
         <w:r>
           <w:rPr>
             <w:rStyle w:val="Hyperlink"/>
@@ -3291,7 +3504,7 @@
             <w:noProof/>
             <w:webHidden/>
           </w:rPr>
-          <w:instrText xml:space="preserve"> PAGEREF _Toc465781058 \h </w:instrText>
+          <w:instrText xml:space="preserve"> PAGEREF _Toc465953306 \h </w:instrText>
         </w:r>
         <w:r>
           <w:rPr>
@@ -3311,7 +3524,7 @@
             <w:noProof/>
             <w:webHidden/>
           </w:rPr>
-          <w:t>10</w:t>
+          <w:t>9</w:t>
         </w:r>
         <w:r>
           <w:rPr>
@@ -3324,10 +3537,10 @@
     </w:p>
     <w:p>
       <w:pPr>
-        <w:pStyle w:val="TOC3"/>
+        <w:pStyle w:val="TOC2"/>
         <w:tabs>
-          <w:tab w:val="left" w:pos="1440"/>
-          <w:tab w:val="right" w:leader="dot" w:pos="8302"/>
+          <w:tab w:val="left" w:pos="960"/>
+          <w:tab w:val="right" w:leader="dot" w:pos="8636"/>
         </w:tabs>
         <w:rPr>
           <w:rFonts w:asciiTheme="minorHAnsi" w:eastAsiaTheme="minorEastAsia" w:hAnsiTheme="minorHAnsi" w:cstheme="minorBidi"/>
@@ -3335,13 +3548,13 @@
           <w:lang w:val="en-US" w:eastAsia="ja-JP"/>
         </w:rPr>
       </w:pPr>
-      <w:hyperlink w:anchor="_Toc465781059" w:history="1">
+      <w:hyperlink w:anchor="_Toc465953307" w:history="1">
         <w:r>
           <w:rPr>
             <w:rStyle w:val="Hyperlink"/>
             <w:noProof/>
           </w:rPr>
-          <w:t>5.5.3</w:t>
+          <w:t>5.6</w:t>
         </w:r>
         <w:r>
           <w:rPr>
@@ -3356,7 +3569,7 @@
             <w:rStyle w:val="Hyperlink"/>
             <w:noProof/>
           </w:rPr>
-          <w:t>[Issues like photo size is too big?]</w:t>
+          <w:t>Post-Conditions</w:t>
         </w:r>
         <w:r>
           <w:rPr>
@@ -3377,7 +3590,7 @@
             <w:noProof/>
             <w:webHidden/>
           </w:rPr>
-          <w:instrText xml:space="preserve"> PAGEREF _Toc465781059 \h </w:instrText>
+          <w:instrText xml:space="preserve"> PAGEREF _Toc465953307 \h </w:instrText>
         </w:r>
         <w:r>
           <w:rPr>
@@ -3397,7 +3610,7 @@
             <w:noProof/>
             <w:webHidden/>
           </w:rPr>
-          <w:t>10</w:t>
+          <w:t>9</w:t>
         </w:r>
         <w:r>
           <w:rPr>
@@ -3413,7 +3626,7 @@
         <w:pStyle w:val="TOC2"/>
         <w:tabs>
           <w:tab w:val="left" w:pos="960"/>
-          <w:tab w:val="right" w:leader="dot" w:pos="8302"/>
+          <w:tab w:val="right" w:leader="dot" w:pos="8636"/>
         </w:tabs>
         <w:rPr>
           <w:rFonts w:asciiTheme="minorHAnsi" w:eastAsiaTheme="minorEastAsia" w:hAnsiTheme="minorHAnsi" w:cstheme="minorBidi"/>
@@ -3421,13 +3634,13 @@
           <w:lang w:val="en-US" w:eastAsia="ja-JP"/>
         </w:rPr>
       </w:pPr>
-      <w:hyperlink w:anchor="_Toc465781060" w:history="1">
+      <w:hyperlink w:anchor="_Toc465953308" w:history="1">
         <w:r>
           <w:rPr>
             <w:rStyle w:val="Hyperlink"/>
             <w:noProof/>
           </w:rPr>
-          <w:t>5.6</w:t>
+          <w:t>5.7</w:t>
         </w:r>
         <w:r>
           <w:rPr>
@@ -3442,7 +3655,7 @@
             <w:rStyle w:val="Hyperlink"/>
             <w:noProof/>
           </w:rPr>
-          <w:t>Post-Conditions</w:t>
+          <w:t>Special Requirements</w:t>
         </w:r>
         <w:r>
           <w:rPr>
@@ -3463,7 +3676,7 @@
             <w:noProof/>
             <w:webHidden/>
           </w:rPr>
-          <w:instrText xml:space="preserve"> PAGEREF _Toc465781060 \h </w:instrText>
+          <w:instrText xml:space="preserve"> PAGEREF _Toc465953308 \h </w:instrText>
         </w:r>
         <w:r>
           <w:rPr>
@@ -3483,7 +3696,7 @@
             <w:noProof/>
             <w:webHidden/>
           </w:rPr>
-          <w:t>10</w:t>
+          <w:t>9</w:t>
         </w:r>
         <w:r>
           <w:rPr>
@@ -3499,7 +3712,7 @@
         <w:pStyle w:val="TOC2"/>
         <w:tabs>
           <w:tab w:val="left" w:pos="960"/>
-          <w:tab w:val="right" w:leader="dot" w:pos="8302"/>
+          <w:tab w:val="right" w:leader="dot" w:pos="8636"/>
         </w:tabs>
         <w:rPr>
           <w:rFonts w:asciiTheme="minorHAnsi" w:eastAsiaTheme="minorEastAsia" w:hAnsiTheme="minorHAnsi" w:cstheme="minorBidi"/>
@@ -3507,13 +3720,13 @@
           <w:lang w:val="en-US" w:eastAsia="ja-JP"/>
         </w:rPr>
       </w:pPr>
-      <w:hyperlink w:anchor="_Toc465781061" w:history="1">
+      <w:hyperlink w:anchor="_Toc465953309" w:history="1">
         <w:r>
           <w:rPr>
             <w:rStyle w:val="Hyperlink"/>
             <w:noProof/>
           </w:rPr>
-          <w:t>5.7</w:t>
+          <w:t>5.8</w:t>
         </w:r>
         <w:r>
           <w:rPr>
@@ -3528,7 +3741,7 @@
             <w:rStyle w:val="Hyperlink"/>
             <w:noProof/>
           </w:rPr>
-          <w:t>Special Requirements</w:t>
+          <w:t>Extensibility</w:t>
         </w:r>
         <w:r>
           <w:rPr>
@@ -3549,7 +3762,7 @@
             <w:noProof/>
             <w:webHidden/>
           </w:rPr>
-          <w:instrText xml:space="preserve"> PAGEREF _Toc465781061 \h </w:instrText>
+          <w:instrText xml:space="preserve"> PAGEREF _Toc465953309 \h </w:instrText>
         </w:r>
         <w:r>
           <w:rPr>
@@ -3569,7 +3782,7 @@
             <w:noProof/>
             <w:webHidden/>
           </w:rPr>
-          <w:t>11</w:t>
+          <w:t>9</w:t>
         </w:r>
         <w:r>
           <w:rPr>
@@ -3585,7 +3798,7 @@
         <w:pStyle w:val="TOC2"/>
         <w:tabs>
           <w:tab w:val="left" w:pos="960"/>
-          <w:tab w:val="right" w:leader="dot" w:pos="8302"/>
+          <w:tab w:val="right" w:leader="dot" w:pos="8636"/>
         </w:tabs>
         <w:rPr>
           <w:rFonts w:asciiTheme="minorHAnsi" w:eastAsiaTheme="minorEastAsia" w:hAnsiTheme="minorHAnsi" w:cstheme="minorBidi"/>
@@ -3593,13 +3806,13 @@
           <w:lang w:val="en-US" w:eastAsia="ja-JP"/>
         </w:rPr>
       </w:pPr>
-      <w:hyperlink w:anchor="_Toc465781062" w:history="1">
+      <w:hyperlink w:anchor="_Toc465953310" w:history="1">
         <w:r>
           <w:rPr>
             <w:rStyle w:val="Hyperlink"/>
             <w:noProof/>
           </w:rPr>
-          <w:t>5.8</w:t>
+          <w:t>5.9</w:t>
         </w:r>
         <w:r>
           <w:rPr>
@@ -3614,7 +3827,7 @@
             <w:rStyle w:val="Hyperlink"/>
             <w:noProof/>
           </w:rPr>
-          <w:t>Extensibility</w:t>
+          <w:t>Scenarios</w:t>
         </w:r>
         <w:r>
           <w:rPr>
@@ -3635,7 +3848,7 @@
             <w:noProof/>
             <w:webHidden/>
           </w:rPr>
-          <w:instrText xml:space="preserve"> PAGEREF _Toc465781062 \h </w:instrText>
+          <w:instrText xml:space="preserve"> PAGEREF _Toc465953310 \h </w:instrText>
         </w:r>
         <w:r>
           <w:rPr>
@@ -3655,7 +3868,7 @@
             <w:noProof/>
             <w:webHidden/>
           </w:rPr>
-          <w:t>11</w:t>
+          <w:t>9</w:t>
         </w:r>
         <w:r>
           <w:rPr>
@@ -3668,24 +3881,20 @@
     </w:p>
     <w:p>
       <w:pPr>
-        <w:pStyle w:val="TOC2"/>
-        <w:tabs>
-          <w:tab w:val="left" w:pos="960"/>
-          <w:tab w:val="right" w:leader="dot" w:pos="8302"/>
-        </w:tabs>
+        <w:pStyle w:val="TOC1"/>
         <w:rPr>
           <w:rFonts w:asciiTheme="minorHAnsi" w:eastAsiaTheme="minorEastAsia" w:hAnsiTheme="minorHAnsi" w:cstheme="minorBidi"/>
           <w:noProof/>
           <w:lang w:val="en-US" w:eastAsia="ja-JP"/>
         </w:rPr>
       </w:pPr>
-      <w:hyperlink w:anchor="_Toc465781063" w:history="1">
+      <w:hyperlink w:anchor="_Toc465953311" w:history="1">
         <w:r>
           <w:rPr>
             <w:rStyle w:val="Hyperlink"/>
             <w:noProof/>
           </w:rPr>
-          <w:t>5.9</w:t>
+          <w:t>6</w:t>
         </w:r>
         <w:r>
           <w:rPr>
@@ -3700,7 +3909,7 @@
             <w:rStyle w:val="Hyperlink"/>
             <w:noProof/>
           </w:rPr>
-          <w:t>Scenarios</w:t>
+          <w:t>Example of use case specification</w:t>
         </w:r>
         <w:r>
           <w:rPr>
@@ -3721,7 +3930,7 @@
             <w:noProof/>
             <w:webHidden/>
           </w:rPr>
-          <w:instrText xml:space="preserve"> PAGEREF _Toc465781063 \h </w:instrText>
+          <w:instrText xml:space="preserve"> PAGEREF _Toc465953311 \h </w:instrText>
         </w:r>
         <w:r>
           <w:rPr>
@@ -3754,88 +3963,6 @@
     </w:p>
     <w:p>
       <w:pPr>
-        <w:pStyle w:val="TOC1"/>
-        <w:rPr>
-          <w:rFonts w:asciiTheme="minorHAnsi" w:eastAsiaTheme="minorEastAsia" w:hAnsiTheme="minorHAnsi" w:cstheme="minorBidi"/>
-          <w:noProof/>
-          <w:lang w:val="en-US" w:eastAsia="ja-JP"/>
-        </w:rPr>
-      </w:pPr>
-      <w:hyperlink w:anchor="_Toc465781064" w:history="1">
-        <w:r>
-          <w:rPr>
-            <w:rStyle w:val="Hyperlink"/>
-            <w:noProof/>
-          </w:rPr>
-          <w:t>6</w:t>
-        </w:r>
-        <w:r>
-          <w:rPr>
-            <w:rFonts w:asciiTheme="minorHAnsi" w:eastAsiaTheme="minorEastAsia" w:hAnsiTheme="minorHAnsi" w:cstheme="minorBidi"/>
-            <w:noProof/>
-            <w:lang w:val="en-US" w:eastAsia="ja-JP"/>
-          </w:rPr>
-          <w:tab/>
-        </w:r>
-        <w:r>
-          <w:rPr>
-            <w:rStyle w:val="Hyperlink"/>
-            <w:noProof/>
-          </w:rPr>
-          <w:t>Example of use case specification</w:t>
-        </w:r>
-        <w:r>
-          <w:rPr>
-            <w:noProof/>
-            <w:webHidden/>
-          </w:rPr>
-          <w:tab/>
-        </w:r>
-        <w:r>
-          <w:rPr>
-            <w:noProof/>
-            <w:webHidden/>
-          </w:rPr>
-          <w:fldChar w:fldCharType="begin"/>
-        </w:r>
-        <w:r>
-          <w:rPr>
-            <w:noProof/>
-            <w:webHidden/>
-          </w:rPr>
-          <w:instrText xml:space="preserve"> PAGEREF _Toc465781064 \h </w:instrText>
-        </w:r>
-        <w:r>
-          <w:rPr>
-            <w:noProof/>
-            <w:webHidden/>
-          </w:rPr>
-        </w:r>
-        <w:r>
-          <w:rPr>
-            <w:noProof/>
-            <w:webHidden/>
-          </w:rPr>
-          <w:fldChar w:fldCharType="separate"/>
-        </w:r>
-        <w:r>
-          <w:rPr>
-            <w:noProof/>
-            <w:webHidden/>
-          </w:rPr>
-          <w:t>12</w:t>
-        </w:r>
-        <w:r>
-          <w:rPr>
-            <w:noProof/>
-            <w:webHidden/>
-          </w:rPr>
-          <w:fldChar w:fldCharType="end"/>
-        </w:r>
-      </w:hyperlink>
-    </w:p>
-    <w:p>
-      <w:pPr>
         <w:spacing w:before="60" w:after="60"/>
         <w:rPr>
           <w:lang w:val="en-US"/>
@@ -3855,9 +3982,9 @@
           <w:lang w:val="en-US"/>
         </w:rPr>
       </w:pPr>
-      <w:bookmarkStart w:id="0" w:name="_Toc465781040"/>
-      <w:bookmarkStart w:id="1" w:name="_Toc128880751"/>
-      <w:bookmarkStart w:id="2" w:name="_Toc128889215"/>
+      <w:bookmarkStart w:id="0" w:name="_Toc128880751"/>
+      <w:bookmarkStart w:id="1" w:name="_Toc128889215"/>
+      <w:bookmarkStart w:id="2" w:name="_Toc465953288"/>
       <w:r>
         <w:rPr>
           <w:lang w:val="en-US"/>
@@ -3865,7 +3992,7 @@
         <w:lastRenderedPageBreak/>
         <w:t>Introduction</w:t>
       </w:r>
-      <w:bookmarkEnd w:id="0"/>
+      <w:bookmarkEnd w:id="2"/>
     </w:p>
     <w:p>
       <w:pPr>
@@ -3876,9 +4003,9 @@
       </w:pPr>
       <w:bookmarkStart w:id="3" w:name="_Toc121100140"/>
       <w:bookmarkStart w:id="4" w:name="_Toc121739418"/>
-      <w:bookmarkStart w:id="5" w:name="_Toc465781041"/>
+      <w:bookmarkStart w:id="5" w:name="_Toc465953289"/>
+      <w:bookmarkEnd w:id="0"/>
       <w:bookmarkEnd w:id="1"/>
-      <w:bookmarkEnd w:id="2"/>
       <w:r>
         <w:rPr>
           <w:lang w:val="en-US"/>
@@ -4013,7 +4140,7 @@
       </w:pPr>
       <w:bookmarkStart w:id="6" w:name="_Toc121100141"/>
       <w:bookmarkStart w:id="7" w:name="_Toc121739419"/>
-      <w:bookmarkStart w:id="8" w:name="_Toc465781042"/>
+      <w:bookmarkStart w:id="8" w:name="_Toc465953290"/>
       <w:r>
         <w:rPr>
           <w:lang w:val="en-US"/>
@@ -4178,7 +4305,7 @@
       </w:pPr>
       <w:bookmarkStart w:id="9" w:name="_Toc121100142"/>
       <w:bookmarkStart w:id="10" w:name="_Toc121739420"/>
-      <w:bookmarkStart w:id="11" w:name="_Toc465781043"/>
+      <w:bookmarkStart w:id="11" w:name="_Toc465953291"/>
       <w:r>
         <w:rPr>
           <w:lang w:val="en-US"/>
@@ -4393,20 +4520,13 @@
     </w:p>
     <w:p>
       <w:pPr>
-        <w:rPr>
-          <w:lang w:val="en-US"/>
-        </w:rPr>
-      </w:pPr>
-    </w:p>
-    <w:p>
-      <w:pPr>
         <w:pStyle w:val="Heading1NoBreak"/>
       </w:pPr>
       <w:bookmarkStart w:id="12" w:name="_Toc121739421"/>
       <w:r>
         <w:br w:type="page"/>
       </w:r>
-      <w:bookmarkStart w:id="13" w:name="_Toc465781044"/>
+      <w:bookmarkStart w:id="13" w:name="_Toc465953292"/>
       <w:r>
         <w:lastRenderedPageBreak/>
         <w:t>Use-Case Diagrams</w:t>
@@ -4421,24 +4541,44 @@
           <w:lang w:val="en-US"/>
         </w:rPr>
       </w:pPr>
+      <w:bookmarkStart w:id="14" w:name="_Toc465953293"/>
       <w:r>
         <w:rPr>
           <w:lang w:val="en-US"/>
         </w:rPr>
         <w:t>Create Service Request Use-Case Diagram</w:t>
       </w:r>
-    </w:p>
-    <w:p>
-      <w:pPr>
-        <w:rPr>
-          <w:lang w:val="en-US"/>
-        </w:rPr>
-      </w:pPr>
-      <w:r>
-        <w:rPr>
-          <w:lang w:val="en-US"/>
-        </w:rPr>
-        <w:t>The user creates a service request and the property manager for the related property is alerted of the new service request. [If there are any issues in the process, the administrator is notified.] [need to mention include authenticate user?]</w:t>
+      <w:bookmarkEnd w:id="14"/>
+    </w:p>
+    <w:p>
+      <w:pPr>
+        <w:rPr>
+          <w:lang w:val="en-US"/>
+        </w:rPr>
+      </w:pPr>
+      <w:r>
+        <w:rPr>
+          <w:lang w:val="en-US"/>
+        </w:rPr>
+        <w:t>A</w:t>
+      </w:r>
+      <w:r>
+        <w:rPr>
+          <w:lang w:val="en-US"/>
+        </w:rPr>
+        <w:t xml:space="preserve"> user creates a service request and the property manager for the related property is alerted of the new service request. </w:t>
+      </w:r>
+      <w:r>
+        <w:rPr>
+          <w:lang w:val="en-US"/>
+        </w:rPr>
+        <w:t xml:space="preserve">If this process does not go as planned, the administrator is notified of the details of the process. </w:t>
+      </w:r>
+      <w:r>
+        <w:rPr>
+          <w:lang w:val="en-US"/>
+        </w:rPr>
+        <w:t>The Authenticate User use case is included to authenticate the user’s credentials.</w:t>
       </w:r>
     </w:p>
     <w:p>
@@ -4457,7 +4597,7 @@
         <w:rPr>
           <w:lang w:val="en-US"/>
         </w:rPr>
-        <w:t>&lt;Diagram&gt;</w:t>
+        <w:t>Figure 1 – Use-Case Diagram</w:t>
       </w:r>
     </w:p>
     <w:p>
@@ -4478,10 +4618,10 @@
           <w:lang w:val="en-US" w:eastAsia="en-US"/>
         </w:rPr>
         <w:drawing>
-          <wp:inline distT="0" distB="0" distL="0" distR="0" wp14:anchorId="38616D0A" wp14:editId="7D632A19">
-            <wp:extent cx="5278120" cy="2934970"/>
-            <wp:effectExtent l="0" t="0" r="5080" b="11430"/>
-            <wp:docPr id="4" name="Picture 4"/>
+          <wp:inline distT="0" distB="0" distL="0" distR="0" wp14:editId="501DEE06">
+            <wp:extent cx="5412303" cy="3646751"/>
+            <wp:effectExtent l="0" t="0" r="0" b="11430"/>
+            <wp:docPr id="5" name="Picture 5"/>
             <wp:cNvGraphicFramePr>
               <a:graphicFrameLocks xmlns:a="http://schemas.openxmlformats.org/drawingml/2006/main" noChangeAspect="1"/>
             </wp:cNvGraphicFramePr>
@@ -4489,23 +4629,36 @@
               <a:graphicData uri="http://schemas.openxmlformats.org/drawingml/2006/picture">
                 <pic:pic xmlns:pic="http://schemas.openxmlformats.org/drawingml/2006/picture">
                   <pic:nvPicPr>
-                    <pic:cNvPr id="1" name=""/>
-                    <pic:cNvPicPr/>
+                    <pic:cNvPr id="0" name="Picture 2"/>
+                    <pic:cNvPicPr>
+                      <a:picLocks noChangeAspect="1" noChangeArrowheads="1"/>
+                    </pic:cNvPicPr>
                   </pic:nvPicPr>
                   <pic:blipFill>
-                    <a:blip r:embed="rId12"/>
+                    <a:blip r:embed="rId12">
+                      <a:extLst>
+                        <a:ext uri="{28A0092B-C50C-407E-A947-70E740481C1C}">
+                          <a14:useLocalDpi xmlns:a14="http://schemas.microsoft.com/office/drawing/2010/main" val="0"/>
+                        </a:ext>
+                      </a:extLst>
+                    </a:blip>
+                    <a:srcRect/>
                     <a:stretch>
                       <a:fillRect/>
                     </a:stretch>
                   </pic:blipFill>
-                  <pic:spPr>
+                  <pic:spPr bwMode="auto">
                     <a:xfrm>
                       <a:off x="0" y="0"/>
-                      <a:ext cx="5278120" cy="2934970"/>
+                      <a:ext cx="5434144" cy="3661467"/>
                     </a:xfrm>
                     <a:prstGeom prst="rect">
                       <a:avLst/>
                     </a:prstGeom>
+                    <a:noFill/>
+                    <a:ln>
+                      <a:noFill/>
+                    </a:ln>
                   </pic:spPr>
                 </pic:pic>
               </a:graphicData>
@@ -4518,13 +4671,13 @@
       <w:pPr>
         <w:pStyle w:val="Heading1NoBreak"/>
       </w:pPr>
-      <w:bookmarkStart w:id="14" w:name="_Toc121739423"/>
-      <w:bookmarkStart w:id="15" w:name="_Toc465781046"/>
+      <w:bookmarkStart w:id="15" w:name="_Toc121739423"/>
+      <w:bookmarkStart w:id="16" w:name="_Toc465953294"/>
       <w:r>
         <w:t>Actor Catalog</w:t>
       </w:r>
-      <w:bookmarkEnd w:id="14"/>
       <w:bookmarkEnd w:id="15"/>
+      <w:bookmarkEnd w:id="16"/>
     </w:p>
     <w:p>
       <w:pPr>
@@ -4593,8 +4746,8 @@
         <w:tblLook w:val="01E0" w:firstRow="1" w:lastRow="1" w:firstColumn="1" w:lastColumn="1" w:noHBand="0" w:noVBand="0"/>
       </w:tblPr>
       <w:tblGrid>
-        <w:gridCol w:w="1717"/>
-        <w:gridCol w:w="6585"/>
+        <w:gridCol w:w="1786"/>
+        <w:gridCol w:w="6850"/>
       </w:tblGrid>
       <w:tr>
         <w:trPr>
@@ -4698,7 +4851,25 @@
               <w:rPr>
                 <w:lang w:val="en-US"/>
               </w:rPr>
-              <w:t>A person who has created an account with Service.</w:t>
+              <w:t xml:space="preserve">A person who has </w:t>
+            </w:r>
+            <w:r>
+              <w:rPr>
+                <w:lang w:val="en-US"/>
+              </w:rPr>
+              <w:t>an account with Service</w:t>
+            </w:r>
+            <w:r>
+              <w:rPr>
+                <w:lang w:val="en-US"/>
+              </w:rPr>
+              <w:t xml:space="preserve"> and can create service requests</w:t>
+            </w:r>
+            <w:r>
+              <w:rPr>
+                <w:lang w:val="en-US"/>
+              </w:rPr>
+              <w:t>.</w:t>
             </w:r>
           </w:p>
         </w:tc>
@@ -4774,6 +4945,7 @@
               <w:rPr>
                 <w:lang w:val="en-US"/>
               </w:rPr>
+              <w:lastRenderedPageBreak/>
               <w:t>Email system</w:t>
             </w:r>
           </w:p>
@@ -4800,7 +4972,13 @@
               <w:rPr>
                 <w:lang w:val="en-US"/>
               </w:rPr>
-              <w:t>the user confirming that their service request was received.</w:t>
+              <w:t>the user confirming that their service request was received</w:t>
+            </w:r>
+            <w:r>
+              <w:rPr>
+                <w:lang w:val="en-US"/>
+              </w:rPr>
+              <w:t xml:space="preserve"> and to the relevant property owner notifying them that a service request for their property has been created.</w:t>
             </w:r>
           </w:p>
         </w:tc>
@@ -4900,17 +5078,16 @@
       <w:pPr>
         <w:pStyle w:val="Heading1NoBreak"/>
       </w:pPr>
-      <w:bookmarkStart w:id="16" w:name="_Toc178396933"/>
-      <w:bookmarkStart w:id="17" w:name="_Toc178480186"/>
-      <w:bookmarkStart w:id="18" w:name="_Toc178396934"/>
-      <w:bookmarkStart w:id="19" w:name="_Toc178480187"/>
-      <w:bookmarkStart w:id="20" w:name="_Toc178396935"/>
-      <w:bookmarkStart w:id="21" w:name="_Toc178480188"/>
-      <w:bookmarkStart w:id="22" w:name="_Toc178396936"/>
-      <w:bookmarkStart w:id="23" w:name="_Toc178480189"/>
-      <w:bookmarkStart w:id="24" w:name="_Toc121739424"/>
-      <w:bookmarkStart w:id="25" w:name="_Toc465781047"/>
-      <w:bookmarkEnd w:id="16"/>
+      <w:bookmarkStart w:id="17" w:name="_Toc178396933"/>
+      <w:bookmarkStart w:id="18" w:name="_Toc178480186"/>
+      <w:bookmarkStart w:id="19" w:name="_Toc178396934"/>
+      <w:bookmarkStart w:id="20" w:name="_Toc178480187"/>
+      <w:bookmarkStart w:id="21" w:name="_Toc178396935"/>
+      <w:bookmarkStart w:id="22" w:name="_Toc178480188"/>
+      <w:bookmarkStart w:id="23" w:name="_Toc178396936"/>
+      <w:bookmarkStart w:id="24" w:name="_Toc178480189"/>
+      <w:bookmarkStart w:id="25" w:name="_Toc121739424"/>
+      <w:bookmarkStart w:id="26" w:name="_Toc465953295"/>
       <w:bookmarkEnd w:id="17"/>
       <w:bookmarkEnd w:id="18"/>
       <w:bookmarkEnd w:id="19"/>
@@ -4918,12 +5095,12 @@
       <w:bookmarkEnd w:id="21"/>
       <w:bookmarkEnd w:id="22"/>
       <w:bookmarkEnd w:id="23"/>
-      <w:r>
-        <w:lastRenderedPageBreak/>
+      <w:bookmarkEnd w:id="24"/>
+      <w:r>
         <w:t>Use-Case Catalog</w:t>
       </w:r>
-      <w:bookmarkEnd w:id="24"/>
       <w:bookmarkEnd w:id="25"/>
+      <w:bookmarkEnd w:id="26"/>
     </w:p>
     <w:p>
       <w:pPr>
@@ -5133,10 +5310,10 @@
         <w:tblLook w:val="01E0" w:firstRow="1" w:lastRow="1" w:firstColumn="1" w:lastColumn="1" w:noHBand="0" w:noVBand="0"/>
       </w:tblPr>
       <w:tblGrid>
-        <w:gridCol w:w="982"/>
-        <w:gridCol w:w="1446"/>
-        <w:gridCol w:w="1215"/>
-        <w:gridCol w:w="4659"/>
+        <w:gridCol w:w="1021"/>
+        <w:gridCol w:w="1504"/>
+        <w:gridCol w:w="1264"/>
+        <w:gridCol w:w="4847"/>
       </w:tblGrid>
       <w:tr>
         <w:trPr>
@@ -5267,7 +5444,7 @@
               <w:rPr>
                 <w:lang w:val="en-US"/>
               </w:rPr>
-              <w:t>[xx]</w:t>
+              <w:t>1</w:t>
             </w:r>
           </w:p>
         </w:tc>
@@ -5290,7 +5467,7 @@
               <w:rPr>
                 <w:lang w:val="en-US"/>
               </w:rPr>
-              <w:t>Create service request</w:t>
+              <w:t>Create account</w:t>
             </w:r>
           </w:p>
         </w:tc>
@@ -5336,7 +5513,522 @@
               <w:rPr>
                 <w:lang w:val="en-US"/>
               </w:rPr>
-              <w:t>A user creates a service request, which can then be viewed by other users, including property managers, who can then work on fulfilling the service request.</w:t>
+              <w:t>Allows a person to register as a user, giving them access to use Service.</w:t>
+            </w:r>
+          </w:p>
+        </w:tc>
+      </w:tr>
+      <w:tr>
+        <w:trPr>
+          <w:cantSplit/>
+        </w:trPr>
+        <w:tc>
+          <w:tcPr>
+            <w:tcW w:w="591" w:type="pct"/>
+            <w:tcBorders>
+              <w:top w:val="single" w:sz="6" w:space="0" w:color="000000"/>
+            </w:tcBorders>
+          </w:tcPr>
+          <w:p>
+            <w:pPr>
+              <w:pStyle w:val="TableText"/>
+              <w:spacing w:before="72" w:after="72"/>
+              <w:rPr>
+                <w:lang w:val="en-US"/>
+              </w:rPr>
+            </w:pPr>
+            <w:r>
+              <w:rPr>
+                <w:lang w:val="en-US"/>
+              </w:rPr>
+              <w:t>2</w:t>
+            </w:r>
+          </w:p>
+        </w:tc>
+        <w:tc>
+          <w:tcPr>
+            <w:tcW w:w="871" w:type="pct"/>
+            <w:tcBorders>
+              <w:top w:val="single" w:sz="6" w:space="0" w:color="000000"/>
+            </w:tcBorders>
+          </w:tcPr>
+          <w:p>
+            <w:pPr>
+              <w:pStyle w:val="TableText"/>
+              <w:spacing w:before="72" w:after="72"/>
+              <w:rPr>
+                <w:lang w:val="en-US"/>
+              </w:rPr>
+            </w:pPr>
+            <w:r>
+              <w:rPr>
+                <w:lang w:val="en-US"/>
+              </w:rPr>
+              <w:t>View service requests</w:t>
+            </w:r>
+          </w:p>
+        </w:tc>
+        <w:tc>
+          <w:tcPr>
+            <w:tcW w:w="732" w:type="pct"/>
+            <w:tcBorders>
+              <w:top w:val="single" w:sz="6" w:space="0" w:color="000000"/>
+            </w:tcBorders>
+          </w:tcPr>
+          <w:p>
+            <w:pPr>
+              <w:pStyle w:val="TableText"/>
+              <w:spacing w:before="72" w:after="72"/>
+              <w:rPr>
+                <w:lang w:val="en-US"/>
+              </w:rPr>
+            </w:pPr>
+            <w:r>
+              <w:rPr>
+                <w:lang w:val="en-US"/>
+              </w:rPr>
+              <w:t>Base</w:t>
+            </w:r>
+          </w:p>
+        </w:tc>
+        <w:tc>
+          <w:tcPr>
+            <w:tcW w:w="2806" w:type="pct"/>
+            <w:tcBorders>
+              <w:top w:val="single" w:sz="6" w:space="0" w:color="000000"/>
+            </w:tcBorders>
+          </w:tcPr>
+          <w:p>
+            <w:pPr>
+              <w:pStyle w:val="TableText"/>
+              <w:spacing w:before="72" w:after="72"/>
+              <w:rPr>
+                <w:lang w:val="en-US"/>
+              </w:rPr>
+            </w:pPr>
+            <w:r>
+              <w:rPr>
+                <w:lang w:val="en-US"/>
+              </w:rPr>
+              <w:t>Allows users to view the service requests that have been created.</w:t>
+            </w:r>
+          </w:p>
+        </w:tc>
+      </w:tr>
+      <w:tr>
+        <w:trPr>
+          <w:cantSplit/>
+        </w:trPr>
+        <w:tc>
+          <w:tcPr>
+            <w:tcW w:w="591" w:type="pct"/>
+            <w:tcBorders>
+              <w:top w:val="single" w:sz="6" w:space="0" w:color="000000"/>
+            </w:tcBorders>
+          </w:tcPr>
+          <w:p>
+            <w:pPr>
+              <w:pStyle w:val="TableText"/>
+              <w:spacing w:before="72" w:after="72"/>
+              <w:rPr>
+                <w:lang w:val="en-US"/>
+              </w:rPr>
+            </w:pPr>
+            <w:r>
+              <w:rPr>
+                <w:lang w:val="en-US"/>
+              </w:rPr>
+              <w:t>3</w:t>
+            </w:r>
+          </w:p>
+        </w:tc>
+        <w:tc>
+          <w:tcPr>
+            <w:tcW w:w="871" w:type="pct"/>
+            <w:tcBorders>
+              <w:top w:val="single" w:sz="6" w:space="0" w:color="000000"/>
+            </w:tcBorders>
+          </w:tcPr>
+          <w:p>
+            <w:pPr>
+              <w:pStyle w:val="TableText"/>
+              <w:spacing w:before="72" w:after="72"/>
+              <w:rPr>
+                <w:lang w:val="en-US"/>
+              </w:rPr>
+            </w:pPr>
+            <w:r>
+              <w:rPr>
+                <w:lang w:val="en-US"/>
+              </w:rPr>
+              <w:t>Create service request</w:t>
+            </w:r>
+          </w:p>
+        </w:tc>
+        <w:tc>
+          <w:tcPr>
+            <w:tcW w:w="732" w:type="pct"/>
+            <w:tcBorders>
+              <w:top w:val="single" w:sz="6" w:space="0" w:color="000000"/>
+            </w:tcBorders>
+          </w:tcPr>
+          <w:p>
+            <w:pPr>
+              <w:pStyle w:val="TableText"/>
+              <w:spacing w:before="72" w:after="72"/>
+              <w:rPr>
+                <w:lang w:val="en-US"/>
+              </w:rPr>
+            </w:pPr>
+            <w:r>
+              <w:rPr>
+                <w:lang w:val="en-US"/>
+              </w:rPr>
+              <w:t>Base</w:t>
+            </w:r>
+          </w:p>
+        </w:tc>
+        <w:tc>
+          <w:tcPr>
+            <w:tcW w:w="2806" w:type="pct"/>
+            <w:tcBorders>
+              <w:top w:val="single" w:sz="6" w:space="0" w:color="000000"/>
+            </w:tcBorders>
+          </w:tcPr>
+          <w:p>
+            <w:pPr>
+              <w:pStyle w:val="TableText"/>
+              <w:spacing w:before="72" w:after="72"/>
+              <w:rPr>
+                <w:lang w:val="en-US"/>
+              </w:rPr>
+            </w:pPr>
+            <w:r>
+              <w:rPr>
+                <w:lang w:val="en-US"/>
+              </w:rPr>
+              <w:t>Allows a</w:t>
+            </w:r>
+            <w:r>
+              <w:rPr>
+                <w:lang w:val="en-US"/>
+              </w:rPr>
+              <w:t xml:space="preserve"> user </w:t>
+            </w:r>
+            <w:r>
+              <w:rPr>
+                <w:lang w:val="en-US"/>
+              </w:rPr>
+              <w:t xml:space="preserve">to </w:t>
+            </w:r>
+            <w:r>
+              <w:rPr>
+                <w:lang w:val="en-US"/>
+              </w:rPr>
+              <w:t>create a service request</w:t>
+            </w:r>
+            <w:r>
+              <w:rPr>
+                <w:lang w:val="en-US"/>
+              </w:rPr>
+              <w:t xml:space="preserve"> to communicate an issue that needs to be fixed.</w:t>
+            </w:r>
+          </w:p>
+        </w:tc>
+      </w:tr>
+      <w:tr>
+        <w:trPr>
+          <w:cantSplit/>
+        </w:trPr>
+        <w:tc>
+          <w:tcPr>
+            <w:tcW w:w="591" w:type="pct"/>
+            <w:tcBorders>
+              <w:top w:val="single" w:sz="6" w:space="0" w:color="000000"/>
+            </w:tcBorders>
+          </w:tcPr>
+          <w:p>
+            <w:pPr>
+              <w:pStyle w:val="TableText"/>
+              <w:spacing w:before="72" w:after="72"/>
+              <w:rPr>
+                <w:lang w:val="en-US"/>
+              </w:rPr>
+            </w:pPr>
+            <w:r>
+              <w:rPr>
+                <w:lang w:val="en-US"/>
+              </w:rPr>
+              <w:t>4</w:t>
+            </w:r>
+          </w:p>
+        </w:tc>
+        <w:tc>
+          <w:tcPr>
+            <w:tcW w:w="871" w:type="pct"/>
+            <w:tcBorders>
+              <w:top w:val="single" w:sz="6" w:space="0" w:color="000000"/>
+            </w:tcBorders>
+          </w:tcPr>
+          <w:p>
+            <w:pPr>
+              <w:pStyle w:val="TableText"/>
+              <w:spacing w:before="72" w:after="72"/>
+              <w:rPr>
+                <w:lang w:val="en-US"/>
+              </w:rPr>
+            </w:pPr>
+            <w:r>
+              <w:rPr>
+                <w:lang w:val="en-US"/>
+              </w:rPr>
+              <w:t>Respond to service request</w:t>
+            </w:r>
+          </w:p>
+        </w:tc>
+        <w:tc>
+          <w:tcPr>
+            <w:tcW w:w="732" w:type="pct"/>
+            <w:tcBorders>
+              <w:top w:val="single" w:sz="6" w:space="0" w:color="000000"/>
+            </w:tcBorders>
+          </w:tcPr>
+          <w:p>
+            <w:pPr>
+              <w:pStyle w:val="TableText"/>
+              <w:spacing w:before="72" w:after="72"/>
+              <w:rPr>
+                <w:lang w:val="en-US"/>
+              </w:rPr>
+            </w:pPr>
+            <w:r>
+              <w:rPr>
+                <w:lang w:val="en-US"/>
+              </w:rPr>
+              <w:t>Base</w:t>
+            </w:r>
+          </w:p>
+        </w:tc>
+        <w:tc>
+          <w:tcPr>
+            <w:tcW w:w="2806" w:type="pct"/>
+            <w:tcBorders>
+              <w:top w:val="single" w:sz="6" w:space="0" w:color="000000"/>
+            </w:tcBorders>
+          </w:tcPr>
+          <w:p>
+            <w:pPr>
+              <w:pStyle w:val="TableText"/>
+              <w:spacing w:before="72" w:after="72"/>
+              <w:rPr>
+                <w:lang w:val="en-US"/>
+              </w:rPr>
+            </w:pPr>
+            <w:r>
+              <w:rPr>
+                <w:lang w:val="en-US"/>
+              </w:rPr>
+              <w:t>Allow</w:t>
+            </w:r>
+            <w:r>
+              <w:rPr>
+                <w:lang w:val="en-US"/>
+              </w:rPr>
+              <w:t>s a property manager to communicate with users about the status of a service request.</w:t>
+            </w:r>
+          </w:p>
+        </w:tc>
+      </w:tr>
+      <w:tr>
+        <w:trPr>
+          <w:cantSplit/>
+        </w:trPr>
+        <w:tc>
+          <w:tcPr>
+            <w:tcW w:w="591" w:type="pct"/>
+            <w:tcBorders>
+              <w:top w:val="single" w:sz="6" w:space="0" w:color="000000"/>
+            </w:tcBorders>
+          </w:tcPr>
+          <w:p>
+            <w:pPr>
+              <w:pStyle w:val="TableText"/>
+              <w:spacing w:before="72" w:after="72"/>
+              <w:rPr>
+                <w:lang w:val="en-US"/>
+              </w:rPr>
+            </w:pPr>
+            <w:r>
+              <w:rPr>
+                <w:lang w:val="en-US"/>
+              </w:rPr>
+              <w:t>5</w:t>
+            </w:r>
+          </w:p>
+        </w:tc>
+        <w:tc>
+          <w:tcPr>
+            <w:tcW w:w="871" w:type="pct"/>
+            <w:tcBorders>
+              <w:top w:val="single" w:sz="6" w:space="0" w:color="000000"/>
+            </w:tcBorders>
+          </w:tcPr>
+          <w:p>
+            <w:pPr>
+              <w:pStyle w:val="TableText"/>
+              <w:spacing w:before="72" w:after="72"/>
+              <w:rPr>
+                <w:lang w:val="en-US"/>
+              </w:rPr>
+            </w:pPr>
+            <w:r>
+              <w:rPr>
+                <w:lang w:val="en-US"/>
+              </w:rPr>
+              <w:t>Delete user</w:t>
+            </w:r>
+          </w:p>
+        </w:tc>
+        <w:tc>
+          <w:tcPr>
+            <w:tcW w:w="732" w:type="pct"/>
+            <w:tcBorders>
+              <w:top w:val="single" w:sz="6" w:space="0" w:color="000000"/>
+            </w:tcBorders>
+          </w:tcPr>
+          <w:p>
+            <w:pPr>
+              <w:pStyle w:val="TableText"/>
+              <w:spacing w:before="72" w:after="72"/>
+              <w:rPr>
+                <w:lang w:val="en-US"/>
+              </w:rPr>
+            </w:pPr>
+            <w:r>
+              <w:rPr>
+                <w:lang w:val="en-US"/>
+              </w:rPr>
+              <w:t>Base</w:t>
+            </w:r>
+          </w:p>
+        </w:tc>
+        <w:tc>
+          <w:tcPr>
+            <w:tcW w:w="2806" w:type="pct"/>
+            <w:tcBorders>
+              <w:top w:val="single" w:sz="6" w:space="0" w:color="000000"/>
+            </w:tcBorders>
+          </w:tcPr>
+          <w:p>
+            <w:pPr>
+              <w:pStyle w:val="TableText"/>
+              <w:spacing w:before="72" w:after="72"/>
+              <w:rPr>
+                <w:lang w:val="en-US"/>
+              </w:rPr>
+            </w:pPr>
+            <w:r>
+              <w:rPr>
+                <w:lang w:val="en-US"/>
+              </w:rPr>
+              <w:t>Allows an administrator to remove users and posts that do not conform to Service’s policies.</w:t>
+            </w:r>
+          </w:p>
+        </w:tc>
+      </w:tr>
+      <w:tr>
+        <w:trPr>
+          <w:cantSplit/>
+        </w:trPr>
+        <w:tc>
+          <w:tcPr>
+            <w:tcW w:w="591" w:type="pct"/>
+            <w:tcBorders>
+              <w:top w:val="single" w:sz="6" w:space="0" w:color="000000"/>
+            </w:tcBorders>
+          </w:tcPr>
+          <w:p>
+            <w:pPr>
+              <w:pStyle w:val="TableText"/>
+              <w:spacing w:before="72" w:after="72"/>
+              <w:rPr>
+                <w:lang w:val="en-US"/>
+              </w:rPr>
+            </w:pPr>
+            <w:r>
+              <w:rPr>
+                <w:lang w:val="en-US"/>
+              </w:rPr>
+              <w:t>6</w:t>
+            </w:r>
+          </w:p>
+        </w:tc>
+        <w:tc>
+          <w:tcPr>
+            <w:tcW w:w="871" w:type="pct"/>
+            <w:tcBorders>
+              <w:top w:val="single" w:sz="6" w:space="0" w:color="000000"/>
+            </w:tcBorders>
+          </w:tcPr>
+          <w:p>
+            <w:pPr>
+              <w:pStyle w:val="TableText"/>
+              <w:spacing w:before="72" w:after="72"/>
+              <w:rPr>
+                <w:lang w:val="en-US"/>
+              </w:rPr>
+            </w:pPr>
+            <w:r>
+              <w:rPr>
+                <w:lang w:val="en-US"/>
+              </w:rPr>
+              <w:t>Authenticate user</w:t>
+            </w:r>
+          </w:p>
+        </w:tc>
+        <w:tc>
+          <w:tcPr>
+            <w:tcW w:w="732" w:type="pct"/>
+            <w:tcBorders>
+              <w:top w:val="single" w:sz="6" w:space="0" w:color="000000"/>
+            </w:tcBorders>
+          </w:tcPr>
+          <w:p>
+            <w:pPr>
+              <w:pStyle w:val="TableText"/>
+              <w:spacing w:before="72" w:after="72"/>
+              <w:rPr>
+                <w:lang w:val="en-US"/>
+              </w:rPr>
+            </w:pPr>
+            <w:r>
+              <w:rPr>
+                <w:lang w:val="en-US"/>
+              </w:rPr>
+              <w:t>Inclusion</w:t>
+            </w:r>
+          </w:p>
+        </w:tc>
+        <w:tc>
+          <w:tcPr>
+            <w:tcW w:w="2806" w:type="pct"/>
+            <w:tcBorders>
+              <w:top w:val="single" w:sz="6" w:space="0" w:color="000000"/>
+            </w:tcBorders>
+          </w:tcPr>
+          <w:p>
+            <w:pPr>
+              <w:pStyle w:val="TableText"/>
+              <w:spacing w:before="72" w:after="72"/>
+              <w:rPr>
+                <w:lang w:val="en-US"/>
+              </w:rPr>
+            </w:pPr>
+            <w:r>
+              <w:rPr>
+                <w:lang w:val="en-US"/>
+              </w:rPr>
+              <w:t>Allows a user to be identified and given access to Service.</w:t>
             </w:r>
           </w:p>
         </w:tc>
@@ -5349,7 +6041,7 @@
           <w:lang w:val="en-US"/>
         </w:rPr>
       </w:pPr>
-      <w:bookmarkStart w:id="26" w:name="_Toc465781048"/>
+      <w:bookmarkStart w:id="27" w:name="_Toc465953296"/>
       <w:r>
         <w:rPr>
           <w:lang w:val="en-US"/>
@@ -5357,11 +6049,13 @@
         <w:lastRenderedPageBreak/>
         <w:t>Use case Specification</w:t>
       </w:r>
-      <w:bookmarkEnd w:id="26"/>
-    </w:p>
-    <w:p>
-      <w:pPr>
-        <w:rPr>
+      <w:bookmarkEnd w:id="27"/>
+    </w:p>
+    <w:p>
+      <w:pPr>
+        <w:rPr>
+          <w:sz w:val="8"/>
+          <w:szCs w:val="8"/>
           <w:lang w:val="en-US"/>
         </w:rPr>
       </w:pPr>
@@ -5384,7 +6078,7 @@
       </w:tblGrid>
       <w:tr>
         <w:trPr>
-          <w:trHeight w:val="1600"/>
+          <w:trHeight w:val="855"/>
         </w:trPr>
         <w:tc>
           <w:tcPr>
@@ -5464,20 +6158,13 @@
     </w:tbl>
     <w:p>
       <w:pPr>
-        <w:rPr>
-          <w:lang w:val="en-US"/>
-        </w:rPr>
-      </w:pPr>
-    </w:p>
-    <w:p>
-      <w:pPr>
         <w:pStyle w:val="Heading2"/>
       </w:pPr>
-      <w:bookmarkStart w:id="27" w:name="_Toc465781049"/>
+      <w:bookmarkStart w:id="28" w:name="_Toc465953297"/>
       <w:r>
         <w:t>Introduction</w:t>
       </w:r>
-      <w:bookmarkEnd w:id="27"/>
+      <w:bookmarkEnd w:id="28"/>
     </w:p>
     <w:p>
       <w:pPr>
@@ -5486,16 +6173,16 @@
           <w:lang w:val="en-US"/>
         </w:rPr>
       </w:pPr>
-      <w:bookmarkStart w:id="28" w:name="_Toc179000880"/>
-      <w:bookmarkStart w:id="29" w:name="_Toc465781050"/>
+      <w:bookmarkStart w:id="29" w:name="_Toc179000880"/>
+      <w:bookmarkStart w:id="30" w:name="_Toc465953298"/>
       <w:r>
         <w:rPr>
           <w:lang w:val="en-US"/>
         </w:rPr>
         <w:t>Document Purpose</w:t>
       </w:r>
-      <w:bookmarkEnd w:id="28"/>
       <w:bookmarkEnd w:id="29"/>
+      <w:bookmarkEnd w:id="30"/>
     </w:p>
     <w:p>
       <w:pPr>
@@ -5528,6 +6215,7 @@
           <w:ilvl w:val="0"/>
           <w:numId w:val="6"/>
         </w:numPr>
+        <w:spacing w:before="40" w:after="40"/>
         <w:rPr>
           <w:lang w:val="en-US"/>
         </w:rPr>
@@ -5545,6 +6233,7 @@
           <w:ilvl w:val="0"/>
           <w:numId w:val="6"/>
         </w:numPr>
+        <w:spacing w:before="40" w:after="40"/>
         <w:rPr>
           <w:lang w:val="en-US"/>
         </w:rPr>
@@ -5563,23 +6252,24 @@
           <w:lang w:val="en-US"/>
         </w:rPr>
       </w:pPr>
-      <w:bookmarkStart w:id="30" w:name="_Toc128880752"/>
-      <w:bookmarkStart w:id="31" w:name="_Toc128889216"/>
-      <w:bookmarkStart w:id="32" w:name="_Toc179000881"/>
-      <w:bookmarkStart w:id="33" w:name="_Toc465781051"/>
+      <w:bookmarkStart w:id="31" w:name="_Toc128880752"/>
+      <w:bookmarkStart w:id="32" w:name="_Toc128889216"/>
+      <w:bookmarkStart w:id="33" w:name="_Toc179000881"/>
+      <w:bookmarkStart w:id="34" w:name="_Toc465953299"/>
       <w:r>
         <w:rPr>
           <w:lang w:val="en-US"/>
         </w:rPr>
         <w:t>Document Scope</w:t>
       </w:r>
-      <w:bookmarkEnd w:id="30"/>
       <w:bookmarkEnd w:id="31"/>
       <w:bookmarkEnd w:id="32"/>
       <w:bookmarkEnd w:id="33"/>
-    </w:p>
-    <w:p>
-      <w:pPr>
+      <w:bookmarkEnd w:id="34"/>
+    </w:p>
+    <w:p>
+      <w:pPr>
+        <w:spacing w:after="60"/>
         <w:rPr>
           <w:lang w:val="en-US"/>
         </w:rPr>
@@ -5597,6 +6287,7 @@
           <w:ilvl w:val="0"/>
           <w:numId w:val="1"/>
         </w:numPr>
+        <w:spacing w:before="40" w:after="40"/>
         <w:rPr>
           <w:lang w:val="en-US"/>
         </w:rPr>
@@ -5610,6 +6301,7 @@
     </w:p>
     <w:p>
       <w:pPr>
+        <w:spacing w:after="60"/>
         <w:rPr>
           <w:lang w:val="en-US"/>
         </w:rPr>
@@ -5627,6 +6319,7 @@
           <w:ilvl w:val="0"/>
           <w:numId w:val="1"/>
         </w:numPr>
+        <w:spacing w:before="40" w:after="40"/>
         <w:rPr>
           <w:lang w:val="en-US"/>
         </w:rPr>
@@ -5644,6 +6337,7 @@
           <w:ilvl w:val="0"/>
           <w:numId w:val="1"/>
         </w:numPr>
+        <w:spacing w:before="40" w:after="40"/>
         <w:rPr>
           <w:lang w:val="en-US"/>
         </w:rPr>
@@ -5662,27 +6356,28 @@
           <w:lang w:val="en-US"/>
         </w:rPr>
       </w:pPr>
-      <w:bookmarkStart w:id="34" w:name="_Toc121196198"/>
-      <w:bookmarkStart w:id="35" w:name="_Toc121199452"/>
-      <w:bookmarkStart w:id="36" w:name="_Toc128880753"/>
-      <w:bookmarkStart w:id="37" w:name="_Toc128889217"/>
-      <w:bookmarkStart w:id="38" w:name="_Toc179000882"/>
-      <w:bookmarkStart w:id="39" w:name="_Toc465781052"/>
+      <w:bookmarkStart w:id="35" w:name="_Toc121196198"/>
+      <w:bookmarkStart w:id="36" w:name="_Toc121199452"/>
+      <w:bookmarkStart w:id="37" w:name="_Toc128880753"/>
+      <w:bookmarkStart w:id="38" w:name="_Toc128889217"/>
+      <w:bookmarkStart w:id="39" w:name="_Toc179000882"/>
+      <w:bookmarkStart w:id="40" w:name="_Toc465953300"/>
       <w:r>
         <w:rPr>
           <w:lang w:val="en-US"/>
         </w:rPr>
         <w:t>Document Overview</w:t>
       </w:r>
-      <w:bookmarkEnd w:id="34"/>
       <w:bookmarkEnd w:id="35"/>
       <w:bookmarkEnd w:id="36"/>
       <w:bookmarkEnd w:id="37"/>
       <w:bookmarkEnd w:id="38"/>
       <w:bookmarkEnd w:id="39"/>
-    </w:p>
-    <w:p>
-      <w:pPr>
+      <w:bookmarkEnd w:id="40"/>
+    </w:p>
+    <w:p>
+      <w:pPr>
+        <w:spacing w:after="60"/>
         <w:rPr>
           <w:lang w:val="en-US"/>
         </w:rPr>
@@ -5700,6 +6395,7 @@
           <w:ilvl w:val="0"/>
           <w:numId w:val="1"/>
         </w:numPr>
+        <w:spacing w:before="40" w:after="40"/>
         <w:rPr>
           <w:lang w:val="en-US"/>
         </w:rPr>
@@ -5724,6 +6420,7 @@
           <w:ilvl w:val="0"/>
           <w:numId w:val="1"/>
         </w:numPr>
+        <w:spacing w:before="40" w:after="40"/>
         <w:rPr>
           <w:lang w:val="en-US"/>
         </w:rPr>
@@ -5751,6 +6448,7 @@
           <w:ilvl w:val="0"/>
           <w:numId w:val="1"/>
         </w:numPr>
+        <w:spacing w:before="40" w:after="40"/>
         <w:rPr>
           <w:lang w:val="en-US"/>
         </w:rPr>
@@ -5775,6 +6473,7 @@
           <w:ilvl w:val="0"/>
           <w:numId w:val="1"/>
         </w:numPr>
+        <w:spacing w:before="40" w:after="40"/>
         <w:rPr>
           <w:lang w:val="en-US"/>
         </w:rPr>
@@ -5799,6 +6498,7 @@
           <w:ilvl w:val="0"/>
           <w:numId w:val="1"/>
         </w:numPr>
+        <w:spacing w:before="40" w:after="40"/>
         <w:rPr>
           <w:lang w:val="en-US"/>
         </w:rPr>
@@ -5826,6 +6526,7 @@
           <w:ilvl w:val="0"/>
           <w:numId w:val="1"/>
         </w:numPr>
+        <w:spacing w:before="40" w:after="40"/>
         <w:rPr>
           <w:lang w:val="en-US"/>
         </w:rPr>
@@ -5853,6 +6554,7 @@
           <w:ilvl w:val="0"/>
           <w:numId w:val="1"/>
         </w:numPr>
+        <w:spacing w:before="40" w:after="40"/>
         <w:rPr>
           <w:lang w:val="en-US"/>
         </w:rPr>
@@ -5862,7 +6564,6 @@
           <w:b/>
           <w:lang w:val="en-US"/>
         </w:rPr>
-        <w:lastRenderedPageBreak/>
         <w:t>Extensibility</w:t>
       </w:r>
       <w:r>
@@ -5878,6 +6579,7 @@
           <w:ilvl w:val="0"/>
           <w:numId w:val="1"/>
         </w:numPr>
+        <w:spacing w:before="40" w:after="40"/>
         <w:rPr>
           <w:lang w:val="en-US"/>
         </w:rPr>
@@ -5905,6 +6607,7 @@
           <w:ilvl w:val="0"/>
           <w:numId w:val="1"/>
         </w:numPr>
+        <w:spacing w:before="40" w:after="40"/>
         <w:rPr>
           <w:lang w:val="en-US"/>
         </w:rPr>
@@ -5929,6 +6632,7 @@
           <w:ilvl w:val="0"/>
           <w:numId w:val="1"/>
         </w:numPr>
+        <w:spacing w:before="40" w:after="40"/>
         <w:rPr>
           <w:lang w:val="en-US"/>
         </w:rPr>
@@ -5951,43 +6655,55 @@
       <w:pPr>
         <w:pStyle w:val="Heading2"/>
       </w:pPr>
-      <w:bookmarkStart w:id="40" w:name="_Toc423410240"/>
-      <w:bookmarkStart w:id="41" w:name="_Toc425054506"/>
-      <w:bookmarkStart w:id="42" w:name="_Toc18988769"/>
+      <w:bookmarkStart w:id="41" w:name="_Toc423410240"/>
+      <w:bookmarkStart w:id="42" w:name="_Toc425054506"/>
+      <w:bookmarkStart w:id="43" w:name="_Toc18988769"/>
       <w:r>
         <w:br w:type="page"/>
       </w:r>
-      <w:bookmarkStart w:id="43" w:name="_Toc179000883"/>
-      <w:bookmarkStart w:id="44" w:name="_Toc465781053"/>
+      <w:bookmarkStart w:id="44" w:name="_Toc179000883"/>
+      <w:bookmarkStart w:id="45" w:name="_Toc465953301"/>
       <w:r>
         <w:lastRenderedPageBreak/>
         <w:t>Brief Description</w:t>
       </w:r>
-      <w:bookmarkEnd w:id="43"/>
       <w:bookmarkEnd w:id="44"/>
-    </w:p>
-    <w:p>
-      <w:bookmarkStart w:id="45" w:name="_Toc423410238"/>
-      <w:bookmarkStart w:id="46" w:name="_Toc425054504"/>
-      <w:bookmarkStart w:id="47" w:name="_Toc18988767"/>
-      <w:r>
-        <w:t>Users will be able to create service requests that will be saved and visible to other users.</w:t>
-      </w:r>
       <w:bookmarkEnd w:id="45"/>
+    </w:p>
+    <w:p>
+      <w:bookmarkStart w:id="46" w:name="_Toc423410238"/>
+      <w:bookmarkStart w:id="47" w:name="_Toc425054504"/>
+      <w:bookmarkStart w:id="48" w:name="_Toc18988767"/>
+      <w:r>
+        <w:t>Users will be able to create serv</w:t>
+      </w:r>
+      <w:r>
+        <w:t xml:space="preserve">ice requests that will be saved, </w:t>
+      </w:r>
+      <w:r>
+        <w:t>visible to other users</w:t>
+      </w:r>
+      <w:r>
+        <w:t xml:space="preserve"> and communicated to the manager of the related property</w:t>
+      </w:r>
+      <w:r>
+        <w:t>.</w:t>
+      </w:r>
       <w:bookmarkEnd w:id="46"/>
       <w:bookmarkEnd w:id="47"/>
+      <w:bookmarkEnd w:id="48"/>
     </w:p>
     <w:p>
       <w:pPr>
         <w:pStyle w:val="Heading2"/>
       </w:pPr>
-      <w:bookmarkStart w:id="48" w:name="_Toc179000884"/>
-      <w:bookmarkStart w:id="49" w:name="_Toc465781054"/>
+      <w:bookmarkStart w:id="49" w:name="_Toc179000884"/>
+      <w:bookmarkStart w:id="50" w:name="_Toc465953302"/>
       <w:r>
         <w:t>Preconditions</w:t>
       </w:r>
-      <w:bookmarkEnd w:id="48"/>
       <w:bookmarkEnd w:id="49"/>
+      <w:bookmarkEnd w:id="50"/>
     </w:p>
     <w:p>
       <w:pPr>
@@ -6032,16 +6748,16 @@
       <w:pPr>
         <w:pStyle w:val="Heading2"/>
       </w:pPr>
-      <w:bookmarkStart w:id="50" w:name="_Toc179000885"/>
-      <w:bookmarkStart w:id="51" w:name="_Toc465781055"/>
+      <w:bookmarkStart w:id="51" w:name="_Toc179000885"/>
+      <w:bookmarkStart w:id="52" w:name="_Toc465953303"/>
       <w:r>
         <w:t>Basic Flow</w:t>
       </w:r>
-      <w:bookmarkEnd w:id="40"/>
       <w:bookmarkEnd w:id="41"/>
       <w:bookmarkEnd w:id="42"/>
-      <w:bookmarkEnd w:id="50"/>
+      <w:bookmarkEnd w:id="43"/>
       <w:bookmarkEnd w:id="51"/>
+      <w:bookmarkEnd w:id="52"/>
     </w:p>
     <w:p>
       <w:pPr>
@@ -6049,10 +6765,10 @@
           <w:b/>
         </w:rPr>
       </w:pPr>
-      <w:bookmarkStart w:id="52" w:name="_Toc18988770"/>
-      <w:bookmarkStart w:id="53" w:name="_Toc179000886"/>
-      <w:bookmarkStart w:id="54" w:name="_Toc423410241"/>
-      <w:bookmarkStart w:id="55" w:name="_Toc425054507"/>
+      <w:bookmarkStart w:id="53" w:name="_Toc18988770"/>
+      <w:bookmarkStart w:id="54" w:name="_Toc179000886"/>
+      <w:bookmarkStart w:id="55" w:name="_Toc423410241"/>
+      <w:bookmarkStart w:id="56" w:name="_Toc425054507"/>
       <w:r>
         <w:rPr>
           <w:b/>
@@ -6086,10 +6802,19 @@
         <w:rPr>
           <w:b/>
         </w:rPr>
-        <w:t>User</w:t>
+        <w:t>u</w:t>
+      </w:r>
+      <w:r>
+        <w:rPr>
+          <w:b/>
+        </w:rPr>
+        <w:t>ser</w:t>
       </w:r>
       <w:r>
         <w:t xml:space="preserve"> </w:t>
+      </w:r>
+      <w:r>
+        <w:t xml:space="preserve">selects </w:t>
       </w:r>
       <w:r>
         <w:t>the option in the navigation bar to create a service request.</w:t>
@@ -6128,16 +6853,34 @@
         </w:numPr>
       </w:pPr>
       <w:r>
-        <w:t xml:space="preserve">The system displays a service request form, with fields including: </w:t>
+        <w:t xml:space="preserve">The user populates the </w:t>
+      </w:r>
+      <w:r>
+        <w:t xml:space="preserve">service request form, </w:t>
+      </w:r>
+      <w:r>
+        <w:t>which includes fields for</w:t>
+      </w:r>
+      <w:r>
+        <w:t xml:space="preserve">: </w:t>
       </w:r>
       <w:r>
         <w:t xml:space="preserve">“Location”, </w:t>
       </w:r>
       <w:r>
-        <w:t>“Description”, “</w:t>
-      </w:r>
-      <w:r>
-        <w:t>Upload Photo”.</w:t>
+        <w:t xml:space="preserve">“Description”, </w:t>
+      </w:r>
+      <w:r>
+        <w:t xml:space="preserve">and </w:t>
+      </w:r>
+      <w:r>
+        <w:t>“</w:t>
+      </w:r>
+      <w:r>
+        <w:t>Upload Photo”</w:t>
+      </w:r>
+      <w:r>
+        <w:t>.</w:t>
       </w:r>
     </w:p>
     <w:p>
@@ -6338,23 +7081,23 @@
       <w:pPr>
         <w:pStyle w:val="Heading2"/>
       </w:pPr>
-      <w:bookmarkStart w:id="56" w:name="_Toc465781056"/>
+      <w:bookmarkStart w:id="57" w:name="_Toc465953304"/>
       <w:r>
         <w:t>Alternative Flows</w:t>
       </w:r>
-      <w:bookmarkEnd w:id="52"/>
       <w:bookmarkEnd w:id="53"/>
-      <w:bookmarkEnd w:id="56"/>
+      <w:bookmarkEnd w:id="54"/>
+      <w:bookmarkEnd w:id="57"/>
     </w:p>
     <w:p>
       <w:pPr>
         <w:pStyle w:val="Heading3"/>
       </w:pPr>
-      <w:bookmarkStart w:id="57" w:name="_Toc465781057"/>
+      <w:bookmarkStart w:id="58" w:name="_Toc465953305"/>
       <w:r>
         <w:t>Handle Database Error</w:t>
       </w:r>
-      <w:bookmarkEnd w:id="57"/>
+      <w:bookmarkEnd w:id="58"/>
     </w:p>
     <w:p>
       <w:pPr>
@@ -6430,6 +7173,7 @@
         </w:numPr>
       </w:pPr>
       <w:r>
+        <w:lastRenderedPageBreak/>
         <w:t xml:space="preserve">The use case resumes the basic flow at </w:t>
       </w:r>
       <w:r>
@@ -6444,12 +7188,11 @@
       <w:pPr>
         <w:pStyle w:val="Heading3"/>
       </w:pPr>
-      <w:bookmarkStart w:id="58" w:name="_Toc465781058"/>
-      <w:r>
-        <w:lastRenderedPageBreak/>
+      <w:bookmarkStart w:id="59" w:name="_Toc465953306"/>
+      <w:r>
         <w:t>Handle Email System Error</w:t>
       </w:r>
-      <w:bookmarkEnd w:id="58"/>
+      <w:bookmarkEnd w:id="59"/>
     </w:p>
     <w:p>
       <w:pPr>
@@ -6471,6 +7214,13 @@
           <w:bCs/>
         </w:rPr>
         <w:t>Send Email</w:t>
+      </w:r>
+      <w:r>
+        <w:rPr>
+          <w:b/>
+          <w:bCs/>
+        </w:rPr>
+        <w:t>s</w:t>
       </w:r>
       <w:r>
         <w:rPr>
@@ -6498,7 +7248,7 @@
         </w:numPr>
       </w:pPr>
       <w:r>
-        <w:t xml:space="preserve">[The system creates an </w:t>
+        <w:t xml:space="preserve">The system creates an </w:t>
       </w:r>
       <w:r>
         <w:rPr>
@@ -6517,12 +7267,6 @@
       </w:r>
       <w:r>
         <w:t xml:space="preserve"> entry includes the user and information about the service request if it is available.</w:t>
-      </w:r>
-      <w:r>
-        <w:t xml:space="preserve"> The administrator will be able to view the event log.</w:t>
-      </w:r>
-      <w:r>
-        <w:t>]</w:t>
       </w:r>
     </w:p>
     <w:p>
@@ -6546,30 +7290,14 @@
     </w:p>
     <w:p>
       <w:pPr>
-        <w:pStyle w:val="Heading3"/>
-      </w:pPr>
-      <w:bookmarkStart w:id="59" w:name="_Toc465781059"/>
-      <w:r>
-        <w:t>[</w:t>
-      </w:r>
-      <w:r>
-        <w:t>What other potential issues am I missing?</w:t>
-      </w:r>
-      <w:r>
-        <w:t>]</w:t>
-      </w:r>
+        <w:pStyle w:val="Heading2"/>
+      </w:pPr>
       <w:bookmarkStart w:id="60" w:name="_Toc18988783"/>
       <w:bookmarkStart w:id="61" w:name="_Toc18988781"/>
-      <w:bookmarkEnd w:id="54"/>
+      <w:bookmarkStart w:id="62" w:name="_Toc179000892"/>
+      <w:bookmarkStart w:id="63" w:name="_Toc465953307"/>
       <w:bookmarkEnd w:id="55"/>
-      <w:bookmarkEnd w:id="59"/>
-    </w:p>
-    <w:p>
-      <w:pPr>
-        <w:pStyle w:val="Heading2"/>
-      </w:pPr>
-      <w:bookmarkStart w:id="62" w:name="_Toc179000892"/>
-      <w:bookmarkStart w:id="63" w:name="_Toc465781060"/>
+      <w:bookmarkEnd w:id="56"/>
       <w:r>
         <w:t>Post-Conditions</w:t>
       </w:r>
@@ -6635,52 +7363,17 @@
     </w:p>
     <w:p>
       <w:pPr>
-        <w:pStyle w:val="BodyText"/>
-      </w:pPr>
-    </w:p>
-    <w:p>
-      <w:pPr>
-        <w:pStyle w:val="BodyText"/>
-        <w:rPr>
-          <w:b/>
-        </w:rPr>
-      </w:pPr>
-      <w:r>
-        <w:rPr>
-          <w:b/>
-        </w:rPr>
-        <w:t>[SUBFLOWS REQUIRED???</w:t>
-      </w:r>
-      <w:r>
-        <w:rPr>
-          <w:b/>
-        </w:rPr>
-        <w:t xml:space="preserve"> WHAT WOULD THEY BE IN THIS CASE?</w:t>
-      </w:r>
-      <w:r>
-        <w:rPr>
-          <w:b/>
-        </w:rPr>
-        <w:t>]</w:t>
-      </w:r>
-    </w:p>
-    <w:bookmarkEnd w:id="64"/>
-    <w:bookmarkEnd w:id="65"/>
-    <w:bookmarkEnd w:id="66"/>
-    <w:bookmarkEnd w:id="67"/>
-    <w:bookmarkEnd w:id="68"/>
-    <w:bookmarkEnd w:id="69"/>
-    <w:p>
-      <w:pPr>
         <w:pStyle w:val="Heading2"/>
       </w:pPr>
-      <w:r>
-        <w:br w:type="page"/>
-      </w:r>
       <w:bookmarkStart w:id="70" w:name="_Toc179000893"/>
-      <w:bookmarkStart w:id="71" w:name="_Toc465781061"/>
-      <w:r>
-        <w:lastRenderedPageBreak/>
+      <w:bookmarkStart w:id="71" w:name="_Toc465953308"/>
+      <w:bookmarkEnd w:id="64"/>
+      <w:bookmarkEnd w:id="65"/>
+      <w:bookmarkEnd w:id="66"/>
+      <w:bookmarkEnd w:id="67"/>
+      <w:bookmarkEnd w:id="68"/>
+      <w:bookmarkEnd w:id="69"/>
+      <w:r>
         <w:t>Special Requirements</w:t>
       </w:r>
       <w:bookmarkEnd w:id="70"/>
@@ -6714,7 +7407,7 @@
         <w:pStyle w:val="Heading2"/>
       </w:pPr>
       <w:bookmarkStart w:id="72" w:name="_Toc179000894"/>
-      <w:bookmarkStart w:id="73" w:name="_Toc465781062"/>
+      <w:bookmarkStart w:id="73" w:name="_Toc465953309"/>
       <w:r>
         <w:t>Extensibility</w:t>
       </w:r>
@@ -6731,68 +7424,13 @@
         <w:pStyle w:val="Heading2"/>
       </w:pPr>
       <w:bookmarkStart w:id="74" w:name="_Toc179000895"/>
-      <w:bookmarkStart w:id="75" w:name="_Toc465781063"/>
+      <w:bookmarkStart w:id="75" w:name="_Toc465953310"/>
       <w:r>
         <w:t>Scenarios</w:t>
       </w:r>
       <w:bookmarkEnd w:id="60"/>
       <w:bookmarkEnd w:id="74"/>
       <w:bookmarkEnd w:id="75"/>
-    </w:p>
-    <w:p>
-      <w:pPr>
-        <w:rPr>
-          <w:highlight w:val="lightGray"/>
-        </w:rPr>
-      </w:pPr>
-      <w:r>
-        <w:rPr>
-          <w:highlight w:val="lightGray"/>
-        </w:rPr>
-        <w:t>[</w:t>
-      </w:r>
-      <w:r>
-        <w:rPr>
-          <w:highlight w:val="lightGray"/>
-        </w:rPr>
-        <w:t>this section is not in the ATM example…</w:t>
-      </w:r>
-      <w:r>
-        <w:rPr>
-          <w:highlight w:val="lightGray"/>
-        </w:rPr>
-        <w:t>]</w:t>
-      </w:r>
-    </w:p>
-    <w:p>
-      <w:pPr>
-        <w:rPr>
-          <w:highlight w:val="lightGray"/>
-        </w:rPr>
-      </w:pPr>
-      <w:r>
-        <w:rPr>
-          <w:highlight w:val="lightGray"/>
-        </w:rPr>
-        <w:t>[Are some scenarios s</w:t>
-      </w:r>
-      <w:r>
-        <w:rPr>
-          <w:highlight w:val="lightGray"/>
-        </w:rPr>
-        <w:t>upposed to have multiple flows]</w:t>
-      </w:r>
-    </w:p>
-    <w:p>
-      <w:r>
-        <w:rPr>
-          <w:highlight w:val="lightGray"/>
-        </w:rPr>
-        <w:t>[What am I missing?</w:t>
-      </w:r>
-      <w:r>
-        <w:t>]</w:t>
-      </w:r>
     </w:p>
     <w:p>
       <w:r>
@@ -6954,7 +7592,31 @@
               <w:rPr>
                 <w:lang w:val="en-US"/>
               </w:rPr>
-              <w:t>Create Service Request</w:t>
+              <w:t xml:space="preserve">Create </w:t>
+            </w:r>
+            <w:r>
+              <w:rPr>
+                <w:lang w:val="en-US"/>
+              </w:rPr>
+              <w:t>s</w:t>
+            </w:r>
+            <w:r>
+              <w:rPr>
+                <w:lang w:val="en-US"/>
+              </w:rPr>
+              <w:t xml:space="preserve">ervice </w:t>
+            </w:r>
+            <w:r>
+              <w:rPr>
+                <w:lang w:val="en-US"/>
+              </w:rPr>
+              <w:t>r</w:t>
+            </w:r>
+            <w:r>
+              <w:rPr>
+                <w:lang w:val="en-US"/>
+              </w:rPr>
+              <w:t>equest</w:t>
             </w:r>
           </w:p>
         </w:tc>
@@ -7025,7 +7687,20 @@
               <w:rPr>
                 <w:lang w:val="en-US"/>
               </w:rPr>
-              <w:t>Database Error</w:t>
+              <w:lastRenderedPageBreak/>
+              <w:t xml:space="preserve">Database </w:t>
+            </w:r>
+            <w:r>
+              <w:rPr>
+                <w:lang w:val="en-US"/>
+              </w:rPr>
+              <w:t>e</w:t>
+            </w:r>
+            <w:r>
+              <w:rPr>
+                <w:lang w:val="en-US"/>
+              </w:rPr>
+              <w:t>rror</w:t>
             </w:r>
           </w:p>
         </w:tc>
@@ -7093,7 +7768,19 @@
               <w:rPr>
                 <w:lang w:val="en-US"/>
               </w:rPr>
-              <w:t>Email Error</w:t>
+              <w:t xml:space="preserve">Email </w:t>
+            </w:r>
+            <w:r>
+              <w:rPr>
+                <w:lang w:val="en-US"/>
+              </w:rPr>
+              <w:t>e</w:t>
+            </w:r>
+            <w:r>
+              <w:rPr>
+                <w:lang w:val="en-US"/>
+              </w:rPr>
+              <w:t>rror</w:t>
             </w:r>
           </w:p>
         </w:tc>
@@ -7149,7 +7836,7 @@
       <w:pPr>
         <w:pStyle w:val="Heading1"/>
       </w:pPr>
-      <w:bookmarkStart w:id="76" w:name="_Toc465781064"/>
+      <w:bookmarkStart w:id="76" w:name="_Toc465953311"/>
       <w:r>
         <w:lastRenderedPageBreak/>
         <w:t>Example of</w:t>
@@ -7166,7 +7853,13 @@
     </w:p>
     <w:p>
       <w:r>
-        <w:t>This template is an extended version of the original template defined by Cockburn [1], in particular extended with a possibility to describe Requested Information Resources often found useful when dealing with data oriented systems.   [1] Cockburn, A. Writing Effective Use Cases. ISBN-13: 9780201702255. Addison-Wesley (2001)</w:t>
+        <w:t>This template is an extended version of the original template defined by Cockburn [1], in particular extended with a possibility to describe Requested Information Resources often found useful when deali</w:t>
+      </w:r>
+      <w:r>
+        <w:t>ng with data oriented systems.</w:t>
+      </w:r>
+      <w:r>
+        <w:t xml:space="preserve"> [1] Cockburn, A. Writing Effective Use Cases. ISBN-13: 9780201702255. Addison-Wesley (2001)</w:t>
       </w:r>
       <w:r>
         <w:t>.</w:t>
@@ -7187,8 +7880,8 @@
         <w:tblLook w:val="04A0" w:firstRow="1" w:lastRow="0" w:firstColumn="1" w:lastColumn="0" w:noHBand="0" w:noVBand="1"/>
       </w:tblPr>
       <w:tblGrid>
-        <w:gridCol w:w="1671"/>
-        <w:gridCol w:w="6611"/>
+        <w:gridCol w:w="1738"/>
+        <w:gridCol w:w="6878"/>
       </w:tblGrid>
       <w:tr>
         <w:trPr>
@@ -7319,7 +8012,7 @@
               <w:jc w:val="left"/>
             </w:pPr>
             <w:r>
-              <w:t>[xx]</w:t>
+              <w:t>3</w:t>
             </w:r>
           </w:p>
         </w:tc>
@@ -7355,7 +8048,44 @@
               <w:t xml:space="preserve">Revision = </w:t>
             </w:r>
             <w:r>
-              <w:t>[0.4]</w:t>
+              <w:rPr>
+                <w:rFonts w:cs="Arial"/>
+                <w:szCs w:val="18"/>
+                <w:lang w:val="en-US"/>
+              </w:rPr>
+              <w:fldChar w:fldCharType="begin"/>
+            </w:r>
+            <w:r>
+              <w:rPr>
+                <w:rFonts w:cs="Arial"/>
+                <w:szCs w:val="18"/>
+                <w:lang w:val="en-US"/>
+              </w:rPr>
+              <w:instrText xml:space="preserve"> DOCPROPERTY  Category  \* MERGEFORMAT </w:instrText>
+            </w:r>
+            <w:r>
+              <w:rPr>
+                <w:rFonts w:cs="Arial"/>
+                <w:szCs w:val="18"/>
+                <w:lang w:val="en-US"/>
+              </w:rPr>
+              <w:fldChar w:fldCharType="separate"/>
+            </w:r>
+            <w:r>
+              <w:rPr>
+                <w:rFonts w:cs="Arial"/>
+                <w:szCs w:val="18"/>
+                <w:lang w:val="en-US"/>
+              </w:rPr>
+              <w:t>1.0</w:t>
+            </w:r>
+            <w:r>
+              <w:rPr>
+                <w:rFonts w:cs="Arial"/>
+                <w:szCs w:val="18"/>
+                <w:lang w:val="en-US"/>
+              </w:rPr>
+              <w:fldChar w:fldCharType="end"/>
             </w:r>
           </w:p>
           <w:p>
@@ -7408,12 +8138,6 @@
               <w:pStyle w:val="Tabletext9"/>
               <w:jc w:val="left"/>
             </w:pPr>
-          </w:p>
-          <w:p>
-            <w:pPr>
-              <w:pStyle w:val="Tabletext9"/>
-              <w:jc w:val="left"/>
-            </w:pPr>
             <w:r>
               <w:t>Please refer to the use-case diagram in Section 2.1.</w:t>
             </w:r>
@@ -7547,7 +8271,25 @@
               <w:jc w:val="left"/>
             </w:pPr>
             <w:r>
-              <w:t>The user fills out the Service Request form, including fields such as the property, the issue to be fixed, and a picture of the issue.</w:t>
+              <w:t xml:space="preserve">The user fills out the </w:t>
+            </w:r>
+            <w:r>
+              <w:t>s</w:t>
+            </w:r>
+            <w:r>
+              <w:t xml:space="preserve">ervice </w:t>
+            </w:r>
+            <w:r>
+              <w:t>r</w:t>
+            </w:r>
+            <w:r>
+              <w:t xml:space="preserve">equest form, including fields such as the </w:t>
+            </w:r>
+            <w:r>
+              <w:t>location</w:t>
+            </w:r>
+            <w:r>
+              <w:t>, the issue to be fixed, and a picture of the issue.</w:t>
             </w:r>
           </w:p>
         </w:tc>
@@ -7578,45 +8320,9 @@
             <w:pPr>
               <w:pStyle w:val="Tabletext9"/>
               <w:jc w:val="left"/>
-              <w:rPr>
-                <w:highlight w:val="lightGray"/>
-              </w:rPr>
-            </w:pPr>
-            <w:r>
-              <w:rPr>
-                <w:highlight w:val="lightGray"/>
-              </w:rPr>
-              <w:t>[Categorisation of use cases according to overall reference architecture.] [???]</w:t>
-            </w:r>
-          </w:p>
-          <w:p>
-            <w:pPr>
-              <w:pStyle w:val="Tabletext9"/>
-              <w:jc w:val="left"/>
-              <w:rPr>
-                <w:highlight w:val="lightGray"/>
-              </w:rPr>
-            </w:pPr>
-            <w:r>
-              <w:rPr>
-                <w:i/>
-                <w:highlight w:val="lightGray"/>
-              </w:rPr>
-              <w:t>[</w:t>
-            </w:r>
-            <w:r>
-              <w:rPr>
-                <w:i/>
-                <w:highlight w:val="lightGray"/>
-              </w:rPr>
-              <w:t>Context dependent</w:t>
-            </w:r>
-            <w:r>
-              <w:rPr>
-                <w:i/>
-                <w:highlight w:val="lightGray"/>
-              </w:rPr>
-              <w:t>]</w:t>
+            </w:pPr>
+            <w:r>
+              <w:t>GUI / user input. The information about a service request will be input into a form, which is part of the graphical user interface. The information from the form will be saved to the database.</w:t>
             </w:r>
           </w:p>
         </w:tc>
@@ -7649,7 +8355,31 @@
               <w:jc w:val="left"/>
             </w:pPr>
             <w:r>
-              <w:t>The actors involved are users, the database system, the email system, the administrator, and property owners.</w:t>
+              <w:t xml:space="preserve">The actors involved are users, </w:t>
+            </w:r>
+            <w:r>
+              <w:t>property owners</w:t>
+            </w:r>
+            <w:r>
+              <w:t xml:space="preserve">, </w:t>
+            </w:r>
+            <w:r>
+              <w:t>the administrator</w:t>
+            </w:r>
+            <w:r>
+              <w:t xml:space="preserve">, </w:t>
+            </w:r>
+            <w:r>
+              <w:t xml:space="preserve">the database system, </w:t>
+            </w:r>
+            <w:r>
+              <w:t xml:space="preserve">and </w:t>
+            </w:r>
+            <w:r>
+              <w:t>the email system</w:t>
+            </w:r>
+            <w:r>
+              <w:t>.</w:t>
             </w:r>
           </w:p>
         </w:tc>
@@ -7853,7 +8583,13 @@
               <w:jc w:val="left"/>
             </w:pPr>
             <w:r>
-              <w:t>2. User enters property name.</w:t>
+              <w:t xml:space="preserve">2. User enters </w:t>
+            </w:r>
+            <w:r>
+              <w:t>description, enters location, uploads photo, and submits the form</w:t>
+            </w:r>
+            <w:r>
+              <w:t>.</w:t>
             </w:r>
           </w:p>
           <w:p>
@@ -7862,7 +8598,10 @@
               <w:jc w:val="left"/>
             </w:pPr>
             <w:r>
-              <w:t>3. User enters property location.</w:t>
+              <w:t>3</w:t>
+            </w:r>
+            <w:r>
+              <w:t>. Database entry is created for the service request.</w:t>
             </w:r>
           </w:p>
           <w:p>
@@ -7871,7 +8610,10 @@
               <w:jc w:val="left"/>
             </w:pPr>
             <w:r>
-              <w:t>4. User enters description of service issue.</w:t>
+              <w:t>4</w:t>
+            </w:r>
+            <w:r>
+              <w:t>. The user receives a confirmation email.</w:t>
             </w:r>
           </w:p>
           <w:p>
@@ -7880,7 +8622,16 @@
               <w:jc w:val="left"/>
             </w:pPr>
             <w:r>
-              <w:t>5. User uploads picture of issue.</w:t>
+              <w:t>5</w:t>
+            </w:r>
+            <w:r>
+              <w:t xml:space="preserve">. The property manager </w:t>
+            </w:r>
+            <w:r>
+              <w:t xml:space="preserve">receives </w:t>
+            </w:r>
+            <w:r>
+              <w:t>an email alert that a service request has been submitted for one of their properties.</w:t>
             </w:r>
           </w:p>
           <w:p>
@@ -7889,43 +8640,10 @@
               <w:jc w:val="left"/>
             </w:pPr>
             <w:r>
-              <w:t>6. User clicks submit.</w:t>
-            </w:r>
-          </w:p>
-          <w:p>
-            <w:pPr>
-              <w:pStyle w:val="Tabletext9"/>
-              <w:jc w:val="left"/>
-            </w:pPr>
-            <w:r>
-              <w:t>7. Database entry is created for the service request.</w:t>
-            </w:r>
-          </w:p>
-          <w:p>
-            <w:pPr>
-              <w:pStyle w:val="Tabletext9"/>
-              <w:jc w:val="left"/>
-            </w:pPr>
-            <w:r>
-              <w:t>8. The user receives a confirmation email.</w:t>
-            </w:r>
-          </w:p>
-          <w:p>
-            <w:pPr>
-              <w:pStyle w:val="Tabletext9"/>
-              <w:jc w:val="left"/>
-            </w:pPr>
-            <w:r>
-              <w:t>9. The property manager is sent an email alert that a service request has been submitted for one of their properties.</w:t>
-            </w:r>
-          </w:p>
-          <w:p>
-            <w:pPr>
-              <w:pStyle w:val="Tabletext9"/>
-              <w:jc w:val="left"/>
-            </w:pPr>
-            <w:r>
-              <w:t>10. The service request is viewable to the public on the main page.</w:t>
+              <w:t>6</w:t>
+            </w:r>
+            <w:r>
+              <w:t>. The service request is viewable to the public on the main page.</w:t>
             </w:r>
           </w:p>
         </w:tc>
@@ -7959,12 +8677,10 @@
               <w:jc w:val="left"/>
             </w:pPr>
             <w:r>
-              <w:t>7a. Database error. User is notified an</w:t>
-            </w:r>
-            <w:bookmarkStart w:id="77" w:name="_GoBack"/>
-            <w:bookmarkEnd w:id="77"/>
-            <w:r>
-              <w:t>d error details are logged.</w:t>
+              <w:t>3</w:t>
+            </w:r>
+            <w:r>
+              <w:t>a. Database error. User is notified and error details are logged.</w:t>
             </w:r>
           </w:p>
           <w:p>
@@ -7973,7 +8689,16 @@
               <w:jc w:val="left"/>
             </w:pPr>
             <w:r>
-              <w:t>8a. Email system error. The error details are logged.</w:t>
+              <w:t>4</w:t>
+            </w:r>
+            <w:r>
+              <w:t>a. Email system error</w:t>
+            </w:r>
+            <w:r>
+              <w:t xml:space="preserve"> (user)</w:t>
+            </w:r>
+            <w:r>
+              <w:t>. The error details are logged.</w:t>
             </w:r>
           </w:p>
           <w:p>
@@ -7982,13 +8707,16 @@
               <w:jc w:val="left"/>
             </w:pPr>
             <w:r>
-              <w:t>9</w:t>
-            </w:r>
-            <w:r>
-              <w:t>a. Email system error. The error details are logged.</w:t>
-            </w:r>
-            <w:r>
-              <w:t>]</w:t>
+              <w:t>5</w:t>
+            </w:r>
+            <w:r>
+              <w:t>a. Email system error</w:t>
+            </w:r>
+            <w:r>
+              <w:t xml:space="preserve"> (property manager</w:t>
+            </w:r>
+            <w:r>
+              <w:t>. The error details are logged.</w:t>
             </w:r>
           </w:p>
         </w:tc>
@@ -8024,37 +8752,10 @@
               </w:rPr>
             </w:pPr>
             <w:r>
-              <w:rPr>
-                <w:highlight w:val="lightGray"/>
-              </w:rPr>
-              <w:t>[Alternate path through the main success scenario w.r.t. an identified action.]</w:t>
-            </w:r>
-          </w:p>
-          <w:p>
-            <w:pPr>
-              <w:pStyle w:val="Tabletext9"/>
-              <w:jc w:val="left"/>
-              <w:rPr>
-                <w:highlight w:val="lightGray"/>
-              </w:rPr>
-            </w:pPr>
-            <w:r>
-              <w:rPr>
-                <w:highlight w:val="lightGray"/>
-              </w:rPr>
-              <w:t>[</w:t>
-            </w:r>
-            <w:r>
-              <w:rPr>
-                <w:highlight w:val="lightGray"/>
-              </w:rPr>
-              <w:t xml:space="preserve">e.g., </w:t>
-            </w:r>
-            <w:r>
-              <w:rPr>
-                <w:highlight w:val="lightGray"/>
-              </w:rPr>
-              <w:t>4a. User can select to view report in different formats, e.g. tabular or graphical map]</w:t>
+              <w:t>Not applicable</w:t>
+            </w:r>
+            <w:r>
+              <w:t>.</w:t>
             </w:r>
           </w:p>
         </w:tc>
@@ -8216,7 +8917,15 @@
               <w:jc w:val="left"/>
             </w:pPr>
             <w:r>
-              <w:t>The error log will be accessible to the administrator, who will be responsible for prioritizing error types and arranging an appropriate alert system.</w:t>
+              <w:t xml:space="preserve">The error log will be accessible to the administrator, who will be responsible for </w:t>
+            </w:r>
+            <w:r>
+              <w:t>monitoring the error log</w:t>
+            </w:r>
+            <w:bookmarkStart w:id="77" w:name="_GoBack"/>
+            <w:bookmarkEnd w:id="77"/>
+            <w:r>
+              <w:t>.</w:t>
             </w:r>
           </w:p>
         </w:tc>
@@ -8249,7 +8958,13 @@
               <w:jc w:val="left"/>
             </w:pPr>
             <w:r>
-              <w:t>Gavin Wolf. Updated 11/1/16.</w:t>
+              <w:t>Gavin Wolf. Updated 11/</w:t>
+            </w:r>
+            <w:r>
+              <w:t>3</w:t>
+            </w:r>
+            <w:r>
+              <w:t>/16.</w:t>
             </w:r>
           </w:p>
         </w:tc>
@@ -8261,7 +8976,7 @@
       <w:footerReference w:type="default" r:id="rId14"/>
       <w:headerReference w:type="first" r:id="rId15"/>
       <w:footerReference w:type="first" r:id="rId16"/>
-      <w:pgSz w:w="11906" w:h="16838" w:code="9"/>
+      <w:pgSz w:w="12240" w:h="15840" w:code="9"/>
       <w:pgMar w:top="1440" w:right="1797" w:bottom="1440" w:left="1797" w:header="709" w:footer="709" w:gutter="0"/>
       <w:pgBorders w:offsetFrom="page">
         <w:bottom w:val="single" w:sz="8" w:space="24" w:color="00CCFF"/>
@@ -8405,7 +9120,7 @@
               <w:rStyle w:val="PageNumber"/>
               <w:noProof/>
             </w:rPr>
-            <w:t>12</w:t>
+            <w:t>11</w:t>
           </w:r>
           <w:r>
             <w:rPr>
@@ -8442,7 +9157,7 @@
               <w:rStyle w:val="PageNumber"/>
               <w:noProof/>
             </w:rPr>
-            <w:t>13</w:t>
+            <w:t>12</w:t>
           </w:r>
           <w:r>
             <w:rPr>
@@ -8528,23 +9243,11 @@
             </w:tabs>
             <w:spacing w:before="0" w:after="0"/>
           </w:pPr>
-          <w:r>
-            <w:fldChar w:fldCharType="begin"/>
-          </w:r>
-          <w:r>
-            <w:instrText xml:space="preserve"> DOCPROPERTY  Company  \* MERGEFORMAT </w:instrText>
-          </w:r>
-          <w:r>
-            <w:fldChar w:fldCharType="separate"/>
-          </w:r>
-          <w:proofErr w:type="spellStart"/>
-          <w:r>
-            <w:t>Scrumbags</w:t>
-          </w:r>
-          <w:proofErr w:type="spellEnd"/>
-          <w:r>
-            <w:fldChar w:fldCharType="end"/>
-          </w:r>
+          <w:fldSimple w:instr=" DOCPROPERTY  Company  \* MERGEFORMAT ">
+            <w:r>
+              <w:t>Scrumbags</w:t>
+            </w:r>
+          </w:fldSimple>
         </w:p>
       </w:tc>
       <w:tc>
@@ -8618,7 +9321,7 @@
           </w:r>
           <w:fldSimple w:instr=" DOCPROPERTY  Category  \* MERGEFORMAT ">
             <w:r>
-              <w:t>0.4</w:t>
+              <w:t>0.5</w:t>
             </w:r>
           </w:fldSimple>
         </w:p>
@@ -8646,23 +9349,11 @@
         <w:bottom w:val="single" w:sz="24" w:space="1" w:color="00A5E7"/>
       </w:pBdr>
     </w:pPr>
-    <w:r>
-      <w:fldChar w:fldCharType="begin"/>
-    </w:r>
-    <w:r>
-      <w:instrText xml:space="preserve"> DOCPROPERTY  Company  \* MERGEFORMAT </w:instrText>
-    </w:r>
-    <w:r>
-      <w:fldChar w:fldCharType="separate"/>
-    </w:r>
-    <w:proofErr w:type="spellStart"/>
-    <w:r>
-      <w:t>Scrumbags</w:t>
-    </w:r>
-    <w:proofErr w:type="spellEnd"/>
-    <w:r>
-      <w:fldChar w:fldCharType="end"/>
-    </w:r>
+    <w:fldSimple w:instr=" DOCPROPERTY  Company  \* MERGEFORMAT ">
+      <w:r>
+        <w:t>Scrumbags</w:t>
+      </w:r>
+    </w:fldSimple>
   </w:p>
 </w:hdr>
 </file>
@@ -8672,7 +9363,7 @@
   <w:abstractNum w:abstractNumId="0">
     <w:nsid w:val="FFFFFF1D"/>
     <w:multiLevelType w:val="multilevel"/>
-    <w:tmpl w:val="B5D89818"/>
+    <w:tmpl w:val="1008442E"/>
     <w:lvl w:ilvl="0">
       <w:start w:val="1"/>
       <w:numFmt w:val="bullet"/>
@@ -11679,7 +12370,7 @@
 </file>
 
 <file path=customXml/itemProps1.xml><?xml version="1.0" encoding="utf-8"?>
-<ds:datastoreItem xmlns:ds="http://schemas.openxmlformats.org/officeDocument/2006/customXml" ds:itemID="{4AE17C02-A280-B64F-B585-2F214D05E63C}">
+<ds:datastoreItem xmlns:ds="http://schemas.openxmlformats.org/officeDocument/2006/customXml" ds:itemID="{83502321-DB58-DA41-88A3-1D06B4947F4D}">
   <ds:schemaRefs>
     <ds:schemaRef ds:uri="http://schemas.openxmlformats.org/officeDocument/2006/bibliography"/>
   </ds:schemaRefs>

</xml_diff>

<commit_message>
Make phrasing more consistent.
</commit_message>
<xml_diff>
--- a/Gavin_Wolf_Scrumbags_use_case_Create_Service_Request.docx
+++ b/Gavin_Wolf_Scrumbags_use_case_Create_Service_Request.docx
@@ -5,6 +5,7 @@
     <w:p>
       <w:pPr>
         <w:pStyle w:val="Front-Page"/>
+        <w:spacing w:before="0" w:after="0"/>
         <w:rPr>
           <w:lang w:val="en-US"/>
         </w:rPr>
@@ -13,6 +14,7 @@
     <w:p>
       <w:pPr>
         <w:pStyle w:val="Front-Page"/>
+        <w:spacing w:before="0" w:after="0"/>
         <w:rPr>
           <w:lang w:val="en-US"/>
         </w:rPr>
@@ -21,6 +23,7 @@
     <w:p>
       <w:pPr>
         <w:pStyle w:val="Front-Page"/>
+        <w:spacing w:before="0" w:after="0"/>
         <w:rPr>
           <w:lang w:val="en-US"/>
         </w:rPr>
@@ -29,6 +32,7 @@
     <w:p>
       <w:pPr>
         <w:pStyle w:val="Front-Page"/>
+        <w:spacing w:before="0" w:after="0"/>
         <w:rPr>
           <w:lang w:val="en-US"/>
         </w:rPr>
@@ -37,6 +41,7 @@
     <w:p>
       <w:pPr>
         <w:pStyle w:val="Front-Page"/>
+        <w:spacing w:before="0" w:after="0"/>
         <w:rPr>
           <w:lang w:val="en-US"/>
         </w:rPr>
@@ -45,6 +50,7 @@
     <w:p>
       <w:pPr>
         <w:pStyle w:val="Front-Page"/>
+        <w:spacing w:before="0" w:after="0"/>
         <w:jc w:val="center"/>
         <w:rPr>
           <w:sz w:val="48"/>
@@ -104,6 +110,7 @@
     <w:p>
       <w:pPr>
         <w:pStyle w:val="Front-Page"/>
+        <w:spacing w:before="0" w:after="0"/>
         <w:jc w:val="center"/>
         <w:rPr>
           <w:lang w:val="en-US"/>
@@ -143,6 +150,7 @@
     <w:p>
       <w:pPr>
         <w:pStyle w:val="Front-Page"/>
+        <w:spacing w:before="0" w:after="0"/>
         <w:rPr>
           <w:lang w:val="en-US"/>
         </w:rPr>
@@ -151,14 +159,7 @@
     <w:p>
       <w:pPr>
         <w:pStyle w:val="Front-Page"/>
-        <w:rPr>
-          <w:lang w:val="en-US"/>
-        </w:rPr>
-      </w:pPr>
-    </w:p>
-    <w:p>
-      <w:pPr>
-        <w:pStyle w:val="Front-Page"/>
+        <w:spacing w:before="0" w:after="0"/>
         <w:rPr>
           <w:sz w:val="22"/>
           <w:szCs w:val="22"/>
@@ -192,86 +193,12 @@
       </w:tblGrid>
       <w:tr>
         <w:trPr>
-          <w:trHeight w:val="1440"/>
+          <w:trHeight w:val="621"/>
         </w:trPr>
         <w:tc>
           <w:tcPr>
             <w:tcW w:w="8522" w:type="dxa"/>
           </w:tcPr>
-          <w:p>
-            <w:pPr>
-              <w:spacing w:before="0" w:after="0"/>
-              <w:rPr>
-                <w:i/>
-                <w:lang w:val="en-US"/>
-              </w:rPr>
-            </w:pPr>
-            <w:r>
-              <w:rPr>
-                <w:i/>
-                <w:lang w:val="en-US"/>
-              </w:rPr>
-              <w:t>A user story is a tool to capture a description of a software feature from an end-user perspective.</w:t>
-            </w:r>
-          </w:p>
-          <w:p>
-            <w:pPr>
-              <w:spacing w:before="0" w:after="0"/>
-              <w:rPr>
-                <w:i/>
-                <w:lang w:val="en-US"/>
-              </w:rPr>
-            </w:pPr>
-            <w:r>
-              <w:rPr>
-                <w:i/>
-                <w:lang w:val="en-US"/>
-              </w:rPr>
-              <w:t xml:space="preserve">For the </w:t>
-            </w:r>
-            <w:r>
-              <w:rPr>
-                <w:i/>
-                <w:lang w:val="en-US"/>
-              </w:rPr>
-              <w:fldChar w:fldCharType="begin"/>
-            </w:r>
-            <w:r>
-              <w:rPr>
-                <w:i/>
-                <w:lang w:val="en-US"/>
-              </w:rPr>
-              <w:instrText xml:space="preserve"> TITLE   \* MERGEFORMAT </w:instrText>
-            </w:r>
-            <w:r>
-              <w:rPr>
-                <w:i/>
-                <w:lang w:val="en-US"/>
-              </w:rPr>
-              <w:fldChar w:fldCharType="separate"/>
-            </w:r>
-            <w:r>
-              <w:rPr>
-                <w:i/>
-                <w:lang w:val="en-US"/>
-              </w:rPr>
-              <w:t>Create Service Request Use-Case</w:t>
-            </w:r>
-            <w:r>
-              <w:rPr>
-                <w:i/>
-                <w:lang w:val="en-US"/>
-              </w:rPr>
-              <w:fldChar w:fldCharType="end"/>
-            </w:r>
-            <w:r>
-              <w:rPr>
-                <w:i/>
-                <w:lang w:val="en-US"/>
-              </w:rPr>
-              <w:t>, the key user story is:</w:t>
-            </w:r>
-          </w:p>
           <w:p>
             <w:pPr>
               <w:spacing w:before="0" w:after="0"/>
@@ -298,7 +225,55 @@
                 <w:i/>
                 <w:lang w:val="en-US"/>
               </w:rPr>
-              <w:t>a way to communicate a service issue for the goal of getting the issue fixed.</w:t>
+              <w:t xml:space="preserve">a way to </w:t>
+            </w:r>
+            <w:r>
+              <w:rPr>
+                <w:b/>
+                <w:i/>
+                <w:lang w:val="en-US"/>
+              </w:rPr>
+              <w:t xml:space="preserve">report </w:t>
+            </w:r>
+            <w:r>
+              <w:rPr>
+                <w:b/>
+                <w:i/>
+                <w:lang w:val="en-US"/>
+              </w:rPr>
+              <w:t>issue</w:t>
+            </w:r>
+            <w:r>
+              <w:rPr>
+                <w:b/>
+                <w:i/>
+                <w:lang w:val="en-US"/>
+              </w:rPr>
+              <w:t>s to both Property Managers and the public</w:t>
+            </w:r>
+            <w:r>
+              <w:rPr>
+                <w:b/>
+                <w:i/>
+                <w:lang w:val="en-US"/>
+              </w:rPr>
+              <w:t xml:space="preserve"> for the goal of getting the issue</w:t>
+            </w:r>
+            <w:r>
+              <w:rPr>
+                <w:b/>
+                <w:i/>
+                <w:lang w:val="en-US"/>
+              </w:rPr>
+              <w:t>s</w:t>
+            </w:r>
+            <w:r>
+              <w:rPr>
+                <w:b/>
+                <w:i/>
+                <w:lang w:val="en-US"/>
+              </w:rPr>
+              <w:t xml:space="preserve"> fixed.</w:t>
             </w:r>
           </w:p>
         </w:tc>
@@ -307,6 +282,7 @@
     <w:p>
       <w:pPr>
         <w:pStyle w:val="Front-Page"/>
+        <w:spacing w:before="0" w:after="0"/>
         <w:rPr>
           <w:lang w:val="en-US"/>
         </w:rPr>
@@ -315,6 +291,7 @@
     <w:p>
       <w:pPr>
         <w:pStyle w:val="Front-Page"/>
+        <w:spacing w:before="0" w:after="0"/>
         <w:rPr>
           <w:sz w:val="22"/>
           <w:szCs w:val="22"/>
@@ -436,7 +413,7 @@
                 <w:i/>
                 <w:lang w:val="en-US"/>
               </w:rPr>
-              <w:t>document specifies all requirements related to this use case, including the flows through the use case and any non-functional requirements that relate specifically to this use case. Service requests are the lifeblood of the Service application, serving as the means by which users document issues in need of service and share the information with other users and property managers. Therefore, the step of creating a service request is a critical step in the Service application.</w:t>
+              <w:t>document specifies all requirements related to this use case, including the flows through the use case and any non-functional requirements that relate specifically to this use case. Service requests are the lifeblood of the Service application, serving as the means by which users document issues in need of service and share the information with other users and property managers.</w:t>
             </w:r>
           </w:p>
         </w:tc>
@@ -445,6 +422,7 @@
     <w:p>
       <w:pPr>
         <w:pStyle w:val="Front-Page"/>
+        <w:spacing w:before="0" w:after="0"/>
         <w:rPr>
           <w:sz w:val="24"/>
           <w:szCs w:val="24"/>
@@ -455,6 +433,7 @@
     <w:p>
       <w:pPr>
         <w:pStyle w:val="Front-Page"/>
+        <w:spacing w:before="0"/>
         <w:rPr>
           <w:sz w:val="22"/>
           <w:szCs w:val="22"/>
@@ -1075,7 +1054,6 @@
                 <w:szCs w:val="20"/>
                 <w:lang w:val="en-US"/>
               </w:rPr>
-              <w:lastRenderedPageBreak/>
               <w:t>01</w:t>
             </w:r>
             <w:r>
@@ -1431,17 +1409,24 @@
                 <w:szCs w:val="20"/>
                 <w:lang w:val="en-US"/>
               </w:rPr>
-              <w:fldChar w:fldCharType="begin"/>
-            </w:r>
-            <w:r>
+              <w:t>1.0</w:t>
+            </w:r>
+          </w:p>
+        </w:tc>
+        <w:tc>
+          <w:tcPr>
+            <w:tcW w:w="1921" w:type="dxa"/>
+          </w:tcPr>
+          <w:p>
+            <w:pPr>
+              <w:spacing w:before="60" w:after="60"/>
               <w:rPr>
                 <w:rFonts w:ascii="Arial" w:hAnsi="Arial" w:cs="Arial"/>
                 <w:sz w:val="20"/>
                 <w:szCs w:val="20"/>
                 <w:lang w:val="en-US"/>
               </w:rPr>
-              <w:instrText xml:space="preserve"> DOCPROPERTY  Category  \* MERGEFORMAT </w:instrText>
-            </w:r>
+            </w:pPr>
             <w:r>
               <w:rPr>
                 <w:rFonts w:ascii="Arial" w:hAnsi="Arial" w:cs="Arial"/>
@@ -1449,16 +1434,147 @@
                 <w:szCs w:val="20"/>
                 <w:lang w:val="en-US"/>
               </w:rPr>
-              <w:fldChar w:fldCharType="separate"/>
-            </w:r>
-            <w:r>
+              <w:t>Gavin Wolf</w:t>
+            </w:r>
+          </w:p>
+        </w:tc>
+        <w:tc>
+          <w:tcPr>
+            <w:tcW w:w="3774" w:type="dxa"/>
+          </w:tcPr>
+          <w:p>
+            <w:pPr>
+              <w:spacing w:before="60" w:after="60"/>
               <w:rPr>
                 <w:rFonts w:ascii="Arial" w:hAnsi="Arial" w:cs="Arial"/>
                 <w:sz w:val="20"/>
                 <w:szCs w:val="20"/>
                 <w:lang w:val="en-US"/>
               </w:rPr>
-              <w:t>1.0</w:t>
+            </w:pPr>
+            <w:r>
+              <w:rPr>
+                <w:rFonts w:ascii="Arial" w:hAnsi="Arial" w:cs="Arial"/>
+                <w:sz w:val="20"/>
+                <w:szCs w:val="20"/>
+                <w:lang w:val="en-US"/>
+              </w:rPr>
+              <w:t>Update per discussion w/ Dr. Huang.</w:t>
+            </w:r>
+          </w:p>
+        </w:tc>
+      </w:tr>
+      <w:tr>
+        <w:tc>
+          <w:tcPr>
+            <w:tcW w:w="1360" w:type="dxa"/>
+          </w:tcPr>
+          <w:p>
+            <w:pPr>
+              <w:spacing w:before="60" w:after="60"/>
+              <w:rPr>
+                <w:rFonts w:ascii="Arial" w:hAnsi="Arial" w:cs="Arial"/>
+                <w:sz w:val="20"/>
+                <w:szCs w:val="20"/>
+                <w:lang w:val="en-US"/>
+              </w:rPr>
+            </w:pPr>
+            <w:r>
+              <w:rPr>
+                <w:rFonts w:ascii="Arial" w:hAnsi="Arial" w:cs="Arial"/>
+                <w:sz w:val="20"/>
+                <w:szCs w:val="20"/>
+                <w:lang w:val="en-US"/>
+              </w:rPr>
+              <w:t>05</w:t>
+            </w:r>
+            <w:r>
+              <w:rPr>
+                <w:rFonts w:ascii="Arial" w:hAnsi="Arial" w:cs="Arial"/>
+                <w:sz w:val="20"/>
+                <w:szCs w:val="20"/>
+                <w:lang w:val="en-US"/>
+              </w:rPr>
+              <w:t>/</w:t>
+            </w:r>
+            <w:r>
+              <w:rPr>
+                <w:rFonts w:ascii="Arial" w:hAnsi="Arial" w:cs="Arial"/>
+                <w:sz w:val="20"/>
+                <w:szCs w:val="20"/>
+                <w:lang w:val="en-US"/>
+              </w:rPr>
+              <w:t>11</w:t>
+            </w:r>
+            <w:r>
+              <w:rPr>
+                <w:rFonts w:ascii="Arial" w:hAnsi="Arial" w:cs="Arial"/>
+                <w:sz w:val="20"/>
+                <w:szCs w:val="20"/>
+                <w:lang w:val="en-US"/>
+              </w:rPr>
+              <w:t>/</w:t>
+            </w:r>
+            <w:r>
+              <w:rPr>
+                <w:rFonts w:ascii="Arial" w:hAnsi="Arial" w:cs="Arial"/>
+                <w:sz w:val="20"/>
+                <w:szCs w:val="20"/>
+                <w:lang w:val="en-US"/>
+              </w:rPr>
+              <w:t>2016</w:t>
+            </w:r>
+          </w:p>
+        </w:tc>
+        <w:tc>
+          <w:tcPr>
+            <w:tcW w:w="1247" w:type="dxa"/>
+          </w:tcPr>
+          <w:p>
+            <w:pPr>
+              <w:spacing w:before="60" w:after="60"/>
+              <w:rPr>
+                <w:rFonts w:ascii="Arial" w:hAnsi="Arial" w:cs="Arial"/>
+                <w:sz w:val="20"/>
+                <w:szCs w:val="20"/>
+                <w:lang w:val="en-US"/>
+              </w:rPr>
+            </w:pPr>
+            <w:r>
+              <w:rPr>
+                <w:rFonts w:ascii="Arial" w:hAnsi="Arial" w:cs="Arial"/>
+                <w:sz w:val="20"/>
+                <w:szCs w:val="20"/>
+                <w:lang w:val="en-US"/>
+              </w:rPr>
+              <w:fldChar w:fldCharType="begin"/>
+            </w:r>
+            <w:r>
+              <w:rPr>
+                <w:rFonts w:ascii="Arial" w:hAnsi="Arial" w:cs="Arial"/>
+                <w:sz w:val="20"/>
+                <w:szCs w:val="20"/>
+                <w:lang w:val="en-US"/>
+              </w:rPr>
+              <w:instrText xml:space="preserve"> DOCPROPERTY  Category  \* MERGEFORMAT </w:instrText>
+            </w:r>
+            <w:r>
+              <w:rPr>
+                <w:rFonts w:ascii="Arial" w:hAnsi="Arial" w:cs="Arial"/>
+                <w:sz w:val="20"/>
+                <w:szCs w:val="20"/>
+                <w:lang w:val="en-US"/>
+              </w:rPr>
+              <w:fldChar w:fldCharType="separate"/>
+            </w:r>
+            <w:r>
+              <w:rPr>
+                <w:rFonts w:ascii="Arial" w:hAnsi="Arial" w:cs="Arial"/>
+                <w:sz w:val="20"/>
+                <w:szCs w:val="20"/>
+                <w:lang w:val="en-US"/>
+              </w:rPr>
+              <w:t>1.1</w:t>
             </w:r>
             <w:r>
               <w:rPr>
@@ -1554,74 +1670,8 @@
                 <w:szCs w:val="20"/>
                 <w:lang w:val="en-US"/>
               </w:rPr>
-              <w:t>Update per discussion w/ Dr. Huang.</w:t>
-            </w:r>
-          </w:p>
-        </w:tc>
-      </w:tr>
-      <w:tr>
-        <w:tc>
-          <w:tcPr>
-            <w:tcW w:w="1360" w:type="dxa"/>
-          </w:tcPr>
-          <w:p>
-            <w:pPr>
-              <w:spacing w:before="60" w:after="60"/>
-              <w:rPr>
-                <w:rFonts w:ascii="Arial" w:hAnsi="Arial" w:cs="Arial"/>
-                <w:sz w:val="20"/>
-                <w:szCs w:val="20"/>
-                <w:lang w:val="en-US"/>
-              </w:rPr>
-            </w:pPr>
-          </w:p>
-        </w:tc>
-        <w:tc>
-          <w:tcPr>
-            <w:tcW w:w="1247" w:type="dxa"/>
-          </w:tcPr>
-          <w:p>
-            <w:pPr>
-              <w:spacing w:before="60" w:after="60"/>
-              <w:rPr>
-                <w:rFonts w:ascii="Arial" w:hAnsi="Arial" w:cs="Arial"/>
-                <w:sz w:val="20"/>
-                <w:szCs w:val="20"/>
-                <w:lang w:val="en-US"/>
-              </w:rPr>
-            </w:pPr>
-          </w:p>
-        </w:tc>
-        <w:tc>
-          <w:tcPr>
-            <w:tcW w:w="1921" w:type="dxa"/>
-          </w:tcPr>
-          <w:p>
-            <w:pPr>
-              <w:spacing w:before="60" w:after="60"/>
-              <w:rPr>
-                <w:rFonts w:ascii="Arial" w:hAnsi="Arial" w:cs="Arial"/>
-                <w:sz w:val="20"/>
-                <w:szCs w:val="20"/>
-                <w:lang w:val="en-US"/>
-              </w:rPr>
-            </w:pPr>
-          </w:p>
-        </w:tc>
-        <w:tc>
-          <w:tcPr>
-            <w:tcW w:w="3774" w:type="dxa"/>
-          </w:tcPr>
-          <w:p>
-            <w:pPr>
-              <w:spacing w:before="60" w:after="60"/>
-              <w:rPr>
-                <w:rFonts w:ascii="Arial" w:hAnsi="Arial" w:cs="Arial"/>
-                <w:sz w:val="20"/>
-                <w:szCs w:val="20"/>
-                <w:lang w:val="en-US"/>
-              </w:rPr>
-            </w:pPr>
+              <w:t>Finishing touches.</w:t>
+            </w:r>
           </w:p>
         </w:tc>
       </w:tr>
@@ -1645,7 +1695,7 @@
         <mc:AlternateContent>
           <mc:Choice Requires="wpg">
             <w:drawing>
-              <wp:anchor distT="0" distB="0" distL="114300" distR="114300" simplePos="0" relativeHeight="251657728" behindDoc="0" locked="0" layoutInCell="1" allowOverlap="1" wp14:anchorId="5AE7074F" wp14:editId="7D7D955A">
+              <wp:anchor distT="0" distB="0" distL="114300" distR="114300" simplePos="0" relativeHeight="251657728" behindDoc="0" locked="0" layoutInCell="1" allowOverlap="1" wp14:anchorId="0713FF72" wp14:editId="253B5D95">
                 <wp:simplePos x="0" y="0"/>
                 <wp:positionH relativeFrom="column">
                   <wp:posOffset>0</wp:posOffset>
@@ -1976,7 +2026,7 @@
             <w:noProof/>
             <w:webHidden/>
           </w:rPr>
-          <w:t>4</w:t>
+          <w:t>3</w:t>
         </w:r>
         <w:r>
           <w:rPr>
@@ -2064,7 +2114,7 @@
             <w:noProof/>
             <w:webHidden/>
           </w:rPr>
-          <w:t>4</w:t>
+          <w:t>3</w:t>
         </w:r>
         <w:r>
           <w:rPr>
@@ -2152,7 +2202,7 @@
             <w:noProof/>
             <w:webHidden/>
           </w:rPr>
-          <w:t>4</w:t>
+          <w:t>3</w:t>
         </w:r>
         <w:r>
           <w:rPr>
@@ -2240,7 +2290,7 @@
             <w:noProof/>
             <w:webHidden/>
           </w:rPr>
-          <w:t>4</w:t>
+          <w:t>3</w:t>
         </w:r>
         <w:r>
           <w:rPr>
@@ -2322,7 +2372,7 @@
             <w:noProof/>
             <w:webHidden/>
           </w:rPr>
-          <w:t>5</w:t>
+          <w:t>4</w:t>
         </w:r>
         <w:r>
           <w:rPr>
@@ -2410,7 +2460,7 @@
             <w:noProof/>
             <w:webHidden/>
           </w:rPr>
-          <w:t>5</w:t>
+          <w:t>4</w:t>
         </w:r>
         <w:r>
           <w:rPr>
@@ -2492,7 +2542,7 @@
             <w:noProof/>
             <w:webHidden/>
           </w:rPr>
-          <w:t>5</w:t>
+          <w:t>4</w:t>
         </w:r>
         <w:r>
           <w:rPr>
@@ -2574,7 +2624,7 @@
             <w:noProof/>
             <w:webHidden/>
           </w:rPr>
-          <w:t>6</w:t>
+          <w:t>5</w:t>
         </w:r>
         <w:r>
           <w:rPr>
@@ -2658,7 +2708,7 @@
             <w:noProof/>
             <w:webHidden/>
           </w:rPr>
-          <w:t>7</w:t>
+          <w:t>6</w:t>
         </w:r>
         <w:r>
           <w:rPr>
@@ -2744,7 +2794,7 @@
             <w:noProof/>
             <w:webHidden/>
           </w:rPr>
-          <w:t>7</w:t>
+          <w:t>6</w:t>
         </w:r>
         <w:r>
           <w:rPr>
@@ -2832,7 +2882,7 @@
             <w:noProof/>
             <w:webHidden/>
           </w:rPr>
-          <w:t>7</w:t>
+          <w:t>6</w:t>
         </w:r>
         <w:r>
           <w:rPr>
@@ -2920,7 +2970,7 @@
             <w:noProof/>
             <w:webHidden/>
           </w:rPr>
-          <w:t>7</w:t>
+          <w:t>6</w:t>
         </w:r>
         <w:r>
           <w:rPr>
@@ -3008,7 +3058,7 @@
             <w:noProof/>
             <w:webHidden/>
           </w:rPr>
-          <w:t>7</w:t>
+          <w:t>6</w:t>
         </w:r>
         <w:r>
           <w:rPr>
@@ -3094,7 +3144,7 @@
             <w:noProof/>
             <w:webHidden/>
           </w:rPr>
-          <w:t>8</w:t>
+          <w:t>7</w:t>
         </w:r>
         <w:r>
           <w:rPr>
@@ -3180,7 +3230,7 @@
             <w:noProof/>
             <w:webHidden/>
           </w:rPr>
-          <w:t>8</w:t>
+          <w:t>7</w:t>
         </w:r>
         <w:r>
           <w:rPr>
@@ -3266,7 +3316,7 @@
             <w:noProof/>
             <w:webHidden/>
           </w:rPr>
-          <w:t>8</w:t>
+          <w:t>7</w:t>
         </w:r>
         <w:r>
           <w:rPr>
@@ -3352,7 +3402,7 @@
             <w:noProof/>
             <w:webHidden/>
           </w:rPr>
-          <w:t>8</w:t>
+          <w:t>7</w:t>
         </w:r>
         <w:r>
           <w:rPr>
@@ -3438,7 +3488,7 @@
             <w:noProof/>
             <w:webHidden/>
           </w:rPr>
-          <w:t>8</w:t>
+          <w:t>7</w:t>
         </w:r>
         <w:r>
           <w:rPr>
@@ -3524,7 +3574,7 @@
             <w:noProof/>
             <w:webHidden/>
           </w:rPr>
-          <w:t>9</w:t>
+          <w:t>8</w:t>
         </w:r>
         <w:r>
           <w:rPr>
@@ -3610,7 +3660,7 @@
             <w:noProof/>
             <w:webHidden/>
           </w:rPr>
-          <w:t>9</w:t>
+          <w:t>8</w:t>
         </w:r>
         <w:r>
           <w:rPr>
@@ -3696,7 +3746,7 @@
             <w:noProof/>
             <w:webHidden/>
           </w:rPr>
-          <w:t>9</w:t>
+          <w:t>8</w:t>
         </w:r>
         <w:r>
           <w:rPr>
@@ -3782,7 +3832,7 @@
             <w:noProof/>
             <w:webHidden/>
           </w:rPr>
-          <w:t>9</w:t>
+          <w:t>8</w:t>
         </w:r>
         <w:r>
           <w:rPr>
@@ -3868,7 +3918,7 @@
             <w:noProof/>
             <w:webHidden/>
           </w:rPr>
-          <w:t>9</w:t>
+          <w:t>8</w:t>
         </w:r>
         <w:r>
           <w:rPr>
@@ -3950,7 +4000,7 @@
             <w:noProof/>
             <w:webHidden/>
           </w:rPr>
-          <w:t>11</w:t>
+          <w:t>10</w:t>
         </w:r>
         <w:r>
           <w:rPr>
@@ -3982,9 +4032,9 @@
           <w:lang w:val="en-US"/>
         </w:rPr>
       </w:pPr>
-      <w:bookmarkStart w:id="0" w:name="_Toc128880751"/>
-      <w:bookmarkStart w:id="1" w:name="_Toc128889215"/>
-      <w:bookmarkStart w:id="2" w:name="_Toc465953288"/>
+      <w:bookmarkStart w:id="0" w:name="_Toc465953288"/>
+      <w:bookmarkStart w:id="1" w:name="_Toc128880751"/>
+      <w:bookmarkStart w:id="2" w:name="_Toc128889215"/>
       <w:r>
         <w:rPr>
           <w:lang w:val="en-US"/>
@@ -3992,7 +4042,7 @@
         <w:lastRenderedPageBreak/>
         <w:t>Introduction</w:t>
       </w:r>
-      <w:bookmarkEnd w:id="2"/>
+      <w:bookmarkEnd w:id="0"/>
     </w:p>
     <w:p>
       <w:pPr>
@@ -4004,8 +4054,8 @@
       <w:bookmarkStart w:id="3" w:name="_Toc121100140"/>
       <w:bookmarkStart w:id="4" w:name="_Toc121739418"/>
       <w:bookmarkStart w:id="5" w:name="_Toc465953289"/>
-      <w:bookmarkEnd w:id="0"/>
       <w:bookmarkEnd w:id="1"/>
+      <w:bookmarkEnd w:id="2"/>
       <w:r>
         <w:rPr>
           <w:lang w:val="en-US"/>
@@ -4572,7 +4622,69 @@
         <w:rPr>
           <w:lang w:val="en-US"/>
         </w:rPr>
-        <w:t xml:space="preserve">If this process does not go as planned, the administrator is notified of the details of the process. </w:t>
+        <w:t xml:space="preserve">The database system stores a record for the new service request. The email system handles </w:t>
+      </w:r>
+      <w:r>
+        <w:rPr>
+          <w:lang w:val="en-US"/>
+        </w:rPr>
+        <w:t xml:space="preserve">the </w:t>
+      </w:r>
+      <w:r>
+        <w:rPr>
+          <w:lang w:val="en-US"/>
+        </w:rPr>
+        <w:t>alert email to the property manager</w:t>
+      </w:r>
+      <w:r>
+        <w:rPr>
+          <w:lang w:val="en-US"/>
+        </w:rPr>
+        <w:t xml:space="preserve">, as well as a </w:t>
+      </w:r>
+      <w:r>
+        <w:rPr>
+          <w:lang w:val="en-US"/>
+        </w:rPr>
+        <w:t>confirmation email to the user</w:t>
+      </w:r>
+      <w:bookmarkStart w:id="15" w:name="_GoBack"/>
+      <w:bookmarkEnd w:id="15"/>
+      <w:r>
+        <w:rPr>
+          <w:lang w:val="en-US"/>
+        </w:rPr>
+        <w:t xml:space="preserve">. </w:t>
+      </w:r>
+      <w:r>
+        <w:rPr>
+          <w:lang w:val="en-US"/>
+        </w:rPr>
+        <w:t xml:space="preserve">If this process does not go as planned, the </w:t>
+      </w:r>
+      <w:r>
+        <w:rPr>
+          <w:lang w:val="en-US"/>
+        </w:rPr>
+        <w:t xml:space="preserve">errors are logged for the </w:t>
+      </w:r>
+      <w:r>
+        <w:rPr>
+          <w:lang w:val="en-US"/>
+        </w:rPr>
+        <w:t xml:space="preserve">administrator </w:t>
+      </w:r>
+      <w:r>
+        <w:rPr>
+          <w:lang w:val="en-US"/>
+        </w:rPr>
+        <w:t>to see</w:t>
+      </w:r>
+      <w:r>
+        <w:rPr>
+          <w:lang w:val="en-US"/>
+        </w:rPr>
+        <w:t xml:space="preserve">. </w:t>
       </w:r>
       <w:r>
         <w:rPr>
@@ -4618,7 +4730,7 @@
           <w:lang w:val="en-US" w:eastAsia="en-US"/>
         </w:rPr>
         <w:drawing>
-          <wp:inline distT="0" distB="0" distL="0" distR="0" wp14:editId="501DEE06">
+          <wp:inline distT="0" distB="0" distL="0" distR="0" wp14:anchorId="7181D433" wp14:editId="1CB695C6">
             <wp:extent cx="5412303" cy="3646751"/>
             <wp:effectExtent l="0" t="0" r="0" b="11430"/>
             <wp:docPr id="5" name="Picture 5"/>
@@ -4671,13 +4783,13 @@
       <w:pPr>
         <w:pStyle w:val="Heading1NoBreak"/>
       </w:pPr>
-      <w:bookmarkStart w:id="15" w:name="_Toc121739423"/>
-      <w:bookmarkStart w:id="16" w:name="_Toc465953294"/>
+      <w:bookmarkStart w:id="16" w:name="_Toc121739423"/>
+      <w:bookmarkStart w:id="17" w:name="_Toc465953294"/>
       <w:r>
         <w:t>Actor Catalog</w:t>
       </w:r>
-      <w:bookmarkEnd w:id="15"/>
       <w:bookmarkEnd w:id="16"/>
+      <w:bookmarkEnd w:id="17"/>
     </w:p>
     <w:p>
       <w:pPr>
@@ -4894,13 +5006,8 @@
               <w:rPr>
                 <w:lang w:val="en-US"/>
               </w:rPr>
-              <w:t>Database</w:t>
-            </w:r>
-            <w:r>
-              <w:rPr>
-                <w:lang w:val="en-US"/>
-              </w:rPr>
-              <w:t xml:space="preserve"> system</w:t>
+              <w:lastRenderedPageBreak/>
+              <w:t>Property manager</w:t>
             </w:r>
           </w:p>
         </w:tc>
@@ -4920,7 +5027,7 @@
               <w:rPr>
                 <w:lang w:val="en-US"/>
               </w:rPr>
-              <w:t>Stores service requests and user information.</w:t>
+              <w:t>Is alerted when a new Service Request is created for the property they manage.</w:t>
             </w:r>
           </w:p>
         </w:tc>
@@ -4945,8 +5052,7 @@
               <w:rPr>
                 <w:lang w:val="en-US"/>
               </w:rPr>
-              <w:lastRenderedPageBreak/>
-              <w:t>Email system</w:t>
+              <w:t>Administrator</w:t>
             </w:r>
           </w:p>
         </w:tc>
@@ -4966,19 +5072,43 @@
               <w:rPr>
                 <w:lang w:val="en-US"/>
               </w:rPr>
-              <w:t xml:space="preserve">Sends an email to </w:t>
-            </w:r>
-            <w:r>
-              <w:rPr>
-                <w:lang w:val="en-US"/>
-              </w:rPr>
-              <w:t>the user confirming that their service request was received</w:t>
-            </w:r>
-            <w:r>
-              <w:rPr>
-                <w:lang w:val="en-US"/>
-              </w:rPr>
-              <w:t xml:space="preserve"> and to the relevant property owner notifying them that a service request for their property has been created.</w:t>
+              <w:t xml:space="preserve">Is </w:t>
+            </w:r>
+            <w:r>
+              <w:rPr>
+                <w:lang w:val="en-US"/>
+              </w:rPr>
+              <w:t>responsible for monitoring</w:t>
+            </w:r>
+            <w:r>
+              <w:rPr>
+                <w:lang w:val="en-US"/>
+              </w:rPr>
+              <w:t xml:space="preserve"> </w:t>
+            </w:r>
+            <w:r>
+              <w:rPr>
+                <w:lang w:val="en-US"/>
+              </w:rPr>
+              <w:t xml:space="preserve">the error log and addressing </w:t>
+            </w:r>
+            <w:r>
+              <w:rPr>
+                <w:lang w:val="en-US"/>
+              </w:rPr>
+              <w:t xml:space="preserve">any issues </w:t>
+            </w:r>
+            <w:r>
+              <w:rPr>
+                <w:lang w:val="en-US"/>
+              </w:rPr>
+              <w:t xml:space="preserve">that arise </w:t>
+            </w:r>
+            <w:r>
+              <w:rPr>
+                <w:lang w:val="en-US"/>
+              </w:rPr>
+              <w:t>in the process of a new service request being created.</w:t>
             </w:r>
           </w:p>
         </w:tc>
@@ -5003,7 +5133,13 @@
               <w:rPr>
                 <w:lang w:val="en-US"/>
               </w:rPr>
-              <w:t>Property manager</w:t>
+              <w:t>Database</w:t>
+            </w:r>
+            <w:r>
+              <w:rPr>
+                <w:lang w:val="en-US"/>
+              </w:rPr>
+              <w:t xml:space="preserve"> system</w:t>
             </w:r>
           </w:p>
         </w:tc>
@@ -5023,7 +5159,7 @@
               <w:rPr>
                 <w:lang w:val="en-US"/>
               </w:rPr>
-              <w:t>Is alerted when a new Service Request is created for the property they manage.</w:t>
+              <w:t>Stores service requests and user information.</w:t>
             </w:r>
           </w:p>
         </w:tc>
@@ -5048,7 +5184,7 @@
               <w:rPr>
                 <w:lang w:val="en-US"/>
               </w:rPr>
-              <w:t>Administrator</w:t>
+              <w:t>Email system</w:t>
             </w:r>
           </w:p>
         </w:tc>
@@ -5068,7 +5204,19 @@
               <w:rPr>
                 <w:lang w:val="en-US"/>
               </w:rPr>
-              <w:t>Is alerted to any issues in the process of a new service request being created.</w:t>
+              <w:t xml:space="preserve">Sends an email to </w:t>
+            </w:r>
+            <w:r>
+              <w:rPr>
+                <w:lang w:val="en-US"/>
+              </w:rPr>
+              <w:t>the user confirming that their service request was received</w:t>
+            </w:r>
+            <w:r>
+              <w:rPr>
+                <w:lang w:val="en-US"/>
+              </w:rPr>
+              <w:t xml:space="preserve"> and to the relevant property owner notifying them that a service request for their property has been created.</w:t>
             </w:r>
           </w:p>
         </w:tc>
@@ -5077,18 +5225,18 @@
     <w:p>
       <w:pPr>
         <w:pStyle w:val="Heading1NoBreak"/>
-      </w:pPr>
-      <w:bookmarkStart w:id="17" w:name="_Toc178396933"/>
-      <w:bookmarkStart w:id="18" w:name="_Toc178480186"/>
-      <w:bookmarkStart w:id="19" w:name="_Toc178396934"/>
-      <w:bookmarkStart w:id="20" w:name="_Toc178480187"/>
-      <w:bookmarkStart w:id="21" w:name="_Toc178396935"/>
-      <w:bookmarkStart w:id="22" w:name="_Toc178480188"/>
-      <w:bookmarkStart w:id="23" w:name="_Toc178396936"/>
-      <w:bookmarkStart w:id="24" w:name="_Toc178480189"/>
-      <w:bookmarkStart w:id="25" w:name="_Toc121739424"/>
-      <w:bookmarkStart w:id="26" w:name="_Toc465953295"/>
-      <w:bookmarkEnd w:id="17"/>
+        <w:ind w:left="432" w:hanging="432"/>
+      </w:pPr>
+      <w:bookmarkStart w:id="18" w:name="_Toc178396933"/>
+      <w:bookmarkStart w:id="19" w:name="_Toc178480186"/>
+      <w:bookmarkStart w:id="20" w:name="_Toc178396934"/>
+      <w:bookmarkStart w:id="21" w:name="_Toc178480187"/>
+      <w:bookmarkStart w:id="22" w:name="_Toc178396935"/>
+      <w:bookmarkStart w:id="23" w:name="_Toc178480188"/>
+      <w:bookmarkStart w:id="24" w:name="_Toc178396936"/>
+      <w:bookmarkStart w:id="25" w:name="_Toc178480189"/>
+      <w:bookmarkStart w:id="26" w:name="_Toc121739424"/>
+      <w:bookmarkStart w:id="27" w:name="_Toc465953295"/>
       <w:bookmarkEnd w:id="18"/>
       <w:bookmarkEnd w:id="19"/>
       <w:bookmarkEnd w:id="20"/>
@@ -5096,11 +5244,12 @@
       <w:bookmarkEnd w:id="22"/>
       <w:bookmarkEnd w:id="23"/>
       <w:bookmarkEnd w:id="24"/>
+      <w:bookmarkEnd w:id="25"/>
       <w:r>
         <w:t>Use-Case Catalog</w:t>
       </w:r>
-      <w:bookmarkEnd w:id="25"/>
       <w:bookmarkEnd w:id="26"/>
+      <w:bookmarkEnd w:id="27"/>
     </w:p>
     <w:p>
       <w:pPr>
@@ -5959,6 +6108,7 @@
               <w:rPr>
                 <w:lang w:val="en-US"/>
               </w:rPr>
+              <w:lastRenderedPageBreak/>
               <w:t>6</w:t>
             </w:r>
           </w:p>
@@ -6037,19 +6187,20 @@
     <w:p>
       <w:pPr>
         <w:pStyle w:val="Heading1"/>
-        <w:rPr>
-          <w:lang w:val="en-US"/>
-        </w:rPr>
-      </w:pPr>
-      <w:bookmarkStart w:id="27" w:name="_Toc465953296"/>
-      <w:r>
-        <w:rPr>
-          <w:lang w:val="en-US"/>
-        </w:rPr>
-        <w:lastRenderedPageBreak/>
+        <w:pageBreakBefore w:val="0"/>
+        <w:ind w:left="432" w:hanging="432"/>
+        <w:rPr>
+          <w:lang w:val="en-US"/>
+        </w:rPr>
+      </w:pPr>
+      <w:bookmarkStart w:id="28" w:name="_Toc465953296"/>
+      <w:r>
+        <w:rPr>
+          <w:lang w:val="en-US"/>
+        </w:rPr>
         <w:t>Use case Specification</w:t>
       </w:r>
-      <w:bookmarkEnd w:id="27"/>
+      <w:bookmarkEnd w:id="28"/>
     </w:p>
     <w:p>
       <w:pPr>
@@ -6160,11 +6311,11 @@
       <w:pPr>
         <w:pStyle w:val="Heading2"/>
       </w:pPr>
-      <w:bookmarkStart w:id="28" w:name="_Toc465953297"/>
+      <w:bookmarkStart w:id="29" w:name="_Toc465953297"/>
       <w:r>
         <w:t>Introduction</w:t>
       </w:r>
-      <w:bookmarkEnd w:id="28"/>
+      <w:bookmarkEnd w:id="29"/>
     </w:p>
     <w:p>
       <w:pPr>
@@ -6173,16 +6324,16 @@
           <w:lang w:val="en-US"/>
         </w:rPr>
       </w:pPr>
-      <w:bookmarkStart w:id="29" w:name="_Toc179000880"/>
-      <w:bookmarkStart w:id="30" w:name="_Toc465953298"/>
+      <w:bookmarkStart w:id="30" w:name="_Toc179000880"/>
+      <w:bookmarkStart w:id="31" w:name="_Toc465953298"/>
       <w:r>
         <w:rPr>
           <w:lang w:val="en-US"/>
         </w:rPr>
         <w:t>Document Purpose</w:t>
       </w:r>
-      <w:bookmarkEnd w:id="29"/>
       <w:bookmarkEnd w:id="30"/>
+      <w:bookmarkEnd w:id="31"/>
     </w:p>
     <w:p>
       <w:pPr>
@@ -6252,20 +6403,20 @@
           <w:lang w:val="en-US"/>
         </w:rPr>
       </w:pPr>
-      <w:bookmarkStart w:id="31" w:name="_Toc128880752"/>
-      <w:bookmarkStart w:id="32" w:name="_Toc128889216"/>
-      <w:bookmarkStart w:id="33" w:name="_Toc179000881"/>
-      <w:bookmarkStart w:id="34" w:name="_Toc465953299"/>
+      <w:bookmarkStart w:id="32" w:name="_Toc128880752"/>
+      <w:bookmarkStart w:id="33" w:name="_Toc128889216"/>
+      <w:bookmarkStart w:id="34" w:name="_Toc179000881"/>
+      <w:bookmarkStart w:id="35" w:name="_Toc465953299"/>
       <w:r>
         <w:rPr>
           <w:lang w:val="en-US"/>
         </w:rPr>
         <w:t>Document Scope</w:t>
       </w:r>
-      <w:bookmarkEnd w:id="31"/>
       <w:bookmarkEnd w:id="32"/>
       <w:bookmarkEnd w:id="33"/>
       <w:bookmarkEnd w:id="34"/>
+      <w:bookmarkEnd w:id="35"/>
     </w:p>
     <w:p>
       <w:pPr>
@@ -6328,7 +6479,19 @@
         <w:rPr>
           <w:lang w:val="en-US"/>
         </w:rPr>
-        <w:t>Requirements that relate specifically to any other use case – these  are described in separate specifications for the other use cases</w:t>
+        <w:t xml:space="preserve">Requirements that relate specifically to any other use case – </w:t>
+      </w:r>
+      <w:r>
+        <w:rPr>
+          <w:lang w:val="en-US"/>
+        </w:rPr>
+        <w:t>these are</w:t>
+      </w:r>
+      <w:r>
+        <w:rPr>
+          <w:lang w:val="en-US"/>
+        </w:rPr>
+        <w:t xml:space="preserve"> described in separate specifications for the other use cases</w:t>
       </w:r>
     </w:p>
     <w:p>
@@ -6356,24 +6519,24 @@
           <w:lang w:val="en-US"/>
         </w:rPr>
       </w:pPr>
-      <w:bookmarkStart w:id="35" w:name="_Toc121196198"/>
-      <w:bookmarkStart w:id="36" w:name="_Toc121199452"/>
-      <w:bookmarkStart w:id="37" w:name="_Toc128880753"/>
-      <w:bookmarkStart w:id="38" w:name="_Toc128889217"/>
-      <w:bookmarkStart w:id="39" w:name="_Toc179000882"/>
-      <w:bookmarkStart w:id="40" w:name="_Toc465953300"/>
+      <w:bookmarkStart w:id="36" w:name="_Toc121196198"/>
+      <w:bookmarkStart w:id="37" w:name="_Toc121199452"/>
+      <w:bookmarkStart w:id="38" w:name="_Toc128880753"/>
+      <w:bookmarkStart w:id="39" w:name="_Toc128889217"/>
+      <w:bookmarkStart w:id="40" w:name="_Toc179000882"/>
+      <w:bookmarkStart w:id="41" w:name="_Toc465953300"/>
       <w:r>
         <w:rPr>
           <w:lang w:val="en-US"/>
         </w:rPr>
         <w:t>Document Overview</w:t>
       </w:r>
-      <w:bookmarkEnd w:id="35"/>
       <w:bookmarkEnd w:id="36"/>
       <w:bookmarkEnd w:id="37"/>
       <w:bookmarkEnd w:id="38"/>
       <w:bookmarkEnd w:id="39"/>
       <w:bookmarkEnd w:id="40"/>
+      <w:bookmarkEnd w:id="41"/>
     </w:p>
     <w:p>
       <w:pPr>
@@ -6564,6 +6727,7 @@
           <w:b/>
           <w:lang w:val="en-US"/>
         </w:rPr>
+        <w:lastRenderedPageBreak/>
         <w:t>Extensibility</w:t>
       </w:r>
       <w:r>
@@ -6655,25 +6819,21 @@
       <w:pPr>
         <w:pStyle w:val="Heading2"/>
       </w:pPr>
-      <w:bookmarkStart w:id="41" w:name="_Toc423410240"/>
-      <w:bookmarkStart w:id="42" w:name="_Toc425054506"/>
-      <w:bookmarkStart w:id="43" w:name="_Toc18988769"/>
-      <w:r>
-        <w:br w:type="page"/>
-      </w:r>
-      <w:bookmarkStart w:id="44" w:name="_Toc179000883"/>
-      <w:bookmarkStart w:id="45" w:name="_Toc465953301"/>
-      <w:r>
-        <w:lastRenderedPageBreak/>
+      <w:bookmarkStart w:id="42" w:name="_Toc179000883"/>
+      <w:bookmarkStart w:id="43" w:name="_Toc465953301"/>
+      <w:bookmarkStart w:id="44" w:name="_Toc423410240"/>
+      <w:bookmarkStart w:id="45" w:name="_Toc425054506"/>
+      <w:bookmarkStart w:id="46" w:name="_Toc18988769"/>
+      <w:r>
         <w:t>Brief Description</w:t>
       </w:r>
-      <w:bookmarkEnd w:id="44"/>
-      <w:bookmarkEnd w:id="45"/>
-    </w:p>
-    <w:p>
-      <w:bookmarkStart w:id="46" w:name="_Toc423410238"/>
-      <w:bookmarkStart w:id="47" w:name="_Toc425054504"/>
-      <w:bookmarkStart w:id="48" w:name="_Toc18988767"/>
+      <w:bookmarkEnd w:id="42"/>
+      <w:bookmarkEnd w:id="43"/>
+    </w:p>
+    <w:p>
+      <w:bookmarkStart w:id="47" w:name="_Toc423410238"/>
+      <w:bookmarkStart w:id="48" w:name="_Toc425054504"/>
+      <w:bookmarkStart w:id="49" w:name="_Toc18988767"/>
       <w:r>
         <w:t>Users will be able to create serv</w:t>
       </w:r>
@@ -6689,21 +6849,21 @@
       <w:r>
         <w:t>.</w:t>
       </w:r>
-      <w:bookmarkEnd w:id="46"/>
       <w:bookmarkEnd w:id="47"/>
       <w:bookmarkEnd w:id="48"/>
+      <w:bookmarkEnd w:id="49"/>
     </w:p>
     <w:p>
       <w:pPr>
         <w:pStyle w:val="Heading2"/>
       </w:pPr>
-      <w:bookmarkStart w:id="49" w:name="_Toc179000884"/>
-      <w:bookmarkStart w:id="50" w:name="_Toc465953302"/>
+      <w:bookmarkStart w:id="50" w:name="_Toc179000884"/>
+      <w:bookmarkStart w:id="51" w:name="_Toc465953302"/>
       <w:r>
         <w:t>Preconditions</w:t>
       </w:r>
-      <w:bookmarkEnd w:id="49"/>
       <w:bookmarkEnd w:id="50"/>
+      <w:bookmarkEnd w:id="51"/>
     </w:p>
     <w:p>
       <w:pPr>
@@ -6748,16 +6908,16 @@
       <w:pPr>
         <w:pStyle w:val="Heading2"/>
       </w:pPr>
-      <w:bookmarkStart w:id="51" w:name="_Toc179000885"/>
-      <w:bookmarkStart w:id="52" w:name="_Toc465953303"/>
+      <w:bookmarkStart w:id="52" w:name="_Toc179000885"/>
+      <w:bookmarkStart w:id="53" w:name="_Toc465953303"/>
       <w:r>
         <w:t>Basic Flow</w:t>
       </w:r>
-      <w:bookmarkEnd w:id="41"/>
-      <w:bookmarkEnd w:id="42"/>
-      <w:bookmarkEnd w:id="43"/>
-      <w:bookmarkEnd w:id="51"/>
+      <w:bookmarkEnd w:id="44"/>
+      <w:bookmarkEnd w:id="45"/>
+      <w:bookmarkEnd w:id="46"/>
       <w:bookmarkEnd w:id="52"/>
+      <w:bookmarkEnd w:id="53"/>
     </w:p>
     <w:p>
       <w:pPr>
@@ -6765,10 +6925,10 @@
           <w:b/>
         </w:rPr>
       </w:pPr>
-      <w:bookmarkStart w:id="53" w:name="_Toc18988770"/>
-      <w:bookmarkStart w:id="54" w:name="_Toc179000886"/>
-      <w:bookmarkStart w:id="55" w:name="_Toc423410241"/>
-      <w:bookmarkStart w:id="56" w:name="_Toc425054507"/>
+      <w:bookmarkStart w:id="54" w:name="_Toc18988770"/>
+      <w:bookmarkStart w:id="55" w:name="_Toc179000886"/>
+      <w:bookmarkStart w:id="56" w:name="_Toc423410241"/>
+      <w:bookmarkStart w:id="57" w:name="_Toc425054507"/>
       <w:r>
         <w:rPr>
           <w:b/>
@@ -6836,7 +6996,7 @@
         <w:rPr>
           <w:b/>
         </w:rPr>
-        <w:t>Populate Service Request Form Fields</w:t>
+        <w:t>Fill Out Service Request Form</w:t>
       </w:r>
       <w:r>
         <w:rPr>
@@ -6933,7 +7093,13 @@
         <w:rPr>
           <w:b/>
         </w:rPr>
-        <w:t>system database</w:t>
+        <w:t>database</w:t>
+      </w:r>
+      <w:r>
+        <w:rPr>
+          <w:b/>
+        </w:rPr>
+        <w:t xml:space="preserve"> system</w:t>
       </w:r>
       <w:r>
         <w:t>.</w:t>
@@ -7002,9 +7168,6 @@
         <w:t xml:space="preserve">The </w:t>
       </w:r>
       <w:r>
-        <w:rPr>
-          <w:b/>
-        </w:rPr>
         <w:t>email system</w:t>
       </w:r>
       <w:r>
@@ -7081,23 +7244,23 @@
       <w:pPr>
         <w:pStyle w:val="Heading2"/>
       </w:pPr>
-      <w:bookmarkStart w:id="57" w:name="_Toc465953304"/>
+      <w:bookmarkStart w:id="58" w:name="_Toc465953304"/>
       <w:r>
         <w:t>Alternative Flows</w:t>
       </w:r>
-      <w:bookmarkEnd w:id="53"/>
       <w:bookmarkEnd w:id="54"/>
-      <w:bookmarkEnd w:id="57"/>
+      <w:bookmarkEnd w:id="55"/>
+      <w:bookmarkEnd w:id="58"/>
     </w:p>
     <w:p>
       <w:pPr>
         <w:pStyle w:val="Heading3"/>
       </w:pPr>
-      <w:bookmarkStart w:id="58" w:name="_Toc465953305"/>
+      <w:bookmarkStart w:id="59" w:name="_Toc465953305"/>
       <w:r>
         <w:t>Handle Database Error</w:t>
       </w:r>
-      <w:bookmarkEnd w:id="58"/>
+      <w:bookmarkEnd w:id="59"/>
     </w:p>
     <w:p>
       <w:pPr>
@@ -7126,6 +7289,7 @@
         </w:numPr>
       </w:pPr>
       <w:r>
+        <w:lastRenderedPageBreak/>
         <w:t>The user is informed that an error has occurred and they should try again at a later time.</w:t>
       </w:r>
     </w:p>
@@ -7145,23 +7309,41 @@
           <w:b/>
           <w:bCs/>
         </w:rPr>
-        <w:t>event log</w:t>
-      </w:r>
-      <w:r>
-        <w:t xml:space="preserve"> entry to record the fact that a database error occurred. The </w:t>
+        <w:t>error</w:t>
       </w:r>
       <w:r>
         <w:rPr>
           <w:b/>
           <w:bCs/>
         </w:rPr>
-        <w:t>event log</w:t>
-      </w:r>
-      <w:r>
-        <w:t xml:space="preserve"> entry includes the user and information about the service request </w:t>
-      </w:r>
-      <w:r>
-        <w:t>if it is available.</w:t>
+        <w:t xml:space="preserve"> log</w:t>
+      </w:r>
+      <w:r>
+        <w:t xml:space="preserve"> entry to record the fact that a database error occurred. The </w:t>
+      </w:r>
+      <w:r>
+        <w:rPr>
+          <w:bCs/>
+        </w:rPr>
+        <w:t xml:space="preserve">error </w:t>
+      </w:r>
+      <w:r>
+        <w:rPr>
+          <w:bCs/>
+        </w:rPr>
+        <w:t>log</w:t>
+      </w:r>
+      <w:r>
+        <w:t xml:space="preserve"> entry includes </w:t>
+      </w:r>
+      <w:r>
+        <w:t xml:space="preserve">information about </w:t>
+      </w:r>
+      <w:r>
+        <w:t>the user and the service request</w:t>
+      </w:r>
+      <w:r>
+        <w:t>.</w:t>
       </w:r>
     </w:p>
     <w:p>
@@ -7173,7 +7355,6 @@
         </w:numPr>
       </w:pPr>
       <w:r>
-        <w:lastRenderedPageBreak/>
         <w:t xml:space="preserve">The use case resumes the basic flow at </w:t>
       </w:r>
       <w:r>
@@ -7188,11 +7369,11 @@
       <w:pPr>
         <w:pStyle w:val="Heading3"/>
       </w:pPr>
-      <w:bookmarkStart w:id="59" w:name="_Toc465953306"/>
+      <w:bookmarkStart w:id="60" w:name="_Toc465953306"/>
       <w:r>
         <w:t>Handle Email System Error</w:t>
       </w:r>
-      <w:bookmarkEnd w:id="59"/>
+      <w:bookmarkEnd w:id="60"/>
     </w:p>
     <w:p>
       <w:pPr>
@@ -7254,19 +7435,28 @@
         <w:rPr>
           <w:b/>
         </w:rPr>
-        <w:t>event log</w:t>
-      </w:r>
-      <w:r>
-        <w:t xml:space="preserve"> entry to record the fact that an email system error occurred. The </w:t>
+        <w:t>error</w:t>
       </w:r>
       <w:r>
         <w:rPr>
           <w:b/>
         </w:rPr>
-        <w:t>event log</w:t>
-      </w:r>
-      <w:r>
-        <w:t xml:space="preserve"> entry includes the user and information about the service request if it is available.</w:t>
+        <w:t xml:space="preserve"> log</w:t>
+      </w:r>
+      <w:r>
+        <w:t xml:space="preserve"> entry to record the fact that an email system error occurred. </w:t>
+      </w:r>
+      <w:r>
+        <w:t xml:space="preserve">The </w:t>
+      </w:r>
+      <w:r>
+        <w:rPr>
+          <w:bCs/>
+        </w:rPr>
+        <w:t>error log</w:t>
+      </w:r>
+      <w:r>
+        <w:t xml:space="preserve"> entry includes information about the user and the service request.</w:t>
       </w:r>
     </w:p>
     <w:p>
@@ -7292,17 +7482,17 @@
       <w:pPr>
         <w:pStyle w:val="Heading2"/>
       </w:pPr>
-      <w:bookmarkStart w:id="60" w:name="_Toc18988783"/>
-      <w:bookmarkStart w:id="61" w:name="_Toc18988781"/>
-      <w:bookmarkStart w:id="62" w:name="_Toc179000892"/>
-      <w:bookmarkStart w:id="63" w:name="_Toc465953307"/>
-      <w:bookmarkEnd w:id="55"/>
+      <w:bookmarkStart w:id="61" w:name="_Toc179000892"/>
+      <w:bookmarkStart w:id="62" w:name="_Toc465953307"/>
+      <w:bookmarkStart w:id="63" w:name="_Toc18988783"/>
+      <w:bookmarkStart w:id="64" w:name="_Toc18988781"/>
       <w:bookmarkEnd w:id="56"/>
+      <w:bookmarkEnd w:id="57"/>
       <w:r>
         <w:t>Post-Conditions</w:t>
       </w:r>
+      <w:bookmarkEnd w:id="61"/>
       <w:bookmarkEnd w:id="62"/>
-      <w:bookmarkEnd w:id="63"/>
     </w:p>
     <w:p>
       <w:pPr>
@@ -7312,17 +7502,23 @@
           <w:numId w:val="15"/>
         </w:numPr>
       </w:pPr>
-      <w:bookmarkStart w:id="64" w:name="_Toc423410239"/>
-      <w:bookmarkStart w:id="65" w:name="_Toc425054505"/>
-      <w:bookmarkStart w:id="66" w:name="_Toc18988784"/>
-      <w:bookmarkStart w:id="67" w:name="_Toc423410251"/>
-      <w:bookmarkStart w:id="68" w:name="_Toc425054510"/>
-      <w:bookmarkStart w:id="69" w:name="_Toc18988782"/>
+      <w:bookmarkStart w:id="65" w:name="_Toc423410239"/>
+      <w:bookmarkStart w:id="66" w:name="_Toc425054505"/>
+      <w:bookmarkStart w:id="67" w:name="_Toc18988784"/>
+      <w:bookmarkStart w:id="68" w:name="_Toc423410251"/>
+      <w:bookmarkStart w:id="69" w:name="_Toc425054510"/>
+      <w:bookmarkStart w:id="70" w:name="_Toc18988782"/>
       <w:r>
         <w:t xml:space="preserve">The </w:t>
       </w:r>
       <w:r>
-        <w:t>service request has been saved to the database and is available for other users to see.</w:t>
+        <w:t xml:space="preserve">service request has been saved to the database and is available for other users </w:t>
+      </w:r>
+      <w:r>
+        <w:t xml:space="preserve">and property managers </w:t>
+      </w:r>
+      <w:r>
+        <w:t>to see.</w:t>
       </w:r>
     </w:p>
     <w:p>
@@ -7358,39 +7554,46 @@
         </w:numPr>
       </w:pPr>
       <w:r>
-        <w:t>Information about any system issues has been added to the event log.</w:t>
+        <w:t xml:space="preserve">Information about any system issues has been added to the </w:t>
+      </w:r>
+      <w:r>
+        <w:t xml:space="preserve">error </w:t>
+      </w:r>
+      <w:r>
+        <w:t>log.</w:t>
       </w:r>
     </w:p>
     <w:p>
       <w:pPr>
         <w:pStyle w:val="Heading2"/>
       </w:pPr>
-      <w:bookmarkStart w:id="70" w:name="_Toc179000893"/>
-      <w:bookmarkStart w:id="71" w:name="_Toc465953308"/>
-      <w:bookmarkEnd w:id="64"/>
+      <w:bookmarkStart w:id="71" w:name="_Toc179000893"/>
+      <w:bookmarkStart w:id="72" w:name="_Toc465953308"/>
       <w:bookmarkEnd w:id="65"/>
       <w:bookmarkEnd w:id="66"/>
       <w:bookmarkEnd w:id="67"/>
       <w:bookmarkEnd w:id="68"/>
       <w:bookmarkEnd w:id="69"/>
+      <w:bookmarkEnd w:id="70"/>
       <w:r>
         <w:t>Special Requirements</w:t>
       </w:r>
-      <w:bookmarkEnd w:id="70"/>
       <w:bookmarkEnd w:id="71"/>
-    </w:p>
-    <w:p>
+      <w:bookmarkEnd w:id="72"/>
+    </w:p>
+    <w:p>
+      <w:pPr>
+        <w:pStyle w:val="BodyText"/>
+        <w:numPr>
+          <w:ilvl w:val="0"/>
+          <w:numId w:val="15"/>
+        </w:numPr>
+      </w:pPr>
       <w:r>
         <w:t xml:space="preserve">The </w:t>
       </w:r>
       <w:r>
-        <w:t xml:space="preserve">system </w:t>
-      </w:r>
-      <w:r>
-        <w:t xml:space="preserve">shall </w:t>
-      </w:r>
-      <w:r>
-        <w:t xml:space="preserve">correctly register the creation of a service request in </w:t>
+        <w:t xml:space="preserve">system correctly registers the creation of a service request in </w:t>
       </w:r>
       <w:r>
         <w:t xml:space="preserve">at least 99% of </w:t>
@@ -7404,15 +7607,39 @@
     </w:p>
     <w:p>
       <w:pPr>
+        <w:pStyle w:val="BodyText"/>
+        <w:numPr>
+          <w:ilvl w:val="0"/>
+          <w:numId w:val="15"/>
+        </w:numPr>
+      </w:pPr>
+      <w:r>
+        <w:t>Website actions complete in under 5 seconds.</w:t>
+      </w:r>
+    </w:p>
+    <w:p>
+      <w:pPr>
+        <w:pStyle w:val="BodyText"/>
+        <w:numPr>
+          <w:ilvl w:val="0"/>
+          <w:numId w:val="15"/>
+        </w:numPr>
+      </w:pPr>
+      <w:r>
+        <w:t>Database and email system meet system-specified availability requirements.</w:t>
+      </w:r>
+    </w:p>
+    <w:p>
+      <w:pPr>
         <w:pStyle w:val="Heading2"/>
       </w:pPr>
-      <w:bookmarkStart w:id="72" w:name="_Toc179000894"/>
-      <w:bookmarkStart w:id="73" w:name="_Toc465953309"/>
+      <w:bookmarkStart w:id="73" w:name="_Toc179000894"/>
+      <w:bookmarkStart w:id="74" w:name="_Toc465953309"/>
       <w:r>
         <w:t>Extensibility</w:t>
       </w:r>
-      <w:bookmarkEnd w:id="72"/>
       <w:bookmarkEnd w:id="73"/>
+      <w:bookmarkEnd w:id="74"/>
     </w:p>
     <w:p>
       <w:r>
@@ -7423,14 +7650,14 @@
       <w:pPr>
         <w:pStyle w:val="Heading2"/>
       </w:pPr>
-      <w:bookmarkStart w:id="74" w:name="_Toc179000895"/>
-      <w:bookmarkStart w:id="75" w:name="_Toc465953310"/>
+      <w:bookmarkStart w:id="75" w:name="_Toc179000895"/>
+      <w:bookmarkStart w:id="76" w:name="_Toc465953310"/>
       <w:r>
         <w:t>Scenarios</w:t>
       </w:r>
-      <w:bookmarkEnd w:id="60"/>
-      <w:bookmarkEnd w:id="74"/>
+      <w:bookmarkEnd w:id="63"/>
       <w:bookmarkEnd w:id="75"/>
+      <w:bookmarkEnd w:id="76"/>
     </w:p>
     <w:p>
       <w:r>
@@ -7514,6 +7741,7 @@
               <w:rPr>
                 <w:lang w:val="en-US"/>
               </w:rPr>
+              <w:lastRenderedPageBreak/>
               <w:t>Name</w:t>
             </w:r>
           </w:p>
@@ -7662,7 +7890,13 @@
               <w:rPr>
                 <w:lang w:val="en-US"/>
               </w:rPr>
-              <w:t>When a user finds an property issue that they want to be fixed, they create a service request, which notifies the property owner that someone wants something to be fixed by them.</w:t>
+              <w:t>When a user finds a</w:t>
+            </w:r>
+            <w:r>
+              <w:rPr>
+                <w:lang w:val="en-US"/>
+              </w:rPr>
+              <w:t xml:space="preserve"> property issue that they want to be fixed, they create a service request, which notifies the property owner that someone wants something to be fixed by them.</w:t>
             </w:r>
           </w:p>
         </w:tc>
@@ -7687,7 +7921,6 @@
               <w:rPr>
                 <w:lang w:val="en-US"/>
               </w:rPr>
-              <w:lastRenderedPageBreak/>
               <w:t xml:space="preserve">Database </w:t>
             </w:r>
             <w:r>
@@ -7835,16 +8068,17 @@
     <w:p>
       <w:pPr>
         <w:pStyle w:val="Heading1"/>
-      </w:pPr>
-      <w:bookmarkStart w:id="76" w:name="_Toc465953311"/>
-      <w:r>
-        <w:lastRenderedPageBreak/>
+        <w:pageBreakBefore w:val="0"/>
+        <w:ind w:left="432" w:hanging="432"/>
+      </w:pPr>
+      <w:bookmarkStart w:id="77" w:name="_Toc465953311"/>
+      <w:r>
         <w:t>Example of</w:t>
       </w:r>
       <w:r>
         <w:t xml:space="preserve"> use case specification</w:t>
       </w:r>
-      <w:bookmarkEnd w:id="76"/>
+      <w:bookmarkEnd w:id="77"/>
     </w:p>
     <w:p>
       <w:r>
@@ -7898,7 +8132,7 @@
             <w:shd w:val="clear" w:color="auto" w:fill="FFFFFF"/>
             <w:vAlign w:val="center"/>
           </w:tcPr>
-          <w:bookmarkEnd w:id="61"/>
+          <w:bookmarkEnd w:id="64"/>
           <w:p>
             <w:pPr>
               <w:pStyle w:val="Tabletext9"/>
@@ -8077,7 +8311,7 @@
                 <w:szCs w:val="18"/>
                 <w:lang w:val="en-US"/>
               </w:rPr>
-              <w:t>1.0</w:t>
+              <w:t>1.1</w:t>
             </w:r>
             <w:r>
               <w:rPr>
@@ -8130,15 +8364,6 @@
               <w:jc w:val="left"/>
             </w:pPr>
             <w:r>
-              <w:t>The actors in the use case are: User, Administrator and Property Manager.</w:t>
-            </w:r>
-          </w:p>
-          <w:p>
-            <w:pPr>
-              <w:pStyle w:val="Tabletext9"/>
-              <w:jc w:val="left"/>
-            </w:pPr>
-            <w:r>
               <w:t>Please refer to the use-case diagram in Section 2.1.</w:t>
             </w:r>
           </w:p>
@@ -8238,7 +8463,19 @@
               <w:jc w:val="left"/>
             </w:pPr>
             <w:r>
-              <w:t>Service request is posted to website and the user receives a confirmation email. The property manager associated with the property listed in the service request receives an email alert.</w:t>
+              <w:t>Servi</w:t>
+            </w:r>
+            <w:r>
+              <w:t xml:space="preserve">ce request is posted to website, </w:t>
+            </w:r>
+            <w:r>
+              <w:t>the use</w:t>
+            </w:r>
+            <w:r>
+              <w:t xml:space="preserve">r receives a confirmation email, and the </w:t>
+            </w:r>
+            <w:r>
+              <w:t>property manager associated with the property receives an email alert.</w:t>
             </w:r>
           </w:p>
         </w:tc>
@@ -8289,7 +8526,19 @@
               <w:t>location</w:t>
             </w:r>
             <w:r>
-              <w:t>, the issue to be fixed, and a picture of the issue.</w:t>
+              <w:t xml:space="preserve">, </w:t>
+            </w:r>
+            <w:r>
+              <w:t>description of the</w:t>
+            </w:r>
+            <w:r>
+              <w:t xml:space="preserve"> issue </w:t>
+            </w:r>
+            <w:r>
+              <w:t>in need of repair</w:t>
+            </w:r>
+            <w:r>
+              <w:t>, and a picture of the issue.</w:t>
             </w:r>
           </w:p>
         </w:tc>
@@ -8308,6 +8557,7 @@
               <w:jc w:val="left"/>
             </w:pPr>
             <w:r>
+              <w:lastRenderedPageBreak/>
               <w:t>Category</w:t>
             </w:r>
           </w:p>
@@ -8322,7 +8572,13 @@
               <w:jc w:val="left"/>
             </w:pPr>
             <w:r>
-              <w:t>GUI / user input. The information about a service request will be input into a form, which is part of the graphical user interface. The information from the form will be saved to the database.</w:t>
+              <w:t xml:space="preserve">GUI / user input. The information about a service request will be input into a form, which is part of the </w:t>
+            </w:r>
+            <w:r>
+              <w:t xml:space="preserve">website’s </w:t>
+            </w:r>
+            <w:r>
+              <w:t>graphical user interface. The information from the form will be saved to the database.</w:t>
             </w:r>
           </w:p>
         </w:tc>
@@ -8358,16 +8614,7 @@
               <w:t xml:space="preserve">The actors involved are users, </w:t>
             </w:r>
             <w:r>
-              <w:t>property owners</w:t>
-            </w:r>
-            <w:r>
-              <w:t xml:space="preserve">, </w:t>
-            </w:r>
-            <w:r>
-              <w:t>the administrator</w:t>
-            </w:r>
-            <w:r>
-              <w:t xml:space="preserve">, </w:t>
+              <w:t xml:space="preserve">property owners, the administrator, </w:t>
             </w:r>
             <w:r>
               <w:t xml:space="preserve">the database system, </w:t>
@@ -8454,7 +8701,13 @@
               <w:jc w:val="left"/>
             </w:pPr>
             <w:r>
-              <w:t>Database – manage. The database will be updated with the new service request, the user will receive a confirmation email, the property manager will receive a notification email.</w:t>
+              <w:t xml:space="preserve">Database </w:t>
+            </w:r>
+            <w:r>
+              <w:t xml:space="preserve">and email system </w:t>
+            </w:r>
+            <w:r>
+              <w:t>– manage. The database will be updated with the new service request, the user will receive a confirmation email, the property manager will receive a notification email.</w:t>
             </w:r>
           </w:p>
         </w:tc>
@@ -8559,7 +8812,6 @@
               <w:jc w:val="left"/>
             </w:pPr>
             <w:r>
-              <w:lastRenderedPageBreak/>
               <w:t>Main success scenario</w:t>
             </w:r>
           </w:p>
@@ -8631,7 +8883,13 @@
               <w:t xml:space="preserve">receives </w:t>
             </w:r>
             <w:r>
-              <w:t>an email alert that a service request has been submitted for one of their properties.</w:t>
+              <w:t xml:space="preserve">an email alert </w:t>
+            </w:r>
+            <w:r>
+              <w:t xml:space="preserve">stating </w:t>
+            </w:r>
+            <w:r>
+              <w:t>that a service request has been submitted for one of their properties.</w:t>
             </w:r>
           </w:p>
           <w:p>
@@ -8644,6 +8902,15 @@
             </w:r>
             <w:r>
               <w:t>. The service request is viewable to the public on the main page.</w:t>
+            </w:r>
+          </w:p>
+          <w:p>
+            <w:pPr>
+              <w:pStyle w:val="Tabletext9"/>
+              <w:jc w:val="left"/>
+            </w:pPr>
+            <w:r>
+              <w:t>7. Use case ends.</w:t>
             </w:r>
           </w:p>
         </w:tc>
@@ -8836,7 +9103,14 @@
           <w:p>
             <w:pPr>
               <w:pStyle w:val="Tabletext9"/>
-              <w:jc w:val="left"/>
+            </w:pPr>
+            <w:r>
+              <w:t>The system correctly registers the creation of a service request in at least 99% of instances where a user attempts to create a service request.</w:t>
+            </w:r>
+          </w:p>
+          <w:p>
+            <w:pPr>
+              <w:pStyle w:val="Tabletext9"/>
             </w:pPr>
             <w:r>
               <w:t>Website actions complete in under 5 seconds.</w:t>
@@ -8845,10 +9119,6 @@
           <w:p>
             <w:pPr>
               <w:pStyle w:val="Tabletext9"/>
-              <w:jc w:val="left"/>
-              <w:rPr>
-                <w:highlight w:val="lightGray"/>
-              </w:rPr>
             </w:pPr>
             <w:r>
               <w:t>Database and email system meet system-specified availability requirements.</w:t>
@@ -8922,8 +9192,6 @@
             <w:r>
               <w:t>monitoring the error log</w:t>
             </w:r>
-            <w:bookmarkStart w:id="77" w:name="_GoBack"/>
-            <w:bookmarkEnd w:id="77"/>
             <w:r>
               <w:t>.</w:t>
             </w:r>
@@ -8961,7 +9229,7 @@
               <w:t>Gavin Wolf. Updated 11/</w:t>
             </w:r>
             <w:r>
-              <w:t>3</w:t>
+              <w:t>5</w:t>
             </w:r>
             <w:r>
               <w:t>/16.</w:t>
@@ -9038,11 +9306,21 @@
             <w:spacing w:before="0" w:after="0"/>
             <w:jc w:val="center"/>
           </w:pPr>
-          <w:fldSimple w:instr=" DOCPROPERTY  Keywords  \* MERGEFORMAT ">
-            <w:r>
-              <w:t>Confidential</w:t>
-            </w:r>
-          </w:fldSimple>
+          <w:r>
+            <w:fldChar w:fldCharType="begin"/>
+          </w:r>
+          <w:r>
+            <w:instrText xml:space="preserve"> DOCPROPERTY  Keywords  \* MERGEFORMAT </w:instrText>
+          </w:r>
+          <w:r>
+            <w:fldChar w:fldCharType="separate"/>
+          </w:r>
+          <w:r>
+            <w:t>Confidential</w:t>
+          </w:r>
+          <w:r>
+            <w:fldChar w:fldCharType="end"/>
+          </w:r>
         </w:p>
       </w:tc>
     </w:tr>
@@ -9120,7 +9398,7 @@
               <w:rStyle w:val="PageNumber"/>
               <w:noProof/>
             </w:rPr>
-            <w:t>11</w:t>
+            <w:t>4</w:t>
           </w:r>
           <w:r>
             <w:rPr>
@@ -9157,7 +9435,7 @@
               <w:rStyle w:val="PageNumber"/>
               <w:noProof/>
             </w:rPr>
-            <w:t>12</w:t>
+            <w:t>10</w:t>
           </w:r>
           <w:r>
             <w:rPr>
@@ -9190,11 +9468,21 @@
       <w:spacing w:before="0" w:after="40"/>
       <w:jc w:val="center"/>
     </w:pPr>
-    <w:fldSimple w:instr=" DOCPROPERTY  Keywords  \* MERGEFORMAT ">
-      <w:r>
-        <w:t>Confidential</w:t>
-      </w:r>
-    </w:fldSimple>
+    <w:r>
+      <w:fldChar w:fldCharType="begin"/>
+    </w:r>
+    <w:r>
+      <w:instrText xml:space="preserve"> DOCPROPERTY  Keywords  \* MERGEFORMAT </w:instrText>
+    </w:r>
+    <w:r>
+      <w:fldChar w:fldCharType="separate"/>
+    </w:r>
+    <w:r>
+      <w:t>Confidential</w:t>
+    </w:r>
+    <w:r>
+      <w:fldChar w:fldCharType="end"/>
+    </w:r>
   </w:p>
 </w:ftr>
 </file>
@@ -9243,11 +9531,21 @@
             </w:tabs>
             <w:spacing w:before="0" w:after="0"/>
           </w:pPr>
-          <w:fldSimple w:instr=" DOCPROPERTY  Company  \* MERGEFORMAT ">
-            <w:r>
-              <w:t>Scrumbags</w:t>
-            </w:r>
-          </w:fldSimple>
+          <w:r>
+            <w:fldChar w:fldCharType="begin"/>
+          </w:r>
+          <w:r>
+            <w:instrText xml:space="preserve"> DOCPROPERTY  Company  \* MERGEFORMAT </w:instrText>
+          </w:r>
+          <w:r>
+            <w:fldChar w:fldCharType="separate"/>
+          </w:r>
+          <w:r>
+            <w:t>Scrumbags</w:t>
+          </w:r>
+          <w:r>
+            <w:fldChar w:fldCharType="end"/>
+          </w:r>
         </w:p>
       </w:tc>
       <w:tc>
@@ -9264,11 +9562,21 @@
             <w:spacing w:before="0" w:after="0"/>
             <w:jc w:val="right"/>
           </w:pPr>
-          <w:fldSimple w:instr=" DOCPROPERTY  Title  \* MERGEFORMAT ">
-            <w:r>
-              <w:t>Create Service Request Use-Case</w:t>
-            </w:r>
-          </w:fldSimple>
+          <w:r>
+            <w:fldChar w:fldCharType="begin"/>
+          </w:r>
+          <w:r>
+            <w:instrText xml:space="preserve"> DOCPROPERTY  Title  \* MERGEFORMAT </w:instrText>
+          </w:r>
+          <w:r>
+            <w:fldChar w:fldCharType="separate"/>
+          </w:r>
+          <w:r>
+            <w:t>Create Service Request Use-Case</w:t>
+          </w:r>
+          <w:r>
+            <w:fldChar w:fldCharType="end"/>
+          </w:r>
           <w:r>
             <w:t xml:space="preserve"> </w:t>
           </w:r>
@@ -9295,11 +9603,21 @@
               <w:lang w:val="pt-BR"/>
             </w:rPr>
           </w:pPr>
-          <w:fldSimple w:instr=" DOCPROPERTY  Subject  \* MERGEFORMAT ">
-            <w:r>
-              <w:t>Service</w:t>
-            </w:r>
-          </w:fldSimple>
+          <w:r>
+            <w:fldChar w:fldCharType="begin"/>
+          </w:r>
+          <w:r>
+            <w:instrText xml:space="preserve"> DOCPROPERTY  Subject  \* MERGEFORMAT </w:instrText>
+          </w:r>
+          <w:r>
+            <w:fldChar w:fldCharType="separate"/>
+          </w:r>
+          <w:r>
+            <w:t>Service</w:t>
+          </w:r>
+          <w:r>
+            <w:fldChar w:fldCharType="end"/>
+          </w:r>
         </w:p>
       </w:tc>
       <w:tc>
@@ -9319,11 +9637,21 @@
           <w:r>
             <w:t xml:space="preserve">Version </w:t>
           </w:r>
-          <w:fldSimple w:instr=" DOCPROPERTY  Category  \* MERGEFORMAT ">
-            <w:r>
-              <w:t>0.5</w:t>
-            </w:r>
-          </w:fldSimple>
+          <w:r>
+            <w:fldChar w:fldCharType="begin"/>
+          </w:r>
+          <w:r>
+            <w:instrText xml:space="preserve"> DOCPROPERTY  Category  \* MERGEFORMAT </w:instrText>
+          </w:r>
+          <w:r>
+            <w:fldChar w:fldCharType="separate"/>
+          </w:r>
+          <w:r>
+            <w:t>1.1</w:t>
+          </w:r>
+          <w:r>
+            <w:fldChar w:fldCharType="end"/>
+          </w:r>
         </w:p>
       </w:tc>
     </w:tr>
@@ -9349,11 +9677,21 @@
         <w:bottom w:val="single" w:sz="24" w:space="1" w:color="00A5E7"/>
       </w:pBdr>
     </w:pPr>
-    <w:fldSimple w:instr=" DOCPROPERTY  Company  \* MERGEFORMAT ">
-      <w:r>
-        <w:t>Scrumbags</w:t>
-      </w:r>
-    </w:fldSimple>
+    <w:r>
+      <w:fldChar w:fldCharType="begin"/>
+    </w:r>
+    <w:r>
+      <w:instrText xml:space="preserve"> DOCPROPERTY  Company  \* MERGEFORMAT </w:instrText>
+    </w:r>
+    <w:r>
+      <w:fldChar w:fldCharType="separate"/>
+    </w:r>
+    <w:r>
+      <w:t>Scrumbags</w:t>
+    </w:r>
+    <w:r>
+      <w:fldChar w:fldCharType="end"/>
+    </w:r>
   </w:p>
 </w:hdr>
 </file>
@@ -9363,7 +9701,7 @@
   <w:abstractNum w:abstractNumId="0">
     <w:nsid w:val="FFFFFF1D"/>
     <w:multiLevelType w:val="multilevel"/>
-    <w:tmpl w:val="1008442E"/>
+    <w:tmpl w:val="D5DAB112"/>
     <w:lvl w:ilvl="0">
       <w:start w:val="1"/>
       <w:numFmt w:val="bullet"/>
@@ -12370,7 +12708,7 @@
 </file>
 
 <file path=customXml/itemProps1.xml><?xml version="1.0" encoding="utf-8"?>
-<ds:datastoreItem xmlns:ds="http://schemas.openxmlformats.org/officeDocument/2006/customXml" ds:itemID="{83502321-DB58-DA41-88A3-1D06B4947F4D}">
+<ds:datastoreItem xmlns:ds="http://schemas.openxmlformats.org/officeDocument/2006/customXml" ds:itemID="{B866D3B3-9EFD-B54A-873A-0332214E347C}">
   <ds:schemaRefs>
     <ds:schemaRef ds:uri="http://schemas.openxmlformats.org/officeDocument/2006/bibliography"/>
   </ds:schemaRefs>

</xml_diff>